<commit_message>
SP4-CU2 Registrar Plan De Estudio
</commit_message>
<xml_diff>
--- a/Plantilla-Requerimientos/C2-DR/SP4/Casos/SP4-CU2/Caso de Uso Registrar Plan de Estudio.docx
+++ b/Plantilla-Requerimientos/C2-DR/SP4/Casos/SP4-CU2/Caso de Uso Registrar Plan de Estudio.docx
@@ -474,13 +474,7 @@
               <w:rPr>
                 <w:rFonts w:ascii="Arial" w:hAnsi="Arial" w:cs="Arial"/>
               </w:rPr>
-              <w:t xml:space="preserve">Créditos Totales </w:t>
-            </w:r>
-            <w:r>
-              <w:rPr>
-                <w:rFonts w:ascii="Arial" w:hAnsi="Arial" w:cs="Arial"/>
-              </w:rPr>
-              <w:t>SATCA</w:t>
+              <w:t>Créditos Totales SATCA</w:t>
             </w:r>
           </w:p>
           <w:p>
@@ -489,11 +483,19 @@
                 <w:rFonts w:ascii="Arial" w:hAnsi="Arial" w:cs="Arial"/>
               </w:rPr>
             </w:pPr>
-            <w:r>
-              <w:rPr>
-                <w:rFonts w:ascii="Arial" w:hAnsi="Arial" w:cs="Arial"/>
-              </w:rPr>
-              <w:t>Total Horas /Teoría</w:t>
+            <w:proofErr w:type="gramStart"/>
+            <w:r>
+              <w:rPr>
+                <w:rFonts w:ascii="Arial" w:hAnsi="Arial" w:cs="Arial"/>
+              </w:rPr>
+              <w:t>Total</w:t>
+            </w:r>
+            <w:proofErr w:type="gramEnd"/>
+            <w:r>
+              <w:rPr>
+                <w:rFonts w:ascii="Arial" w:hAnsi="Arial" w:cs="Arial"/>
+              </w:rPr>
+              <w:t xml:space="preserve"> Horas /Teoría</w:t>
             </w:r>
           </w:p>
           <w:p>
@@ -502,17 +504,19 @@
                 <w:rFonts w:ascii="Arial" w:hAnsi="Arial" w:cs="Arial"/>
               </w:rPr>
             </w:pPr>
-            <w:r>
-              <w:rPr>
-                <w:rFonts w:ascii="Arial" w:hAnsi="Arial" w:cs="Arial"/>
-              </w:rPr>
-              <w:t>Total Horas /</w:t>
-            </w:r>
-            <w:r>
-              <w:rPr>
-                <w:rFonts w:ascii="Arial" w:hAnsi="Arial" w:cs="Arial"/>
-              </w:rPr>
-              <w:t>Práctica</w:t>
+            <w:proofErr w:type="gramStart"/>
+            <w:r>
+              <w:rPr>
+                <w:rFonts w:ascii="Arial" w:hAnsi="Arial" w:cs="Arial"/>
+              </w:rPr>
+              <w:t>Total</w:t>
+            </w:r>
+            <w:proofErr w:type="gramEnd"/>
+            <w:r>
+              <w:rPr>
+                <w:rFonts w:ascii="Arial" w:hAnsi="Arial" w:cs="Arial"/>
+              </w:rPr>
+              <w:t xml:space="preserve"> Horas /Práctica</w:t>
             </w:r>
           </w:p>
         </w:tc>
@@ -582,13 +586,46 @@
               <w:rPr>
                 <w:rFonts w:ascii="Arial" w:hAnsi="Arial" w:cs="Arial"/>
               </w:rPr>
-              <w:t>cancelar el registro</w:t>
-            </w:r>
+              <w:t>cancelar</w:t>
+            </w:r>
+            <w:bookmarkStart w:id="0" w:name="_GoBack"/>
+            <w:bookmarkEnd w:id="0"/>
             <w:r>
               <w:rPr>
                 <w:rFonts w:ascii="Arial" w:hAnsi="Arial" w:cs="Arial"/>
               </w:rPr>
               <w:t>?</w:t>
+            </w:r>
+          </w:p>
+          <w:p>
+            <w:pPr>
+              <w:rPr>
+                <w:rFonts w:ascii="Arial" w:hAnsi="Arial" w:cs="Arial"/>
+              </w:rPr>
+            </w:pPr>
+            <w:r>
+              <w:rPr>
+                <w:rFonts w:ascii="Arial" w:hAnsi="Arial" w:cs="Arial"/>
+              </w:rPr>
+              <w:t>MSG</w:t>
+            </w:r>
+            <w:r>
+              <w:rPr>
+                <w:rFonts w:ascii="Arial" w:hAnsi="Arial" w:cs="Arial"/>
+              </w:rPr>
+              <w:t>4</w:t>
+            </w:r>
+            <w:r>
+              <w:rPr>
+                <w:rFonts w:ascii="Arial" w:hAnsi="Arial" w:cs="Arial"/>
+              </w:rPr>
+              <w:t>.</w:t>
+            </w:r>
+            <w:r>
+              <w:rPr>
+                <w:rFonts w:ascii="Arial" w:hAnsi="Arial" w:cs="Arial"/>
+              </w:rPr>
+              <w:t xml:space="preserve"> Los catálogos necesarios no se han cargado, favor de intentarlo más tarde.</w:t>
             </w:r>
           </w:p>
         </w:tc>
@@ -928,8 +965,6 @@
                 <w:rFonts w:ascii="Arial" w:hAnsi="Arial" w:cs="Arial"/>
               </w:rPr>
             </w:pPr>
-            <w:bookmarkStart w:id="0" w:name="_GoBack"/>
-            <w:bookmarkEnd w:id="0"/>
             <w:r>
               <w:rPr>
                 <w:rFonts w:ascii="Arial" w:hAnsi="Arial" w:cs="Arial"/>
@@ -1150,7 +1185,6 @@
           <w:rFonts w:ascii="Arial" w:hAnsi="Arial" w:cs="Arial"/>
           <w:b/>
         </w:rPr>
-        <w:lastRenderedPageBreak/>
         <w:t xml:space="preserve">Trayectorias del </w:t>
       </w:r>
       <w:r>
@@ -1219,25 +1253,43 @@
         <w:rPr>
           <w:rFonts w:ascii="Arial" w:hAnsi="Arial" w:cs="Arial"/>
         </w:rPr>
-        <w:t>El sistema Muestra la interfaz de usuario IU</w:t>
-      </w:r>
-      <w:r>
-        <w:rPr>
-          <w:rFonts w:ascii="Arial" w:hAnsi="Arial" w:cs="Arial"/>
-        </w:rPr>
-        <w:t>2</w:t>
-      </w:r>
-      <w:r>
-        <w:rPr>
-          <w:rFonts w:ascii="Arial" w:hAnsi="Arial" w:cs="Arial"/>
-        </w:rPr>
-        <w:t xml:space="preserve"> </w:t>
-      </w:r>
-      <w:r>
-        <w:rPr>
-          <w:rFonts w:ascii="Arial" w:hAnsi="Arial" w:cs="Arial"/>
-        </w:rPr>
-        <w:t>RegistrarPlanDeEstudios</w:t>
+        <w:t xml:space="preserve">El usuario presiona el botón </w:t>
+      </w:r>
+      <w:r>
+        <w:rPr>
+          <w:rFonts w:ascii="Arial" w:hAnsi="Arial" w:cs="Arial"/>
+        </w:rPr>
+        <w:t>Consultar</w:t>
+      </w:r>
+      <w:r>
+        <w:rPr>
+          <w:rFonts w:ascii="Arial" w:hAnsi="Arial" w:cs="Arial"/>
+        </w:rPr>
+        <w:t xml:space="preserve"> de la </w:t>
+      </w:r>
+      <w:r>
+        <w:rPr>
+          <w:rFonts w:ascii="Arial" w:hAnsi="Arial" w:cs="Arial"/>
+        </w:rPr>
+        <w:t>Interfaz</w:t>
+      </w:r>
+      <w:r>
+        <w:rPr>
+          <w:rFonts w:ascii="Arial" w:hAnsi="Arial" w:cs="Arial"/>
+        </w:rPr>
+        <w:t xml:space="preserve"> de usuario IU</w:t>
+      </w:r>
+      <w:r>
+        <w:rPr>
+          <w:rFonts w:ascii="Arial" w:hAnsi="Arial" w:cs="Arial"/>
+        </w:rPr>
+        <w:t>N Consulta</w:t>
+      </w:r>
+      <w:r>
+        <w:rPr>
+          <w:rFonts w:ascii="Arial" w:hAnsi="Arial" w:cs="Arial"/>
+        </w:rPr>
+        <w:t>r Tarea</w:t>
       </w:r>
       <w:r>
         <w:rPr>
@@ -1261,19 +1313,25 @@
         <w:rPr>
           <w:rFonts w:ascii="Arial" w:hAnsi="Arial" w:cs="Arial"/>
         </w:rPr>
-        <w:t>El usuario ingresa el año del plan de estudios que des</w:t>
-      </w:r>
-      <w:r>
-        <w:rPr>
-          <w:rFonts w:ascii="Arial" w:hAnsi="Arial" w:cs="Arial"/>
-        </w:rPr>
-        <w:t>ea registrar</w:t>
-      </w:r>
-      <w:r>
-        <w:rPr>
-          <w:rFonts w:ascii="Arial" w:hAnsi="Arial" w:cs="Arial"/>
-        </w:rPr>
-        <w:t>.</w:t>
+        <w:t>El sistema</w:t>
+      </w:r>
+      <w:r>
+        <w:rPr>
+          <w:rFonts w:ascii="Arial" w:hAnsi="Arial" w:cs="Arial"/>
+        </w:rPr>
+        <w:t xml:space="preserve"> carga el </w:t>
+      </w:r>
+      <w:r>
+        <w:rPr>
+          <w:rFonts w:ascii="Arial" w:hAnsi="Arial" w:cs="Arial"/>
+        </w:rPr>
+        <w:t>catálogo de modalidad.</w:t>
+      </w:r>
+      <w:r>
+        <w:rPr>
+          <w:rFonts w:ascii="Arial" w:hAnsi="Arial" w:cs="Arial"/>
+        </w:rPr>
+        <w:t xml:space="preserve"> [Trayectoria A]</w:t>
       </w:r>
     </w:p>
     <w:p>
@@ -1291,43 +1349,31 @@
         <w:rPr>
           <w:rFonts w:ascii="Arial" w:hAnsi="Arial" w:cs="Arial"/>
         </w:rPr>
-        <w:t xml:space="preserve">El usuario </w:t>
-      </w:r>
-      <w:r>
-        <w:rPr>
-          <w:rFonts w:ascii="Arial" w:hAnsi="Arial" w:cs="Arial"/>
-        </w:rPr>
-        <w:t>selecciona</w:t>
-      </w:r>
-      <w:r>
-        <w:rPr>
-          <w:rFonts w:ascii="Arial" w:hAnsi="Arial" w:cs="Arial"/>
-        </w:rPr>
-        <w:t xml:space="preserve"> la modalidad del </w:t>
-      </w:r>
-      <w:r>
-        <w:rPr>
-          <w:rFonts w:ascii="Arial" w:hAnsi="Arial" w:cs="Arial"/>
-        </w:rPr>
-        <w:t>P</w:t>
-      </w:r>
-      <w:r>
-        <w:rPr>
-          <w:rFonts w:ascii="Arial" w:hAnsi="Arial" w:cs="Arial"/>
-        </w:rPr>
-        <w:t xml:space="preserve">lan de </w:t>
-      </w:r>
-      <w:r>
-        <w:rPr>
-          <w:rFonts w:ascii="Arial" w:hAnsi="Arial" w:cs="Arial"/>
-        </w:rPr>
-        <w:t>E</w:t>
-      </w:r>
-      <w:r>
-        <w:rPr>
-          <w:rFonts w:ascii="Arial" w:hAnsi="Arial" w:cs="Arial"/>
-        </w:rPr>
-        <w:t>studios.</w:t>
+        <w:t>El sistema Muestra la interfaz de usuario IU</w:t>
+      </w:r>
+      <w:r>
+        <w:rPr>
+          <w:rFonts w:ascii="Arial" w:hAnsi="Arial" w:cs="Arial"/>
+        </w:rPr>
+        <w:t>2</w:t>
+      </w:r>
+      <w:r>
+        <w:rPr>
+          <w:rFonts w:ascii="Arial" w:hAnsi="Arial" w:cs="Arial"/>
+        </w:rPr>
+        <w:t xml:space="preserve"> </w:t>
+      </w:r>
+      <w:r>
+        <w:rPr>
+          <w:rFonts w:ascii="Arial" w:hAnsi="Arial" w:cs="Arial"/>
+        </w:rPr>
+        <w:t>RegistrarPlanDeEstudios</w:t>
+      </w:r>
+      <w:r>
+        <w:rPr>
+          <w:rFonts w:ascii="Arial" w:hAnsi="Arial" w:cs="Arial"/>
+        </w:rPr>
+        <w:t>.</w:t>
       </w:r>
     </w:p>
     <w:p>
@@ -1345,13 +1391,19 @@
         <w:rPr>
           <w:rFonts w:ascii="Arial" w:hAnsi="Arial" w:cs="Arial"/>
         </w:rPr>
-        <w:t>El usuario ingresa</w:t>
-      </w:r>
-      <w:r>
-        <w:rPr>
-          <w:rFonts w:ascii="Arial" w:hAnsi="Arial" w:cs="Arial"/>
-        </w:rPr>
-        <w:t xml:space="preserve"> los créditos totales TEPIC del Plan de Estudios.</w:t>
+        <w:t>El usuario ingresa el año del plan de estudios que des</w:t>
+      </w:r>
+      <w:r>
+        <w:rPr>
+          <w:rFonts w:ascii="Arial" w:hAnsi="Arial" w:cs="Arial"/>
+        </w:rPr>
+        <w:t>ea registrar</w:t>
+      </w:r>
+      <w:r>
+        <w:rPr>
+          <w:rFonts w:ascii="Arial" w:hAnsi="Arial" w:cs="Arial"/>
+        </w:rPr>
+        <w:t>.</w:t>
       </w:r>
     </w:p>
     <w:p>
@@ -1369,19 +1421,43 @@
         <w:rPr>
           <w:rFonts w:ascii="Arial" w:hAnsi="Arial" w:cs="Arial"/>
         </w:rPr>
-        <w:t>El usuario ingresa los créditos totales</w:t>
-      </w:r>
-      <w:r>
-        <w:rPr>
-          <w:rFonts w:ascii="Arial" w:hAnsi="Arial" w:cs="Arial"/>
-        </w:rPr>
-        <w:t xml:space="preserve"> SATCAT</w:t>
-      </w:r>
-      <w:r>
-        <w:rPr>
-          <w:rFonts w:ascii="Arial" w:hAnsi="Arial" w:cs="Arial"/>
-        </w:rPr>
-        <w:t xml:space="preserve"> del Plan de Estudios.</w:t>
+        <w:t xml:space="preserve">El usuario </w:t>
+      </w:r>
+      <w:r>
+        <w:rPr>
+          <w:rFonts w:ascii="Arial" w:hAnsi="Arial" w:cs="Arial"/>
+        </w:rPr>
+        <w:t>selecciona</w:t>
+      </w:r>
+      <w:r>
+        <w:rPr>
+          <w:rFonts w:ascii="Arial" w:hAnsi="Arial" w:cs="Arial"/>
+        </w:rPr>
+        <w:t xml:space="preserve"> la modalidad del </w:t>
+      </w:r>
+      <w:r>
+        <w:rPr>
+          <w:rFonts w:ascii="Arial" w:hAnsi="Arial" w:cs="Arial"/>
+        </w:rPr>
+        <w:t>P</w:t>
+      </w:r>
+      <w:r>
+        <w:rPr>
+          <w:rFonts w:ascii="Arial" w:hAnsi="Arial" w:cs="Arial"/>
+        </w:rPr>
+        <w:t xml:space="preserve">lan de </w:t>
+      </w:r>
+      <w:r>
+        <w:rPr>
+          <w:rFonts w:ascii="Arial" w:hAnsi="Arial" w:cs="Arial"/>
+        </w:rPr>
+        <w:t>E</w:t>
+      </w:r>
+      <w:r>
+        <w:rPr>
+          <w:rFonts w:ascii="Arial" w:hAnsi="Arial" w:cs="Arial"/>
+        </w:rPr>
+        <w:t>studios.</w:t>
       </w:r>
     </w:p>
     <w:p>
@@ -1399,19 +1475,7 @@
         <w:rPr>
           <w:rFonts w:ascii="Arial" w:hAnsi="Arial" w:cs="Arial"/>
         </w:rPr>
-        <w:t xml:space="preserve">El usuario ingresa </w:t>
-      </w:r>
-      <w:r>
-        <w:rPr>
-          <w:rFonts w:ascii="Arial" w:hAnsi="Arial" w:cs="Arial"/>
-        </w:rPr>
-        <w:t xml:space="preserve">el total de Horas/Teorías </w:t>
-      </w:r>
-      <w:r>
-        <w:rPr>
-          <w:rFonts w:ascii="Arial" w:hAnsi="Arial" w:cs="Arial"/>
-        </w:rPr>
-        <w:t>del Plan de Estudios.</w:t>
+        <w:t>El usuario ingresa los créditos totales TEPIC del Plan de Estudios.</w:t>
       </w:r>
     </w:p>
     <w:p>
@@ -1429,31 +1493,7 @@
         <w:rPr>
           <w:rFonts w:ascii="Arial" w:hAnsi="Arial" w:cs="Arial"/>
         </w:rPr>
-        <w:t xml:space="preserve">El usuario ingresa </w:t>
-      </w:r>
-      <w:r>
-        <w:rPr>
-          <w:rFonts w:ascii="Arial" w:hAnsi="Arial" w:cs="Arial"/>
-        </w:rPr>
-        <w:t>el total de Horas/</w:t>
-      </w:r>
-      <w:r>
-        <w:rPr>
-          <w:rFonts w:ascii="Arial" w:hAnsi="Arial" w:cs="Arial"/>
-        </w:rPr>
-        <w:t>Practicas</w:t>
-      </w:r>
-      <w:r>
-        <w:rPr>
-          <w:rFonts w:ascii="Arial" w:hAnsi="Arial" w:cs="Arial"/>
-        </w:rPr>
-        <w:t xml:space="preserve"> </w:t>
-      </w:r>
-      <w:r>
-        <w:rPr>
-          <w:rFonts w:ascii="Arial" w:hAnsi="Arial" w:cs="Arial"/>
-        </w:rPr>
-        <w:t>del Plan de Estudios.</w:t>
+        <w:t>El usuario ingresa los créditos totales SATCAT del Plan de Estudios.</w:t>
       </w:r>
     </w:p>
     <w:p>
@@ -1471,37 +1511,19 @@
         <w:rPr>
           <w:rFonts w:ascii="Arial" w:hAnsi="Arial" w:cs="Arial"/>
         </w:rPr>
-        <w:t>E</w:t>
-      </w:r>
-      <w:r>
-        <w:rPr>
-          <w:rFonts w:ascii="Arial" w:hAnsi="Arial" w:cs="Arial"/>
-        </w:rPr>
-        <w:t>l</w:t>
-      </w:r>
-      <w:r>
-        <w:rPr>
-          <w:rFonts w:ascii="Arial" w:hAnsi="Arial" w:cs="Arial"/>
-        </w:rPr>
-        <w:t xml:space="preserve"> usuario termina la operación presionando el botón </w:t>
-      </w:r>
-      <w:r>
-        <w:rPr>
-          <w:rFonts w:ascii="Arial" w:hAnsi="Arial" w:cs="Arial"/>
-        </w:rPr>
-        <w:t>Guardar</w:t>
-      </w:r>
-      <w:r>
-        <w:rPr>
-          <w:rFonts w:ascii="Arial" w:hAnsi="Arial" w:cs="Arial"/>
-        </w:rPr>
-        <w:t>.</w:t>
-      </w:r>
-      <w:r>
-        <w:rPr>
-          <w:rFonts w:ascii="Arial" w:hAnsi="Arial" w:cs="Arial"/>
-        </w:rPr>
-        <w:t xml:space="preserve"> [Trayectoria A] [Trayectoria B]</w:t>
+        <w:t xml:space="preserve">El usuario ingresa </w:t>
+      </w:r>
+      <w:r>
+        <w:rPr>
+          <w:rFonts w:ascii="Arial" w:hAnsi="Arial" w:cs="Arial"/>
+        </w:rPr>
+        <w:t xml:space="preserve">el total de Horas/Teorías </w:t>
+      </w:r>
+      <w:r>
+        <w:rPr>
+          <w:rFonts w:ascii="Arial" w:hAnsi="Arial" w:cs="Arial"/>
+        </w:rPr>
+        <w:t>del Plan de Estudios.</w:t>
       </w:r>
     </w:p>
     <w:p>
@@ -1519,13 +1541,19 @@
         <w:rPr>
           <w:rFonts w:ascii="Arial" w:hAnsi="Arial" w:cs="Arial"/>
         </w:rPr>
-        <w:t>El sistema verifica que todos los campos marcados como obligatorios hayan sido completamente contestados.</w:t>
-      </w:r>
-      <w:r>
-        <w:rPr>
-          <w:rFonts w:ascii="Arial" w:hAnsi="Arial" w:cs="Arial"/>
-        </w:rPr>
-        <w:t xml:space="preserve"> [Trayectoria C]</w:t>
+        <w:t xml:space="preserve">El usuario ingresa </w:t>
+      </w:r>
+      <w:r>
+        <w:rPr>
+          <w:rFonts w:ascii="Arial" w:hAnsi="Arial" w:cs="Arial"/>
+        </w:rPr>
+        <w:t xml:space="preserve">el total de Horas/Practicas </w:t>
+      </w:r>
+      <w:r>
+        <w:rPr>
+          <w:rFonts w:ascii="Arial" w:hAnsi="Arial" w:cs="Arial"/>
+        </w:rPr>
+        <w:t>del Plan de Estudios.</w:t>
       </w:r>
     </w:p>
     <w:p>
@@ -1543,13 +1571,61 @@
         <w:rPr>
           <w:rFonts w:ascii="Arial" w:hAnsi="Arial" w:cs="Arial"/>
         </w:rPr>
-        <w:t>El sistema guarda la información del Plan de Estudios en la base de datos</w:t>
+        <w:t>E</w:t>
+      </w:r>
+      <w:r>
+        <w:rPr>
+          <w:rFonts w:ascii="Arial" w:hAnsi="Arial" w:cs="Arial"/>
+        </w:rPr>
+        <w:t>l</w:t>
+      </w:r>
+      <w:r>
+        <w:rPr>
+          <w:rFonts w:ascii="Arial" w:hAnsi="Arial" w:cs="Arial"/>
+        </w:rPr>
+        <w:t xml:space="preserve"> usuario termina la operación presionando el botón </w:t>
+      </w:r>
+      <w:r>
+        <w:rPr>
+          <w:rFonts w:ascii="Arial" w:hAnsi="Arial" w:cs="Arial"/>
+        </w:rPr>
+        <w:t>Guardar</w:t>
       </w:r>
       <w:r>
         <w:rPr>
           <w:rFonts w:ascii="Arial" w:hAnsi="Arial" w:cs="Arial"/>
         </w:rPr>
         <w:t>.</w:t>
+      </w:r>
+      <w:r>
+        <w:rPr>
+          <w:rFonts w:ascii="Arial" w:hAnsi="Arial" w:cs="Arial"/>
+        </w:rPr>
+        <w:t xml:space="preserve"> [Trayectoria </w:t>
+      </w:r>
+      <w:r>
+        <w:rPr>
+          <w:rFonts w:ascii="Arial" w:hAnsi="Arial" w:cs="Arial"/>
+        </w:rPr>
+        <w:t>B</w:t>
+      </w:r>
+      <w:r>
+        <w:rPr>
+          <w:rFonts w:ascii="Arial" w:hAnsi="Arial" w:cs="Arial"/>
+        </w:rPr>
+        <w:t xml:space="preserve">] [Trayectoria </w:t>
+      </w:r>
+      <w:r>
+        <w:rPr>
+          <w:rFonts w:ascii="Arial" w:hAnsi="Arial" w:cs="Arial"/>
+        </w:rPr>
+        <w:t>C</w:t>
+      </w:r>
+      <w:r>
+        <w:rPr>
+          <w:rFonts w:ascii="Arial" w:hAnsi="Arial" w:cs="Arial"/>
+        </w:rPr>
+        <w:t>]</w:t>
       </w:r>
     </w:p>
     <w:p>
@@ -1567,13 +1643,25 @@
         <w:rPr>
           <w:rFonts w:ascii="Arial" w:hAnsi="Arial" w:cs="Arial"/>
         </w:rPr>
-        <w:t xml:space="preserve">El sistema muestra el mensaje </w:t>
-      </w:r>
-      <w:r>
-        <w:rPr>
-          <w:rFonts w:ascii="Arial" w:hAnsi="Arial" w:cs="Arial"/>
-        </w:rPr>
-        <w:t>MSG2. Registro finalizado exitosamente.</w:t>
+        <w:t>El sistema verifica que todos los campos marcados como obligatorios hayan sido completamente contestados.</w:t>
+      </w:r>
+      <w:r>
+        <w:rPr>
+          <w:rFonts w:ascii="Arial" w:hAnsi="Arial" w:cs="Arial"/>
+        </w:rPr>
+        <w:t xml:space="preserve"> [Trayectoria </w:t>
+      </w:r>
+      <w:r>
+        <w:rPr>
+          <w:rFonts w:ascii="Arial" w:hAnsi="Arial" w:cs="Arial"/>
+        </w:rPr>
+        <w:t>D</w:t>
+      </w:r>
+      <w:r>
+        <w:rPr>
+          <w:rFonts w:ascii="Arial" w:hAnsi="Arial" w:cs="Arial"/>
+        </w:rPr>
+        <w:t>]</w:t>
       </w:r>
     </w:p>
     <w:p>
@@ -1591,7 +1679,13 @@
         <w:rPr>
           <w:rFonts w:ascii="Arial" w:hAnsi="Arial" w:cs="Arial"/>
         </w:rPr>
-        <w:t>El usuario cierra el mensaje presionando el botón Aceptar.</w:t>
+        <w:t>El sistema guarda la información del Plan de Estudios en la base de datos</w:t>
+      </w:r>
+      <w:r>
+        <w:rPr>
+          <w:rFonts w:ascii="Arial" w:hAnsi="Arial" w:cs="Arial"/>
+        </w:rPr>
+        <w:t>.</w:t>
       </w:r>
     </w:p>
     <w:p>
@@ -1609,6 +1703,42 @@
         <w:rPr>
           <w:rFonts w:ascii="Arial" w:hAnsi="Arial" w:cs="Arial"/>
         </w:rPr>
+        <w:t>El sistema muestra el mensaje MSG2. Registro finalizado exitosamente.</w:t>
+      </w:r>
+    </w:p>
+    <w:p>
+      <w:pPr>
+        <w:pStyle w:val="Prrafodelista"/>
+        <w:numPr>
+          <w:ilvl w:val="0"/>
+          <w:numId w:val="2"/>
+        </w:numPr>
+        <w:rPr>
+          <w:rFonts w:ascii="Arial" w:hAnsi="Arial" w:cs="Arial"/>
+        </w:rPr>
+      </w:pPr>
+      <w:r>
+        <w:rPr>
+          <w:rFonts w:ascii="Arial" w:hAnsi="Arial" w:cs="Arial"/>
+        </w:rPr>
+        <w:t>El usuario cierra el mensaje presionando el botón Aceptar.</w:t>
+      </w:r>
+    </w:p>
+    <w:p>
+      <w:pPr>
+        <w:pStyle w:val="Prrafodelista"/>
+        <w:numPr>
+          <w:ilvl w:val="0"/>
+          <w:numId w:val="2"/>
+        </w:numPr>
+        <w:rPr>
+          <w:rFonts w:ascii="Arial" w:hAnsi="Arial" w:cs="Arial"/>
+        </w:rPr>
+      </w:pPr>
+      <w:r>
+        <w:rPr>
+          <w:rFonts w:ascii="Arial" w:hAnsi="Arial" w:cs="Arial"/>
+        </w:rPr>
         <w:t>El sistema muestra la interfaz de usuario IU</w:t>
       </w:r>
       <w:r>
@@ -1656,13 +1786,19 @@
         <w:rPr>
           <w:rFonts w:ascii="Arial" w:hAnsi="Arial" w:cs="Arial"/>
         </w:rPr>
-        <w:t xml:space="preserve">Condición: El usuario presiona el botón </w:t>
-      </w:r>
-      <w:r>
-        <w:rPr>
-          <w:rFonts w:ascii="Arial" w:hAnsi="Arial" w:cs="Arial"/>
-        </w:rPr>
-        <w:t>cancelar</w:t>
+        <w:t>Condición: El</w:t>
+      </w:r>
+      <w:r>
+        <w:rPr>
+          <w:rFonts w:ascii="Arial" w:hAnsi="Arial" w:cs="Arial"/>
+        </w:rPr>
+        <w:t xml:space="preserve"> sistema no carga </w:t>
+      </w:r>
+      <w:r>
+        <w:rPr>
+          <w:rFonts w:ascii="Arial" w:hAnsi="Arial" w:cs="Arial"/>
+        </w:rPr>
+        <w:t>el catálogo de modalidad</w:t>
       </w:r>
       <w:r>
         <w:rPr>
@@ -1692,7 +1828,7 @@
         <w:rPr>
           <w:rFonts w:ascii="Arial" w:hAnsi="Arial" w:cs="Arial"/>
         </w:rPr>
-        <w:t xml:space="preserve"> cancelar</w:t>
+        <w:t xml:space="preserve"> registrar</w:t>
       </w:r>
       <w:r>
         <w:rPr>
@@ -1716,31 +1852,37 @@
         <w:rPr>
           <w:rFonts w:ascii="Arial" w:hAnsi="Arial" w:cs="Arial"/>
         </w:rPr>
-        <w:t>El</w:t>
-      </w:r>
-      <w:r>
-        <w:rPr>
-          <w:rFonts w:ascii="Arial" w:hAnsi="Arial" w:cs="Arial"/>
-        </w:rPr>
-        <w:t xml:space="preserve"> sistema muestra el mensaje </w:t>
-      </w:r>
-      <w:r>
-        <w:rPr>
-          <w:rFonts w:ascii="Arial" w:hAnsi="Arial" w:cs="Arial"/>
-        </w:rPr>
-        <w:t xml:space="preserve">MSG3. ¿Seguro que desea </w:t>
-      </w:r>
-      <w:r>
-        <w:rPr>
-          <w:rFonts w:ascii="Arial" w:hAnsi="Arial" w:cs="Arial"/>
-        </w:rPr>
-        <w:t>cancelar el registro</w:t>
-      </w:r>
-      <w:r>
-        <w:rPr>
-          <w:rFonts w:ascii="Arial" w:hAnsi="Arial" w:cs="Arial"/>
-        </w:rPr>
-        <w:t>?</w:t>
+        <w:t>El sistema muestra el mensaje MSG</w:t>
+      </w:r>
+      <w:r>
+        <w:rPr>
+          <w:rFonts w:ascii="Arial" w:hAnsi="Arial" w:cs="Arial"/>
+        </w:rPr>
+        <w:t>7</w:t>
+      </w:r>
+      <w:r>
+        <w:rPr>
+          <w:rFonts w:ascii="Arial" w:hAnsi="Arial" w:cs="Arial"/>
+        </w:rPr>
+        <w:t>.</w:t>
+      </w:r>
+      <w:r>
+        <w:rPr>
+          <w:rFonts w:ascii="Arial" w:hAnsi="Arial" w:cs="Arial"/>
+        </w:rPr>
+        <w:t xml:space="preserve"> </w:t>
+      </w:r>
+      <w:r>
+        <w:rPr>
+          <w:rFonts w:ascii="Arial" w:hAnsi="Arial" w:cs="Arial"/>
+        </w:rPr>
+        <w:t>Los catálogos necesarios no se han</w:t>
+      </w:r>
+      <w:r>
+        <w:rPr>
+          <w:rFonts w:ascii="Arial" w:hAnsi="Arial" w:cs="Arial"/>
+        </w:rPr>
+        <w:t xml:space="preserve"> cargado, favor de intentarlo más tarde.</w:t>
       </w:r>
       <w:r>
         <w:rPr>
@@ -1764,7 +1906,19 @@
         <w:rPr>
           <w:rFonts w:ascii="Arial" w:hAnsi="Arial" w:cs="Arial"/>
         </w:rPr>
-        <w:t>El usuario confirma la operación presionando sí.</w:t>
+        <w:t xml:space="preserve">El usuario confirma la operación presionando </w:t>
+      </w:r>
+      <w:r>
+        <w:rPr>
+          <w:rFonts w:ascii="Arial" w:hAnsi="Arial" w:cs="Arial"/>
+        </w:rPr>
+        <w:t>el botón Ok</w:t>
+      </w:r>
+      <w:r>
+        <w:rPr>
+          <w:rFonts w:ascii="Arial" w:hAnsi="Arial" w:cs="Arial"/>
+        </w:rPr>
+        <w:t>.</w:t>
       </w:r>
     </w:p>
     <w:p>
@@ -1782,31 +1936,7 @@
         <w:rPr>
           <w:rFonts w:ascii="Arial" w:hAnsi="Arial" w:cs="Arial"/>
         </w:rPr>
-        <w:t>El sistema muestra la interfaz de usuario IU</w:t>
-      </w:r>
-      <w:r>
-        <w:rPr>
-          <w:rFonts w:ascii="Arial" w:hAnsi="Arial" w:cs="Arial"/>
-        </w:rPr>
-        <w:t>1</w:t>
-      </w:r>
-      <w:r>
-        <w:rPr>
-          <w:rFonts w:ascii="Arial" w:hAnsi="Arial" w:cs="Arial"/>
-        </w:rPr>
-        <w:t xml:space="preserve"> “</w:t>
-      </w:r>
-      <w:r>
-        <w:rPr>
-          <w:rFonts w:ascii="Arial" w:hAnsi="Arial" w:cs="Arial"/>
-        </w:rPr>
-        <w:t>Consultar Mapa Curricular</w:t>
-      </w:r>
-      <w:r>
-        <w:rPr>
-          <w:rFonts w:ascii="Arial" w:hAnsi="Arial" w:cs="Arial"/>
-        </w:rPr>
-        <w:t>”</w:t>
+        <w:t>El sistema muestra la interfaz de usuario IU1 “Consultar Mapa Curricular”</w:t>
       </w:r>
     </w:p>
     <w:p>
@@ -1829,7 +1959,242 @@
     </w:p>
     <w:p>
       <w:pPr>
+        <w:rPr>
+          <w:rFonts w:ascii="Arial" w:hAnsi="Arial" w:cs="Arial"/>
+        </w:rPr>
+      </w:pPr>
+    </w:p>
+    <w:p>
+      <w:pPr>
+        <w:rPr>
+          <w:rFonts w:ascii="Arial" w:hAnsi="Arial" w:cs="Arial"/>
+          <w:i/>
+        </w:rPr>
+      </w:pPr>
+      <w:r>
+        <w:rPr>
+          <w:rFonts w:ascii="Arial" w:hAnsi="Arial" w:cs="Arial"/>
+          <w:i/>
+        </w:rPr>
+        <w:t xml:space="preserve">Trayectoria Alternativa </w:t>
+      </w:r>
+      <w:r>
+        <w:rPr>
+          <w:rFonts w:ascii="Arial" w:hAnsi="Arial" w:cs="Arial"/>
+          <w:i/>
+        </w:rPr>
+        <w:t>B</w:t>
+      </w:r>
+      <w:r>
+        <w:rPr>
+          <w:rFonts w:ascii="Arial" w:hAnsi="Arial" w:cs="Arial"/>
+          <w:i/>
+        </w:rPr>
+        <w:t>.</w:t>
+      </w:r>
+    </w:p>
+    <w:p>
+      <w:pPr>
+        <w:rPr>
+          <w:rFonts w:ascii="Arial" w:hAnsi="Arial" w:cs="Arial"/>
+        </w:rPr>
+      </w:pPr>
+      <w:r>
+        <w:rPr>
+          <w:rFonts w:ascii="Arial" w:hAnsi="Arial" w:cs="Arial"/>
+        </w:rPr>
+        <w:t xml:space="preserve">Condición: El usuario presiona el botón </w:t>
+      </w:r>
+      <w:r>
+        <w:rPr>
+          <w:rFonts w:ascii="Arial" w:hAnsi="Arial" w:cs="Arial"/>
+        </w:rPr>
+        <w:t>cancelar</w:t>
+      </w:r>
+      <w:r>
+        <w:rPr>
+          <w:rFonts w:ascii="Arial" w:hAnsi="Arial" w:cs="Arial"/>
+        </w:rPr>
+        <w:t>.</w:t>
+      </w:r>
+    </w:p>
+    <w:p>
+      <w:pPr>
         <w:pStyle w:val="Prrafodelista"/>
+        <w:numPr>
+          <w:ilvl w:val="0"/>
+          <w:numId w:val="3"/>
+        </w:numPr>
+        <w:rPr>
+          <w:rFonts w:ascii="Arial" w:hAnsi="Arial" w:cs="Arial"/>
+        </w:rPr>
+      </w:pPr>
+      <w:r>
+        <w:rPr>
+          <w:rFonts w:ascii="Arial" w:hAnsi="Arial" w:cs="Arial"/>
+        </w:rPr>
+        <w:t>El usuario presiona el botón</w:t>
+      </w:r>
+      <w:r>
+        <w:rPr>
+          <w:rFonts w:ascii="Arial" w:hAnsi="Arial" w:cs="Arial"/>
+        </w:rPr>
+        <w:t xml:space="preserve"> cancelar</w:t>
+      </w:r>
+      <w:r>
+        <w:rPr>
+          <w:rFonts w:ascii="Arial" w:hAnsi="Arial" w:cs="Arial"/>
+        </w:rPr>
+        <w:t>.</w:t>
+      </w:r>
+    </w:p>
+    <w:p>
+      <w:pPr>
+        <w:pStyle w:val="Prrafodelista"/>
+        <w:numPr>
+          <w:ilvl w:val="0"/>
+          <w:numId w:val="3"/>
+        </w:numPr>
+        <w:rPr>
+          <w:rFonts w:ascii="Arial" w:hAnsi="Arial" w:cs="Arial"/>
+        </w:rPr>
+      </w:pPr>
+      <w:r>
+        <w:rPr>
+          <w:rFonts w:ascii="Arial" w:hAnsi="Arial" w:cs="Arial"/>
+        </w:rPr>
+        <w:t>El</w:t>
+      </w:r>
+      <w:r>
+        <w:rPr>
+          <w:rFonts w:ascii="Arial" w:hAnsi="Arial" w:cs="Arial"/>
+        </w:rPr>
+        <w:t xml:space="preserve"> sistema muestra el mensaje MSG3. ¿Seguro que desea </w:t>
+      </w:r>
+      <w:r>
+        <w:rPr>
+          <w:rFonts w:ascii="Arial" w:hAnsi="Arial" w:cs="Arial"/>
+        </w:rPr>
+        <w:t>cancelar el registro</w:t>
+      </w:r>
+      <w:r>
+        <w:rPr>
+          <w:rFonts w:ascii="Arial" w:hAnsi="Arial" w:cs="Arial"/>
+        </w:rPr>
+        <w:t>?</w:t>
+      </w:r>
+      <w:r>
+        <w:rPr>
+          <w:rFonts w:ascii="Arial" w:hAnsi="Arial" w:cs="Arial"/>
+        </w:rPr>
+        <w:t xml:space="preserve"> </w:t>
+      </w:r>
+    </w:p>
+    <w:p>
+      <w:pPr>
+        <w:pStyle w:val="Prrafodelista"/>
+        <w:numPr>
+          <w:ilvl w:val="0"/>
+          <w:numId w:val="3"/>
+        </w:numPr>
+        <w:rPr>
+          <w:rFonts w:ascii="Arial" w:hAnsi="Arial" w:cs="Arial"/>
+        </w:rPr>
+      </w:pPr>
+      <w:r>
+        <w:rPr>
+          <w:rFonts w:ascii="Arial" w:hAnsi="Arial" w:cs="Arial"/>
+        </w:rPr>
+        <w:t>El usuario confirma la operación presionando sí.</w:t>
+      </w:r>
+    </w:p>
+    <w:p>
+      <w:pPr>
+        <w:pStyle w:val="Prrafodelista"/>
+        <w:numPr>
+          <w:ilvl w:val="0"/>
+          <w:numId w:val="3"/>
+        </w:numPr>
+        <w:rPr>
+          <w:rFonts w:ascii="Arial" w:hAnsi="Arial" w:cs="Arial"/>
+        </w:rPr>
+      </w:pPr>
+      <w:r>
+        <w:rPr>
+          <w:rFonts w:ascii="Arial" w:hAnsi="Arial" w:cs="Arial"/>
+        </w:rPr>
+        <w:t>El sistema muestra la interfaz de usuario IU</w:t>
+      </w:r>
+      <w:r>
+        <w:rPr>
+          <w:rFonts w:ascii="Arial" w:hAnsi="Arial" w:cs="Arial"/>
+        </w:rPr>
+        <w:t>1</w:t>
+      </w:r>
+      <w:r>
+        <w:rPr>
+          <w:rFonts w:ascii="Arial" w:hAnsi="Arial" w:cs="Arial"/>
+        </w:rPr>
+        <w:t xml:space="preserve"> “</w:t>
+      </w:r>
+      <w:r>
+        <w:rPr>
+          <w:rFonts w:ascii="Arial" w:hAnsi="Arial" w:cs="Arial"/>
+        </w:rPr>
+        <w:t>Consultar Mapa Curricular</w:t>
+      </w:r>
+      <w:r>
+        <w:rPr>
+          <w:rFonts w:ascii="Arial" w:hAnsi="Arial" w:cs="Arial"/>
+        </w:rPr>
+        <w:t>”</w:t>
+      </w:r>
+    </w:p>
+    <w:p>
+      <w:pPr>
+        <w:pStyle w:val="Prrafodelista"/>
+        <w:numPr>
+          <w:ilvl w:val="0"/>
+          <w:numId w:val="4"/>
+        </w:numPr>
+        <w:rPr>
+          <w:rFonts w:ascii="Arial" w:hAnsi="Arial" w:cs="Arial"/>
+        </w:rPr>
+      </w:pPr>
+      <w:r>
+        <w:rPr>
+          <w:rFonts w:ascii="Arial" w:hAnsi="Arial" w:cs="Arial"/>
+        </w:rPr>
+        <w:t>- - - - Fin de la trayectoria</w:t>
+      </w:r>
+    </w:p>
+    <w:p>
+      <w:pPr>
+        <w:pStyle w:val="Prrafodelista"/>
+        <w:rPr>
+          <w:rFonts w:ascii="Arial" w:hAnsi="Arial" w:cs="Arial"/>
+        </w:rPr>
+      </w:pPr>
+    </w:p>
+    <w:p>
+      <w:pPr>
+        <w:pStyle w:val="Prrafodelista"/>
+        <w:rPr>
+          <w:rFonts w:ascii="Arial" w:hAnsi="Arial" w:cs="Arial"/>
+        </w:rPr>
+      </w:pPr>
+    </w:p>
+    <w:p>
+      <w:pPr>
+        <w:pStyle w:val="Prrafodelista"/>
+        <w:rPr>
+          <w:rFonts w:ascii="Arial" w:hAnsi="Arial" w:cs="Arial"/>
+        </w:rPr>
+      </w:pPr>
+    </w:p>
+    <w:p>
+      <w:pPr>
+        <w:pStyle w:val="Prrafodelista"/>
         <w:rPr>
           <w:rFonts w:ascii="Arial" w:hAnsi="Arial" w:cs="Arial"/>
         </w:rPr>
@@ -1854,7 +2219,7 @@
           <w:rFonts w:ascii="Arial" w:hAnsi="Arial" w:cs="Arial"/>
           <w:i/>
         </w:rPr>
-        <w:t>B</w:t>
+        <w:t>C</w:t>
       </w:r>
     </w:p>
     <w:p>
@@ -2051,7 +2416,14 @@
           <w:rFonts w:ascii="Arial" w:hAnsi="Arial" w:cs="Arial"/>
           <w:i/>
         </w:rPr>
-        <w:t>Trayectoria Alternativa C</w:t>
+        <w:t xml:space="preserve">Trayectoria Alternativa </w:t>
+      </w:r>
+      <w:r>
+        <w:rPr>
+          <w:rFonts w:ascii="Arial" w:hAnsi="Arial" w:cs="Arial"/>
+          <w:i/>
+        </w:rPr>
+        <w:t>D</w:t>
       </w:r>
     </w:p>
     <w:p>
@@ -2100,13 +2472,7 @@
         <w:rPr>
           <w:rFonts w:ascii="Arial" w:hAnsi="Arial" w:cs="Arial"/>
         </w:rPr>
-        <w:t xml:space="preserve">El sistema muestra mensaje </w:t>
-      </w:r>
-      <w:r>
-        <w:rPr>
-          <w:rFonts w:ascii="Arial" w:hAnsi="Arial" w:cs="Arial"/>
-        </w:rPr>
-        <w:t>MSG1. Los campos marcados con (*) son obligatorios.</w:t>
+        <w:t>El sistema muestra mensaje MSG1. Los campos marcados con (*) son obligatorios.</w:t>
       </w:r>
     </w:p>
     <w:p>
@@ -2124,7 +2490,6 @@
         <w:rPr>
           <w:rFonts w:ascii="Arial" w:hAnsi="Arial" w:cs="Arial"/>
         </w:rPr>
-        <w:lastRenderedPageBreak/>
         <w:t>El usuario cierra el mensaje presionando el botón aceptar.</w:t>
       </w:r>
     </w:p>

</xml_diff>

<commit_message>
SP4-CU9 Editar Unidad de Aprendizaje
</commit_message>
<xml_diff>
--- a/Plantilla-Requerimientos/C2-DR/SP4/Casos/SP4-CU2/Caso de Uso Registrar Plan de Estudio.docx
+++ b/Plantilla-Requerimientos/C2-DR/SP4/Casos/SP4-CU2/Caso de Uso Registrar Plan de Estudio.docx
@@ -46,25 +46,43 @@
               <w:rPr>
                 <w:rFonts w:ascii="Arial" w:hAnsi="Arial" w:cs="Arial"/>
               </w:rPr>
-              <w:t xml:space="preserve">SP4-CU2 </w:t>
-            </w:r>
-            <w:r>
-              <w:rPr>
-                <w:rFonts w:ascii="Arial" w:hAnsi="Arial" w:cs="Arial"/>
-              </w:rPr>
-              <w:t xml:space="preserve">“Registrar Plan de </w:t>
-            </w:r>
-            <w:r>
-              <w:rPr>
-                <w:rFonts w:ascii="Arial" w:hAnsi="Arial" w:cs="Arial"/>
-              </w:rPr>
-              <w:t>E</w:t>
-            </w:r>
-            <w:r>
-              <w:rPr>
-                <w:rFonts w:ascii="Arial" w:hAnsi="Arial" w:cs="Arial"/>
-              </w:rPr>
-              <w:t>studio”</w:t>
+              <w:t>SP4-CU</w:t>
+            </w:r>
+            <w:r>
+              <w:rPr>
+                <w:rFonts w:ascii="Arial" w:hAnsi="Arial" w:cs="Arial"/>
+              </w:rPr>
+              <w:t>9</w:t>
+            </w:r>
+            <w:r>
+              <w:rPr>
+                <w:rFonts w:ascii="Arial" w:hAnsi="Arial" w:cs="Arial"/>
+              </w:rPr>
+              <w:t xml:space="preserve"> </w:t>
+            </w:r>
+            <w:r>
+              <w:rPr>
+                <w:rFonts w:ascii="Arial" w:hAnsi="Arial" w:cs="Arial"/>
+              </w:rPr>
+              <w:t>“</w:t>
+            </w:r>
+            <w:r>
+              <w:rPr>
+                <w:rFonts w:ascii="Arial" w:hAnsi="Arial" w:cs="Arial"/>
+              </w:rPr>
+              <w:t xml:space="preserve">Editar </w:t>
+            </w:r>
+            <w:r>
+              <w:rPr>
+                <w:rFonts w:ascii="Arial" w:hAnsi="Arial" w:cs="Arial"/>
+              </w:rPr>
+              <w:t>Unidad de Aprendizaje</w:t>
+            </w:r>
+            <w:r>
+              <w:rPr>
+                <w:rFonts w:ascii="Arial" w:hAnsi="Arial" w:cs="Arial"/>
+              </w:rPr>
+              <w:t>”</w:t>
             </w:r>
           </w:p>
         </w:tc>
@@ -122,7 +140,7 @@
               <w:rPr>
                 <w:rFonts w:ascii="Arial" w:hAnsi="Arial" w:cs="Arial"/>
               </w:rPr>
-              <w:t>Super UC</w:t>
+              <w:t>Autor</w:t>
             </w:r>
           </w:p>
         </w:tc>
@@ -140,19 +158,48 @@
               <w:rPr>
                 <w:rFonts w:ascii="Arial" w:hAnsi="Arial" w:cs="Arial"/>
               </w:rPr>
-              <w:t xml:space="preserve">Programa </w:t>
-            </w:r>
-            <w:r>
-              <w:rPr>
-                <w:rFonts w:ascii="Arial" w:hAnsi="Arial" w:cs="Arial"/>
-              </w:rPr>
-              <w:t>A</w:t>
-            </w:r>
-            <w:r>
-              <w:rPr>
-                <w:rFonts w:ascii="Arial" w:hAnsi="Arial" w:cs="Arial"/>
-              </w:rPr>
-              <w:t>cadémico</w:t>
+              <w:t>Cervantes Moreno Christian Andres</w:t>
+            </w:r>
+          </w:p>
+        </w:tc>
+      </w:tr>
+      <w:tr>
+        <w:trPr>
+          <w:trHeight w:val="752"/>
+        </w:trPr>
+        <w:tc>
+          <w:tcPr>
+            <w:tcW w:w="4414" w:type="dxa"/>
+          </w:tcPr>
+          <w:p>
+            <w:pPr>
+              <w:rPr>
+                <w:rFonts w:ascii="Arial" w:hAnsi="Arial" w:cs="Arial"/>
+              </w:rPr>
+            </w:pPr>
+            <w:r>
+              <w:rPr>
+                <w:rFonts w:ascii="Arial" w:hAnsi="Arial" w:cs="Arial"/>
+              </w:rPr>
+              <w:t>Supervisa</w:t>
+            </w:r>
+          </w:p>
+        </w:tc>
+        <w:tc>
+          <w:tcPr>
+            <w:tcW w:w="4414" w:type="dxa"/>
+          </w:tcPr>
+          <w:p>
+            <w:pPr>
+              <w:rPr>
+                <w:rFonts w:ascii="Arial" w:hAnsi="Arial" w:cs="Arial"/>
+              </w:rPr>
+            </w:pPr>
+            <w:r>
+              <w:rPr>
+                <w:rFonts w:ascii="Arial" w:hAnsi="Arial" w:cs="Arial"/>
+              </w:rPr>
+              <w:t>Evelyn Reyes</w:t>
             </w:r>
           </w:p>
         </w:tc>
@@ -192,78 +239,26 @@
                 <w:rFonts w:ascii="Arial" w:hAnsi="Arial" w:cs="Arial"/>
               </w:rPr>
             </w:pPr>
-            <w:r>
-              <w:rPr>
-                <w:rFonts w:ascii="Arial" w:hAnsi="Arial" w:cs="Arial"/>
-              </w:rPr>
-              <w:t>Registrar</w:t>
-            </w:r>
-            <w:r>
-              <w:rPr>
-                <w:rFonts w:ascii="Arial" w:hAnsi="Arial" w:cs="Arial"/>
-              </w:rPr>
-              <w:t xml:space="preserve"> el año, modalidad, </w:t>
-            </w:r>
-            <w:r>
-              <w:rPr>
-                <w:rFonts w:ascii="Arial" w:hAnsi="Arial" w:cs="Arial"/>
-              </w:rPr>
-              <w:t xml:space="preserve">total </w:t>
-            </w:r>
-            <w:r>
-              <w:rPr>
-                <w:rFonts w:ascii="Arial" w:hAnsi="Arial" w:cs="Arial"/>
-              </w:rPr>
-              <w:t xml:space="preserve">de créditos </w:t>
-            </w:r>
-            <w:r>
-              <w:rPr>
-                <w:rFonts w:ascii="Arial" w:hAnsi="Arial" w:cs="Arial"/>
-              </w:rPr>
-              <w:t xml:space="preserve">(TEPIC / SATCA) </w:t>
-            </w:r>
-            <w:r>
-              <w:rPr>
-                <w:rFonts w:ascii="Arial" w:hAnsi="Arial" w:cs="Arial"/>
-              </w:rPr>
-              <w:t xml:space="preserve">y horas totales </w:t>
-            </w:r>
-            <w:r>
-              <w:rPr>
-                <w:rFonts w:ascii="Arial" w:hAnsi="Arial" w:cs="Arial"/>
-              </w:rPr>
-              <w:t xml:space="preserve">(Practicas / Teóricas) </w:t>
-            </w:r>
-            <w:r>
-              <w:rPr>
-                <w:rFonts w:ascii="Arial" w:hAnsi="Arial" w:cs="Arial"/>
-              </w:rPr>
-              <w:t xml:space="preserve">a un </w:t>
-            </w:r>
-            <w:r>
-              <w:rPr>
-                <w:rFonts w:ascii="Arial" w:hAnsi="Arial" w:cs="Arial"/>
-              </w:rPr>
-              <w:t>P</w:t>
-            </w:r>
-            <w:r>
-              <w:rPr>
-                <w:rFonts w:ascii="Arial" w:hAnsi="Arial" w:cs="Arial"/>
-              </w:rPr>
-              <w:t xml:space="preserve">rograma </w:t>
-            </w:r>
-            <w:r>
-              <w:rPr>
-                <w:rFonts w:ascii="Arial" w:hAnsi="Arial" w:cs="Arial"/>
-              </w:rPr>
-              <w:t>A</w:t>
-            </w:r>
-            <w:r>
-              <w:rPr>
-                <w:rFonts w:ascii="Arial" w:hAnsi="Arial" w:cs="Arial"/>
-              </w:rPr>
-              <w:t>cadémico.</w:t>
-            </w:r>
+            <w:bookmarkStart w:id="0" w:name="_GoBack"/>
+            <w:r>
+              <w:rPr>
+                <w:rFonts w:ascii="Arial" w:hAnsi="Arial" w:cs="Arial"/>
+              </w:rPr>
+              <w:t xml:space="preserve">Editar </w:t>
+            </w:r>
+            <w:r>
+              <w:rPr>
+                <w:rFonts w:ascii="Arial" w:hAnsi="Arial" w:cs="Arial"/>
+              </w:rPr>
+              <w:t xml:space="preserve">el </w:t>
+            </w:r>
+            <w:r>
+              <w:rPr>
+                <w:rFonts w:ascii="Arial" w:hAnsi="Arial" w:cs="Arial"/>
+              </w:rPr>
+              <w:t>nombre, créditos TEPIC, créditos SATCA, horas Teoría/Semana, horas Práctica/semana, Área de formación y semestre de una Unidad de Aprendizaje.</w:t>
+            </w:r>
+            <w:bookmarkEnd w:id="0"/>
           </w:p>
         </w:tc>
       </w:tr>
@@ -282,7 +277,7 @@
               <w:rPr>
                 <w:rFonts w:ascii="Arial" w:hAnsi="Arial" w:cs="Arial"/>
               </w:rPr>
-              <w:t>Objetivo</w:t>
+              <w:t>Entradas</w:t>
             </w:r>
           </w:p>
         </w:tc>
@@ -300,55 +295,113 @@
               <w:rPr>
                 <w:rFonts w:ascii="Arial" w:hAnsi="Arial" w:cs="Arial"/>
               </w:rPr>
-              <w:t xml:space="preserve">Asignar un </w:t>
-            </w:r>
-            <w:r>
-              <w:rPr>
-                <w:rFonts w:ascii="Arial" w:hAnsi="Arial" w:cs="Arial"/>
-              </w:rPr>
-              <w:t>P</w:t>
-            </w:r>
-            <w:r>
-              <w:rPr>
-                <w:rFonts w:ascii="Arial" w:hAnsi="Arial" w:cs="Arial"/>
-              </w:rPr>
-              <w:t xml:space="preserve">lan de </w:t>
-            </w:r>
-            <w:r>
-              <w:rPr>
-                <w:rFonts w:ascii="Arial" w:hAnsi="Arial" w:cs="Arial"/>
-              </w:rPr>
-              <w:t>E</w:t>
-            </w:r>
-            <w:r>
-              <w:rPr>
-                <w:rFonts w:ascii="Arial" w:hAnsi="Arial" w:cs="Arial"/>
-              </w:rPr>
-              <w:t xml:space="preserve">studio a un </w:t>
-            </w:r>
-            <w:r>
-              <w:rPr>
-                <w:rFonts w:ascii="Arial" w:hAnsi="Arial" w:cs="Arial"/>
-              </w:rPr>
-              <w:t>P</w:t>
-            </w:r>
-            <w:r>
-              <w:rPr>
-                <w:rFonts w:ascii="Arial" w:hAnsi="Arial" w:cs="Arial"/>
-              </w:rPr>
-              <w:t xml:space="preserve">rograma </w:t>
-            </w:r>
-            <w:r>
-              <w:rPr>
-                <w:rFonts w:ascii="Arial" w:hAnsi="Arial" w:cs="Arial"/>
-              </w:rPr>
-              <w:t>A</w:t>
-            </w:r>
-            <w:r>
-              <w:rPr>
-                <w:rFonts w:ascii="Arial" w:hAnsi="Arial" w:cs="Arial"/>
-              </w:rPr>
-              <w:t>cadémico.</w:t>
+              <w:t>Nombre (Tipo carácter)</w:t>
+            </w:r>
+          </w:p>
+          <w:p>
+            <w:pPr>
+              <w:rPr>
+                <w:rFonts w:ascii="Arial" w:hAnsi="Arial" w:cs="Arial"/>
+              </w:rPr>
+            </w:pPr>
+            <w:r>
+              <w:rPr>
+                <w:rFonts w:ascii="Arial" w:hAnsi="Arial" w:cs="Arial"/>
+              </w:rPr>
+              <w:t xml:space="preserve">Créditos TEPIC (Tipo </w:t>
+            </w:r>
+            <w:proofErr w:type="spellStart"/>
+            <w:r>
+              <w:rPr>
+                <w:rFonts w:ascii="Arial" w:hAnsi="Arial" w:cs="Arial"/>
+              </w:rPr>
+              <w:t>double</w:t>
+            </w:r>
+            <w:proofErr w:type="spellEnd"/>
+            <w:r>
+              <w:rPr>
+                <w:rFonts w:ascii="Arial" w:hAnsi="Arial" w:cs="Arial"/>
+              </w:rPr>
+              <w:t>)</w:t>
+            </w:r>
+          </w:p>
+          <w:p>
+            <w:pPr>
+              <w:rPr>
+                <w:rFonts w:ascii="Arial" w:hAnsi="Arial" w:cs="Arial"/>
+              </w:rPr>
+            </w:pPr>
+            <w:r>
+              <w:rPr>
+                <w:rFonts w:ascii="Arial" w:hAnsi="Arial" w:cs="Arial"/>
+              </w:rPr>
+              <w:t xml:space="preserve">Créditos SATCA (Tipo </w:t>
+            </w:r>
+            <w:proofErr w:type="spellStart"/>
+            <w:r>
+              <w:rPr>
+                <w:rFonts w:ascii="Arial" w:hAnsi="Arial" w:cs="Arial"/>
+              </w:rPr>
+              <w:t>double</w:t>
+            </w:r>
+            <w:proofErr w:type="spellEnd"/>
+            <w:r>
+              <w:rPr>
+                <w:rFonts w:ascii="Arial" w:hAnsi="Arial" w:cs="Arial"/>
+              </w:rPr>
+              <w:t>)</w:t>
+            </w:r>
+          </w:p>
+          <w:p>
+            <w:pPr>
+              <w:rPr>
+                <w:rFonts w:ascii="Arial" w:hAnsi="Arial" w:cs="Arial"/>
+              </w:rPr>
+            </w:pPr>
+            <w:r>
+              <w:rPr>
+                <w:rFonts w:ascii="Arial" w:hAnsi="Arial" w:cs="Arial"/>
+              </w:rPr>
+              <w:t>Horas Teoría/Semana (Tipo entero)</w:t>
+            </w:r>
+          </w:p>
+          <w:p>
+            <w:pPr>
+              <w:rPr>
+                <w:rFonts w:ascii="Arial" w:hAnsi="Arial" w:cs="Arial"/>
+              </w:rPr>
+            </w:pPr>
+            <w:r>
+              <w:rPr>
+                <w:rFonts w:ascii="Arial" w:hAnsi="Arial" w:cs="Arial"/>
+              </w:rPr>
+              <w:t>Horas Práctica/semana (Tipo entero)</w:t>
+            </w:r>
+          </w:p>
+          <w:p>
+            <w:pPr>
+              <w:rPr>
+                <w:rFonts w:ascii="Arial" w:hAnsi="Arial" w:cs="Arial"/>
+              </w:rPr>
+            </w:pPr>
+            <w:r>
+              <w:rPr>
+                <w:rFonts w:ascii="Arial" w:hAnsi="Arial" w:cs="Arial"/>
+              </w:rPr>
+              <w:t>Área de formación</w:t>
+            </w:r>
+          </w:p>
+          <w:p>
+            <w:pPr>
+              <w:rPr>
+                <w:rFonts w:ascii="Arial" w:hAnsi="Arial" w:cs="Arial"/>
+              </w:rPr>
+            </w:pPr>
+            <w:r>
+              <w:rPr>
+                <w:rFonts w:ascii="Arial" w:hAnsi="Arial" w:cs="Arial"/>
+              </w:rPr>
+              <w:t>Semestre</w:t>
             </w:r>
           </w:p>
         </w:tc>
@@ -368,7 +421,7 @@
               <w:rPr>
                 <w:rFonts w:ascii="Arial" w:hAnsi="Arial" w:cs="Arial"/>
               </w:rPr>
-              <w:t>Precondiciones</w:t>
+              <w:t>Origen</w:t>
             </w:r>
           </w:p>
         </w:tc>
@@ -386,31 +439,21 @@
               <w:rPr>
                 <w:rFonts w:ascii="Arial" w:hAnsi="Arial" w:cs="Arial"/>
               </w:rPr>
-              <w:t xml:space="preserve">Debe de existir un </w:t>
-            </w:r>
-            <w:r>
-              <w:rPr>
-                <w:rFonts w:ascii="Arial" w:hAnsi="Arial" w:cs="Arial"/>
-              </w:rPr>
-              <w:t>P</w:t>
-            </w:r>
-            <w:r>
-              <w:rPr>
-                <w:rFonts w:ascii="Arial" w:hAnsi="Arial" w:cs="Arial"/>
-              </w:rPr>
-              <w:t xml:space="preserve">rograma </w:t>
-            </w:r>
-            <w:r>
-              <w:rPr>
-                <w:rFonts w:ascii="Arial" w:hAnsi="Arial" w:cs="Arial"/>
-              </w:rPr>
-              <w:t>A</w:t>
-            </w:r>
-            <w:r>
-              <w:rPr>
-                <w:rFonts w:ascii="Arial" w:hAnsi="Arial" w:cs="Arial"/>
-              </w:rPr>
-              <w:t>cadémico.</w:t>
+              <w:t xml:space="preserve">Teclado, </w:t>
+            </w:r>
+            <w:proofErr w:type="gramStart"/>
+            <w:r>
+              <w:rPr>
+                <w:rFonts w:ascii="Arial" w:hAnsi="Arial" w:cs="Arial"/>
+              </w:rPr>
+              <w:t>Mouse</w:t>
+            </w:r>
+            <w:proofErr w:type="gramEnd"/>
+            <w:r>
+              <w:rPr>
+                <w:rFonts w:ascii="Arial" w:hAnsi="Arial" w:cs="Arial"/>
+              </w:rPr>
+              <w:t>.</w:t>
             </w:r>
           </w:p>
         </w:tc>
@@ -430,7 +473,7 @@
               <w:rPr>
                 <w:rFonts w:ascii="Arial" w:hAnsi="Arial" w:cs="Arial"/>
               </w:rPr>
-              <w:t>Entradas</w:t>
+              <w:t>Salidas</w:t>
             </w:r>
           </w:p>
         </w:tc>
@@ -448,7 +491,7 @@
               <w:rPr>
                 <w:rFonts w:ascii="Arial" w:hAnsi="Arial" w:cs="Arial"/>
               </w:rPr>
-              <w:t>Año</w:t>
+              <w:t>MSG1. Los campos marcados con (*) son obligatorios.</w:t>
             </w:r>
           </w:p>
           <w:p>
@@ -461,7 +504,31 @@
               <w:rPr>
                 <w:rFonts w:ascii="Arial" w:hAnsi="Arial" w:cs="Arial"/>
               </w:rPr>
-              <w:t>Créditos Totales TEPIC</w:t>
+              <w:t xml:space="preserve">MSG2. </w:t>
+            </w:r>
+            <w:r>
+              <w:rPr>
+                <w:rFonts w:ascii="Arial" w:hAnsi="Arial" w:cs="Arial"/>
+              </w:rPr>
+              <w:t>U</w:t>
+            </w:r>
+            <w:r>
+              <w:rPr>
+                <w:rFonts w:ascii="Arial" w:hAnsi="Arial" w:cs="Arial"/>
+              </w:rPr>
+              <w:t xml:space="preserve">nidad de Aprendizaje </w:t>
+            </w:r>
+            <w:r>
+              <w:rPr>
+                <w:rFonts w:ascii="Arial" w:hAnsi="Arial" w:cs="Arial"/>
+              </w:rPr>
+              <w:t>modificada exitosamente</w:t>
+            </w:r>
+            <w:r>
+              <w:rPr>
+                <w:rFonts w:ascii="Arial" w:hAnsi="Arial" w:cs="Arial"/>
+              </w:rPr>
+              <w:t>.</w:t>
             </w:r>
           </w:p>
           <w:p>
@@ -474,7 +541,19 @@
               <w:rPr>
                 <w:rFonts w:ascii="Arial" w:hAnsi="Arial" w:cs="Arial"/>
               </w:rPr>
-              <w:t>Créditos Totales SATCA</w:t>
+              <w:t xml:space="preserve">MSG3. ¿Seguro que desea </w:t>
+            </w:r>
+            <w:r>
+              <w:rPr>
+                <w:rFonts w:ascii="Arial" w:hAnsi="Arial" w:cs="Arial"/>
+              </w:rPr>
+              <w:t>cancelar</w:t>
+            </w:r>
+            <w:r>
+              <w:rPr>
+                <w:rFonts w:ascii="Arial" w:hAnsi="Arial" w:cs="Arial"/>
+              </w:rPr>
+              <w:t>?</w:t>
             </w:r>
           </w:p>
           <w:p>
@@ -483,19 +562,29 @@
                 <w:rFonts w:ascii="Arial" w:hAnsi="Arial" w:cs="Arial"/>
               </w:rPr>
             </w:pPr>
-            <w:proofErr w:type="gramStart"/>
-            <w:r>
-              <w:rPr>
-                <w:rFonts w:ascii="Arial" w:hAnsi="Arial" w:cs="Arial"/>
-              </w:rPr>
-              <w:t>Total</w:t>
-            </w:r>
-            <w:proofErr w:type="gramEnd"/>
-            <w:r>
-              <w:rPr>
-                <w:rFonts w:ascii="Arial" w:hAnsi="Arial" w:cs="Arial"/>
-              </w:rPr>
-              <w:t xml:space="preserve"> Horas /Teoría</w:t>
+            <w:r>
+              <w:rPr>
+                <w:rFonts w:ascii="Arial" w:hAnsi="Arial" w:cs="Arial"/>
+              </w:rPr>
+              <w:t>MSG</w:t>
+            </w:r>
+            <w:r>
+              <w:rPr>
+                <w:rFonts w:ascii="Arial" w:hAnsi="Arial" w:cs="Arial"/>
+              </w:rPr>
+              <w:t>4</w:t>
+            </w:r>
+            <w:r>
+              <w:rPr>
+                <w:rFonts w:ascii="Arial" w:hAnsi="Arial" w:cs="Arial"/>
+              </w:rPr>
+              <w:t>.</w:t>
+            </w:r>
+            <w:r>
+              <w:rPr>
+                <w:rFonts w:ascii="Arial" w:hAnsi="Arial" w:cs="Arial"/>
+              </w:rPr>
+              <w:t xml:space="preserve"> Los catálogos necesarios no se han cargado, favor de intentarlo más tarde.</w:t>
             </w:r>
           </w:p>
           <w:p>
@@ -504,19 +593,11 @@
                 <w:rFonts w:ascii="Arial" w:hAnsi="Arial" w:cs="Arial"/>
               </w:rPr>
             </w:pPr>
-            <w:proofErr w:type="gramStart"/>
-            <w:r>
-              <w:rPr>
-                <w:rFonts w:ascii="Arial" w:hAnsi="Arial" w:cs="Arial"/>
-              </w:rPr>
-              <w:t>Total</w:t>
-            </w:r>
-            <w:proofErr w:type="gramEnd"/>
-            <w:r>
-              <w:rPr>
-                <w:rFonts w:ascii="Arial" w:hAnsi="Arial" w:cs="Arial"/>
-              </w:rPr>
-              <w:t xml:space="preserve"> Horas /Práctica</w:t>
+            <w:r>
+              <w:rPr>
+                <w:rFonts w:ascii="Arial" w:hAnsi="Arial" w:cs="Arial"/>
+              </w:rPr>
+              <w:t>MSG5. Entrada no valida.</w:t>
             </w:r>
           </w:p>
         </w:tc>
@@ -536,7 +617,7 @@
               <w:rPr>
                 <w:rFonts w:ascii="Arial" w:hAnsi="Arial" w:cs="Arial"/>
               </w:rPr>
-              <w:t>Salidas</w:t>
+              <w:t>Destino</w:t>
             </w:r>
           </w:p>
         </w:tc>
@@ -554,78 +635,7 @@
               <w:rPr>
                 <w:rFonts w:ascii="Arial" w:hAnsi="Arial" w:cs="Arial"/>
               </w:rPr>
-              <w:t>MSG1. Los campos marcados con (*) son obligatorios.</w:t>
-            </w:r>
-          </w:p>
-          <w:p>
-            <w:pPr>
-              <w:rPr>
-                <w:rFonts w:ascii="Arial" w:hAnsi="Arial" w:cs="Arial"/>
-              </w:rPr>
-            </w:pPr>
-            <w:r>
-              <w:rPr>
-                <w:rFonts w:ascii="Arial" w:hAnsi="Arial" w:cs="Arial"/>
-              </w:rPr>
-              <w:t>MSG2. Registro finalizado exitosamente.</w:t>
-            </w:r>
-          </w:p>
-          <w:p>
-            <w:pPr>
-              <w:rPr>
-                <w:rFonts w:ascii="Arial" w:hAnsi="Arial" w:cs="Arial"/>
-              </w:rPr>
-            </w:pPr>
-            <w:r>
-              <w:rPr>
-                <w:rFonts w:ascii="Arial" w:hAnsi="Arial" w:cs="Arial"/>
-              </w:rPr>
-              <w:t xml:space="preserve">MSG3. ¿Seguro que desea </w:t>
-            </w:r>
-            <w:r>
-              <w:rPr>
-                <w:rFonts w:ascii="Arial" w:hAnsi="Arial" w:cs="Arial"/>
-              </w:rPr>
-              <w:t>cancelar</w:t>
-            </w:r>
-            <w:bookmarkStart w:id="0" w:name="_GoBack"/>
-            <w:bookmarkEnd w:id="0"/>
-            <w:r>
-              <w:rPr>
-                <w:rFonts w:ascii="Arial" w:hAnsi="Arial" w:cs="Arial"/>
-              </w:rPr>
-              <w:t>?</w:t>
-            </w:r>
-          </w:p>
-          <w:p>
-            <w:pPr>
-              <w:rPr>
-                <w:rFonts w:ascii="Arial" w:hAnsi="Arial" w:cs="Arial"/>
-              </w:rPr>
-            </w:pPr>
-            <w:r>
-              <w:rPr>
-                <w:rFonts w:ascii="Arial" w:hAnsi="Arial" w:cs="Arial"/>
-              </w:rPr>
-              <w:t>MSG</w:t>
-            </w:r>
-            <w:r>
-              <w:rPr>
-                <w:rFonts w:ascii="Arial" w:hAnsi="Arial" w:cs="Arial"/>
-              </w:rPr>
-              <w:t>4</w:t>
-            </w:r>
-            <w:r>
-              <w:rPr>
-                <w:rFonts w:ascii="Arial" w:hAnsi="Arial" w:cs="Arial"/>
-              </w:rPr>
-              <w:t>.</w:t>
-            </w:r>
-            <w:r>
-              <w:rPr>
-                <w:rFonts w:ascii="Arial" w:hAnsi="Arial" w:cs="Arial"/>
-              </w:rPr>
-              <w:t xml:space="preserve"> Los catálogos necesarios no se han cargado, favor de intentarlo más tarde.</w:t>
+              <w:t>Pantalla</w:t>
             </w:r>
           </w:p>
         </w:tc>
@@ -645,7 +655,7 @@
               <w:rPr>
                 <w:rFonts w:ascii="Arial" w:hAnsi="Arial" w:cs="Arial"/>
               </w:rPr>
-              <w:t>Resumen</w:t>
+              <w:t>Precondiciones</w:t>
             </w:r>
           </w:p>
         </w:tc>
@@ -663,43 +673,7 @@
               <w:rPr>
                 <w:rFonts w:ascii="Arial" w:hAnsi="Arial" w:cs="Arial"/>
               </w:rPr>
-              <w:t xml:space="preserve">El </w:t>
-            </w:r>
-            <w:r>
-              <w:rPr>
-                <w:rFonts w:ascii="Arial" w:hAnsi="Arial" w:cs="Arial"/>
-              </w:rPr>
-              <w:t>miembro de la comisión debe de</w:t>
-            </w:r>
-            <w:r>
-              <w:rPr>
-                <w:rFonts w:ascii="Arial" w:hAnsi="Arial" w:cs="Arial"/>
-              </w:rPr>
-              <w:t xml:space="preserve"> registrar los datos necesarios del </w:t>
-            </w:r>
-            <w:r>
-              <w:rPr>
-                <w:rFonts w:ascii="Arial" w:hAnsi="Arial" w:cs="Arial"/>
-              </w:rPr>
-              <w:t>P</w:t>
-            </w:r>
-            <w:r>
-              <w:rPr>
-                <w:rFonts w:ascii="Arial" w:hAnsi="Arial" w:cs="Arial"/>
-              </w:rPr>
-              <w:t xml:space="preserve">lan de </w:t>
-            </w:r>
-            <w:r>
-              <w:rPr>
-                <w:rFonts w:ascii="Arial" w:hAnsi="Arial" w:cs="Arial"/>
-              </w:rPr>
-              <w:t>E</w:t>
-            </w:r>
-            <w:r>
-              <w:rPr>
-                <w:rFonts w:ascii="Arial" w:hAnsi="Arial" w:cs="Arial"/>
-              </w:rPr>
-              <w:t>studio.</w:t>
+              <w:t>Debe de existir al menos una Unidad de Aprendizaje registrada en el sistema.</w:t>
             </w:r>
           </w:p>
         </w:tc>
@@ -737,31 +711,25 @@
               <w:rPr>
                 <w:rFonts w:ascii="Arial" w:hAnsi="Arial" w:cs="Arial"/>
               </w:rPr>
-              <w:t xml:space="preserve">El </w:t>
-            </w:r>
-            <w:r>
-              <w:rPr>
-                <w:rFonts w:ascii="Arial" w:hAnsi="Arial" w:cs="Arial"/>
-              </w:rPr>
-              <w:t>P</w:t>
-            </w:r>
-            <w:r>
-              <w:rPr>
-                <w:rFonts w:ascii="Arial" w:hAnsi="Arial" w:cs="Arial"/>
-              </w:rPr>
-              <w:t xml:space="preserve">lan de </w:t>
-            </w:r>
-            <w:r>
-              <w:rPr>
-                <w:rFonts w:ascii="Arial" w:hAnsi="Arial" w:cs="Arial"/>
-              </w:rPr>
-              <w:t>E</w:t>
-            </w:r>
-            <w:r>
-              <w:rPr>
-                <w:rFonts w:ascii="Arial" w:hAnsi="Arial" w:cs="Arial"/>
-              </w:rPr>
-              <w:t>studio queda registrado en el sistema.</w:t>
+              <w:t xml:space="preserve">La Unidad de Aprendizaje </w:t>
+            </w:r>
+            <w:r>
+              <w:rPr>
+                <w:rFonts w:ascii="Arial" w:hAnsi="Arial" w:cs="Arial"/>
+              </w:rPr>
+              <w:t xml:space="preserve">queda </w:t>
+            </w:r>
+            <w:r>
+              <w:rPr>
+                <w:rFonts w:ascii="Arial" w:hAnsi="Arial" w:cs="Arial"/>
+              </w:rPr>
+              <w:t>modificada</w:t>
+            </w:r>
+            <w:r>
+              <w:rPr>
+                <w:rFonts w:ascii="Arial" w:hAnsi="Arial" w:cs="Arial"/>
+              </w:rPr>
+              <w:t xml:space="preserve"> en el sistema.</w:t>
             </w:r>
           </w:p>
         </w:tc>
@@ -781,7 +749,7 @@
               <w:rPr>
                 <w:rFonts w:ascii="Arial" w:hAnsi="Arial" w:cs="Arial"/>
               </w:rPr>
-              <w:t>Restricciones</w:t>
+              <w:t>Errores:</w:t>
             </w:r>
           </w:p>
         </w:tc>
@@ -799,7 +767,45 @@
               <w:rPr>
                 <w:rFonts w:ascii="Arial" w:hAnsi="Arial" w:cs="Arial"/>
               </w:rPr>
-              <w:t>El sistema debe contar con manuales de usuario estructurados adecuadamente.</w:t>
+              <w:t>E1. Entrada invalidad de un carácter no entero.</w:t>
+            </w:r>
+          </w:p>
+          <w:p>
+            <w:pPr>
+              <w:rPr>
+                <w:rFonts w:ascii="Arial" w:hAnsi="Arial" w:cs="Arial"/>
+              </w:rPr>
+            </w:pPr>
+            <w:r>
+              <w:rPr>
+                <w:rFonts w:ascii="Arial" w:hAnsi="Arial" w:cs="Arial"/>
+              </w:rPr>
+              <w:t>E2. Entrada in</w:t>
+            </w:r>
+            <w:r>
+              <w:rPr>
+                <w:rFonts w:ascii="Arial" w:hAnsi="Arial" w:cs="Arial"/>
+              </w:rPr>
+              <w:t>v</w:t>
+            </w:r>
+            <w:r>
+              <w:rPr>
+                <w:rFonts w:ascii="Arial" w:hAnsi="Arial" w:cs="Arial"/>
+              </w:rPr>
+              <w:t>alida de un carácter no doublé.</w:t>
+            </w:r>
+          </w:p>
+          <w:p>
+            <w:pPr>
+              <w:rPr>
+                <w:rFonts w:ascii="Arial" w:hAnsi="Arial" w:cs="Arial"/>
+              </w:rPr>
+            </w:pPr>
+            <w:r>
+              <w:rPr>
+                <w:rFonts w:ascii="Arial" w:hAnsi="Arial" w:cs="Arial"/>
+              </w:rPr>
+              <w:t>E3. Entrada invalida de un carácter.</w:t>
             </w:r>
           </w:p>
         </w:tc>
@@ -819,7 +825,7 @@
               <w:rPr>
                 <w:rFonts w:ascii="Arial" w:hAnsi="Arial" w:cs="Arial"/>
               </w:rPr>
-              <w:t>Suposiciones</w:t>
+              <w:t>Estado:</w:t>
             </w:r>
           </w:p>
         </w:tc>
@@ -837,31 +843,7 @@
               <w:rPr>
                 <w:rFonts w:ascii="Arial" w:hAnsi="Arial" w:cs="Arial"/>
               </w:rPr>
-              <w:t xml:space="preserve">El </w:t>
-            </w:r>
-            <w:r>
-              <w:rPr>
-                <w:rFonts w:ascii="Arial" w:hAnsi="Arial" w:cs="Arial"/>
-              </w:rPr>
-              <w:t>Docente</w:t>
-            </w:r>
-            <w:r>
-              <w:rPr>
-                <w:rFonts w:ascii="Arial" w:hAnsi="Arial" w:cs="Arial"/>
-              </w:rPr>
-              <w:t xml:space="preserve"> registra un</w:t>
-            </w:r>
-            <w:r>
-              <w:rPr>
-                <w:rFonts w:ascii="Arial" w:hAnsi="Arial" w:cs="Arial"/>
-              </w:rPr>
-              <w:t xml:space="preserve"> Plan de Estudios</w:t>
-            </w:r>
-            <w:r>
-              <w:rPr>
-                <w:rFonts w:ascii="Arial" w:hAnsi="Arial" w:cs="Arial"/>
-              </w:rPr>
-              <w:t xml:space="preserve"> el cual no se ha registrado antes.</w:t>
+              <w:t>Revisión</w:t>
             </w:r>
           </w:p>
         </w:tc>
@@ -881,7 +863,7 @@
               <w:rPr>
                 <w:rFonts w:ascii="Arial" w:hAnsi="Arial" w:cs="Arial"/>
               </w:rPr>
-              <w:t>Área</w:t>
+              <w:t>Observaciones</w:t>
             </w:r>
           </w:p>
         </w:tc>
@@ -895,144 +877,6 @@
                 <w:rFonts w:ascii="Arial" w:hAnsi="Arial" w:cs="Arial"/>
               </w:rPr>
             </w:pPr>
-            <w:r>
-              <w:rPr>
-                <w:rFonts w:ascii="Arial" w:hAnsi="Arial" w:cs="Arial"/>
-              </w:rPr>
-              <w:t>Caso de Uso del Docente.</w:t>
-            </w:r>
-          </w:p>
-        </w:tc>
-      </w:tr>
-      <w:tr>
-        <w:tc>
-          <w:tcPr>
-            <w:tcW w:w="4414" w:type="dxa"/>
-          </w:tcPr>
-          <w:p>
-            <w:pPr>
-              <w:rPr>
-                <w:rFonts w:ascii="Arial" w:hAnsi="Arial" w:cs="Arial"/>
-              </w:rPr>
-            </w:pPr>
-            <w:r>
-              <w:rPr>
-                <w:rFonts w:ascii="Arial" w:hAnsi="Arial" w:cs="Arial"/>
-              </w:rPr>
-              <w:t>Referencia</w:t>
-            </w:r>
-            <w:r>
-              <w:rPr>
-                <w:rFonts w:ascii="Arial" w:hAnsi="Arial" w:cs="Arial"/>
-              </w:rPr>
-              <w:t>s</w:t>
-            </w:r>
-          </w:p>
-        </w:tc>
-        <w:tc>
-          <w:tcPr>
-            <w:tcW w:w="4414" w:type="dxa"/>
-          </w:tcPr>
-          <w:p>
-            <w:pPr>
-              <w:rPr>
-                <w:rFonts w:ascii="Arial" w:hAnsi="Arial" w:cs="Arial"/>
-              </w:rPr>
-            </w:pPr>
-            <w:r>
-              <w:rPr>
-                <w:rFonts w:ascii="Arial" w:hAnsi="Arial" w:cs="Arial"/>
-              </w:rPr>
-              <w:t>Modelo de Datos</w:t>
-            </w:r>
-            <w:r>
-              <w:rPr>
-                <w:rFonts w:ascii="Arial" w:hAnsi="Arial" w:cs="Arial"/>
-              </w:rPr>
-              <w:t xml:space="preserve">. </w:t>
-            </w:r>
-          </w:p>
-        </w:tc>
-      </w:tr>
-      <w:tr>
-        <w:tc>
-          <w:tcPr>
-            <w:tcW w:w="4414" w:type="dxa"/>
-          </w:tcPr>
-          <w:p>
-            <w:pPr>
-              <w:rPr>
-                <w:rFonts w:ascii="Arial" w:hAnsi="Arial" w:cs="Arial"/>
-              </w:rPr>
-            </w:pPr>
-            <w:r>
-              <w:rPr>
-                <w:rFonts w:ascii="Arial" w:hAnsi="Arial" w:cs="Arial"/>
-              </w:rPr>
-              <w:t>Autor</w:t>
-            </w:r>
-          </w:p>
-        </w:tc>
-        <w:tc>
-          <w:tcPr>
-            <w:tcW w:w="4414" w:type="dxa"/>
-          </w:tcPr>
-          <w:p>
-            <w:pPr>
-              <w:rPr>
-                <w:rFonts w:ascii="Arial" w:hAnsi="Arial" w:cs="Arial"/>
-              </w:rPr>
-            </w:pPr>
-            <w:r>
-              <w:rPr>
-                <w:rFonts w:ascii="Arial" w:hAnsi="Arial" w:cs="Arial"/>
-              </w:rPr>
-              <w:t>Cervantes Moreno Christian Andres</w:t>
-            </w:r>
-            <w:r>
-              <w:rPr>
-                <w:rFonts w:ascii="Arial" w:hAnsi="Arial" w:cs="Arial"/>
-              </w:rPr>
-              <w:t>.</w:t>
-            </w:r>
-          </w:p>
-        </w:tc>
-      </w:tr>
-      <w:tr>
-        <w:tc>
-          <w:tcPr>
-            <w:tcW w:w="4414" w:type="dxa"/>
-          </w:tcPr>
-          <w:p>
-            <w:pPr>
-              <w:rPr>
-                <w:rFonts w:ascii="Arial" w:hAnsi="Arial" w:cs="Arial"/>
-              </w:rPr>
-            </w:pPr>
-            <w:r>
-              <w:rPr>
-                <w:rFonts w:ascii="Arial" w:hAnsi="Arial" w:cs="Arial"/>
-              </w:rPr>
-              <w:t>Fecha</w:t>
-            </w:r>
-          </w:p>
-        </w:tc>
-        <w:tc>
-          <w:tcPr>
-            <w:tcW w:w="4414" w:type="dxa"/>
-          </w:tcPr>
-          <w:p>
-            <w:pPr>
-              <w:rPr>
-                <w:rFonts w:ascii="Arial" w:hAnsi="Arial" w:cs="Arial"/>
-              </w:rPr>
-            </w:pPr>
-            <w:r>
-              <w:rPr>
-                <w:rFonts w:ascii="Arial" w:hAnsi="Arial" w:cs="Arial"/>
-              </w:rPr>
-              <w:t>24 / 10 / 2018</w:t>
-            </w:r>
           </w:p>
         </w:tc>
       </w:tr>
@@ -1053,7 +897,7 @@
           <w:sz w:val="30"/>
           <w:szCs w:val="30"/>
         </w:rPr>
-        <w:t xml:space="preserve">SP4-CU2 </w:t>
+        <w:t>SP4-CU</w:t>
       </w:r>
       <w:r>
         <w:rPr>
@@ -1062,7 +906,7 @@
           <w:sz w:val="30"/>
           <w:szCs w:val="30"/>
         </w:rPr>
-        <w:t xml:space="preserve">“Registrar </w:t>
+        <w:t>9</w:t>
       </w:r>
       <w:r>
         <w:rPr>
@@ -1071,7 +915,7 @@
           <w:sz w:val="30"/>
           <w:szCs w:val="30"/>
         </w:rPr>
-        <w:t>P</w:t>
+        <w:t xml:space="preserve"> </w:t>
       </w:r>
       <w:r>
         <w:rPr>
@@ -1080,20 +924,56 @@
           <w:sz w:val="30"/>
           <w:szCs w:val="30"/>
         </w:rPr>
-        <w:t>lan de estudio”</w:t>
-      </w:r>
-    </w:p>
-    <w:p>
-      <w:pPr>
+        <w:t>“</w:t>
+      </w:r>
+      <w:r>
         <w:rPr>
           <w:rFonts w:ascii="Arial" w:hAnsi="Arial" w:cs="Arial"/>
           <w:b/>
-        </w:rPr>
-      </w:pPr>
+          <w:sz w:val="30"/>
+          <w:szCs w:val="30"/>
+        </w:rPr>
+        <w:t>Editar</w:t>
+      </w:r>
       <w:r>
         <w:rPr>
           <w:rFonts w:ascii="Arial" w:hAnsi="Arial" w:cs="Arial"/>
           <w:b/>
+          <w:sz w:val="30"/>
+          <w:szCs w:val="30"/>
+        </w:rPr>
+        <w:t xml:space="preserve"> </w:t>
+      </w:r>
+      <w:r>
+        <w:rPr>
+          <w:rFonts w:ascii="Arial" w:hAnsi="Arial" w:cs="Arial"/>
+          <w:b/>
+          <w:sz w:val="30"/>
+          <w:szCs w:val="30"/>
+        </w:rPr>
+        <w:t>Unidad de Aprendizaje</w:t>
+      </w:r>
+      <w:r>
+        <w:rPr>
+          <w:rFonts w:ascii="Arial" w:hAnsi="Arial" w:cs="Arial"/>
+          <w:b/>
+          <w:sz w:val="30"/>
+          <w:szCs w:val="30"/>
+        </w:rPr>
+        <w:t>”</w:t>
+      </w:r>
+    </w:p>
+    <w:p>
+      <w:pPr>
+        <w:rPr>
+          <w:rFonts w:ascii="Arial" w:hAnsi="Arial" w:cs="Arial"/>
+          <w:b/>
+        </w:rPr>
+      </w:pPr>
+      <w:r>
+        <w:rPr>
+          <w:rFonts w:ascii="Arial" w:hAnsi="Arial" w:cs="Arial"/>
+          <w:b/>
         </w:rPr>
         <w:t>Descripción completa</w:t>
       </w:r>
@@ -1114,13 +994,31 @@
         <w:rPr>
           <w:rFonts w:ascii="Arial" w:hAnsi="Arial" w:cs="Arial"/>
         </w:rPr>
-        <w:t xml:space="preserve">Miembro de la comisión </w:t>
-      </w:r>
-      <w:r>
-        <w:rPr>
-          <w:rFonts w:ascii="Arial" w:hAnsi="Arial" w:cs="Arial"/>
-        </w:rPr>
-        <w:t xml:space="preserve">registra los datos del Plan de estudios, acorde a la entidad Plan de Estudios del Modelo de Datos. </w:t>
+        <w:t>Docente</w:t>
+      </w:r>
+      <w:r>
+        <w:rPr>
+          <w:rFonts w:ascii="Arial" w:hAnsi="Arial" w:cs="Arial"/>
+        </w:rPr>
+        <w:t xml:space="preserve"> </w:t>
+      </w:r>
+      <w:r>
+        <w:rPr>
+          <w:rFonts w:ascii="Arial" w:hAnsi="Arial" w:cs="Arial"/>
+        </w:rPr>
+        <w:t>modifica</w:t>
+      </w:r>
+      <w:r>
+        <w:rPr>
+          <w:rFonts w:ascii="Arial" w:hAnsi="Arial" w:cs="Arial"/>
+        </w:rPr>
+        <w:t xml:space="preserve"> los datos de las Unidades de Aprendizaje </w:t>
+      </w:r>
+      <w:r>
+        <w:rPr>
+          <w:rFonts w:ascii="Arial" w:hAnsi="Arial" w:cs="Arial"/>
+        </w:rPr>
+        <w:t>registradas en el sistema.</w:t>
       </w:r>
     </w:p>
     <w:p>
@@ -1253,19 +1151,51 @@
         <w:rPr>
           <w:rFonts w:ascii="Arial" w:hAnsi="Arial" w:cs="Arial"/>
         </w:rPr>
-        <w:t xml:space="preserve">El usuario presiona el botón </w:t>
-      </w:r>
-      <w:r>
-        <w:rPr>
-          <w:rFonts w:ascii="Arial" w:hAnsi="Arial" w:cs="Arial"/>
-        </w:rPr>
-        <w:t>Consultar</w:t>
-      </w:r>
-      <w:r>
-        <w:rPr>
-          <w:rFonts w:ascii="Arial" w:hAnsi="Arial" w:cs="Arial"/>
-        </w:rPr>
-        <w:t xml:space="preserve"> de la </w:t>
+        <w:t xml:space="preserve">El usuario presiona el </w:t>
+      </w:r>
+      <w:proofErr w:type="spellStart"/>
+      <w:r>
+        <w:rPr>
+          <w:rFonts w:ascii="Arial" w:hAnsi="Arial" w:cs="Arial"/>
+        </w:rPr>
+        <w:t>checkbox</w:t>
+      </w:r>
+      <w:proofErr w:type="spellEnd"/>
+      <w:r>
+        <w:rPr>
+          <w:rFonts w:ascii="Arial" w:hAnsi="Arial" w:cs="Arial"/>
+        </w:rPr>
+        <w:t xml:space="preserve"> </w:t>
+      </w:r>
+      <w:r>
+        <w:rPr>
+          <w:rFonts w:ascii="Arial" w:hAnsi="Arial" w:cs="Arial"/>
+        </w:rPr>
+        <w:t>Editar</w:t>
+      </w:r>
+      <w:r>
+        <w:rPr>
+          <w:rFonts w:ascii="Arial" w:hAnsi="Arial" w:cs="Arial"/>
+        </w:rPr>
+        <w:t xml:space="preserve"> de la</w:t>
+      </w:r>
+      <w:r>
+        <w:rPr>
+          <w:rFonts w:ascii="Arial" w:hAnsi="Arial" w:cs="Arial"/>
+        </w:rPr>
+        <w:t xml:space="preserve"> Unidad de Aprendizaje</w:t>
+      </w:r>
+      <w:r>
+        <w:rPr>
+          <w:rFonts w:ascii="Arial" w:hAnsi="Arial" w:cs="Arial"/>
+        </w:rPr>
+        <w:t xml:space="preserve"> que desea editar de la</w:t>
+      </w:r>
+      <w:r>
+        <w:rPr>
+          <w:rFonts w:ascii="Arial" w:hAnsi="Arial" w:cs="Arial"/>
+        </w:rPr>
+        <w:t xml:space="preserve"> </w:t>
       </w:r>
       <w:r>
         <w:rPr>
@@ -1283,13 +1213,25 @@
         <w:rPr>
           <w:rFonts w:ascii="Arial" w:hAnsi="Arial" w:cs="Arial"/>
         </w:rPr>
-        <w:t>N Consulta</w:t>
-      </w:r>
-      <w:r>
-        <w:rPr>
-          <w:rFonts w:ascii="Arial" w:hAnsi="Arial" w:cs="Arial"/>
-        </w:rPr>
-        <w:t>r Tarea</w:t>
+        <w:t>2.1</w:t>
+      </w:r>
+      <w:r>
+        <w:rPr>
+          <w:rFonts w:ascii="Arial" w:hAnsi="Arial" w:cs="Arial"/>
+        </w:rPr>
+        <w:t xml:space="preserve"> Consulta</w:t>
+      </w:r>
+      <w:r>
+        <w:rPr>
+          <w:rFonts w:ascii="Arial" w:hAnsi="Arial" w:cs="Arial"/>
+        </w:rPr>
+        <w:t xml:space="preserve">r </w:t>
+      </w:r>
+      <w:r>
+        <w:rPr>
+          <w:rFonts w:ascii="Arial" w:hAnsi="Arial" w:cs="Arial"/>
+        </w:rPr>
+        <w:t>Mapa Curricular</w:t>
       </w:r>
       <w:r>
         <w:rPr>
@@ -1325,7 +1267,19 @@
         <w:rPr>
           <w:rFonts w:ascii="Arial" w:hAnsi="Arial" w:cs="Arial"/>
         </w:rPr>
-        <w:t>catálogo de modalidad.</w:t>
+        <w:t xml:space="preserve">catálogo de </w:t>
+      </w:r>
+      <w:r>
+        <w:rPr>
+          <w:rFonts w:ascii="Arial" w:hAnsi="Arial" w:cs="Arial"/>
+        </w:rPr>
+        <w:t>la unidad de aprendizaje</w:t>
+      </w:r>
+      <w:r>
+        <w:rPr>
+          <w:rFonts w:ascii="Arial" w:hAnsi="Arial" w:cs="Arial"/>
+        </w:rPr>
+        <w:t>.</w:t>
       </w:r>
       <w:r>
         <w:rPr>
@@ -1361,13 +1315,25 @@
         <w:rPr>
           <w:rFonts w:ascii="Arial" w:hAnsi="Arial" w:cs="Arial"/>
         </w:rPr>
+        <w:t>.1.2</w:t>
+      </w:r>
+      <w:r>
+        <w:rPr>
+          <w:rFonts w:ascii="Arial" w:hAnsi="Arial" w:cs="Arial"/>
+        </w:rPr>
         <w:t xml:space="preserve"> </w:t>
       </w:r>
       <w:r>
         <w:rPr>
           <w:rFonts w:ascii="Arial" w:hAnsi="Arial" w:cs="Arial"/>
         </w:rPr>
-        <w:t>RegistrarPlanDeEstudios</w:t>
+        <w:t>Registrar</w:t>
+      </w:r>
+      <w:r>
+        <w:rPr>
+          <w:rFonts w:ascii="Arial" w:hAnsi="Arial" w:cs="Arial"/>
+        </w:rPr>
+        <w:t xml:space="preserve"> Unidad de Aprendizaje</w:t>
       </w:r>
       <w:r>
         <w:rPr>
@@ -1391,19 +1357,37 @@
         <w:rPr>
           <w:rFonts w:ascii="Arial" w:hAnsi="Arial" w:cs="Arial"/>
         </w:rPr>
-        <w:t>El usuario ingresa el año del plan de estudios que des</w:t>
-      </w:r>
-      <w:r>
-        <w:rPr>
-          <w:rFonts w:ascii="Arial" w:hAnsi="Arial" w:cs="Arial"/>
-        </w:rPr>
-        <w:t>ea registrar</w:t>
-      </w:r>
-      <w:r>
-        <w:rPr>
-          <w:rFonts w:ascii="Arial" w:hAnsi="Arial" w:cs="Arial"/>
-        </w:rPr>
-        <w:t>.</w:t>
+        <w:t>El usuario elige los campos que desea modificar.</w:t>
+      </w:r>
+      <w:r>
+        <w:rPr>
+          <w:rFonts w:ascii="Arial" w:hAnsi="Arial" w:cs="Arial"/>
+        </w:rPr>
+        <w:t xml:space="preserve"> </w:t>
+      </w:r>
+      <w:r>
+        <w:rPr>
+          <w:rFonts w:ascii="Arial" w:hAnsi="Arial" w:cs="Arial"/>
+        </w:rPr>
+        <w:t xml:space="preserve"> [Trayectoria </w:t>
+      </w:r>
+      <w:r>
+        <w:rPr>
+          <w:rFonts w:ascii="Arial" w:hAnsi="Arial" w:cs="Arial"/>
+        </w:rPr>
+        <w:t>B</w:t>
+      </w:r>
+      <w:r>
+        <w:rPr>
+          <w:rFonts w:ascii="Arial" w:hAnsi="Arial" w:cs="Arial"/>
+        </w:rPr>
+        <w:t>]</w:t>
+      </w:r>
+      <w:r>
+        <w:rPr>
+          <w:rFonts w:ascii="Arial" w:hAnsi="Arial" w:cs="Arial"/>
+        </w:rPr>
+        <w:t xml:space="preserve"> </w:t>
       </w:r>
     </w:p>
     <w:p>
@@ -1421,43 +1405,61 @@
         <w:rPr>
           <w:rFonts w:ascii="Arial" w:hAnsi="Arial" w:cs="Arial"/>
         </w:rPr>
-        <w:t xml:space="preserve">El usuario </w:t>
-      </w:r>
-      <w:r>
-        <w:rPr>
-          <w:rFonts w:ascii="Arial" w:hAnsi="Arial" w:cs="Arial"/>
-        </w:rPr>
-        <w:t>selecciona</w:t>
-      </w:r>
-      <w:r>
-        <w:rPr>
-          <w:rFonts w:ascii="Arial" w:hAnsi="Arial" w:cs="Arial"/>
-        </w:rPr>
-        <w:t xml:space="preserve"> la modalidad del </w:t>
-      </w:r>
-      <w:r>
-        <w:rPr>
-          <w:rFonts w:ascii="Arial" w:hAnsi="Arial" w:cs="Arial"/>
-        </w:rPr>
-        <w:t>P</w:t>
-      </w:r>
-      <w:r>
-        <w:rPr>
-          <w:rFonts w:ascii="Arial" w:hAnsi="Arial" w:cs="Arial"/>
-        </w:rPr>
-        <w:t xml:space="preserve">lan de </w:t>
-      </w:r>
-      <w:r>
-        <w:rPr>
-          <w:rFonts w:ascii="Arial" w:hAnsi="Arial" w:cs="Arial"/>
-        </w:rPr>
         <w:t>E</w:t>
       </w:r>
       <w:r>
         <w:rPr>
           <w:rFonts w:ascii="Arial" w:hAnsi="Arial" w:cs="Arial"/>
         </w:rPr>
-        <w:t>studios.</w:t>
+        <w:t>l</w:t>
+      </w:r>
+      <w:r>
+        <w:rPr>
+          <w:rFonts w:ascii="Arial" w:hAnsi="Arial" w:cs="Arial"/>
+        </w:rPr>
+        <w:t xml:space="preserve"> usuario termina la operación presionando el botón </w:t>
+      </w:r>
+      <w:r>
+        <w:rPr>
+          <w:rFonts w:ascii="Arial" w:hAnsi="Arial" w:cs="Arial"/>
+        </w:rPr>
+        <w:t>Guardar</w:t>
+      </w:r>
+      <w:r>
+        <w:rPr>
+          <w:rFonts w:ascii="Arial" w:hAnsi="Arial" w:cs="Arial"/>
+        </w:rPr>
+        <w:t>.</w:t>
+      </w:r>
+      <w:r>
+        <w:rPr>
+          <w:rFonts w:ascii="Arial" w:hAnsi="Arial" w:cs="Arial"/>
+        </w:rPr>
+        <w:t xml:space="preserve"> [Trayectoria </w:t>
+      </w:r>
+      <w:r>
+        <w:rPr>
+          <w:rFonts w:ascii="Arial" w:hAnsi="Arial" w:cs="Arial"/>
+        </w:rPr>
+        <w:t>C</w:t>
+      </w:r>
+      <w:r>
+        <w:rPr>
+          <w:rFonts w:ascii="Arial" w:hAnsi="Arial" w:cs="Arial"/>
+        </w:rPr>
+        <w:t xml:space="preserve">] [Trayectoria </w:t>
+      </w:r>
+      <w:r>
+        <w:rPr>
+          <w:rFonts w:ascii="Arial" w:hAnsi="Arial" w:cs="Arial"/>
+        </w:rPr>
+        <w:t>D</w:t>
+      </w:r>
+      <w:r>
+        <w:rPr>
+          <w:rFonts w:ascii="Arial" w:hAnsi="Arial" w:cs="Arial"/>
+        </w:rPr>
+        <w:t>]</w:t>
       </w:r>
     </w:p>
     <w:p>
@@ -1475,7 +1477,25 @@
         <w:rPr>
           <w:rFonts w:ascii="Arial" w:hAnsi="Arial" w:cs="Arial"/>
         </w:rPr>
-        <w:t>El usuario ingresa los créditos totales TEPIC del Plan de Estudios.</w:t>
+        <w:t>El sistema verifica que todos los campos marcados como obligatorios hayan sido completamente contestados.</w:t>
+      </w:r>
+      <w:r>
+        <w:rPr>
+          <w:rFonts w:ascii="Arial" w:hAnsi="Arial" w:cs="Arial"/>
+        </w:rPr>
+        <w:t xml:space="preserve"> [Trayectoria </w:t>
+      </w:r>
+      <w:r>
+        <w:rPr>
+          <w:rFonts w:ascii="Arial" w:hAnsi="Arial" w:cs="Arial"/>
+        </w:rPr>
+        <w:t>E</w:t>
+      </w:r>
+      <w:r>
+        <w:rPr>
+          <w:rFonts w:ascii="Arial" w:hAnsi="Arial" w:cs="Arial"/>
+        </w:rPr>
+        <w:t>]</w:t>
       </w:r>
     </w:p>
     <w:p>
@@ -1493,7 +1513,19 @@
         <w:rPr>
           <w:rFonts w:ascii="Arial" w:hAnsi="Arial" w:cs="Arial"/>
         </w:rPr>
-        <w:t>El usuario ingresa los créditos totales SATCAT del Plan de Estudios.</w:t>
+        <w:t>El sistema guarda la información de</w:t>
+      </w:r>
+      <w:r>
+        <w:rPr>
+          <w:rFonts w:ascii="Arial" w:hAnsi="Arial" w:cs="Arial"/>
+        </w:rPr>
+        <w:t xml:space="preserve"> la Unidad de Aprendizaje</w:t>
+      </w:r>
+      <w:r>
+        <w:rPr>
+          <w:rFonts w:ascii="Arial" w:hAnsi="Arial" w:cs="Arial"/>
+        </w:rPr>
+        <w:t xml:space="preserve"> en la base de datos</w:t>
       </w:r>
     </w:p>
     <w:p>
@@ -1511,19 +1543,13 @@
         <w:rPr>
           <w:rFonts w:ascii="Arial" w:hAnsi="Arial" w:cs="Arial"/>
         </w:rPr>
-        <w:t xml:space="preserve">El usuario ingresa </w:t>
-      </w:r>
-      <w:r>
-        <w:rPr>
-          <w:rFonts w:ascii="Arial" w:hAnsi="Arial" w:cs="Arial"/>
-        </w:rPr>
-        <w:t xml:space="preserve">el total de Horas/Teorías </w:t>
-      </w:r>
-      <w:r>
-        <w:rPr>
-          <w:rFonts w:ascii="Arial" w:hAnsi="Arial" w:cs="Arial"/>
-        </w:rPr>
-        <w:t>del Plan de Estudios.</w:t>
+        <w:t xml:space="preserve">El sistema muestra el mensaje MSG2. </w:t>
+      </w:r>
+      <w:r>
+        <w:rPr>
+          <w:rFonts w:ascii="Arial" w:hAnsi="Arial" w:cs="Arial"/>
+        </w:rPr>
+        <w:t>. Unidad de Aprendizaje modificada exitosamente.</w:t>
       </w:r>
     </w:p>
     <w:p>
@@ -1541,19 +1567,7 @@
         <w:rPr>
           <w:rFonts w:ascii="Arial" w:hAnsi="Arial" w:cs="Arial"/>
         </w:rPr>
-        <w:t xml:space="preserve">El usuario ingresa </w:t>
-      </w:r>
-      <w:r>
-        <w:rPr>
-          <w:rFonts w:ascii="Arial" w:hAnsi="Arial" w:cs="Arial"/>
-        </w:rPr>
-        <w:t xml:space="preserve">el total de Horas/Practicas </w:t>
-      </w:r>
-      <w:r>
-        <w:rPr>
-          <w:rFonts w:ascii="Arial" w:hAnsi="Arial" w:cs="Arial"/>
-        </w:rPr>
-        <w:t>del Plan de Estudios.</w:t>
+        <w:t>El usuario cierra el mensaje presionando el botón Aceptar.</w:t>
       </w:r>
     </w:p>
     <w:p>
@@ -1571,25 +1585,19 @@
         <w:rPr>
           <w:rFonts w:ascii="Arial" w:hAnsi="Arial" w:cs="Arial"/>
         </w:rPr>
-        <w:t>E</w:t>
-      </w:r>
-      <w:r>
-        <w:rPr>
-          <w:rFonts w:ascii="Arial" w:hAnsi="Arial" w:cs="Arial"/>
-        </w:rPr>
-        <w:t>l</w:t>
-      </w:r>
-      <w:r>
-        <w:rPr>
-          <w:rFonts w:ascii="Arial" w:hAnsi="Arial" w:cs="Arial"/>
-        </w:rPr>
-        <w:t xml:space="preserve"> usuario termina la operación presionando el botón </w:t>
-      </w:r>
-      <w:r>
-        <w:rPr>
-          <w:rFonts w:ascii="Arial" w:hAnsi="Arial" w:cs="Arial"/>
-        </w:rPr>
-        <w:t>Guardar</w:t>
+        <w:t>El sistema muestra la interfaz de usuario IU</w:t>
+      </w:r>
+      <w:r>
+        <w:rPr>
+          <w:rFonts w:ascii="Arial" w:hAnsi="Arial" w:cs="Arial"/>
+        </w:rPr>
+        <w:t>2.1</w:t>
+      </w:r>
+      <w:r>
+        <w:rPr>
+          <w:rFonts w:ascii="Arial" w:hAnsi="Arial" w:cs="Arial"/>
+        </w:rPr>
+        <w:t xml:space="preserve"> Consultar Mapa Curricular</w:t>
       </w:r>
       <w:r>
         <w:rPr>
@@ -1597,162 +1605,6 @@
         </w:rPr>
         <w:t>.</w:t>
       </w:r>
-      <w:r>
-        <w:rPr>
-          <w:rFonts w:ascii="Arial" w:hAnsi="Arial" w:cs="Arial"/>
-        </w:rPr>
-        <w:t xml:space="preserve"> [Trayectoria </w:t>
-      </w:r>
-      <w:r>
-        <w:rPr>
-          <w:rFonts w:ascii="Arial" w:hAnsi="Arial" w:cs="Arial"/>
-        </w:rPr>
-        <w:t>B</w:t>
-      </w:r>
-      <w:r>
-        <w:rPr>
-          <w:rFonts w:ascii="Arial" w:hAnsi="Arial" w:cs="Arial"/>
-        </w:rPr>
-        <w:t xml:space="preserve">] [Trayectoria </w:t>
-      </w:r>
-      <w:r>
-        <w:rPr>
-          <w:rFonts w:ascii="Arial" w:hAnsi="Arial" w:cs="Arial"/>
-        </w:rPr>
-        <w:t>C</w:t>
-      </w:r>
-      <w:r>
-        <w:rPr>
-          <w:rFonts w:ascii="Arial" w:hAnsi="Arial" w:cs="Arial"/>
-        </w:rPr>
-        <w:t>]</w:t>
-      </w:r>
-    </w:p>
-    <w:p>
-      <w:pPr>
-        <w:pStyle w:val="Prrafodelista"/>
-        <w:numPr>
-          <w:ilvl w:val="0"/>
-          <w:numId w:val="2"/>
-        </w:numPr>
-        <w:rPr>
-          <w:rFonts w:ascii="Arial" w:hAnsi="Arial" w:cs="Arial"/>
-        </w:rPr>
-      </w:pPr>
-      <w:r>
-        <w:rPr>
-          <w:rFonts w:ascii="Arial" w:hAnsi="Arial" w:cs="Arial"/>
-        </w:rPr>
-        <w:t>El sistema verifica que todos los campos marcados como obligatorios hayan sido completamente contestados.</w:t>
-      </w:r>
-      <w:r>
-        <w:rPr>
-          <w:rFonts w:ascii="Arial" w:hAnsi="Arial" w:cs="Arial"/>
-        </w:rPr>
-        <w:t xml:space="preserve"> [Trayectoria </w:t>
-      </w:r>
-      <w:r>
-        <w:rPr>
-          <w:rFonts w:ascii="Arial" w:hAnsi="Arial" w:cs="Arial"/>
-        </w:rPr>
-        <w:t>D</w:t>
-      </w:r>
-      <w:r>
-        <w:rPr>
-          <w:rFonts w:ascii="Arial" w:hAnsi="Arial" w:cs="Arial"/>
-        </w:rPr>
-        <w:t>]</w:t>
-      </w:r>
-    </w:p>
-    <w:p>
-      <w:pPr>
-        <w:pStyle w:val="Prrafodelista"/>
-        <w:numPr>
-          <w:ilvl w:val="0"/>
-          <w:numId w:val="2"/>
-        </w:numPr>
-        <w:rPr>
-          <w:rFonts w:ascii="Arial" w:hAnsi="Arial" w:cs="Arial"/>
-        </w:rPr>
-      </w:pPr>
-      <w:r>
-        <w:rPr>
-          <w:rFonts w:ascii="Arial" w:hAnsi="Arial" w:cs="Arial"/>
-        </w:rPr>
-        <w:t>El sistema guarda la información del Plan de Estudios en la base de datos</w:t>
-      </w:r>
-      <w:r>
-        <w:rPr>
-          <w:rFonts w:ascii="Arial" w:hAnsi="Arial" w:cs="Arial"/>
-        </w:rPr>
-        <w:t>.</w:t>
-      </w:r>
-    </w:p>
-    <w:p>
-      <w:pPr>
-        <w:pStyle w:val="Prrafodelista"/>
-        <w:numPr>
-          <w:ilvl w:val="0"/>
-          <w:numId w:val="2"/>
-        </w:numPr>
-        <w:rPr>
-          <w:rFonts w:ascii="Arial" w:hAnsi="Arial" w:cs="Arial"/>
-        </w:rPr>
-      </w:pPr>
-      <w:r>
-        <w:rPr>
-          <w:rFonts w:ascii="Arial" w:hAnsi="Arial" w:cs="Arial"/>
-        </w:rPr>
-        <w:t>El sistema muestra el mensaje MSG2. Registro finalizado exitosamente.</w:t>
-      </w:r>
-    </w:p>
-    <w:p>
-      <w:pPr>
-        <w:pStyle w:val="Prrafodelista"/>
-        <w:numPr>
-          <w:ilvl w:val="0"/>
-          <w:numId w:val="2"/>
-        </w:numPr>
-        <w:rPr>
-          <w:rFonts w:ascii="Arial" w:hAnsi="Arial" w:cs="Arial"/>
-        </w:rPr>
-      </w:pPr>
-      <w:r>
-        <w:rPr>
-          <w:rFonts w:ascii="Arial" w:hAnsi="Arial" w:cs="Arial"/>
-        </w:rPr>
-        <w:t>El usuario cierra el mensaje presionando el botón Aceptar.</w:t>
-      </w:r>
-    </w:p>
-    <w:p>
-      <w:pPr>
-        <w:pStyle w:val="Prrafodelista"/>
-        <w:numPr>
-          <w:ilvl w:val="0"/>
-          <w:numId w:val="2"/>
-        </w:numPr>
-        <w:rPr>
-          <w:rFonts w:ascii="Arial" w:hAnsi="Arial" w:cs="Arial"/>
-        </w:rPr>
-      </w:pPr>
-      <w:r>
-        <w:rPr>
-          <w:rFonts w:ascii="Arial" w:hAnsi="Arial" w:cs="Arial"/>
-        </w:rPr>
-        <w:t>El sistema muestra la interfaz de usuario IU</w:t>
-      </w:r>
-      <w:r>
-        <w:rPr>
-          <w:rFonts w:ascii="Arial" w:hAnsi="Arial" w:cs="Arial"/>
-        </w:rPr>
-        <w:t>6 Consultar Mapa Curricular</w:t>
-      </w:r>
-      <w:r>
-        <w:rPr>
-          <w:rFonts w:ascii="Arial" w:hAnsi="Arial" w:cs="Arial"/>
-        </w:rPr>
-        <w:t>.</w:t>
-      </w:r>
     </w:p>
     <w:p>
       <w:pPr>
@@ -1786,19 +1638,19 @@
         <w:rPr>
           <w:rFonts w:ascii="Arial" w:hAnsi="Arial" w:cs="Arial"/>
         </w:rPr>
-        <w:t>Condición: El</w:t>
-      </w:r>
-      <w:r>
-        <w:rPr>
-          <w:rFonts w:ascii="Arial" w:hAnsi="Arial" w:cs="Arial"/>
-        </w:rPr>
-        <w:t xml:space="preserve"> sistema no carga </w:t>
-      </w:r>
-      <w:r>
-        <w:rPr>
-          <w:rFonts w:ascii="Arial" w:hAnsi="Arial" w:cs="Arial"/>
-        </w:rPr>
-        <w:t>el catálogo de modalidad</w:t>
+        <w:t xml:space="preserve">Condición: El sistema no carga </w:t>
+      </w:r>
+      <w:r>
+        <w:rPr>
+          <w:rFonts w:ascii="Arial" w:hAnsi="Arial" w:cs="Arial"/>
+        </w:rPr>
+        <w:t xml:space="preserve">el catálogo de </w:t>
+      </w:r>
+      <w:r>
+        <w:rPr>
+          <w:rFonts w:ascii="Arial" w:hAnsi="Arial" w:cs="Arial"/>
+        </w:rPr>
+        <w:t>la Unidad de Aprendizaje</w:t>
       </w:r>
       <w:r>
         <w:rPr>
@@ -1936,7 +1788,19 @@
         <w:rPr>
           <w:rFonts w:ascii="Arial" w:hAnsi="Arial" w:cs="Arial"/>
         </w:rPr>
-        <w:t>El sistema muestra la interfaz de usuario IU1 “Consultar Mapa Curricular”</w:t>
+        <w:t>El sistema muestra la interfaz de usuario IU</w:t>
+      </w:r>
+      <w:r>
+        <w:rPr>
+          <w:rFonts w:ascii="Arial" w:hAnsi="Arial" w:cs="Arial"/>
+        </w:rPr>
+        <w:t>2.</w:t>
+      </w:r>
+      <w:r>
+        <w:rPr>
+          <w:rFonts w:ascii="Arial" w:hAnsi="Arial" w:cs="Arial"/>
+        </w:rPr>
+        <w:t>1 “Consultar Mapa Curricular”</w:t>
       </w:r>
     </w:p>
     <w:p>
@@ -1961,13 +1825,6 @@
       <w:pPr>
         <w:rPr>
           <w:rFonts w:ascii="Arial" w:hAnsi="Arial" w:cs="Arial"/>
-        </w:rPr>
-      </w:pPr>
-    </w:p>
-    <w:p>
-      <w:pPr>
-        <w:rPr>
-          <w:rFonts w:ascii="Arial" w:hAnsi="Arial" w:cs="Arial"/>
           <w:i/>
         </w:rPr>
       </w:pPr>
@@ -1983,39 +1840,26 @@
           <w:rFonts w:ascii="Arial" w:hAnsi="Arial" w:cs="Arial"/>
           <w:i/>
         </w:rPr>
-        <w:t>B</w:t>
-      </w:r>
-      <w:r>
-        <w:rPr>
-          <w:rFonts w:ascii="Arial" w:hAnsi="Arial" w:cs="Arial"/>
-          <w:i/>
-        </w:rPr>
-        <w:t>.</w:t>
-      </w:r>
-    </w:p>
-    <w:p>
-      <w:pPr>
-        <w:rPr>
-          <w:rFonts w:ascii="Arial" w:hAnsi="Arial" w:cs="Arial"/>
-        </w:rPr>
-      </w:pPr>
-      <w:r>
-        <w:rPr>
-          <w:rFonts w:ascii="Arial" w:hAnsi="Arial" w:cs="Arial"/>
-        </w:rPr>
-        <w:t xml:space="preserve">Condición: El usuario presiona el botón </w:t>
-      </w:r>
-      <w:r>
-        <w:rPr>
-          <w:rFonts w:ascii="Arial" w:hAnsi="Arial" w:cs="Arial"/>
-        </w:rPr>
-        <w:t>cancelar</w:t>
-      </w:r>
-      <w:r>
-        <w:rPr>
-          <w:rFonts w:ascii="Arial" w:hAnsi="Arial" w:cs="Arial"/>
-        </w:rPr>
-        <w:t>.</w:t>
+        <w:t>B.1</w:t>
+      </w:r>
+    </w:p>
+    <w:p>
+      <w:pPr>
+        <w:rPr>
+          <w:rFonts w:ascii="Arial" w:hAnsi="Arial" w:cs="Arial"/>
+        </w:rPr>
+      </w:pPr>
+      <w:r>
+        <w:rPr>
+          <w:rFonts w:ascii="Arial" w:hAnsi="Arial" w:cs="Arial"/>
+        </w:rPr>
+        <w:t xml:space="preserve">Condición: El </w:t>
+      </w:r>
+      <w:r>
+        <w:rPr>
+          <w:rFonts w:ascii="Arial" w:hAnsi="Arial" w:cs="Arial"/>
+        </w:rPr>
+        <w:t>usuario desea modificar el nombre de la Unidad de Aprendizaje.</w:t>
       </w:r>
     </w:p>
     <w:p>
@@ -2023,7 +1867,7 @@
         <w:pStyle w:val="Prrafodelista"/>
         <w:numPr>
           <w:ilvl w:val="0"/>
-          <w:numId w:val="3"/>
+          <w:numId w:val="9"/>
         </w:numPr>
         <w:rPr>
           <w:rFonts w:ascii="Arial" w:hAnsi="Arial" w:cs="Arial"/>
@@ -2033,19 +1877,25 @@
         <w:rPr>
           <w:rFonts w:ascii="Arial" w:hAnsi="Arial" w:cs="Arial"/>
         </w:rPr>
-        <w:t>El usuario presiona el botón</w:t>
-      </w:r>
-      <w:r>
-        <w:rPr>
-          <w:rFonts w:ascii="Arial" w:hAnsi="Arial" w:cs="Arial"/>
-        </w:rPr>
-        <w:t xml:space="preserve"> cancelar</w:t>
-      </w:r>
-      <w:r>
-        <w:rPr>
-          <w:rFonts w:ascii="Arial" w:hAnsi="Arial" w:cs="Arial"/>
-        </w:rPr>
-        <w:t>.</w:t>
+        <w:t>El usuario</w:t>
+      </w:r>
+      <w:r>
+        <w:rPr>
+          <w:rFonts w:ascii="Arial" w:hAnsi="Arial" w:cs="Arial"/>
+        </w:rPr>
+        <w:t xml:space="preserve"> borra el nombre de la </w:t>
+      </w:r>
+      <w:r>
+        <w:rPr>
+          <w:rFonts w:ascii="Arial" w:hAnsi="Arial" w:cs="Arial"/>
+        </w:rPr>
+        <w:t>U</w:t>
+      </w:r>
+      <w:r>
+        <w:rPr>
+          <w:rFonts w:ascii="Arial" w:hAnsi="Arial" w:cs="Arial"/>
+        </w:rPr>
+        <w:t>nidad de Aprendizaje.</w:t>
       </w:r>
     </w:p>
     <w:p>
@@ -2053,7 +1903,7 @@
         <w:pStyle w:val="Prrafodelista"/>
         <w:numPr>
           <w:ilvl w:val="0"/>
-          <w:numId w:val="3"/>
+          <w:numId w:val="9"/>
         </w:numPr>
         <w:rPr>
           <w:rFonts w:ascii="Arial" w:hAnsi="Arial" w:cs="Arial"/>
@@ -2063,31 +1913,31 @@
         <w:rPr>
           <w:rFonts w:ascii="Arial" w:hAnsi="Arial" w:cs="Arial"/>
         </w:rPr>
-        <w:t>El</w:t>
-      </w:r>
-      <w:r>
-        <w:rPr>
-          <w:rFonts w:ascii="Arial" w:hAnsi="Arial" w:cs="Arial"/>
-        </w:rPr>
-        <w:t xml:space="preserve"> sistema muestra el mensaje MSG3. ¿Seguro que desea </w:t>
-      </w:r>
-      <w:r>
-        <w:rPr>
-          <w:rFonts w:ascii="Arial" w:hAnsi="Arial" w:cs="Arial"/>
-        </w:rPr>
-        <w:t>cancelar el registro</w:t>
-      </w:r>
-      <w:r>
-        <w:rPr>
-          <w:rFonts w:ascii="Arial" w:hAnsi="Arial" w:cs="Arial"/>
-        </w:rPr>
-        <w:t>?</w:t>
-      </w:r>
-      <w:r>
-        <w:rPr>
-          <w:rFonts w:ascii="Arial" w:hAnsi="Arial" w:cs="Arial"/>
-        </w:rPr>
-        <w:t xml:space="preserve"> </w:t>
+        <w:t xml:space="preserve">El usuario ingresa el </w:t>
+      </w:r>
+      <w:r>
+        <w:rPr>
+          <w:rFonts w:ascii="Arial" w:hAnsi="Arial" w:cs="Arial"/>
+        </w:rPr>
+        <w:t xml:space="preserve">nuevo </w:t>
+      </w:r>
+      <w:r>
+        <w:rPr>
+          <w:rFonts w:ascii="Arial" w:hAnsi="Arial" w:cs="Arial"/>
+        </w:rPr>
+        <w:t>nombre de la Unidad de Aprendizaj</w:t>
+      </w:r>
+      <w:r>
+        <w:rPr>
+          <w:rFonts w:ascii="Arial" w:hAnsi="Arial" w:cs="Arial"/>
+        </w:rPr>
+        <w:t>e</w:t>
+      </w:r>
+      <w:r>
+        <w:rPr>
+          <w:rFonts w:ascii="Arial" w:hAnsi="Arial" w:cs="Arial"/>
+        </w:rPr>
+        <w:t>.</w:t>
       </w:r>
     </w:p>
     <w:p>
@@ -2095,7 +1945,7 @@
         <w:pStyle w:val="Prrafodelista"/>
         <w:numPr>
           <w:ilvl w:val="0"/>
-          <w:numId w:val="3"/>
+          <w:numId w:val="9"/>
         </w:numPr>
         <w:rPr>
           <w:rFonts w:ascii="Arial" w:hAnsi="Arial" w:cs="Arial"/>
@@ -2105,49 +1955,7 @@
         <w:rPr>
           <w:rFonts w:ascii="Arial" w:hAnsi="Arial" w:cs="Arial"/>
         </w:rPr>
-        <w:t>El usuario confirma la operación presionando sí.</w:t>
-      </w:r>
-    </w:p>
-    <w:p>
-      <w:pPr>
-        <w:pStyle w:val="Prrafodelista"/>
-        <w:numPr>
-          <w:ilvl w:val="0"/>
-          <w:numId w:val="3"/>
-        </w:numPr>
-        <w:rPr>
-          <w:rFonts w:ascii="Arial" w:hAnsi="Arial" w:cs="Arial"/>
-        </w:rPr>
-      </w:pPr>
-      <w:r>
-        <w:rPr>
-          <w:rFonts w:ascii="Arial" w:hAnsi="Arial" w:cs="Arial"/>
-        </w:rPr>
-        <w:t>El sistema muestra la interfaz de usuario IU</w:t>
-      </w:r>
-      <w:r>
-        <w:rPr>
-          <w:rFonts w:ascii="Arial" w:hAnsi="Arial" w:cs="Arial"/>
-        </w:rPr>
-        <w:t>1</w:t>
-      </w:r>
-      <w:r>
-        <w:rPr>
-          <w:rFonts w:ascii="Arial" w:hAnsi="Arial" w:cs="Arial"/>
-        </w:rPr>
-        <w:t xml:space="preserve"> “</w:t>
-      </w:r>
-      <w:r>
-        <w:rPr>
-          <w:rFonts w:ascii="Arial" w:hAnsi="Arial" w:cs="Arial"/>
-        </w:rPr>
-        <w:t>Consultar Mapa Curricular</w:t>
-      </w:r>
-      <w:r>
-        <w:rPr>
-          <w:rFonts w:ascii="Arial" w:hAnsi="Arial" w:cs="Arial"/>
-        </w:rPr>
-        <w:t>”</w:t>
+        <w:t>Continua con el paso 5 de la trayectoria principal del CU6.</w:t>
       </w:r>
     </w:p>
     <w:p>
@@ -2170,6 +1978,1232 @@
     </w:p>
     <w:p>
       <w:pPr>
+        <w:rPr>
+          <w:rFonts w:ascii="Arial" w:hAnsi="Arial" w:cs="Arial"/>
+        </w:rPr>
+      </w:pPr>
+    </w:p>
+    <w:p>
+      <w:pPr>
+        <w:rPr>
+          <w:rFonts w:ascii="Arial" w:hAnsi="Arial" w:cs="Arial"/>
+        </w:rPr>
+      </w:pPr>
+    </w:p>
+    <w:p>
+      <w:pPr>
+        <w:rPr>
+          <w:rFonts w:ascii="Arial" w:hAnsi="Arial" w:cs="Arial"/>
+        </w:rPr>
+      </w:pPr>
+    </w:p>
+    <w:p>
+      <w:pPr>
+        <w:rPr>
+          <w:rFonts w:ascii="Arial" w:hAnsi="Arial" w:cs="Arial"/>
+        </w:rPr>
+      </w:pPr>
+    </w:p>
+    <w:p>
+      <w:pPr>
+        <w:rPr>
+          <w:rFonts w:ascii="Arial" w:hAnsi="Arial" w:cs="Arial"/>
+          <w:i/>
+        </w:rPr>
+      </w:pPr>
+      <w:r>
+        <w:rPr>
+          <w:rFonts w:ascii="Arial" w:hAnsi="Arial" w:cs="Arial"/>
+          <w:i/>
+        </w:rPr>
+        <w:t xml:space="preserve">Trayectoria Alternativa </w:t>
+      </w:r>
+      <w:r>
+        <w:rPr>
+          <w:rFonts w:ascii="Arial" w:hAnsi="Arial" w:cs="Arial"/>
+          <w:i/>
+        </w:rPr>
+        <w:t>B.</w:t>
+      </w:r>
+      <w:r>
+        <w:rPr>
+          <w:rFonts w:ascii="Arial" w:hAnsi="Arial" w:cs="Arial"/>
+          <w:i/>
+        </w:rPr>
+        <w:t>2</w:t>
+      </w:r>
+    </w:p>
+    <w:p>
+      <w:pPr>
+        <w:rPr>
+          <w:rFonts w:ascii="Arial" w:hAnsi="Arial" w:cs="Arial"/>
+        </w:rPr>
+      </w:pPr>
+      <w:r>
+        <w:rPr>
+          <w:rFonts w:ascii="Arial" w:hAnsi="Arial" w:cs="Arial"/>
+        </w:rPr>
+        <w:t xml:space="preserve">Condición: El usuario desea modificar </w:t>
+      </w:r>
+      <w:r>
+        <w:rPr>
+          <w:rFonts w:ascii="Arial" w:hAnsi="Arial" w:cs="Arial"/>
+        </w:rPr>
+        <w:t>los créditos TEPIC</w:t>
+      </w:r>
+      <w:r>
+        <w:rPr>
+          <w:rFonts w:ascii="Arial" w:hAnsi="Arial" w:cs="Arial"/>
+        </w:rPr>
+        <w:t xml:space="preserve"> de la Unidad de Aprendizaje.</w:t>
+      </w:r>
+    </w:p>
+    <w:p>
+      <w:pPr>
+        <w:pStyle w:val="Prrafodelista"/>
+        <w:numPr>
+          <w:ilvl w:val="0"/>
+          <w:numId w:val="10"/>
+        </w:numPr>
+        <w:rPr>
+          <w:rFonts w:ascii="Arial" w:hAnsi="Arial" w:cs="Arial"/>
+        </w:rPr>
+      </w:pPr>
+      <w:r>
+        <w:rPr>
+          <w:rFonts w:ascii="Arial" w:hAnsi="Arial" w:cs="Arial"/>
+        </w:rPr>
+        <w:t xml:space="preserve">El usuario borra </w:t>
+      </w:r>
+      <w:r>
+        <w:rPr>
+          <w:rFonts w:ascii="Arial" w:hAnsi="Arial" w:cs="Arial"/>
+        </w:rPr>
+        <w:t>los créditos TEPIC</w:t>
+      </w:r>
+      <w:r>
+        <w:rPr>
+          <w:rFonts w:ascii="Arial" w:hAnsi="Arial" w:cs="Arial"/>
+        </w:rPr>
+        <w:t xml:space="preserve"> de la </w:t>
+      </w:r>
+      <w:r>
+        <w:rPr>
+          <w:rFonts w:ascii="Arial" w:hAnsi="Arial" w:cs="Arial"/>
+        </w:rPr>
+        <w:t>U</w:t>
+      </w:r>
+      <w:r>
+        <w:rPr>
+          <w:rFonts w:ascii="Arial" w:hAnsi="Arial" w:cs="Arial"/>
+        </w:rPr>
+        <w:t>nidad de Aprendizaje.</w:t>
+      </w:r>
+    </w:p>
+    <w:p>
+      <w:pPr>
+        <w:pStyle w:val="Prrafodelista"/>
+        <w:numPr>
+          <w:ilvl w:val="0"/>
+          <w:numId w:val="10"/>
+        </w:numPr>
+        <w:rPr>
+          <w:rFonts w:ascii="Arial" w:hAnsi="Arial" w:cs="Arial"/>
+        </w:rPr>
+      </w:pPr>
+      <w:r>
+        <w:rPr>
+          <w:rFonts w:ascii="Arial" w:hAnsi="Arial" w:cs="Arial"/>
+        </w:rPr>
+        <w:t xml:space="preserve">El usuario ingresa </w:t>
+      </w:r>
+      <w:r>
+        <w:rPr>
+          <w:rFonts w:ascii="Arial" w:hAnsi="Arial" w:cs="Arial"/>
+        </w:rPr>
+        <w:t>los nuevos créditos TEPIC</w:t>
+      </w:r>
+      <w:r>
+        <w:rPr>
+          <w:rFonts w:ascii="Arial" w:hAnsi="Arial" w:cs="Arial"/>
+        </w:rPr>
+        <w:t xml:space="preserve"> la Unidad de Aprendizaj</w:t>
+      </w:r>
+      <w:r>
+        <w:rPr>
+          <w:rFonts w:ascii="Arial" w:hAnsi="Arial" w:cs="Arial"/>
+        </w:rPr>
+        <w:t>e</w:t>
+      </w:r>
+      <w:r>
+        <w:rPr>
+          <w:rFonts w:ascii="Arial" w:hAnsi="Arial" w:cs="Arial"/>
+        </w:rPr>
+        <w:t>.</w:t>
+      </w:r>
+    </w:p>
+    <w:p>
+      <w:pPr>
+        <w:pStyle w:val="Prrafodelista"/>
+        <w:numPr>
+          <w:ilvl w:val="0"/>
+          <w:numId w:val="10"/>
+        </w:numPr>
+        <w:rPr>
+          <w:rFonts w:ascii="Arial" w:hAnsi="Arial" w:cs="Arial"/>
+        </w:rPr>
+      </w:pPr>
+      <w:r>
+        <w:rPr>
+          <w:rFonts w:ascii="Arial" w:hAnsi="Arial" w:cs="Arial"/>
+        </w:rPr>
+        <w:t>Continua con el paso 5 de la trayectoria principal del CU6.</w:t>
+      </w:r>
+    </w:p>
+    <w:p>
+      <w:pPr>
+        <w:pStyle w:val="Prrafodelista"/>
+        <w:numPr>
+          <w:ilvl w:val="0"/>
+          <w:numId w:val="4"/>
+        </w:numPr>
+        <w:rPr>
+          <w:rFonts w:ascii="Arial" w:hAnsi="Arial" w:cs="Arial"/>
+        </w:rPr>
+      </w:pPr>
+      <w:r>
+        <w:rPr>
+          <w:rFonts w:ascii="Arial" w:hAnsi="Arial" w:cs="Arial"/>
+        </w:rPr>
+        <w:t>- - - - Fin de la trayectoria</w:t>
+      </w:r>
+    </w:p>
+    <w:p>
+      <w:pPr>
+        <w:rPr>
+          <w:rFonts w:ascii="Arial" w:hAnsi="Arial" w:cs="Arial"/>
+          <w:i/>
+        </w:rPr>
+      </w:pPr>
+      <w:r>
+        <w:rPr>
+          <w:rFonts w:ascii="Arial" w:hAnsi="Arial" w:cs="Arial"/>
+          <w:i/>
+        </w:rPr>
+        <w:t xml:space="preserve">Trayectoria Alternativa </w:t>
+      </w:r>
+      <w:r>
+        <w:rPr>
+          <w:rFonts w:ascii="Arial" w:hAnsi="Arial" w:cs="Arial"/>
+          <w:i/>
+        </w:rPr>
+        <w:t>B.</w:t>
+      </w:r>
+      <w:r>
+        <w:rPr>
+          <w:rFonts w:ascii="Arial" w:hAnsi="Arial" w:cs="Arial"/>
+          <w:i/>
+        </w:rPr>
+        <w:t>3</w:t>
+      </w:r>
+    </w:p>
+    <w:p>
+      <w:pPr>
+        <w:rPr>
+          <w:rFonts w:ascii="Arial" w:hAnsi="Arial" w:cs="Arial"/>
+        </w:rPr>
+      </w:pPr>
+      <w:r>
+        <w:rPr>
+          <w:rFonts w:ascii="Arial" w:hAnsi="Arial" w:cs="Arial"/>
+        </w:rPr>
+        <w:t xml:space="preserve">Condición: El usuario desea modificar </w:t>
+      </w:r>
+      <w:r>
+        <w:rPr>
+          <w:rFonts w:ascii="Arial" w:hAnsi="Arial" w:cs="Arial"/>
+        </w:rPr>
+        <w:t xml:space="preserve">los créditos </w:t>
+      </w:r>
+      <w:r>
+        <w:rPr>
+          <w:rFonts w:ascii="Arial" w:hAnsi="Arial" w:cs="Arial"/>
+        </w:rPr>
+        <w:t xml:space="preserve">SATCA </w:t>
+      </w:r>
+      <w:r>
+        <w:rPr>
+          <w:rFonts w:ascii="Arial" w:hAnsi="Arial" w:cs="Arial"/>
+        </w:rPr>
+        <w:t>de la Unidad de Aprendizaje.</w:t>
+      </w:r>
+    </w:p>
+    <w:p>
+      <w:pPr>
+        <w:pStyle w:val="Prrafodelista"/>
+        <w:numPr>
+          <w:ilvl w:val="0"/>
+          <w:numId w:val="11"/>
+        </w:numPr>
+        <w:rPr>
+          <w:rFonts w:ascii="Arial" w:hAnsi="Arial" w:cs="Arial"/>
+        </w:rPr>
+      </w:pPr>
+      <w:r>
+        <w:rPr>
+          <w:rFonts w:ascii="Arial" w:hAnsi="Arial" w:cs="Arial"/>
+        </w:rPr>
+        <w:t xml:space="preserve">El usuario borra los créditos </w:t>
+      </w:r>
+      <w:r>
+        <w:rPr>
+          <w:rFonts w:ascii="Arial" w:hAnsi="Arial" w:cs="Arial"/>
+        </w:rPr>
+        <w:t>SATCA</w:t>
+      </w:r>
+      <w:r>
+        <w:rPr>
+          <w:rFonts w:ascii="Arial" w:hAnsi="Arial" w:cs="Arial"/>
+        </w:rPr>
+        <w:t xml:space="preserve"> de la </w:t>
+      </w:r>
+      <w:r>
+        <w:rPr>
+          <w:rFonts w:ascii="Arial" w:hAnsi="Arial" w:cs="Arial"/>
+        </w:rPr>
+        <w:t>U</w:t>
+      </w:r>
+      <w:r>
+        <w:rPr>
+          <w:rFonts w:ascii="Arial" w:hAnsi="Arial" w:cs="Arial"/>
+        </w:rPr>
+        <w:t>nidad de Aprendizaje.</w:t>
+      </w:r>
+    </w:p>
+    <w:p>
+      <w:pPr>
+        <w:pStyle w:val="Prrafodelista"/>
+        <w:numPr>
+          <w:ilvl w:val="0"/>
+          <w:numId w:val="11"/>
+        </w:numPr>
+        <w:rPr>
+          <w:rFonts w:ascii="Arial" w:hAnsi="Arial" w:cs="Arial"/>
+        </w:rPr>
+      </w:pPr>
+      <w:r>
+        <w:rPr>
+          <w:rFonts w:ascii="Arial" w:hAnsi="Arial" w:cs="Arial"/>
+        </w:rPr>
+        <w:t xml:space="preserve">El usuario ingresa </w:t>
+      </w:r>
+      <w:r>
+        <w:rPr>
+          <w:rFonts w:ascii="Arial" w:hAnsi="Arial" w:cs="Arial"/>
+        </w:rPr>
+        <w:t xml:space="preserve">los nuevos créditos </w:t>
+      </w:r>
+      <w:r>
+        <w:rPr>
+          <w:rFonts w:ascii="Arial" w:hAnsi="Arial" w:cs="Arial"/>
+        </w:rPr>
+        <w:t>SATCA</w:t>
+      </w:r>
+      <w:r>
+        <w:rPr>
+          <w:rFonts w:ascii="Arial" w:hAnsi="Arial" w:cs="Arial"/>
+        </w:rPr>
+        <w:t xml:space="preserve"> la Unidad de Aprendizaj</w:t>
+      </w:r>
+      <w:r>
+        <w:rPr>
+          <w:rFonts w:ascii="Arial" w:hAnsi="Arial" w:cs="Arial"/>
+        </w:rPr>
+        <w:t>e</w:t>
+      </w:r>
+      <w:r>
+        <w:rPr>
+          <w:rFonts w:ascii="Arial" w:hAnsi="Arial" w:cs="Arial"/>
+        </w:rPr>
+        <w:t>.</w:t>
+      </w:r>
+    </w:p>
+    <w:p>
+      <w:pPr>
+        <w:pStyle w:val="Prrafodelista"/>
+        <w:numPr>
+          <w:ilvl w:val="0"/>
+          <w:numId w:val="11"/>
+        </w:numPr>
+        <w:rPr>
+          <w:rFonts w:ascii="Arial" w:hAnsi="Arial" w:cs="Arial"/>
+        </w:rPr>
+      </w:pPr>
+      <w:r>
+        <w:rPr>
+          <w:rFonts w:ascii="Arial" w:hAnsi="Arial" w:cs="Arial"/>
+        </w:rPr>
+        <w:t>Continua con el paso 5 de la trayectoria principal del CU6.</w:t>
+      </w:r>
+    </w:p>
+    <w:p>
+      <w:pPr>
+        <w:pStyle w:val="Prrafodelista"/>
+        <w:numPr>
+          <w:ilvl w:val="0"/>
+          <w:numId w:val="4"/>
+        </w:numPr>
+        <w:rPr>
+          <w:rFonts w:ascii="Arial" w:hAnsi="Arial" w:cs="Arial"/>
+        </w:rPr>
+      </w:pPr>
+      <w:r>
+        <w:rPr>
+          <w:rFonts w:ascii="Arial" w:hAnsi="Arial" w:cs="Arial"/>
+        </w:rPr>
+        <w:t>- - - - Fin de la trayectoria</w:t>
+      </w:r>
+    </w:p>
+    <w:p>
+      <w:pPr>
+        <w:rPr>
+          <w:rFonts w:ascii="Arial" w:hAnsi="Arial" w:cs="Arial"/>
+          <w:i/>
+        </w:rPr>
+      </w:pPr>
+      <w:r>
+        <w:rPr>
+          <w:rFonts w:ascii="Arial" w:hAnsi="Arial" w:cs="Arial"/>
+          <w:i/>
+        </w:rPr>
+        <w:t xml:space="preserve">Trayectoria Alternativa </w:t>
+      </w:r>
+      <w:r>
+        <w:rPr>
+          <w:rFonts w:ascii="Arial" w:hAnsi="Arial" w:cs="Arial"/>
+          <w:i/>
+        </w:rPr>
+        <w:t>B.</w:t>
+      </w:r>
+      <w:r>
+        <w:rPr>
+          <w:rFonts w:ascii="Arial" w:hAnsi="Arial" w:cs="Arial"/>
+          <w:i/>
+        </w:rPr>
+        <w:t>4</w:t>
+      </w:r>
+    </w:p>
+    <w:p>
+      <w:pPr>
+        <w:rPr>
+          <w:rFonts w:ascii="Arial" w:hAnsi="Arial" w:cs="Arial"/>
+        </w:rPr>
+      </w:pPr>
+      <w:r>
+        <w:rPr>
+          <w:rFonts w:ascii="Arial" w:hAnsi="Arial" w:cs="Arial"/>
+        </w:rPr>
+        <w:t>Condición: El usuario desea modificar l</w:t>
+      </w:r>
+      <w:r>
+        <w:rPr>
+          <w:rFonts w:ascii="Arial" w:hAnsi="Arial" w:cs="Arial"/>
+        </w:rPr>
+        <w:t>a</w:t>
+      </w:r>
+      <w:r>
+        <w:rPr>
+          <w:rFonts w:ascii="Arial" w:hAnsi="Arial" w:cs="Arial"/>
+        </w:rPr>
+        <w:t xml:space="preserve">s </w:t>
+      </w:r>
+      <w:r>
+        <w:rPr>
+          <w:rFonts w:ascii="Arial" w:hAnsi="Arial" w:cs="Arial"/>
+        </w:rPr>
+        <w:t>horas Teoría/Semana</w:t>
+      </w:r>
+      <w:r>
+        <w:rPr>
+          <w:rFonts w:ascii="Arial" w:hAnsi="Arial" w:cs="Arial"/>
+        </w:rPr>
+        <w:t xml:space="preserve"> de la Unidad de Aprendizaje.</w:t>
+      </w:r>
+    </w:p>
+    <w:p>
+      <w:pPr>
+        <w:pStyle w:val="Prrafodelista"/>
+        <w:numPr>
+          <w:ilvl w:val="0"/>
+          <w:numId w:val="12"/>
+        </w:numPr>
+        <w:rPr>
+          <w:rFonts w:ascii="Arial" w:hAnsi="Arial" w:cs="Arial"/>
+        </w:rPr>
+      </w:pPr>
+      <w:r>
+        <w:rPr>
+          <w:rFonts w:ascii="Arial" w:hAnsi="Arial" w:cs="Arial"/>
+        </w:rPr>
+        <w:t xml:space="preserve">El usuario borra </w:t>
+      </w:r>
+      <w:r>
+        <w:rPr>
+          <w:rFonts w:ascii="Arial" w:hAnsi="Arial" w:cs="Arial"/>
+        </w:rPr>
+        <w:t xml:space="preserve">las horas Teoría/Semana </w:t>
+      </w:r>
+      <w:r>
+        <w:rPr>
+          <w:rFonts w:ascii="Arial" w:hAnsi="Arial" w:cs="Arial"/>
+        </w:rPr>
+        <w:t>de la Unidad de Aprendizaje.</w:t>
+      </w:r>
+    </w:p>
+    <w:p>
+      <w:pPr>
+        <w:pStyle w:val="Prrafodelista"/>
+        <w:numPr>
+          <w:ilvl w:val="0"/>
+          <w:numId w:val="12"/>
+        </w:numPr>
+        <w:rPr>
+          <w:rFonts w:ascii="Arial" w:hAnsi="Arial" w:cs="Arial"/>
+        </w:rPr>
+      </w:pPr>
+      <w:r>
+        <w:rPr>
+          <w:rFonts w:ascii="Arial" w:hAnsi="Arial" w:cs="Arial"/>
+        </w:rPr>
+        <w:t xml:space="preserve">El usuario ingresa </w:t>
+      </w:r>
+      <w:r>
+        <w:rPr>
+          <w:rFonts w:ascii="Arial" w:hAnsi="Arial" w:cs="Arial"/>
+        </w:rPr>
+        <w:t>l</w:t>
+      </w:r>
+      <w:r>
+        <w:rPr>
+          <w:rFonts w:ascii="Arial" w:hAnsi="Arial" w:cs="Arial"/>
+        </w:rPr>
+        <w:t>a</w:t>
+      </w:r>
+      <w:r>
+        <w:rPr>
+          <w:rFonts w:ascii="Arial" w:hAnsi="Arial" w:cs="Arial"/>
+        </w:rPr>
+        <w:t>s nuev</w:t>
+      </w:r>
+      <w:r>
+        <w:rPr>
+          <w:rFonts w:ascii="Arial" w:hAnsi="Arial" w:cs="Arial"/>
+        </w:rPr>
+        <w:t>a</w:t>
+      </w:r>
+      <w:r>
+        <w:rPr>
+          <w:rFonts w:ascii="Arial" w:hAnsi="Arial" w:cs="Arial"/>
+        </w:rPr>
+        <w:t xml:space="preserve">s </w:t>
+      </w:r>
+      <w:r>
+        <w:rPr>
+          <w:rFonts w:ascii="Arial" w:hAnsi="Arial" w:cs="Arial"/>
+        </w:rPr>
+        <w:t>horas Teoría/Semana</w:t>
+      </w:r>
+      <w:r>
+        <w:rPr>
+          <w:rFonts w:ascii="Arial" w:hAnsi="Arial" w:cs="Arial"/>
+        </w:rPr>
+        <w:t xml:space="preserve"> SATCA</w:t>
+      </w:r>
+      <w:r>
+        <w:rPr>
+          <w:rFonts w:ascii="Arial" w:hAnsi="Arial" w:cs="Arial"/>
+        </w:rPr>
+        <w:t xml:space="preserve"> la Unidad de Aprendizaj</w:t>
+      </w:r>
+      <w:r>
+        <w:rPr>
+          <w:rFonts w:ascii="Arial" w:hAnsi="Arial" w:cs="Arial"/>
+        </w:rPr>
+        <w:t>e</w:t>
+      </w:r>
+      <w:r>
+        <w:rPr>
+          <w:rFonts w:ascii="Arial" w:hAnsi="Arial" w:cs="Arial"/>
+        </w:rPr>
+        <w:t>.</w:t>
+      </w:r>
+    </w:p>
+    <w:p>
+      <w:pPr>
+        <w:pStyle w:val="Prrafodelista"/>
+        <w:numPr>
+          <w:ilvl w:val="0"/>
+          <w:numId w:val="12"/>
+        </w:numPr>
+        <w:rPr>
+          <w:rFonts w:ascii="Arial" w:hAnsi="Arial" w:cs="Arial"/>
+        </w:rPr>
+      </w:pPr>
+      <w:r>
+        <w:rPr>
+          <w:rFonts w:ascii="Arial" w:hAnsi="Arial" w:cs="Arial"/>
+        </w:rPr>
+        <w:t>Continua con el paso 5 de la trayectoria principal del CU6.</w:t>
+      </w:r>
+    </w:p>
+    <w:p>
+      <w:pPr>
+        <w:pStyle w:val="Prrafodelista"/>
+        <w:numPr>
+          <w:ilvl w:val="0"/>
+          <w:numId w:val="4"/>
+        </w:numPr>
+        <w:rPr>
+          <w:rFonts w:ascii="Arial" w:hAnsi="Arial" w:cs="Arial"/>
+        </w:rPr>
+      </w:pPr>
+      <w:r>
+        <w:rPr>
+          <w:rFonts w:ascii="Arial" w:hAnsi="Arial" w:cs="Arial"/>
+        </w:rPr>
+        <w:t>- - - - Fin de la trayectoria</w:t>
+      </w:r>
+    </w:p>
+    <w:p>
+      <w:pPr>
+        <w:pStyle w:val="Prrafodelista"/>
+        <w:numPr>
+          <w:ilvl w:val="0"/>
+          <w:numId w:val="4"/>
+        </w:numPr>
+        <w:rPr>
+          <w:rFonts w:ascii="Arial" w:hAnsi="Arial" w:cs="Arial"/>
+        </w:rPr>
+      </w:pPr>
+    </w:p>
+    <w:p>
+      <w:pPr>
+        <w:rPr>
+          <w:rFonts w:ascii="Arial" w:hAnsi="Arial" w:cs="Arial"/>
+          <w:i/>
+        </w:rPr>
+      </w:pPr>
+      <w:r>
+        <w:rPr>
+          <w:rFonts w:ascii="Arial" w:hAnsi="Arial" w:cs="Arial"/>
+          <w:i/>
+        </w:rPr>
+        <w:t xml:space="preserve">Trayectoria Alternativa </w:t>
+      </w:r>
+      <w:r>
+        <w:rPr>
+          <w:rFonts w:ascii="Arial" w:hAnsi="Arial" w:cs="Arial"/>
+          <w:i/>
+        </w:rPr>
+        <w:t>B.</w:t>
+      </w:r>
+      <w:r>
+        <w:rPr>
+          <w:rFonts w:ascii="Arial" w:hAnsi="Arial" w:cs="Arial"/>
+          <w:i/>
+        </w:rPr>
+        <w:t>5</w:t>
+      </w:r>
+    </w:p>
+    <w:p>
+      <w:pPr>
+        <w:rPr>
+          <w:rFonts w:ascii="Arial" w:hAnsi="Arial" w:cs="Arial"/>
+        </w:rPr>
+      </w:pPr>
+      <w:r>
+        <w:rPr>
+          <w:rFonts w:ascii="Arial" w:hAnsi="Arial" w:cs="Arial"/>
+        </w:rPr>
+        <w:t xml:space="preserve">Condición: El usuario desea modificar las horas </w:t>
+      </w:r>
+      <w:r>
+        <w:rPr>
+          <w:rFonts w:ascii="Arial" w:hAnsi="Arial" w:cs="Arial"/>
+        </w:rPr>
+        <w:t>Práctica/</w:t>
+      </w:r>
+      <w:r>
+        <w:rPr>
+          <w:rFonts w:ascii="Arial" w:hAnsi="Arial" w:cs="Arial"/>
+        </w:rPr>
+        <w:t>Semana de la Unidad de Aprendizaje.</w:t>
+      </w:r>
+    </w:p>
+    <w:p>
+      <w:pPr>
+        <w:pStyle w:val="Prrafodelista"/>
+        <w:numPr>
+          <w:ilvl w:val="0"/>
+          <w:numId w:val="13"/>
+        </w:numPr>
+        <w:rPr>
+          <w:rFonts w:ascii="Arial" w:hAnsi="Arial" w:cs="Arial"/>
+        </w:rPr>
+      </w:pPr>
+      <w:r>
+        <w:rPr>
+          <w:rFonts w:ascii="Arial" w:hAnsi="Arial" w:cs="Arial"/>
+        </w:rPr>
+        <w:t>El usuario borra las horas Práctica/Semana de la Unidad de Aprendizaje.</w:t>
+      </w:r>
+    </w:p>
+    <w:p>
+      <w:pPr>
+        <w:pStyle w:val="Prrafodelista"/>
+        <w:numPr>
+          <w:ilvl w:val="0"/>
+          <w:numId w:val="13"/>
+        </w:numPr>
+        <w:rPr>
+          <w:rFonts w:ascii="Arial" w:hAnsi="Arial" w:cs="Arial"/>
+        </w:rPr>
+      </w:pPr>
+      <w:r>
+        <w:rPr>
+          <w:rFonts w:ascii="Arial" w:hAnsi="Arial" w:cs="Arial"/>
+        </w:rPr>
+        <w:t xml:space="preserve">El usuario ingresa </w:t>
+      </w:r>
+      <w:r>
+        <w:rPr>
+          <w:rFonts w:ascii="Arial" w:hAnsi="Arial" w:cs="Arial"/>
+        </w:rPr>
+        <w:t>las nuevas horas Práctica/Semana SATCA</w:t>
+      </w:r>
+      <w:r>
+        <w:rPr>
+          <w:rFonts w:ascii="Arial" w:hAnsi="Arial" w:cs="Arial"/>
+        </w:rPr>
+        <w:t xml:space="preserve"> la Unidad de Aprendizaj</w:t>
+      </w:r>
+      <w:r>
+        <w:rPr>
+          <w:rFonts w:ascii="Arial" w:hAnsi="Arial" w:cs="Arial"/>
+        </w:rPr>
+        <w:t>e</w:t>
+      </w:r>
+      <w:r>
+        <w:rPr>
+          <w:rFonts w:ascii="Arial" w:hAnsi="Arial" w:cs="Arial"/>
+        </w:rPr>
+        <w:t>.</w:t>
+      </w:r>
+    </w:p>
+    <w:p>
+      <w:pPr>
+        <w:pStyle w:val="Prrafodelista"/>
+        <w:numPr>
+          <w:ilvl w:val="0"/>
+          <w:numId w:val="13"/>
+        </w:numPr>
+        <w:rPr>
+          <w:rFonts w:ascii="Arial" w:hAnsi="Arial" w:cs="Arial"/>
+        </w:rPr>
+      </w:pPr>
+      <w:r>
+        <w:rPr>
+          <w:rFonts w:ascii="Arial" w:hAnsi="Arial" w:cs="Arial"/>
+        </w:rPr>
+        <w:t>Continua con el paso 5 de la trayectoria principal del CU6.</w:t>
+      </w:r>
+    </w:p>
+    <w:p>
+      <w:pPr>
+        <w:pStyle w:val="Prrafodelista"/>
+        <w:numPr>
+          <w:ilvl w:val="0"/>
+          <w:numId w:val="4"/>
+        </w:numPr>
+        <w:rPr>
+          <w:rFonts w:ascii="Arial" w:hAnsi="Arial" w:cs="Arial"/>
+        </w:rPr>
+      </w:pPr>
+      <w:r>
+        <w:rPr>
+          <w:rFonts w:ascii="Arial" w:hAnsi="Arial" w:cs="Arial"/>
+        </w:rPr>
+        <w:t>- - - - Fin de la trayectoria</w:t>
+      </w:r>
+    </w:p>
+    <w:p>
+      <w:pPr>
+        <w:rPr>
+          <w:rFonts w:ascii="Arial" w:hAnsi="Arial" w:cs="Arial"/>
+        </w:rPr>
+      </w:pPr>
+    </w:p>
+    <w:p>
+      <w:pPr>
+        <w:rPr>
+          <w:rFonts w:ascii="Arial" w:hAnsi="Arial" w:cs="Arial"/>
+          <w:i/>
+        </w:rPr>
+      </w:pPr>
+      <w:r>
+        <w:rPr>
+          <w:rFonts w:ascii="Arial" w:hAnsi="Arial" w:cs="Arial"/>
+          <w:i/>
+        </w:rPr>
+        <w:t xml:space="preserve">Trayectoria Alternativa </w:t>
+      </w:r>
+      <w:r>
+        <w:rPr>
+          <w:rFonts w:ascii="Arial" w:hAnsi="Arial" w:cs="Arial"/>
+          <w:i/>
+        </w:rPr>
+        <w:t>B.</w:t>
+      </w:r>
+      <w:r>
+        <w:rPr>
+          <w:rFonts w:ascii="Arial" w:hAnsi="Arial" w:cs="Arial"/>
+          <w:i/>
+        </w:rPr>
+        <w:t>6</w:t>
+      </w:r>
+    </w:p>
+    <w:p>
+      <w:pPr>
+        <w:rPr>
+          <w:rFonts w:ascii="Arial" w:hAnsi="Arial" w:cs="Arial"/>
+        </w:rPr>
+      </w:pPr>
+      <w:r>
+        <w:rPr>
+          <w:rFonts w:ascii="Arial" w:hAnsi="Arial" w:cs="Arial"/>
+        </w:rPr>
+        <w:t xml:space="preserve">Condición: El usuario desea modificar </w:t>
+      </w:r>
+      <w:r>
+        <w:rPr>
+          <w:rFonts w:ascii="Arial" w:hAnsi="Arial" w:cs="Arial"/>
+        </w:rPr>
+        <w:t xml:space="preserve">el área de </w:t>
+      </w:r>
+      <w:r>
+        <w:rPr>
+          <w:rFonts w:ascii="Arial" w:hAnsi="Arial" w:cs="Arial"/>
+        </w:rPr>
+        <w:t>formación</w:t>
+      </w:r>
+      <w:r>
+        <w:rPr>
+          <w:rFonts w:ascii="Arial" w:hAnsi="Arial" w:cs="Arial"/>
+        </w:rPr>
+        <w:t xml:space="preserve"> de la Unidad de Aprendizaje.</w:t>
+      </w:r>
+    </w:p>
+    <w:p>
+      <w:pPr>
+        <w:pStyle w:val="Prrafodelista"/>
+        <w:numPr>
+          <w:ilvl w:val="0"/>
+          <w:numId w:val="14"/>
+        </w:numPr>
+        <w:rPr>
+          <w:rFonts w:ascii="Arial" w:hAnsi="Arial" w:cs="Arial"/>
+        </w:rPr>
+      </w:pPr>
+      <w:r>
+        <w:rPr>
+          <w:rFonts w:ascii="Arial" w:hAnsi="Arial" w:cs="Arial"/>
+        </w:rPr>
+        <w:t>El usuario selecciona el área de formación al que pertenece la Unidad de Aprendizaje.</w:t>
+      </w:r>
+    </w:p>
+    <w:p>
+      <w:pPr>
+        <w:pStyle w:val="Prrafodelista"/>
+        <w:numPr>
+          <w:ilvl w:val="0"/>
+          <w:numId w:val="14"/>
+        </w:numPr>
+        <w:rPr>
+          <w:rFonts w:ascii="Arial" w:hAnsi="Arial" w:cs="Arial"/>
+        </w:rPr>
+      </w:pPr>
+      <w:r>
+        <w:rPr>
+          <w:rFonts w:ascii="Arial" w:hAnsi="Arial" w:cs="Arial"/>
+        </w:rPr>
+        <w:t>Continua con el paso 5 de la trayectoria principal del CU6.</w:t>
+      </w:r>
+    </w:p>
+    <w:p>
+      <w:pPr>
+        <w:pStyle w:val="Prrafodelista"/>
+        <w:numPr>
+          <w:ilvl w:val="0"/>
+          <w:numId w:val="4"/>
+        </w:numPr>
+        <w:rPr>
+          <w:rFonts w:ascii="Arial" w:hAnsi="Arial" w:cs="Arial"/>
+        </w:rPr>
+      </w:pPr>
+      <w:r>
+        <w:rPr>
+          <w:rFonts w:ascii="Arial" w:hAnsi="Arial" w:cs="Arial"/>
+        </w:rPr>
+        <w:t>- - - - Fin de la trayectoria</w:t>
+      </w:r>
+    </w:p>
+    <w:p>
+      <w:pPr>
+        <w:rPr>
+          <w:rFonts w:ascii="Arial" w:hAnsi="Arial" w:cs="Arial"/>
+        </w:rPr>
+      </w:pPr>
+    </w:p>
+    <w:p>
+      <w:pPr>
+        <w:rPr>
+          <w:rFonts w:ascii="Arial" w:hAnsi="Arial" w:cs="Arial"/>
+        </w:rPr>
+      </w:pPr>
+    </w:p>
+    <w:p>
+      <w:pPr>
+        <w:rPr>
+          <w:rFonts w:ascii="Arial" w:hAnsi="Arial" w:cs="Arial"/>
+        </w:rPr>
+      </w:pPr>
+    </w:p>
+    <w:p>
+      <w:pPr>
+        <w:rPr>
+          <w:rFonts w:ascii="Arial" w:hAnsi="Arial" w:cs="Arial"/>
+          <w:i/>
+        </w:rPr>
+      </w:pPr>
+      <w:r>
+        <w:rPr>
+          <w:rFonts w:ascii="Arial" w:hAnsi="Arial" w:cs="Arial"/>
+          <w:i/>
+        </w:rPr>
+        <w:t xml:space="preserve">Trayectoria Alternativa </w:t>
+      </w:r>
+      <w:r>
+        <w:rPr>
+          <w:rFonts w:ascii="Arial" w:hAnsi="Arial" w:cs="Arial"/>
+          <w:i/>
+        </w:rPr>
+        <w:t>B.6</w:t>
+      </w:r>
+    </w:p>
+    <w:p>
+      <w:pPr>
+        <w:rPr>
+          <w:rFonts w:ascii="Arial" w:hAnsi="Arial" w:cs="Arial"/>
+        </w:rPr>
+      </w:pPr>
+      <w:r>
+        <w:rPr>
+          <w:rFonts w:ascii="Arial" w:hAnsi="Arial" w:cs="Arial"/>
+        </w:rPr>
+        <w:t xml:space="preserve">Condición: El usuario desea modificar </w:t>
+      </w:r>
+      <w:r>
+        <w:rPr>
+          <w:rFonts w:ascii="Arial" w:hAnsi="Arial" w:cs="Arial"/>
+        </w:rPr>
+        <w:t xml:space="preserve">el semestre </w:t>
+      </w:r>
+      <w:r>
+        <w:rPr>
+          <w:rFonts w:ascii="Arial" w:hAnsi="Arial" w:cs="Arial"/>
+        </w:rPr>
+        <w:t>de la Unidad de Aprendizaje.</w:t>
+      </w:r>
+    </w:p>
+    <w:p>
+      <w:pPr>
+        <w:pStyle w:val="Prrafodelista"/>
+        <w:numPr>
+          <w:ilvl w:val="0"/>
+          <w:numId w:val="15"/>
+        </w:numPr>
+        <w:rPr>
+          <w:rFonts w:ascii="Arial" w:hAnsi="Arial" w:cs="Arial"/>
+        </w:rPr>
+      </w:pPr>
+      <w:r>
+        <w:rPr>
+          <w:rFonts w:ascii="Arial" w:hAnsi="Arial" w:cs="Arial"/>
+        </w:rPr>
+        <w:t xml:space="preserve">El usuario selecciona el </w:t>
+      </w:r>
+      <w:r>
+        <w:rPr>
+          <w:rFonts w:ascii="Arial" w:hAnsi="Arial" w:cs="Arial"/>
+        </w:rPr>
+        <w:t xml:space="preserve">semestre </w:t>
+      </w:r>
+      <w:r>
+        <w:rPr>
+          <w:rFonts w:ascii="Arial" w:hAnsi="Arial" w:cs="Arial"/>
+        </w:rPr>
+        <w:t>al que pertenece la Unidad de Aprendizaje.</w:t>
+      </w:r>
+    </w:p>
+    <w:p>
+      <w:pPr>
+        <w:pStyle w:val="Prrafodelista"/>
+        <w:numPr>
+          <w:ilvl w:val="0"/>
+          <w:numId w:val="15"/>
+        </w:numPr>
+        <w:rPr>
+          <w:rFonts w:ascii="Arial" w:hAnsi="Arial" w:cs="Arial"/>
+        </w:rPr>
+      </w:pPr>
+      <w:r>
+        <w:rPr>
+          <w:rFonts w:ascii="Arial" w:hAnsi="Arial" w:cs="Arial"/>
+        </w:rPr>
+        <w:t>Continua con el paso 5 de la trayectoria principal del CU6.</w:t>
+      </w:r>
+    </w:p>
+    <w:p>
+      <w:pPr>
+        <w:pStyle w:val="Prrafodelista"/>
+        <w:numPr>
+          <w:ilvl w:val="0"/>
+          <w:numId w:val="4"/>
+        </w:numPr>
+        <w:rPr>
+          <w:rFonts w:ascii="Arial" w:hAnsi="Arial" w:cs="Arial"/>
+        </w:rPr>
+      </w:pPr>
+      <w:r>
+        <w:rPr>
+          <w:rFonts w:ascii="Arial" w:hAnsi="Arial" w:cs="Arial"/>
+        </w:rPr>
+        <w:t>- - - - Fin de la trayectoria</w:t>
+      </w:r>
+    </w:p>
+    <w:p>
+      <w:pPr>
+        <w:rPr>
+          <w:rFonts w:ascii="Arial" w:hAnsi="Arial" w:cs="Arial"/>
+        </w:rPr>
+      </w:pPr>
+    </w:p>
+    <w:p>
+      <w:pPr>
+        <w:rPr>
+          <w:rFonts w:ascii="Arial" w:hAnsi="Arial" w:cs="Arial"/>
+          <w:i/>
+        </w:rPr>
+      </w:pPr>
+      <w:r>
+        <w:rPr>
+          <w:rFonts w:ascii="Arial" w:hAnsi="Arial" w:cs="Arial"/>
+          <w:i/>
+        </w:rPr>
+        <w:t xml:space="preserve">Trayectoria Alternativa </w:t>
+      </w:r>
+      <w:r>
+        <w:rPr>
+          <w:rFonts w:ascii="Arial" w:hAnsi="Arial" w:cs="Arial"/>
+          <w:i/>
+        </w:rPr>
+        <w:t>C</w:t>
+      </w:r>
+      <w:r>
+        <w:rPr>
+          <w:rFonts w:ascii="Arial" w:hAnsi="Arial" w:cs="Arial"/>
+          <w:i/>
+        </w:rPr>
+        <w:t>.</w:t>
+      </w:r>
+    </w:p>
+    <w:p>
+      <w:pPr>
+        <w:rPr>
+          <w:rFonts w:ascii="Arial" w:hAnsi="Arial" w:cs="Arial"/>
+        </w:rPr>
+      </w:pPr>
+      <w:r>
+        <w:rPr>
+          <w:rFonts w:ascii="Arial" w:hAnsi="Arial" w:cs="Arial"/>
+        </w:rPr>
+        <w:t xml:space="preserve">Condición: El usuario presiona el botón </w:t>
+      </w:r>
+      <w:r>
+        <w:rPr>
+          <w:rFonts w:ascii="Arial" w:hAnsi="Arial" w:cs="Arial"/>
+        </w:rPr>
+        <w:t>cancelar</w:t>
+      </w:r>
+      <w:r>
+        <w:rPr>
+          <w:rFonts w:ascii="Arial" w:hAnsi="Arial" w:cs="Arial"/>
+        </w:rPr>
+        <w:t>.</w:t>
+      </w:r>
+    </w:p>
+    <w:p>
+      <w:pPr>
+        <w:pStyle w:val="Prrafodelista"/>
+        <w:numPr>
+          <w:ilvl w:val="0"/>
+          <w:numId w:val="8"/>
+        </w:numPr>
+        <w:rPr>
+          <w:rFonts w:ascii="Arial" w:hAnsi="Arial" w:cs="Arial"/>
+        </w:rPr>
+      </w:pPr>
+      <w:r>
+        <w:rPr>
+          <w:rFonts w:ascii="Arial" w:hAnsi="Arial" w:cs="Arial"/>
+        </w:rPr>
+        <w:t>El usuario presiona el botón</w:t>
+      </w:r>
+      <w:r>
+        <w:rPr>
+          <w:rFonts w:ascii="Arial" w:hAnsi="Arial" w:cs="Arial"/>
+        </w:rPr>
+        <w:t xml:space="preserve"> cancelar</w:t>
+      </w:r>
+      <w:r>
+        <w:rPr>
+          <w:rFonts w:ascii="Arial" w:hAnsi="Arial" w:cs="Arial"/>
+        </w:rPr>
+        <w:t>.</w:t>
+      </w:r>
+    </w:p>
+    <w:p>
+      <w:pPr>
+        <w:pStyle w:val="Prrafodelista"/>
+        <w:numPr>
+          <w:ilvl w:val="0"/>
+          <w:numId w:val="8"/>
+        </w:numPr>
+        <w:rPr>
+          <w:rFonts w:ascii="Arial" w:hAnsi="Arial" w:cs="Arial"/>
+        </w:rPr>
+      </w:pPr>
+      <w:r>
+        <w:rPr>
+          <w:rFonts w:ascii="Arial" w:hAnsi="Arial" w:cs="Arial"/>
+        </w:rPr>
+        <w:t>El</w:t>
+      </w:r>
+      <w:r>
+        <w:rPr>
+          <w:rFonts w:ascii="Arial" w:hAnsi="Arial" w:cs="Arial"/>
+        </w:rPr>
+        <w:t xml:space="preserve"> sistema muestra el mensaje MSG3. ¿Seguro que desea </w:t>
+      </w:r>
+      <w:r>
+        <w:rPr>
+          <w:rFonts w:ascii="Arial" w:hAnsi="Arial" w:cs="Arial"/>
+        </w:rPr>
+        <w:t>cancelar el registro</w:t>
+      </w:r>
+      <w:r>
+        <w:rPr>
+          <w:rFonts w:ascii="Arial" w:hAnsi="Arial" w:cs="Arial"/>
+        </w:rPr>
+        <w:t>?</w:t>
+      </w:r>
+      <w:r>
+        <w:rPr>
+          <w:rFonts w:ascii="Arial" w:hAnsi="Arial" w:cs="Arial"/>
+        </w:rPr>
+        <w:t xml:space="preserve"> </w:t>
+      </w:r>
+    </w:p>
+    <w:p>
+      <w:pPr>
+        <w:pStyle w:val="Prrafodelista"/>
+        <w:numPr>
+          <w:ilvl w:val="0"/>
+          <w:numId w:val="8"/>
+        </w:numPr>
+        <w:rPr>
+          <w:rFonts w:ascii="Arial" w:hAnsi="Arial" w:cs="Arial"/>
+        </w:rPr>
+      </w:pPr>
+      <w:r>
+        <w:rPr>
+          <w:rFonts w:ascii="Arial" w:hAnsi="Arial" w:cs="Arial"/>
+        </w:rPr>
+        <w:t>El usuario confirma la operación presionando sí.</w:t>
+      </w:r>
+    </w:p>
+    <w:p>
+      <w:pPr>
+        <w:pStyle w:val="Prrafodelista"/>
+        <w:numPr>
+          <w:ilvl w:val="0"/>
+          <w:numId w:val="8"/>
+        </w:numPr>
+        <w:rPr>
+          <w:rFonts w:ascii="Arial" w:hAnsi="Arial" w:cs="Arial"/>
+        </w:rPr>
+      </w:pPr>
+      <w:r>
+        <w:rPr>
+          <w:rFonts w:ascii="Arial" w:hAnsi="Arial" w:cs="Arial"/>
+        </w:rPr>
+        <w:t>El sistema muestra la interfaz de usuario IU</w:t>
+      </w:r>
+      <w:r>
+        <w:rPr>
+          <w:rFonts w:ascii="Arial" w:hAnsi="Arial" w:cs="Arial"/>
+        </w:rPr>
+        <w:t>2.1</w:t>
+      </w:r>
+      <w:r>
+        <w:rPr>
+          <w:rFonts w:ascii="Arial" w:hAnsi="Arial" w:cs="Arial"/>
+        </w:rPr>
+        <w:t xml:space="preserve"> “</w:t>
+      </w:r>
+      <w:r>
+        <w:rPr>
+          <w:rFonts w:ascii="Arial" w:hAnsi="Arial" w:cs="Arial"/>
+        </w:rPr>
+        <w:t>Consultar Mapa Curricular</w:t>
+      </w:r>
+      <w:r>
+        <w:rPr>
+          <w:rFonts w:ascii="Arial" w:hAnsi="Arial" w:cs="Arial"/>
+        </w:rPr>
+        <w:t>”</w:t>
+      </w:r>
+    </w:p>
+    <w:p>
+      <w:pPr>
+        <w:pStyle w:val="Prrafodelista"/>
+        <w:numPr>
+          <w:ilvl w:val="0"/>
+          <w:numId w:val="4"/>
+        </w:numPr>
+        <w:rPr>
+          <w:rFonts w:ascii="Arial" w:hAnsi="Arial" w:cs="Arial"/>
+        </w:rPr>
+      </w:pPr>
+      <w:r>
+        <w:rPr>
+          <w:rFonts w:ascii="Arial" w:hAnsi="Arial" w:cs="Arial"/>
+        </w:rPr>
+        <w:t>- - - - Fin de la trayectoria</w:t>
+      </w:r>
+    </w:p>
+    <w:p>
+      <w:pPr>
         <w:pStyle w:val="Prrafodelista"/>
         <w:rPr>
           <w:rFonts w:ascii="Arial" w:hAnsi="Arial" w:cs="Arial"/>
@@ -2328,7 +3362,19 @@
         <w:rPr>
           <w:rFonts w:ascii="Arial" w:hAnsi="Arial" w:cs="Arial"/>
         </w:rPr>
-        <w:t>El usuario cancela la operación presionando no.</w:t>
+        <w:t xml:space="preserve">El usuario cancela la operación presionando </w:t>
+      </w:r>
+      <w:r>
+        <w:rPr>
+          <w:rFonts w:ascii="Arial" w:hAnsi="Arial" w:cs="Arial"/>
+        </w:rPr>
+        <w:t xml:space="preserve">el botón </w:t>
+      </w:r>
+      <w:r>
+        <w:rPr>
+          <w:rFonts w:ascii="Arial" w:hAnsi="Arial" w:cs="Arial"/>
+        </w:rPr>
+        <w:t>no.</w:t>
       </w:r>
     </w:p>
     <w:p>
@@ -2376,7 +3422,19 @@
         <w:rPr>
           <w:rFonts w:ascii="Arial" w:hAnsi="Arial" w:cs="Arial"/>
         </w:rPr>
-        <w:t xml:space="preserve"> de la trayectoria principal del CU1.</w:t>
+        <w:t xml:space="preserve"> de la trayectoria principal del CU</w:t>
+      </w:r>
+      <w:r>
+        <w:rPr>
+          <w:rFonts w:ascii="Arial" w:hAnsi="Arial" w:cs="Arial"/>
+        </w:rPr>
+        <w:t>3</w:t>
+      </w:r>
+      <w:r>
+        <w:rPr>
+          <w:rFonts w:ascii="Arial" w:hAnsi="Arial" w:cs="Arial"/>
+        </w:rPr>
+        <w:t>.</w:t>
       </w:r>
     </w:p>
     <w:p>
@@ -2726,6 +3784,92 @@
     </w:lvl>
   </w:abstractNum>
   <w:abstractNum w:abstractNumId="2" w15:restartNumberingAfterBreak="0">
+    <w:nsid w:val="0F5C665E"/>
+    <w:multiLevelType w:val="hybridMultilevel"/>
+    <w:tmpl w:val="9BCEC066"/>
+    <w:lvl w:ilvl="0" w:tplc="080A000F">
+      <w:start w:val="1"/>
+      <w:numFmt w:val="decimal"/>
+      <w:lvlText w:val="%1."/>
+      <w:lvlJc w:val="left"/>
+      <w:pPr>
+        <w:ind w:left="720" w:hanging="360"/>
+      </w:pPr>
+    </w:lvl>
+    <w:lvl w:ilvl="1" w:tplc="080A0019" w:tentative="1">
+      <w:start w:val="1"/>
+      <w:numFmt w:val="lowerLetter"/>
+      <w:lvlText w:val="%2."/>
+      <w:lvlJc w:val="left"/>
+      <w:pPr>
+        <w:ind w:left="1440" w:hanging="360"/>
+      </w:pPr>
+    </w:lvl>
+    <w:lvl w:ilvl="2" w:tplc="080A001B" w:tentative="1">
+      <w:start w:val="1"/>
+      <w:numFmt w:val="lowerRoman"/>
+      <w:lvlText w:val="%3."/>
+      <w:lvlJc w:val="right"/>
+      <w:pPr>
+        <w:ind w:left="2160" w:hanging="180"/>
+      </w:pPr>
+    </w:lvl>
+    <w:lvl w:ilvl="3" w:tplc="080A000F" w:tentative="1">
+      <w:start w:val="1"/>
+      <w:numFmt w:val="decimal"/>
+      <w:lvlText w:val="%4."/>
+      <w:lvlJc w:val="left"/>
+      <w:pPr>
+        <w:ind w:left="2880" w:hanging="360"/>
+      </w:pPr>
+    </w:lvl>
+    <w:lvl w:ilvl="4" w:tplc="080A0019" w:tentative="1">
+      <w:start w:val="1"/>
+      <w:numFmt w:val="lowerLetter"/>
+      <w:lvlText w:val="%5."/>
+      <w:lvlJc w:val="left"/>
+      <w:pPr>
+        <w:ind w:left="3600" w:hanging="360"/>
+      </w:pPr>
+    </w:lvl>
+    <w:lvl w:ilvl="5" w:tplc="080A001B" w:tentative="1">
+      <w:start w:val="1"/>
+      <w:numFmt w:val="lowerRoman"/>
+      <w:lvlText w:val="%6."/>
+      <w:lvlJc w:val="right"/>
+      <w:pPr>
+        <w:ind w:left="4320" w:hanging="180"/>
+      </w:pPr>
+    </w:lvl>
+    <w:lvl w:ilvl="6" w:tplc="080A000F" w:tentative="1">
+      <w:start w:val="1"/>
+      <w:numFmt w:val="decimal"/>
+      <w:lvlText w:val="%7."/>
+      <w:lvlJc w:val="left"/>
+      <w:pPr>
+        <w:ind w:left="5040" w:hanging="360"/>
+      </w:pPr>
+    </w:lvl>
+    <w:lvl w:ilvl="7" w:tplc="080A0019" w:tentative="1">
+      <w:start w:val="1"/>
+      <w:numFmt w:val="lowerLetter"/>
+      <w:lvlText w:val="%8."/>
+      <w:lvlJc w:val="left"/>
+      <w:pPr>
+        <w:ind w:left="5760" w:hanging="360"/>
+      </w:pPr>
+    </w:lvl>
+    <w:lvl w:ilvl="8" w:tplc="080A001B" w:tentative="1">
+      <w:start w:val="1"/>
+      <w:numFmt w:val="lowerRoman"/>
+      <w:lvlText w:val="%9."/>
+      <w:lvlJc w:val="right"/>
+      <w:pPr>
+        <w:ind w:left="6480" w:hanging="180"/>
+      </w:pPr>
+    </w:lvl>
+  </w:abstractNum>
+  <w:abstractNum w:abstractNumId="3" w15:restartNumberingAfterBreak="0">
     <w:nsid w:val="0F7120EE"/>
     <w:multiLevelType w:val="hybridMultilevel"/>
     <w:tmpl w:val="549EA266"/>
@@ -2838,7 +3982,7 @@
       </w:rPr>
     </w:lvl>
   </w:abstractNum>
-  <w:abstractNum w:abstractNumId="3" w15:restartNumberingAfterBreak="0">
+  <w:abstractNum w:abstractNumId="4" w15:restartNumberingAfterBreak="0">
     <w:nsid w:val="0FF72FA7"/>
     <w:multiLevelType w:val="hybridMultilevel"/>
     <w:tmpl w:val="880E1626"/>
@@ -2951,7 +4095,351 @@
       </w:rPr>
     </w:lvl>
   </w:abstractNum>
-  <w:abstractNum w:abstractNumId="4" w15:restartNumberingAfterBreak="0">
+  <w:abstractNum w:abstractNumId="5" w15:restartNumberingAfterBreak="0">
+    <w:nsid w:val="130A0F2D"/>
+    <w:multiLevelType w:val="hybridMultilevel"/>
+    <w:tmpl w:val="9BCEC066"/>
+    <w:lvl w:ilvl="0" w:tplc="080A000F">
+      <w:start w:val="1"/>
+      <w:numFmt w:val="decimal"/>
+      <w:lvlText w:val="%1."/>
+      <w:lvlJc w:val="left"/>
+      <w:pPr>
+        <w:ind w:left="720" w:hanging="360"/>
+      </w:pPr>
+    </w:lvl>
+    <w:lvl w:ilvl="1" w:tplc="080A0019" w:tentative="1">
+      <w:start w:val="1"/>
+      <w:numFmt w:val="lowerLetter"/>
+      <w:lvlText w:val="%2."/>
+      <w:lvlJc w:val="left"/>
+      <w:pPr>
+        <w:ind w:left="1440" w:hanging="360"/>
+      </w:pPr>
+    </w:lvl>
+    <w:lvl w:ilvl="2" w:tplc="080A001B" w:tentative="1">
+      <w:start w:val="1"/>
+      <w:numFmt w:val="lowerRoman"/>
+      <w:lvlText w:val="%3."/>
+      <w:lvlJc w:val="right"/>
+      <w:pPr>
+        <w:ind w:left="2160" w:hanging="180"/>
+      </w:pPr>
+    </w:lvl>
+    <w:lvl w:ilvl="3" w:tplc="080A000F" w:tentative="1">
+      <w:start w:val="1"/>
+      <w:numFmt w:val="decimal"/>
+      <w:lvlText w:val="%4."/>
+      <w:lvlJc w:val="left"/>
+      <w:pPr>
+        <w:ind w:left="2880" w:hanging="360"/>
+      </w:pPr>
+    </w:lvl>
+    <w:lvl w:ilvl="4" w:tplc="080A0019" w:tentative="1">
+      <w:start w:val="1"/>
+      <w:numFmt w:val="lowerLetter"/>
+      <w:lvlText w:val="%5."/>
+      <w:lvlJc w:val="left"/>
+      <w:pPr>
+        <w:ind w:left="3600" w:hanging="360"/>
+      </w:pPr>
+    </w:lvl>
+    <w:lvl w:ilvl="5" w:tplc="080A001B" w:tentative="1">
+      <w:start w:val="1"/>
+      <w:numFmt w:val="lowerRoman"/>
+      <w:lvlText w:val="%6."/>
+      <w:lvlJc w:val="right"/>
+      <w:pPr>
+        <w:ind w:left="4320" w:hanging="180"/>
+      </w:pPr>
+    </w:lvl>
+    <w:lvl w:ilvl="6" w:tplc="080A000F" w:tentative="1">
+      <w:start w:val="1"/>
+      <w:numFmt w:val="decimal"/>
+      <w:lvlText w:val="%7."/>
+      <w:lvlJc w:val="left"/>
+      <w:pPr>
+        <w:ind w:left="5040" w:hanging="360"/>
+      </w:pPr>
+    </w:lvl>
+    <w:lvl w:ilvl="7" w:tplc="080A0019" w:tentative="1">
+      <w:start w:val="1"/>
+      <w:numFmt w:val="lowerLetter"/>
+      <w:lvlText w:val="%8."/>
+      <w:lvlJc w:val="left"/>
+      <w:pPr>
+        <w:ind w:left="5760" w:hanging="360"/>
+      </w:pPr>
+    </w:lvl>
+    <w:lvl w:ilvl="8" w:tplc="080A001B" w:tentative="1">
+      <w:start w:val="1"/>
+      <w:numFmt w:val="lowerRoman"/>
+      <w:lvlText w:val="%9."/>
+      <w:lvlJc w:val="right"/>
+      <w:pPr>
+        <w:ind w:left="6480" w:hanging="180"/>
+      </w:pPr>
+    </w:lvl>
+  </w:abstractNum>
+  <w:abstractNum w:abstractNumId="6" w15:restartNumberingAfterBreak="0">
+    <w:nsid w:val="26787806"/>
+    <w:multiLevelType w:val="hybridMultilevel"/>
+    <w:tmpl w:val="9BCEC066"/>
+    <w:lvl w:ilvl="0" w:tplc="080A000F">
+      <w:start w:val="1"/>
+      <w:numFmt w:val="decimal"/>
+      <w:lvlText w:val="%1."/>
+      <w:lvlJc w:val="left"/>
+      <w:pPr>
+        <w:ind w:left="720" w:hanging="360"/>
+      </w:pPr>
+    </w:lvl>
+    <w:lvl w:ilvl="1" w:tplc="080A0019" w:tentative="1">
+      <w:start w:val="1"/>
+      <w:numFmt w:val="lowerLetter"/>
+      <w:lvlText w:val="%2."/>
+      <w:lvlJc w:val="left"/>
+      <w:pPr>
+        <w:ind w:left="1440" w:hanging="360"/>
+      </w:pPr>
+    </w:lvl>
+    <w:lvl w:ilvl="2" w:tplc="080A001B" w:tentative="1">
+      <w:start w:val="1"/>
+      <w:numFmt w:val="lowerRoman"/>
+      <w:lvlText w:val="%3."/>
+      <w:lvlJc w:val="right"/>
+      <w:pPr>
+        <w:ind w:left="2160" w:hanging="180"/>
+      </w:pPr>
+    </w:lvl>
+    <w:lvl w:ilvl="3" w:tplc="080A000F" w:tentative="1">
+      <w:start w:val="1"/>
+      <w:numFmt w:val="decimal"/>
+      <w:lvlText w:val="%4."/>
+      <w:lvlJc w:val="left"/>
+      <w:pPr>
+        <w:ind w:left="2880" w:hanging="360"/>
+      </w:pPr>
+    </w:lvl>
+    <w:lvl w:ilvl="4" w:tplc="080A0019" w:tentative="1">
+      <w:start w:val="1"/>
+      <w:numFmt w:val="lowerLetter"/>
+      <w:lvlText w:val="%5."/>
+      <w:lvlJc w:val="left"/>
+      <w:pPr>
+        <w:ind w:left="3600" w:hanging="360"/>
+      </w:pPr>
+    </w:lvl>
+    <w:lvl w:ilvl="5" w:tplc="080A001B" w:tentative="1">
+      <w:start w:val="1"/>
+      <w:numFmt w:val="lowerRoman"/>
+      <w:lvlText w:val="%6."/>
+      <w:lvlJc w:val="right"/>
+      <w:pPr>
+        <w:ind w:left="4320" w:hanging="180"/>
+      </w:pPr>
+    </w:lvl>
+    <w:lvl w:ilvl="6" w:tplc="080A000F" w:tentative="1">
+      <w:start w:val="1"/>
+      <w:numFmt w:val="decimal"/>
+      <w:lvlText w:val="%7."/>
+      <w:lvlJc w:val="left"/>
+      <w:pPr>
+        <w:ind w:left="5040" w:hanging="360"/>
+      </w:pPr>
+    </w:lvl>
+    <w:lvl w:ilvl="7" w:tplc="080A0019" w:tentative="1">
+      <w:start w:val="1"/>
+      <w:numFmt w:val="lowerLetter"/>
+      <w:lvlText w:val="%8."/>
+      <w:lvlJc w:val="left"/>
+      <w:pPr>
+        <w:ind w:left="5760" w:hanging="360"/>
+      </w:pPr>
+    </w:lvl>
+    <w:lvl w:ilvl="8" w:tplc="080A001B" w:tentative="1">
+      <w:start w:val="1"/>
+      <w:numFmt w:val="lowerRoman"/>
+      <w:lvlText w:val="%9."/>
+      <w:lvlJc w:val="right"/>
+      <w:pPr>
+        <w:ind w:left="6480" w:hanging="180"/>
+      </w:pPr>
+    </w:lvl>
+  </w:abstractNum>
+  <w:abstractNum w:abstractNumId="7" w15:restartNumberingAfterBreak="0">
+    <w:nsid w:val="2C625D8D"/>
+    <w:multiLevelType w:val="hybridMultilevel"/>
+    <w:tmpl w:val="9BCEC066"/>
+    <w:lvl w:ilvl="0" w:tplc="080A000F">
+      <w:start w:val="1"/>
+      <w:numFmt w:val="decimal"/>
+      <w:lvlText w:val="%1."/>
+      <w:lvlJc w:val="left"/>
+      <w:pPr>
+        <w:ind w:left="720" w:hanging="360"/>
+      </w:pPr>
+    </w:lvl>
+    <w:lvl w:ilvl="1" w:tplc="080A0019" w:tentative="1">
+      <w:start w:val="1"/>
+      <w:numFmt w:val="lowerLetter"/>
+      <w:lvlText w:val="%2."/>
+      <w:lvlJc w:val="left"/>
+      <w:pPr>
+        <w:ind w:left="1440" w:hanging="360"/>
+      </w:pPr>
+    </w:lvl>
+    <w:lvl w:ilvl="2" w:tplc="080A001B" w:tentative="1">
+      <w:start w:val="1"/>
+      <w:numFmt w:val="lowerRoman"/>
+      <w:lvlText w:val="%3."/>
+      <w:lvlJc w:val="right"/>
+      <w:pPr>
+        <w:ind w:left="2160" w:hanging="180"/>
+      </w:pPr>
+    </w:lvl>
+    <w:lvl w:ilvl="3" w:tplc="080A000F" w:tentative="1">
+      <w:start w:val="1"/>
+      <w:numFmt w:val="decimal"/>
+      <w:lvlText w:val="%4."/>
+      <w:lvlJc w:val="left"/>
+      <w:pPr>
+        <w:ind w:left="2880" w:hanging="360"/>
+      </w:pPr>
+    </w:lvl>
+    <w:lvl w:ilvl="4" w:tplc="080A0019" w:tentative="1">
+      <w:start w:val="1"/>
+      <w:numFmt w:val="lowerLetter"/>
+      <w:lvlText w:val="%5."/>
+      <w:lvlJc w:val="left"/>
+      <w:pPr>
+        <w:ind w:left="3600" w:hanging="360"/>
+      </w:pPr>
+    </w:lvl>
+    <w:lvl w:ilvl="5" w:tplc="080A001B" w:tentative="1">
+      <w:start w:val="1"/>
+      <w:numFmt w:val="lowerRoman"/>
+      <w:lvlText w:val="%6."/>
+      <w:lvlJc w:val="right"/>
+      <w:pPr>
+        <w:ind w:left="4320" w:hanging="180"/>
+      </w:pPr>
+    </w:lvl>
+    <w:lvl w:ilvl="6" w:tplc="080A000F" w:tentative="1">
+      <w:start w:val="1"/>
+      <w:numFmt w:val="decimal"/>
+      <w:lvlText w:val="%7."/>
+      <w:lvlJc w:val="left"/>
+      <w:pPr>
+        <w:ind w:left="5040" w:hanging="360"/>
+      </w:pPr>
+    </w:lvl>
+    <w:lvl w:ilvl="7" w:tplc="080A0019" w:tentative="1">
+      <w:start w:val="1"/>
+      <w:numFmt w:val="lowerLetter"/>
+      <w:lvlText w:val="%8."/>
+      <w:lvlJc w:val="left"/>
+      <w:pPr>
+        <w:ind w:left="5760" w:hanging="360"/>
+      </w:pPr>
+    </w:lvl>
+    <w:lvl w:ilvl="8" w:tplc="080A001B" w:tentative="1">
+      <w:start w:val="1"/>
+      <w:numFmt w:val="lowerRoman"/>
+      <w:lvlText w:val="%9."/>
+      <w:lvlJc w:val="right"/>
+      <w:pPr>
+        <w:ind w:left="6480" w:hanging="180"/>
+      </w:pPr>
+    </w:lvl>
+  </w:abstractNum>
+  <w:abstractNum w:abstractNumId="8" w15:restartNumberingAfterBreak="0">
+    <w:nsid w:val="34C5313A"/>
+    <w:multiLevelType w:val="hybridMultilevel"/>
+    <w:tmpl w:val="9BCEC066"/>
+    <w:lvl w:ilvl="0" w:tplc="080A000F">
+      <w:start w:val="1"/>
+      <w:numFmt w:val="decimal"/>
+      <w:lvlText w:val="%1."/>
+      <w:lvlJc w:val="left"/>
+      <w:pPr>
+        <w:ind w:left="720" w:hanging="360"/>
+      </w:pPr>
+    </w:lvl>
+    <w:lvl w:ilvl="1" w:tplc="080A0019" w:tentative="1">
+      <w:start w:val="1"/>
+      <w:numFmt w:val="lowerLetter"/>
+      <w:lvlText w:val="%2."/>
+      <w:lvlJc w:val="left"/>
+      <w:pPr>
+        <w:ind w:left="1440" w:hanging="360"/>
+      </w:pPr>
+    </w:lvl>
+    <w:lvl w:ilvl="2" w:tplc="080A001B" w:tentative="1">
+      <w:start w:val="1"/>
+      <w:numFmt w:val="lowerRoman"/>
+      <w:lvlText w:val="%3."/>
+      <w:lvlJc w:val="right"/>
+      <w:pPr>
+        <w:ind w:left="2160" w:hanging="180"/>
+      </w:pPr>
+    </w:lvl>
+    <w:lvl w:ilvl="3" w:tplc="080A000F" w:tentative="1">
+      <w:start w:val="1"/>
+      <w:numFmt w:val="decimal"/>
+      <w:lvlText w:val="%4."/>
+      <w:lvlJc w:val="left"/>
+      <w:pPr>
+        <w:ind w:left="2880" w:hanging="360"/>
+      </w:pPr>
+    </w:lvl>
+    <w:lvl w:ilvl="4" w:tplc="080A0019" w:tentative="1">
+      <w:start w:val="1"/>
+      <w:numFmt w:val="lowerLetter"/>
+      <w:lvlText w:val="%5."/>
+      <w:lvlJc w:val="left"/>
+      <w:pPr>
+        <w:ind w:left="3600" w:hanging="360"/>
+      </w:pPr>
+    </w:lvl>
+    <w:lvl w:ilvl="5" w:tplc="080A001B" w:tentative="1">
+      <w:start w:val="1"/>
+      <w:numFmt w:val="lowerRoman"/>
+      <w:lvlText w:val="%6."/>
+      <w:lvlJc w:val="right"/>
+      <w:pPr>
+        <w:ind w:left="4320" w:hanging="180"/>
+      </w:pPr>
+    </w:lvl>
+    <w:lvl w:ilvl="6" w:tplc="080A000F" w:tentative="1">
+      <w:start w:val="1"/>
+      <w:numFmt w:val="decimal"/>
+      <w:lvlText w:val="%7."/>
+      <w:lvlJc w:val="left"/>
+      <w:pPr>
+        <w:ind w:left="5040" w:hanging="360"/>
+      </w:pPr>
+    </w:lvl>
+    <w:lvl w:ilvl="7" w:tplc="080A0019" w:tentative="1">
+      <w:start w:val="1"/>
+      <w:numFmt w:val="lowerLetter"/>
+      <w:lvlText w:val="%8."/>
+      <w:lvlJc w:val="left"/>
+      <w:pPr>
+        <w:ind w:left="5760" w:hanging="360"/>
+      </w:pPr>
+    </w:lvl>
+    <w:lvl w:ilvl="8" w:tplc="080A001B" w:tentative="1">
+      <w:start w:val="1"/>
+      <w:numFmt w:val="lowerRoman"/>
+      <w:lvlText w:val="%9."/>
+      <w:lvlJc w:val="right"/>
+      <w:pPr>
+        <w:ind w:left="6480" w:hanging="180"/>
+      </w:pPr>
+    </w:lvl>
+  </w:abstractNum>
+  <w:abstractNum w:abstractNumId="9" w15:restartNumberingAfterBreak="0">
     <w:nsid w:val="478C107C"/>
     <w:multiLevelType w:val="hybridMultilevel"/>
     <w:tmpl w:val="15526CE2"/>
@@ -3064,7 +4552,7 @@
       </w:rPr>
     </w:lvl>
   </w:abstractNum>
-  <w:abstractNum w:abstractNumId="5" w15:restartNumberingAfterBreak="0">
+  <w:abstractNum w:abstractNumId="10" w15:restartNumberingAfterBreak="0">
     <w:nsid w:val="529313A6"/>
     <w:multiLevelType w:val="hybridMultilevel"/>
     <w:tmpl w:val="11FA1928"/>
@@ -3150,7 +4638,93 @@
       </w:pPr>
     </w:lvl>
   </w:abstractNum>
-  <w:abstractNum w:abstractNumId="6" w15:restartNumberingAfterBreak="0">
+  <w:abstractNum w:abstractNumId="11" w15:restartNumberingAfterBreak="0">
+    <w:nsid w:val="534B24AB"/>
+    <w:multiLevelType w:val="hybridMultilevel"/>
+    <w:tmpl w:val="9BCEC066"/>
+    <w:lvl w:ilvl="0" w:tplc="080A000F">
+      <w:start w:val="1"/>
+      <w:numFmt w:val="decimal"/>
+      <w:lvlText w:val="%1."/>
+      <w:lvlJc w:val="left"/>
+      <w:pPr>
+        <w:ind w:left="720" w:hanging="360"/>
+      </w:pPr>
+    </w:lvl>
+    <w:lvl w:ilvl="1" w:tplc="080A0019" w:tentative="1">
+      <w:start w:val="1"/>
+      <w:numFmt w:val="lowerLetter"/>
+      <w:lvlText w:val="%2."/>
+      <w:lvlJc w:val="left"/>
+      <w:pPr>
+        <w:ind w:left="1440" w:hanging="360"/>
+      </w:pPr>
+    </w:lvl>
+    <w:lvl w:ilvl="2" w:tplc="080A001B" w:tentative="1">
+      <w:start w:val="1"/>
+      <w:numFmt w:val="lowerRoman"/>
+      <w:lvlText w:val="%3."/>
+      <w:lvlJc w:val="right"/>
+      <w:pPr>
+        <w:ind w:left="2160" w:hanging="180"/>
+      </w:pPr>
+    </w:lvl>
+    <w:lvl w:ilvl="3" w:tplc="080A000F" w:tentative="1">
+      <w:start w:val="1"/>
+      <w:numFmt w:val="decimal"/>
+      <w:lvlText w:val="%4."/>
+      <w:lvlJc w:val="left"/>
+      <w:pPr>
+        <w:ind w:left="2880" w:hanging="360"/>
+      </w:pPr>
+    </w:lvl>
+    <w:lvl w:ilvl="4" w:tplc="080A0019" w:tentative="1">
+      <w:start w:val="1"/>
+      <w:numFmt w:val="lowerLetter"/>
+      <w:lvlText w:val="%5."/>
+      <w:lvlJc w:val="left"/>
+      <w:pPr>
+        <w:ind w:left="3600" w:hanging="360"/>
+      </w:pPr>
+    </w:lvl>
+    <w:lvl w:ilvl="5" w:tplc="080A001B" w:tentative="1">
+      <w:start w:val="1"/>
+      <w:numFmt w:val="lowerRoman"/>
+      <w:lvlText w:val="%6."/>
+      <w:lvlJc w:val="right"/>
+      <w:pPr>
+        <w:ind w:left="4320" w:hanging="180"/>
+      </w:pPr>
+    </w:lvl>
+    <w:lvl w:ilvl="6" w:tplc="080A000F" w:tentative="1">
+      <w:start w:val="1"/>
+      <w:numFmt w:val="decimal"/>
+      <w:lvlText w:val="%7."/>
+      <w:lvlJc w:val="left"/>
+      <w:pPr>
+        <w:ind w:left="5040" w:hanging="360"/>
+      </w:pPr>
+    </w:lvl>
+    <w:lvl w:ilvl="7" w:tplc="080A0019" w:tentative="1">
+      <w:start w:val="1"/>
+      <w:numFmt w:val="lowerLetter"/>
+      <w:lvlText w:val="%8."/>
+      <w:lvlJc w:val="left"/>
+      <w:pPr>
+        <w:ind w:left="5760" w:hanging="360"/>
+      </w:pPr>
+    </w:lvl>
+    <w:lvl w:ilvl="8" w:tplc="080A001B" w:tentative="1">
+      <w:start w:val="1"/>
+      <w:numFmt w:val="lowerRoman"/>
+      <w:lvlText w:val="%9."/>
+      <w:lvlJc w:val="right"/>
+      <w:pPr>
+        <w:ind w:left="6480" w:hanging="180"/>
+      </w:pPr>
+    </w:lvl>
+  </w:abstractNum>
+  <w:abstractNum w:abstractNumId="12" w15:restartNumberingAfterBreak="0">
     <w:nsid w:val="54C96915"/>
     <w:multiLevelType w:val="hybridMultilevel"/>
     <w:tmpl w:val="1A30E570"/>
@@ -3236,8 +4810,180 @@
       </w:pPr>
     </w:lvl>
   </w:abstractNum>
+  <w:abstractNum w:abstractNumId="13" w15:restartNumberingAfterBreak="0">
+    <w:nsid w:val="58F43F99"/>
+    <w:multiLevelType w:val="hybridMultilevel"/>
+    <w:tmpl w:val="9BCEC066"/>
+    <w:lvl w:ilvl="0" w:tplc="080A000F">
+      <w:start w:val="1"/>
+      <w:numFmt w:val="decimal"/>
+      <w:lvlText w:val="%1."/>
+      <w:lvlJc w:val="left"/>
+      <w:pPr>
+        <w:ind w:left="720" w:hanging="360"/>
+      </w:pPr>
+    </w:lvl>
+    <w:lvl w:ilvl="1" w:tplc="080A0019" w:tentative="1">
+      <w:start w:val="1"/>
+      <w:numFmt w:val="lowerLetter"/>
+      <w:lvlText w:val="%2."/>
+      <w:lvlJc w:val="left"/>
+      <w:pPr>
+        <w:ind w:left="1440" w:hanging="360"/>
+      </w:pPr>
+    </w:lvl>
+    <w:lvl w:ilvl="2" w:tplc="080A001B" w:tentative="1">
+      <w:start w:val="1"/>
+      <w:numFmt w:val="lowerRoman"/>
+      <w:lvlText w:val="%3."/>
+      <w:lvlJc w:val="right"/>
+      <w:pPr>
+        <w:ind w:left="2160" w:hanging="180"/>
+      </w:pPr>
+    </w:lvl>
+    <w:lvl w:ilvl="3" w:tplc="080A000F" w:tentative="1">
+      <w:start w:val="1"/>
+      <w:numFmt w:val="decimal"/>
+      <w:lvlText w:val="%4."/>
+      <w:lvlJc w:val="left"/>
+      <w:pPr>
+        <w:ind w:left="2880" w:hanging="360"/>
+      </w:pPr>
+    </w:lvl>
+    <w:lvl w:ilvl="4" w:tplc="080A0019" w:tentative="1">
+      <w:start w:val="1"/>
+      <w:numFmt w:val="lowerLetter"/>
+      <w:lvlText w:val="%5."/>
+      <w:lvlJc w:val="left"/>
+      <w:pPr>
+        <w:ind w:left="3600" w:hanging="360"/>
+      </w:pPr>
+    </w:lvl>
+    <w:lvl w:ilvl="5" w:tplc="080A001B" w:tentative="1">
+      <w:start w:val="1"/>
+      <w:numFmt w:val="lowerRoman"/>
+      <w:lvlText w:val="%6."/>
+      <w:lvlJc w:val="right"/>
+      <w:pPr>
+        <w:ind w:left="4320" w:hanging="180"/>
+      </w:pPr>
+    </w:lvl>
+    <w:lvl w:ilvl="6" w:tplc="080A000F" w:tentative="1">
+      <w:start w:val="1"/>
+      <w:numFmt w:val="decimal"/>
+      <w:lvlText w:val="%7."/>
+      <w:lvlJc w:val="left"/>
+      <w:pPr>
+        <w:ind w:left="5040" w:hanging="360"/>
+      </w:pPr>
+    </w:lvl>
+    <w:lvl w:ilvl="7" w:tplc="080A0019" w:tentative="1">
+      <w:start w:val="1"/>
+      <w:numFmt w:val="lowerLetter"/>
+      <w:lvlText w:val="%8."/>
+      <w:lvlJc w:val="left"/>
+      <w:pPr>
+        <w:ind w:left="5760" w:hanging="360"/>
+      </w:pPr>
+    </w:lvl>
+    <w:lvl w:ilvl="8" w:tplc="080A001B" w:tentative="1">
+      <w:start w:val="1"/>
+      <w:numFmt w:val="lowerRoman"/>
+      <w:lvlText w:val="%9."/>
+      <w:lvlJc w:val="right"/>
+      <w:pPr>
+        <w:ind w:left="6480" w:hanging="180"/>
+      </w:pPr>
+    </w:lvl>
+  </w:abstractNum>
+  <w:abstractNum w:abstractNumId="14" w15:restartNumberingAfterBreak="0">
+    <w:nsid w:val="639401F7"/>
+    <w:multiLevelType w:val="hybridMultilevel"/>
+    <w:tmpl w:val="11FA1928"/>
+    <w:lvl w:ilvl="0" w:tplc="080A000F">
+      <w:start w:val="1"/>
+      <w:numFmt w:val="decimal"/>
+      <w:lvlText w:val="%1."/>
+      <w:lvlJc w:val="left"/>
+      <w:pPr>
+        <w:ind w:left="720" w:hanging="360"/>
+      </w:pPr>
+    </w:lvl>
+    <w:lvl w:ilvl="1" w:tplc="080A0019" w:tentative="1">
+      <w:start w:val="1"/>
+      <w:numFmt w:val="lowerLetter"/>
+      <w:lvlText w:val="%2."/>
+      <w:lvlJc w:val="left"/>
+      <w:pPr>
+        <w:ind w:left="1440" w:hanging="360"/>
+      </w:pPr>
+    </w:lvl>
+    <w:lvl w:ilvl="2" w:tplc="080A001B" w:tentative="1">
+      <w:start w:val="1"/>
+      <w:numFmt w:val="lowerRoman"/>
+      <w:lvlText w:val="%3."/>
+      <w:lvlJc w:val="right"/>
+      <w:pPr>
+        <w:ind w:left="2160" w:hanging="180"/>
+      </w:pPr>
+    </w:lvl>
+    <w:lvl w:ilvl="3" w:tplc="080A000F" w:tentative="1">
+      <w:start w:val="1"/>
+      <w:numFmt w:val="decimal"/>
+      <w:lvlText w:val="%4."/>
+      <w:lvlJc w:val="left"/>
+      <w:pPr>
+        <w:ind w:left="2880" w:hanging="360"/>
+      </w:pPr>
+    </w:lvl>
+    <w:lvl w:ilvl="4" w:tplc="080A0019" w:tentative="1">
+      <w:start w:val="1"/>
+      <w:numFmt w:val="lowerLetter"/>
+      <w:lvlText w:val="%5."/>
+      <w:lvlJc w:val="left"/>
+      <w:pPr>
+        <w:ind w:left="3600" w:hanging="360"/>
+      </w:pPr>
+    </w:lvl>
+    <w:lvl w:ilvl="5" w:tplc="080A001B" w:tentative="1">
+      <w:start w:val="1"/>
+      <w:numFmt w:val="lowerRoman"/>
+      <w:lvlText w:val="%6."/>
+      <w:lvlJc w:val="right"/>
+      <w:pPr>
+        <w:ind w:left="4320" w:hanging="180"/>
+      </w:pPr>
+    </w:lvl>
+    <w:lvl w:ilvl="6" w:tplc="080A000F" w:tentative="1">
+      <w:start w:val="1"/>
+      <w:numFmt w:val="decimal"/>
+      <w:lvlText w:val="%7."/>
+      <w:lvlJc w:val="left"/>
+      <w:pPr>
+        <w:ind w:left="5040" w:hanging="360"/>
+      </w:pPr>
+    </w:lvl>
+    <w:lvl w:ilvl="7" w:tplc="080A0019" w:tentative="1">
+      <w:start w:val="1"/>
+      <w:numFmt w:val="lowerLetter"/>
+      <w:lvlText w:val="%8."/>
+      <w:lvlJc w:val="left"/>
+      <w:pPr>
+        <w:ind w:left="5760" w:hanging="360"/>
+      </w:pPr>
+    </w:lvl>
+    <w:lvl w:ilvl="8" w:tplc="080A001B" w:tentative="1">
+      <w:start w:val="1"/>
+      <w:numFmt w:val="lowerRoman"/>
+      <w:lvlText w:val="%9."/>
+      <w:lvlJc w:val="right"/>
+      <w:pPr>
+        <w:ind w:left="6480" w:hanging="180"/>
+      </w:pPr>
+    </w:lvl>
+  </w:abstractNum>
   <w:num w:numId="1">
-    <w:abstractNumId w:val="4"/>
+    <w:abstractNumId w:val="9"/>
   </w:num>
   <w:num w:numId="2">
     <w:abstractNumId w:val="0"/>
@@ -3246,16 +4992,40 @@
     <w:abstractNumId w:val="1"/>
   </w:num>
   <w:num w:numId="4">
+    <w:abstractNumId w:val="3"/>
+  </w:num>
+  <w:num w:numId="5">
+    <w:abstractNumId w:val="10"/>
+  </w:num>
+  <w:num w:numId="6">
+    <w:abstractNumId w:val="12"/>
+  </w:num>
+  <w:num w:numId="7">
+    <w:abstractNumId w:val="4"/>
+  </w:num>
+  <w:num w:numId="8">
+    <w:abstractNumId w:val="14"/>
+  </w:num>
+  <w:num w:numId="9">
+    <w:abstractNumId w:val="6"/>
+  </w:num>
+  <w:num w:numId="10">
+    <w:abstractNumId w:val="8"/>
+  </w:num>
+  <w:num w:numId="11">
     <w:abstractNumId w:val="2"/>
   </w:num>
-  <w:num w:numId="5">
+  <w:num w:numId="12">
+    <w:abstractNumId w:val="13"/>
+  </w:num>
+  <w:num w:numId="13">
+    <w:abstractNumId w:val="11"/>
+  </w:num>
+  <w:num w:numId="14">
+    <w:abstractNumId w:val="7"/>
+  </w:num>
+  <w:num w:numId="15">
     <w:abstractNumId w:val="5"/>
-  </w:num>
-  <w:num w:numId="6">
-    <w:abstractNumId w:val="6"/>
-  </w:num>
-  <w:num w:numId="7">
-    <w:abstractNumId w:val="3"/>
   </w:num>
 </w:numbering>
 </file>

</xml_diff>

<commit_message>
SP4-CU10 Editar Plan de Estudios
</commit_message>
<xml_diff>
--- a/Plantilla-Requerimientos/C2-DR/SP4/Casos/SP4-CU2/Caso de Uso Registrar Plan de Estudio.docx
+++ b/Plantilla-Requerimientos/C2-DR/SP4/Casos/SP4-CU2/Caso de Uso Registrar Plan de Estudio.docx
@@ -52,7 +52,7 @@
               <w:rPr>
                 <w:rFonts w:ascii="Arial" w:hAnsi="Arial" w:cs="Arial"/>
               </w:rPr>
-              <w:t>9</w:t>
+              <w:t>10</w:t>
             </w:r>
             <w:r>
               <w:rPr>
@@ -70,13 +70,13 @@
               <w:rPr>
                 <w:rFonts w:ascii="Arial" w:hAnsi="Arial" w:cs="Arial"/>
               </w:rPr>
-              <w:t xml:space="preserve">Editar </w:t>
-            </w:r>
-            <w:r>
-              <w:rPr>
-                <w:rFonts w:ascii="Arial" w:hAnsi="Arial" w:cs="Arial"/>
-              </w:rPr>
-              <w:t>Unidad de Aprendizaje</w:t>
+              <w:t>Editar</w:t>
+            </w:r>
+            <w:r>
+              <w:rPr>
+                <w:rFonts w:ascii="Arial" w:hAnsi="Arial" w:cs="Arial"/>
+              </w:rPr>
+              <w:t xml:space="preserve"> Plan de Estudios</w:t>
             </w:r>
             <w:r>
               <w:rPr>
@@ -239,7 +239,6 @@
                 <w:rFonts w:ascii="Arial" w:hAnsi="Arial" w:cs="Arial"/>
               </w:rPr>
             </w:pPr>
-            <w:bookmarkStart w:id="0" w:name="_GoBack"/>
             <w:r>
               <w:rPr>
                 <w:rFonts w:ascii="Arial" w:hAnsi="Arial" w:cs="Arial"/>
@@ -256,9 +255,92 @@
               <w:rPr>
                 <w:rFonts w:ascii="Arial" w:hAnsi="Arial" w:cs="Arial"/>
               </w:rPr>
-              <w:t>nombre, créditos TEPIC, créditos SATCA, horas Teoría/Semana, horas Práctica/semana, Área de formación y semestre de una Unidad de Aprendizaje.</w:t>
-            </w:r>
-            <w:bookmarkEnd w:id="0"/>
+              <w:t>año, modalidad</w:t>
+            </w:r>
+            <w:r>
+              <w:rPr>
+                <w:rFonts w:ascii="Arial" w:hAnsi="Arial" w:cs="Arial"/>
+              </w:rPr>
+              <w:t xml:space="preserve">, créditos </w:t>
+            </w:r>
+            <w:r>
+              <w:rPr>
+                <w:rFonts w:ascii="Arial" w:hAnsi="Arial" w:cs="Arial"/>
+              </w:rPr>
+              <w:t xml:space="preserve">totales </w:t>
+            </w:r>
+            <w:r>
+              <w:rPr>
+                <w:rFonts w:ascii="Arial" w:hAnsi="Arial" w:cs="Arial"/>
+              </w:rPr>
+              <w:t xml:space="preserve">TEPIC, créditos </w:t>
+            </w:r>
+            <w:r>
+              <w:rPr>
+                <w:rFonts w:ascii="Arial" w:hAnsi="Arial" w:cs="Arial"/>
+              </w:rPr>
+              <w:t xml:space="preserve">totales </w:t>
+            </w:r>
+            <w:r>
+              <w:rPr>
+                <w:rFonts w:ascii="Arial" w:hAnsi="Arial" w:cs="Arial"/>
+              </w:rPr>
+              <w:t xml:space="preserve">SATCA, </w:t>
+            </w:r>
+            <w:r>
+              <w:rPr>
+                <w:rFonts w:ascii="Arial" w:hAnsi="Arial" w:cs="Arial"/>
+              </w:rPr>
+              <w:t>Total H</w:t>
+            </w:r>
+            <w:r>
+              <w:rPr>
+                <w:rFonts w:ascii="Arial" w:hAnsi="Arial" w:cs="Arial"/>
+              </w:rPr>
+              <w:t>oras</w:t>
+            </w:r>
+            <w:r>
+              <w:rPr>
+                <w:rFonts w:ascii="Arial" w:hAnsi="Arial" w:cs="Arial"/>
+              </w:rPr>
+              <w:t>/</w:t>
+            </w:r>
+            <w:r>
+              <w:rPr>
+                <w:rFonts w:ascii="Arial" w:hAnsi="Arial" w:cs="Arial"/>
+              </w:rPr>
+              <w:t xml:space="preserve">Teoría, </w:t>
+            </w:r>
+            <w:r>
+              <w:rPr>
+                <w:rFonts w:ascii="Arial" w:hAnsi="Arial" w:cs="Arial"/>
+              </w:rPr>
+              <w:t>Total H</w:t>
+            </w:r>
+            <w:r>
+              <w:rPr>
+                <w:rFonts w:ascii="Arial" w:hAnsi="Arial" w:cs="Arial"/>
+              </w:rPr>
+              <w:t>oras</w:t>
+            </w:r>
+            <w:r>
+              <w:rPr>
+                <w:rFonts w:ascii="Arial" w:hAnsi="Arial" w:cs="Arial"/>
+              </w:rPr>
+              <w:t>/</w:t>
+            </w:r>
+            <w:r>
+              <w:rPr>
+                <w:rFonts w:ascii="Arial" w:hAnsi="Arial" w:cs="Arial"/>
+              </w:rPr>
+              <w:t>Práctica,</w:t>
+            </w:r>
+            <w:r>
+              <w:rPr>
+                <w:rFonts w:ascii="Arial" w:hAnsi="Arial" w:cs="Arial"/>
+              </w:rPr>
+              <w:t xml:space="preserve"> del plan de estudio registrado en el sistema.</w:t>
+            </w:r>
           </w:p>
         </w:tc>
       </w:tr>
@@ -291,11 +373,43 @@
                 <w:rFonts w:ascii="Arial" w:hAnsi="Arial" w:cs="Arial"/>
               </w:rPr>
             </w:pPr>
-            <w:r>
-              <w:rPr>
-                <w:rFonts w:ascii="Arial" w:hAnsi="Arial" w:cs="Arial"/>
-              </w:rPr>
-              <w:t>Nombre (Tipo carácter)</w:t>
+            <w:proofErr w:type="gramStart"/>
+            <w:r>
+              <w:rPr>
+                <w:rFonts w:ascii="Arial" w:hAnsi="Arial" w:cs="Arial"/>
+              </w:rPr>
+              <w:t xml:space="preserve">Año </w:t>
+            </w:r>
+            <w:r>
+              <w:rPr>
+                <w:rFonts w:ascii="Arial" w:hAnsi="Arial" w:cs="Arial"/>
+              </w:rPr>
+              <w:t xml:space="preserve"> (</w:t>
+            </w:r>
+            <w:proofErr w:type="gramEnd"/>
+            <w:r>
+              <w:rPr>
+                <w:rFonts w:ascii="Arial" w:hAnsi="Arial" w:cs="Arial"/>
+              </w:rPr>
+              <w:t>E</w:t>
+            </w:r>
+            <w:r>
+              <w:rPr>
+                <w:rFonts w:ascii="Arial" w:hAnsi="Arial" w:cs="Arial"/>
+              </w:rPr>
+              <w:t>n</w:t>
+            </w:r>
+            <w:r>
+              <w:rPr>
+                <w:rFonts w:ascii="Arial" w:hAnsi="Arial" w:cs="Arial"/>
+              </w:rPr>
+              <w:t>tero</w:t>
+            </w:r>
+            <w:r>
+              <w:rPr>
+                <w:rFonts w:ascii="Arial" w:hAnsi="Arial" w:cs="Arial"/>
+              </w:rPr>
+              <w:t>)</w:t>
             </w:r>
           </w:p>
           <w:p>
@@ -308,21 +422,7 @@
               <w:rPr>
                 <w:rFonts w:ascii="Arial" w:hAnsi="Arial" w:cs="Arial"/>
               </w:rPr>
-              <w:t xml:space="preserve">Créditos TEPIC (Tipo </w:t>
-            </w:r>
-            <w:proofErr w:type="spellStart"/>
-            <w:r>
-              <w:rPr>
-                <w:rFonts w:ascii="Arial" w:hAnsi="Arial" w:cs="Arial"/>
-              </w:rPr>
-              <w:t>double</w:t>
-            </w:r>
-            <w:proofErr w:type="spellEnd"/>
-            <w:r>
-              <w:rPr>
-                <w:rFonts w:ascii="Arial" w:hAnsi="Arial" w:cs="Arial"/>
-              </w:rPr>
-              <w:t>)</w:t>
+              <w:t>Modalidad</w:t>
             </w:r>
           </w:p>
           <w:p>
@@ -335,7 +435,7 @@
               <w:rPr>
                 <w:rFonts w:ascii="Arial" w:hAnsi="Arial" w:cs="Arial"/>
               </w:rPr>
-              <w:t xml:space="preserve">Créditos SATCA (Tipo </w:t>
+              <w:t xml:space="preserve">Créditos TEPIC (Tipo </w:t>
             </w:r>
             <w:proofErr w:type="spellStart"/>
             <w:r>
@@ -362,7 +462,21 @@
               <w:rPr>
                 <w:rFonts w:ascii="Arial" w:hAnsi="Arial" w:cs="Arial"/>
               </w:rPr>
-              <w:t>Horas Teoría/Semana (Tipo entero)</w:t>
+              <w:t xml:space="preserve">Créditos SATCA (Tipo </w:t>
+            </w:r>
+            <w:proofErr w:type="spellStart"/>
+            <w:r>
+              <w:rPr>
+                <w:rFonts w:ascii="Arial" w:hAnsi="Arial" w:cs="Arial"/>
+              </w:rPr>
+              <w:t>double</w:t>
+            </w:r>
+            <w:proofErr w:type="spellEnd"/>
+            <w:r>
+              <w:rPr>
+                <w:rFonts w:ascii="Arial" w:hAnsi="Arial" w:cs="Arial"/>
+              </w:rPr>
+              <w:t>)</w:t>
             </w:r>
           </w:p>
           <w:p>
@@ -371,11 +485,31 @@
                 <w:rFonts w:ascii="Arial" w:hAnsi="Arial" w:cs="Arial"/>
               </w:rPr>
             </w:pPr>
-            <w:r>
-              <w:rPr>
-                <w:rFonts w:ascii="Arial" w:hAnsi="Arial" w:cs="Arial"/>
-              </w:rPr>
-              <w:t>Horas Práctica/semana (Tipo entero)</w:t>
+            <w:proofErr w:type="gramStart"/>
+            <w:r>
+              <w:rPr>
+                <w:rFonts w:ascii="Arial" w:hAnsi="Arial" w:cs="Arial"/>
+              </w:rPr>
+              <w:t>Total</w:t>
+            </w:r>
+            <w:proofErr w:type="gramEnd"/>
+            <w:r>
+              <w:rPr>
+                <w:rFonts w:ascii="Arial" w:hAnsi="Arial" w:cs="Arial"/>
+              </w:rPr>
+              <w:t xml:space="preserve"> Horas/Teoría</w:t>
+            </w:r>
+            <w:r>
+              <w:rPr>
+                <w:rFonts w:ascii="Arial" w:hAnsi="Arial" w:cs="Arial"/>
+              </w:rPr>
+              <w:t xml:space="preserve"> </w:t>
+            </w:r>
+            <w:r>
+              <w:rPr>
+                <w:rFonts w:ascii="Arial" w:hAnsi="Arial" w:cs="Arial"/>
+              </w:rPr>
+              <w:t>(Tipo entero)</w:t>
             </w:r>
           </w:p>
           <w:p>
@@ -384,11 +518,31 @@
                 <w:rFonts w:ascii="Arial" w:hAnsi="Arial" w:cs="Arial"/>
               </w:rPr>
             </w:pPr>
-            <w:r>
-              <w:rPr>
-                <w:rFonts w:ascii="Arial" w:hAnsi="Arial" w:cs="Arial"/>
-              </w:rPr>
-              <w:t>Área de formación</w:t>
+            <w:proofErr w:type="gramStart"/>
+            <w:r>
+              <w:rPr>
+                <w:rFonts w:ascii="Arial" w:hAnsi="Arial" w:cs="Arial"/>
+              </w:rPr>
+              <w:t>Total</w:t>
+            </w:r>
+            <w:proofErr w:type="gramEnd"/>
+            <w:r>
+              <w:rPr>
+                <w:rFonts w:ascii="Arial" w:hAnsi="Arial" w:cs="Arial"/>
+              </w:rPr>
+              <w:t xml:space="preserve"> Horas/Teoría</w:t>
+            </w:r>
+            <w:r>
+              <w:rPr>
+                <w:rFonts w:ascii="Arial" w:hAnsi="Arial" w:cs="Arial"/>
+              </w:rPr>
+              <w:t xml:space="preserve"> </w:t>
+            </w:r>
+            <w:r>
+              <w:rPr>
+                <w:rFonts w:ascii="Arial" w:hAnsi="Arial" w:cs="Arial"/>
+              </w:rPr>
+              <w:t>(Tipo entero)</w:t>
             </w:r>
           </w:p>
           <w:p>
@@ -397,12 +551,6 @@
                 <w:rFonts w:ascii="Arial" w:hAnsi="Arial" w:cs="Arial"/>
               </w:rPr>
             </w:pPr>
-            <w:r>
-              <w:rPr>
-                <w:rFonts w:ascii="Arial" w:hAnsi="Arial" w:cs="Arial"/>
-              </w:rPr>
-              <w:t>Semestre</w:t>
-            </w:r>
           </w:p>
         </w:tc>
       </w:tr>
@@ -510,19 +658,31 @@
               <w:rPr>
                 <w:rFonts w:ascii="Arial" w:hAnsi="Arial" w:cs="Arial"/>
               </w:rPr>
-              <w:t>U</w:t>
-            </w:r>
-            <w:r>
-              <w:rPr>
-                <w:rFonts w:ascii="Arial" w:hAnsi="Arial" w:cs="Arial"/>
-              </w:rPr>
-              <w:t xml:space="preserve">nidad de Aprendizaje </w:t>
-            </w:r>
-            <w:r>
-              <w:rPr>
-                <w:rFonts w:ascii="Arial" w:hAnsi="Arial" w:cs="Arial"/>
-              </w:rPr>
-              <w:t>modificada exitosamente</w:t>
+              <w:t>Plan de Estudios</w:t>
+            </w:r>
+            <w:r>
+              <w:rPr>
+                <w:rFonts w:ascii="Arial" w:hAnsi="Arial" w:cs="Arial"/>
+              </w:rPr>
+              <w:t xml:space="preserve"> </w:t>
+            </w:r>
+            <w:r>
+              <w:rPr>
+                <w:rFonts w:ascii="Arial" w:hAnsi="Arial" w:cs="Arial"/>
+              </w:rPr>
+              <w:t>modificad</w:t>
+            </w:r>
+            <w:r>
+              <w:rPr>
+                <w:rFonts w:ascii="Arial" w:hAnsi="Arial" w:cs="Arial"/>
+              </w:rPr>
+              <w:t>o</w:t>
+            </w:r>
+            <w:r>
+              <w:rPr>
+                <w:rFonts w:ascii="Arial" w:hAnsi="Arial" w:cs="Arial"/>
+              </w:rPr>
+              <w:t xml:space="preserve"> exitosamente</w:t>
             </w:r>
             <w:r>
               <w:rPr>
@@ -530,6 +690,8 @@
               </w:rPr>
               <w:t>.</w:t>
             </w:r>
+            <w:bookmarkStart w:id="0" w:name="_GoBack"/>
+            <w:bookmarkEnd w:id="0"/>
           </w:p>
           <w:p>
             <w:pPr>
@@ -673,7 +835,31 @@
               <w:rPr>
                 <w:rFonts w:ascii="Arial" w:hAnsi="Arial" w:cs="Arial"/>
               </w:rPr>
-              <w:t>Debe de existir al menos una Unidad de Aprendizaje registrada en el sistema.</w:t>
+              <w:t xml:space="preserve">Debe de existir al menos </w:t>
+            </w:r>
+            <w:r>
+              <w:rPr>
+                <w:rFonts w:ascii="Arial" w:hAnsi="Arial" w:cs="Arial"/>
+              </w:rPr>
+              <w:t xml:space="preserve">un Plan de Estudios </w:t>
+            </w:r>
+            <w:r>
+              <w:rPr>
+                <w:rFonts w:ascii="Arial" w:hAnsi="Arial" w:cs="Arial"/>
+              </w:rPr>
+              <w:t>registrad</w:t>
+            </w:r>
+            <w:r>
+              <w:rPr>
+                <w:rFonts w:ascii="Arial" w:hAnsi="Arial" w:cs="Arial"/>
+              </w:rPr>
+              <w:t>o</w:t>
+            </w:r>
+            <w:r>
+              <w:rPr>
+                <w:rFonts w:ascii="Arial" w:hAnsi="Arial" w:cs="Arial"/>
+              </w:rPr>
+              <w:t xml:space="preserve"> en el sistema.</w:t>
             </w:r>
           </w:p>
         </w:tc>
@@ -711,7 +897,13 @@
               <w:rPr>
                 <w:rFonts w:ascii="Arial" w:hAnsi="Arial" w:cs="Arial"/>
               </w:rPr>
-              <w:t xml:space="preserve">La Unidad de Aprendizaje </w:t>
+              <w:t>El plan de Estudios</w:t>
+            </w:r>
+            <w:r>
+              <w:rPr>
+                <w:rFonts w:ascii="Arial" w:hAnsi="Arial" w:cs="Arial"/>
+              </w:rPr>
+              <w:t xml:space="preserve"> </w:t>
             </w:r>
             <w:r>
               <w:rPr>
@@ -723,7 +915,13 @@
               <w:rPr>
                 <w:rFonts w:ascii="Arial" w:hAnsi="Arial" w:cs="Arial"/>
               </w:rPr>
-              <w:t>modificada</w:t>
+              <w:t>modificad</w:t>
+            </w:r>
+            <w:r>
+              <w:rPr>
+                <w:rFonts w:ascii="Arial" w:hAnsi="Arial" w:cs="Arial"/>
+              </w:rPr>
+              <w:t>o</w:t>
             </w:r>
             <w:r>
               <w:rPr>
@@ -795,6 +993,13 @@
               <w:t>alida de un carácter no doublé.</w:t>
             </w:r>
           </w:p>
+        </w:tc>
+      </w:tr>
+      <w:tr>
+        <w:tc>
+          <w:tcPr>
+            <w:tcW w:w="4414" w:type="dxa"/>
+          </w:tcPr>
           <w:p>
             <w:pPr>
               <w:rPr>
@@ -805,7 +1010,25 @@
               <w:rPr>
                 <w:rFonts w:ascii="Arial" w:hAnsi="Arial" w:cs="Arial"/>
               </w:rPr>
-              <w:t>E3. Entrada invalida de un carácter.</w:t>
+              <w:t>Estado:</w:t>
+            </w:r>
+          </w:p>
+        </w:tc>
+        <w:tc>
+          <w:tcPr>
+            <w:tcW w:w="4414" w:type="dxa"/>
+          </w:tcPr>
+          <w:p>
+            <w:pPr>
+              <w:rPr>
+                <w:rFonts w:ascii="Arial" w:hAnsi="Arial" w:cs="Arial"/>
+              </w:rPr>
+            </w:pPr>
+            <w:r>
+              <w:rPr>
+                <w:rFonts w:ascii="Arial" w:hAnsi="Arial" w:cs="Arial"/>
+              </w:rPr>
+              <w:t>Revisión</w:t>
             </w:r>
           </w:p>
         </w:tc>
@@ -825,7 +1048,7 @@
               <w:rPr>
                 <w:rFonts w:ascii="Arial" w:hAnsi="Arial" w:cs="Arial"/>
               </w:rPr>
-              <w:t>Estado:</w:t>
+              <w:t>Observaciones</w:t>
             </w:r>
           </w:p>
         </w:tc>
@@ -839,44 +1062,6 @@
                 <w:rFonts w:ascii="Arial" w:hAnsi="Arial" w:cs="Arial"/>
               </w:rPr>
             </w:pPr>
-            <w:r>
-              <w:rPr>
-                <w:rFonts w:ascii="Arial" w:hAnsi="Arial" w:cs="Arial"/>
-              </w:rPr>
-              <w:t>Revisión</w:t>
-            </w:r>
-          </w:p>
-        </w:tc>
-      </w:tr>
-      <w:tr>
-        <w:tc>
-          <w:tcPr>
-            <w:tcW w:w="4414" w:type="dxa"/>
-          </w:tcPr>
-          <w:p>
-            <w:pPr>
-              <w:rPr>
-                <w:rFonts w:ascii="Arial" w:hAnsi="Arial" w:cs="Arial"/>
-              </w:rPr>
-            </w:pPr>
-            <w:r>
-              <w:rPr>
-                <w:rFonts w:ascii="Arial" w:hAnsi="Arial" w:cs="Arial"/>
-              </w:rPr>
-              <w:t>Observaciones</w:t>
-            </w:r>
-          </w:p>
-        </w:tc>
-        <w:tc>
-          <w:tcPr>
-            <w:tcW w:w="4414" w:type="dxa"/>
-          </w:tcPr>
-          <w:p>
-            <w:pPr>
-              <w:rPr>
-                <w:rFonts w:ascii="Arial" w:hAnsi="Arial" w:cs="Arial"/>
-              </w:rPr>
-            </w:pPr>
           </w:p>
         </w:tc>
       </w:tr>
@@ -906,7 +1091,7 @@
           <w:sz w:val="30"/>
           <w:szCs w:val="30"/>
         </w:rPr>
-        <w:t>9</w:t>
+        <w:t>10</w:t>
       </w:r>
       <w:r>
         <w:rPr>
@@ -942,7 +1127,7 @@
           <w:sz w:val="30"/>
           <w:szCs w:val="30"/>
         </w:rPr>
-        <w:t xml:space="preserve"> </w:t>
+        <w:t xml:space="preserve"> Plan de Estudios</w:t>
       </w:r>
       <w:r>
         <w:rPr>
@@ -951,138 +1136,133 @@
           <w:sz w:val="30"/>
           <w:szCs w:val="30"/>
         </w:rPr>
-        <w:t>Unidad de Aprendizaje</w:t>
-      </w:r>
-      <w:r>
+        <w:t>”</w:t>
+      </w:r>
+    </w:p>
+    <w:p>
+      <w:pPr>
         <w:rPr>
           <w:rFonts w:ascii="Arial" w:hAnsi="Arial" w:cs="Arial"/>
           <w:b/>
-          <w:sz w:val="30"/>
-          <w:szCs w:val="30"/>
-        </w:rPr>
-        <w:t>”</w:t>
-      </w:r>
-    </w:p>
-    <w:p>
-      <w:pPr>
+        </w:rPr>
+      </w:pPr>
+      <w:r>
         <w:rPr>
           <w:rFonts w:ascii="Arial" w:hAnsi="Arial" w:cs="Arial"/>
           <w:b/>
         </w:rPr>
-      </w:pPr>
-      <w:r>
+        <w:t>Descripción completa</w:t>
+      </w:r>
+    </w:p>
+    <w:p>
+      <w:pPr>
+        <w:rPr>
+          <w:rFonts w:ascii="Arial" w:hAnsi="Arial" w:cs="Arial"/>
+        </w:rPr>
+      </w:pPr>
+      <w:r>
+        <w:rPr>
+          <w:rFonts w:ascii="Arial" w:hAnsi="Arial" w:cs="Arial"/>
+        </w:rPr>
+        <w:t xml:space="preserve">El usuario </w:t>
+      </w:r>
+      <w:r>
+        <w:rPr>
+          <w:rFonts w:ascii="Arial" w:hAnsi="Arial" w:cs="Arial"/>
+        </w:rPr>
+        <w:t>Docente</w:t>
+      </w:r>
+      <w:r>
+        <w:rPr>
+          <w:rFonts w:ascii="Arial" w:hAnsi="Arial" w:cs="Arial"/>
+        </w:rPr>
+        <w:t xml:space="preserve"> </w:t>
+      </w:r>
+      <w:r>
+        <w:rPr>
+          <w:rFonts w:ascii="Arial" w:hAnsi="Arial" w:cs="Arial"/>
+        </w:rPr>
+        <w:t>modifica</w:t>
+      </w:r>
+      <w:r>
+        <w:rPr>
+          <w:rFonts w:ascii="Arial" w:hAnsi="Arial" w:cs="Arial"/>
+        </w:rPr>
+        <w:t xml:space="preserve"> los datos de</w:t>
+      </w:r>
+      <w:r>
+        <w:rPr>
+          <w:rFonts w:ascii="Arial" w:hAnsi="Arial" w:cs="Arial"/>
+        </w:rPr>
+        <w:t xml:space="preserve">l </w:t>
+      </w:r>
+      <w:r>
+        <w:rPr>
+          <w:rFonts w:ascii="Arial" w:hAnsi="Arial" w:cs="Arial"/>
+        </w:rPr>
+        <w:t xml:space="preserve">Plan de Estudios </w:t>
+      </w:r>
+      <w:r>
+        <w:rPr>
+          <w:rFonts w:ascii="Arial" w:hAnsi="Arial" w:cs="Arial"/>
+        </w:rPr>
+        <w:t>registrad</w:t>
+      </w:r>
+      <w:r>
+        <w:rPr>
+          <w:rFonts w:ascii="Arial" w:hAnsi="Arial" w:cs="Arial"/>
+        </w:rPr>
+        <w:t>o</w:t>
+      </w:r>
+      <w:r>
+        <w:rPr>
+          <w:rFonts w:ascii="Arial" w:hAnsi="Arial" w:cs="Arial"/>
+        </w:rPr>
+        <w:t xml:space="preserve"> en el sistema.</w:t>
+      </w:r>
+    </w:p>
+    <w:p>
+      <w:pPr>
         <w:rPr>
           <w:rFonts w:ascii="Arial" w:hAnsi="Arial" w:cs="Arial"/>
           <w:b/>
         </w:rPr>
-        <w:t>Descripción completa</w:t>
-      </w:r>
-    </w:p>
-    <w:p>
-      <w:pPr>
-        <w:rPr>
-          <w:rFonts w:ascii="Arial" w:hAnsi="Arial" w:cs="Arial"/>
-        </w:rPr>
-      </w:pPr>
-      <w:r>
-        <w:rPr>
-          <w:rFonts w:ascii="Arial" w:hAnsi="Arial" w:cs="Arial"/>
-        </w:rPr>
-        <w:t xml:space="preserve">El usuario </w:t>
-      </w:r>
-      <w:r>
-        <w:rPr>
-          <w:rFonts w:ascii="Arial" w:hAnsi="Arial" w:cs="Arial"/>
-        </w:rPr>
-        <w:t>Docente</w:t>
-      </w:r>
-      <w:r>
-        <w:rPr>
-          <w:rFonts w:ascii="Arial" w:hAnsi="Arial" w:cs="Arial"/>
-        </w:rPr>
-        <w:t xml:space="preserve"> </w:t>
-      </w:r>
-      <w:r>
-        <w:rPr>
-          <w:rFonts w:ascii="Arial" w:hAnsi="Arial" w:cs="Arial"/>
-        </w:rPr>
-        <w:t>modifica</w:t>
-      </w:r>
-      <w:r>
-        <w:rPr>
-          <w:rFonts w:ascii="Arial" w:hAnsi="Arial" w:cs="Arial"/>
-        </w:rPr>
-        <w:t xml:space="preserve"> los datos de las Unidades de Aprendizaje </w:t>
-      </w:r>
-      <w:r>
-        <w:rPr>
-          <w:rFonts w:ascii="Arial" w:hAnsi="Arial" w:cs="Arial"/>
-        </w:rPr>
-        <w:t>registradas en el sistema.</w:t>
-      </w:r>
-    </w:p>
-    <w:p>
-      <w:pPr>
+      </w:pPr>
+      <w:r>
         <w:rPr>
           <w:rFonts w:ascii="Arial" w:hAnsi="Arial" w:cs="Arial"/>
           <w:b/>
         </w:rPr>
-      </w:pPr>
-      <w:r>
-        <w:rPr>
-          <w:rFonts w:ascii="Arial" w:hAnsi="Arial" w:cs="Arial"/>
+        <w:t>Atributos importan</w:t>
+      </w:r>
+    </w:p>
+    <w:p/>
+    <w:p>
+      <w:pPr>
+        <w:rPr>
+          <w:rFonts w:ascii="Arial" w:hAnsi="Arial" w:cs="Arial"/>
+        </w:rPr>
+      </w:pPr>
+    </w:p>
+    <w:p>
+      <w:pPr>
+        <w:rPr>
+          <w:rFonts w:ascii="Arial" w:hAnsi="Arial" w:cs="Arial"/>
+        </w:rPr>
+      </w:pPr>
+    </w:p>
+    <w:p>
+      <w:pPr>
+        <w:rPr>
           <w:b/>
         </w:rPr>
-        <w:t>Atributos importan</w:t>
-      </w:r>
-    </w:p>
-    <w:p/>
-    <w:p>
-      <w:pPr>
-        <w:rPr>
-          <w:rFonts w:ascii="Arial" w:hAnsi="Arial" w:cs="Arial"/>
-        </w:rPr>
-      </w:pPr>
-    </w:p>
-    <w:p>
-      <w:pPr>
-        <w:rPr>
-          <w:rFonts w:ascii="Arial" w:hAnsi="Arial" w:cs="Arial"/>
-        </w:rPr>
-      </w:pPr>
-    </w:p>
-    <w:p>
-      <w:pPr>
-        <w:rPr>
-          <w:rFonts w:ascii="Arial" w:hAnsi="Arial" w:cs="Arial"/>
-        </w:rPr>
-      </w:pPr>
-    </w:p>
-    <w:p>
-      <w:pPr>
-        <w:rPr>
-          <w:rFonts w:ascii="Arial" w:hAnsi="Arial" w:cs="Arial"/>
-        </w:rPr>
-      </w:pPr>
-    </w:p>
-    <w:p>
-      <w:pPr>
-        <w:rPr>
-          <w:rFonts w:ascii="Arial" w:hAnsi="Arial" w:cs="Arial"/>
-        </w:rPr>
-      </w:pPr>
-    </w:p>
-    <w:p>
-      <w:pPr>
-        <w:rPr>
+      </w:pPr>
+      <w:r>
+        <w:rPr>
+          <w:rFonts w:ascii="Arial" w:hAnsi="Arial" w:cs="Arial"/>
           <w:b/>
         </w:rPr>
-      </w:pPr>
-      <w:r>
-        <w:rPr>
-          <w:rFonts w:ascii="Arial" w:hAnsi="Arial" w:cs="Arial"/>
-          <w:b/>
-        </w:rPr>
+        <w:lastRenderedPageBreak/>
         <w:t xml:space="preserve">Trayectorias del </w:t>
       </w:r>
       <w:r>
@@ -1153,14 +1333,18 @@
         </w:rPr>
         <w:t xml:space="preserve">El usuario presiona el </w:t>
       </w:r>
-      <w:proofErr w:type="spellStart"/>
-      <w:r>
-        <w:rPr>
-          <w:rFonts w:ascii="Arial" w:hAnsi="Arial" w:cs="Arial"/>
-        </w:rPr>
-        <w:t>checkbox</w:t>
-      </w:r>
-      <w:proofErr w:type="spellEnd"/>
+      <w:r>
+        <w:rPr>
+          <w:rFonts w:ascii="Arial" w:hAnsi="Arial" w:cs="Arial"/>
+        </w:rPr>
+        <w:t xml:space="preserve">botón </w:t>
+      </w:r>
+      <w:r>
+        <w:rPr>
+          <w:rFonts w:ascii="Arial" w:hAnsi="Arial" w:cs="Arial"/>
+        </w:rPr>
+        <w:t>Editar</w:t>
+      </w:r>
       <w:r>
         <w:rPr>
           <w:rFonts w:ascii="Arial" w:hAnsi="Arial" w:cs="Arial"/>
@@ -1171,25 +1355,7 @@
         <w:rPr>
           <w:rFonts w:ascii="Arial" w:hAnsi="Arial" w:cs="Arial"/>
         </w:rPr>
-        <w:t>Editar</w:t>
-      </w:r>
-      <w:r>
-        <w:rPr>
-          <w:rFonts w:ascii="Arial" w:hAnsi="Arial" w:cs="Arial"/>
-        </w:rPr>
-        <w:t xml:space="preserve"> de la</w:t>
-      </w:r>
-      <w:r>
-        <w:rPr>
-          <w:rFonts w:ascii="Arial" w:hAnsi="Arial" w:cs="Arial"/>
-        </w:rPr>
-        <w:t xml:space="preserve"> Unidad de Aprendizaje</w:t>
-      </w:r>
-      <w:r>
-        <w:rPr>
-          <w:rFonts w:ascii="Arial" w:hAnsi="Arial" w:cs="Arial"/>
-        </w:rPr>
-        <w:t xml:space="preserve"> que desea editar de la</w:t>
+        <w:t>de la</w:t>
       </w:r>
       <w:r>
         <w:rPr>
@@ -1267,13 +1433,13 @@
         <w:rPr>
           <w:rFonts w:ascii="Arial" w:hAnsi="Arial" w:cs="Arial"/>
         </w:rPr>
-        <w:t xml:space="preserve">catálogo de </w:t>
-      </w:r>
-      <w:r>
-        <w:rPr>
-          <w:rFonts w:ascii="Arial" w:hAnsi="Arial" w:cs="Arial"/>
-        </w:rPr>
-        <w:t>la unidad de aprendizaje</w:t>
+        <w:t>catálogo de</w:t>
+      </w:r>
+      <w:r>
+        <w:rPr>
+          <w:rFonts w:ascii="Arial" w:hAnsi="Arial" w:cs="Arial"/>
+        </w:rPr>
+        <w:t>l Plan de Estudios</w:t>
       </w:r>
       <w:r>
         <w:rPr>
@@ -1315,7 +1481,13 @@
         <w:rPr>
           <w:rFonts w:ascii="Arial" w:hAnsi="Arial" w:cs="Arial"/>
         </w:rPr>
-        <w:t>.1.2</w:t>
+        <w:t>.1.</w:t>
+      </w:r>
+      <w:r>
+        <w:rPr>
+          <w:rFonts w:ascii="Arial" w:hAnsi="Arial" w:cs="Arial"/>
+        </w:rPr>
+        <w:t>1</w:t>
       </w:r>
       <w:r>
         <w:rPr>
@@ -1333,7 +1505,13 @@
         <w:rPr>
           <w:rFonts w:ascii="Arial" w:hAnsi="Arial" w:cs="Arial"/>
         </w:rPr>
-        <w:t xml:space="preserve"> Unidad de Aprendizaje</w:t>
+        <w:t xml:space="preserve"> </w:t>
+      </w:r>
+      <w:r>
+        <w:rPr>
+          <w:rFonts w:ascii="Arial" w:hAnsi="Arial" w:cs="Arial"/>
+        </w:rPr>
+        <w:t>Plan de Estudios</w:t>
       </w:r>
       <w:r>
         <w:rPr>
@@ -1369,25 +1547,7 @@
         <w:rPr>
           <w:rFonts w:ascii="Arial" w:hAnsi="Arial" w:cs="Arial"/>
         </w:rPr>
-        <w:t xml:space="preserve"> [Trayectoria </w:t>
-      </w:r>
-      <w:r>
-        <w:rPr>
-          <w:rFonts w:ascii="Arial" w:hAnsi="Arial" w:cs="Arial"/>
-        </w:rPr>
-        <w:t>B</w:t>
-      </w:r>
-      <w:r>
-        <w:rPr>
-          <w:rFonts w:ascii="Arial" w:hAnsi="Arial" w:cs="Arial"/>
-        </w:rPr>
-        <w:t>]</w:t>
-      </w:r>
-      <w:r>
-        <w:rPr>
-          <w:rFonts w:ascii="Arial" w:hAnsi="Arial" w:cs="Arial"/>
-        </w:rPr>
-        <w:t xml:space="preserve"> </w:t>
+        <w:t xml:space="preserve"> [Trayectoria B] </w:t>
       </w:r>
     </w:p>
     <w:p>
@@ -1519,13 +1679,13 @@
         <w:rPr>
           <w:rFonts w:ascii="Arial" w:hAnsi="Arial" w:cs="Arial"/>
         </w:rPr>
-        <w:t xml:space="preserve"> la Unidad de Aprendizaje</w:t>
-      </w:r>
-      <w:r>
-        <w:rPr>
-          <w:rFonts w:ascii="Arial" w:hAnsi="Arial" w:cs="Arial"/>
-        </w:rPr>
-        <w:t xml:space="preserve"> en la base de datos</w:t>
+        <w:t xml:space="preserve">l Plan de Estudios </w:t>
+      </w:r>
+      <w:r>
+        <w:rPr>
+          <w:rFonts w:ascii="Arial" w:hAnsi="Arial" w:cs="Arial"/>
+        </w:rPr>
+        <w:t>en la base de datos</w:t>
       </w:r>
     </w:p>
     <w:p>
@@ -1543,13 +1703,37 @@
         <w:rPr>
           <w:rFonts w:ascii="Arial" w:hAnsi="Arial" w:cs="Arial"/>
         </w:rPr>
-        <w:t xml:space="preserve">El sistema muestra el mensaje MSG2. </w:t>
-      </w:r>
-      <w:r>
-        <w:rPr>
-          <w:rFonts w:ascii="Arial" w:hAnsi="Arial" w:cs="Arial"/>
-        </w:rPr>
-        <w:t>. Unidad de Aprendizaje modificada exitosamente.</w:t>
+        <w:t>El sistema muestra el mensaje MSG2.</w:t>
+      </w:r>
+      <w:r>
+        <w:rPr>
+          <w:rFonts w:ascii="Arial" w:hAnsi="Arial" w:cs="Arial"/>
+        </w:rPr>
+        <w:t xml:space="preserve"> </w:t>
+      </w:r>
+      <w:r>
+        <w:rPr>
+          <w:rFonts w:ascii="Arial" w:hAnsi="Arial" w:cs="Arial"/>
+        </w:rPr>
+        <w:t>Plan de Estudios</w:t>
+      </w:r>
+      <w:r>
+        <w:rPr>
+          <w:rFonts w:ascii="Arial" w:hAnsi="Arial" w:cs="Arial"/>
+        </w:rPr>
+        <w:t xml:space="preserve"> modificad</w:t>
+      </w:r>
+      <w:r>
+        <w:rPr>
+          <w:rFonts w:ascii="Arial" w:hAnsi="Arial" w:cs="Arial"/>
+        </w:rPr>
+        <w:t xml:space="preserve">o </w:t>
+      </w:r>
+      <w:r>
+        <w:rPr>
+          <w:rFonts w:ascii="Arial" w:hAnsi="Arial" w:cs="Arial"/>
+        </w:rPr>
+        <w:t>exitosamente.</w:t>
       </w:r>
     </w:p>
     <w:p>
@@ -1853,13 +2037,19 @@
         <w:rPr>
           <w:rFonts w:ascii="Arial" w:hAnsi="Arial" w:cs="Arial"/>
         </w:rPr>
-        <w:t xml:space="preserve">Condición: El </w:t>
-      </w:r>
-      <w:r>
-        <w:rPr>
-          <w:rFonts w:ascii="Arial" w:hAnsi="Arial" w:cs="Arial"/>
-        </w:rPr>
-        <w:t>usuario desea modificar el nombre de la Unidad de Aprendizaje.</w:t>
+        <w:t>Condición: El usuario desea modificar</w:t>
+      </w:r>
+      <w:r>
+        <w:rPr>
+          <w:rFonts w:ascii="Arial" w:hAnsi="Arial" w:cs="Arial"/>
+        </w:rPr>
+        <w:t xml:space="preserve"> el año del Plan de Estudios</w:t>
+      </w:r>
+      <w:r>
+        <w:rPr>
+          <w:rFonts w:ascii="Arial" w:hAnsi="Arial" w:cs="Arial"/>
+        </w:rPr>
+        <w:t>.</w:t>
       </w:r>
     </w:p>
     <w:p>
@@ -1883,19 +2073,13 @@
         <w:rPr>
           <w:rFonts w:ascii="Arial" w:hAnsi="Arial" w:cs="Arial"/>
         </w:rPr>
-        <w:t xml:space="preserve"> borra el nombre de la </w:t>
-      </w:r>
-      <w:r>
-        <w:rPr>
-          <w:rFonts w:ascii="Arial" w:hAnsi="Arial" w:cs="Arial"/>
-        </w:rPr>
-        <w:t>U</w:t>
-      </w:r>
-      <w:r>
-        <w:rPr>
-          <w:rFonts w:ascii="Arial" w:hAnsi="Arial" w:cs="Arial"/>
-        </w:rPr>
-        <w:t>nidad de Aprendizaje.</w:t>
+        <w:t xml:space="preserve"> borra </w:t>
+      </w:r>
+      <w:r>
+        <w:rPr>
+          <w:rFonts w:ascii="Arial" w:hAnsi="Arial" w:cs="Arial"/>
+        </w:rPr>
+        <w:t>el año del Plan de Estudios.</w:t>
       </w:r>
     </w:p>
     <w:p>
@@ -1925,19 +2109,7 @@
         <w:rPr>
           <w:rFonts w:ascii="Arial" w:hAnsi="Arial" w:cs="Arial"/>
         </w:rPr>
-        <w:t>nombre de la Unidad de Aprendizaj</w:t>
-      </w:r>
-      <w:r>
-        <w:rPr>
-          <w:rFonts w:ascii="Arial" w:hAnsi="Arial" w:cs="Arial"/>
-        </w:rPr>
-        <w:t>e</w:t>
-      </w:r>
-      <w:r>
-        <w:rPr>
-          <w:rFonts w:ascii="Arial" w:hAnsi="Arial" w:cs="Arial"/>
-        </w:rPr>
-        <w:t>.</w:t>
+        <w:t>año del Plan de Estudios.</w:t>
       </w:r>
     </w:p>
     <w:p>
@@ -1955,7 +2127,19 @@
         <w:rPr>
           <w:rFonts w:ascii="Arial" w:hAnsi="Arial" w:cs="Arial"/>
         </w:rPr>
-        <w:t>Continua con el paso 5 de la trayectoria principal del CU6.</w:t>
+        <w:t>Continua con el paso 5 de la trayectoria principal del CU</w:t>
+      </w:r>
+      <w:r>
+        <w:rPr>
+          <w:rFonts w:ascii="Arial" w:hAnsi="Arial" w:cs="Arial"/>
+        </w:rPr>
+        <w:t>10</w:t>
+      </w:r>
+      <w:r>
+        <w:rPr>
+          <w:rFonts w:ascii="Arial" w:hAnsi="Arial" w:cs="Arial"/>
+        </w:rPr>
+        <w:t>.</w:t>
       </w:r>
     </w:p>
     <w:p>
@@ -1987,27 +2171,6 @@
       <w:pPr>
         <w:rPr>
           <w:rFonts w:ascii="Arial" w:hAnsi="Arial" w:cs="Arial"/>
-        </w:rPr>
-      </w:pPr>
-    </w:p>
-    <w:p>
-      <w:pPr>
-        <w:rPr>
-          <w:rFonts w:ascii="Arial" w:hAnsi="Arial" w:cs="Arial"/>
-        </w:rPr>
-      </w:pPr>
-    </w:p>
-    <w:p>
-      <w:pPr>
-        <w:rPr>
-          <w:rFonts w:ascii="Arial" w:hAnsi="Arial" w:cs="Arial"/>
-        </w:rPr>
-      </w:pPr>
-    </w:p>
-    <w:p>
-      <w:pPr>
-        <w:rPr>
-          <w:rFonts w:ascii="Arial" w:hAnsi="Arial" w:cs="Arial"/>
           <w:i/>
         </w:rPr>
       </w:pPr>
@@ -2023,14 +2186,7 @@
           <w:rFonts w:ascii="Arial" w:hAnsi="Arial" w:cs="Arial"/>
           <w:i/>
         </w:rPr>
-        <w:t>B.</w:t>
-      </w:r>
-      <w:r>
-        <w:rPr>
-          <w:rFonts w:ascii="Arial" w:hAnsi="Arial" w:cs="Arial"/>
-          <w:i/>
-        </w:rPr>
-        <w:t>2</w:t>
+        <w:t>B.2</w:t>
       </w:r>
     </w:p>
     <w:p>
@@ -2157,7 +2313,13 @@
         <w:rPr>
           <w:rFonts w:ascii="Arial" w:hAnsi="Arial" w:cs="Arial"/>
         </w:rPr>
-        <w:t>Continua con el paso 5 de la trayectoria principal del CU6.</w:t>
+        <w:t>Continua con el paso 5 de la trayectoria principal del CU</w:t>
+      </w:r>
+      <w:r>
+        <w:rPr>
+          <w:rFonts w:ascii="Arial" w:hAnsi="Arial" w:cs="Arial"/>
+        </w:rPr>
+        <w:t>10.</w:t>
       </w:r>
     </w:p>
     <w:p>
@@ -2182,6 +2344,13 @@
       <w:pPr>
         <w:rPr>
           <w:rFonts w:ascii="Arial" w:hAnsi="Arial" w:cs="Arial"/>
+        </w:rPr>
+      </w:pPr>
+    </w:p>
+    <w:p>
+      <w:pPr>
+        <w:rPr>
+          <w:rFonts w:ascii="Arial" w:hAnsi="Arial" w:cs="Arial"/>
           <w:i/>
         </w:rPr>
       </w:pPr>
@@ -2190,6 +2359,7 @@
           <w:rFonts w:ascii="Arial" w:hAnsi="Arial" w:cs="Arial"/>
           <w:i/>
         </w:rPr>
+        <w:lastRenderedPageBreak/>
         <w:t xml:space="preserve">Trayectoria Alternativa </w:t>
       </w:r>
       <w:r>
@@ -2197,14 +2367,7 @@
           <w:rFonts w:ascii="Arial" w:hAnsi="Arial" w:cs="Arial"/>
           <w:i/>
         </w:rPr>
-        <w:t>B.</w:t>
-      </w:r>
-      <w:r>
-        <w:rPr>
-          <w:rFonts w:ascii="Arial" w:hAnsi="Arial" w:cs="Arial"/>
-          <w:i/>
-        </w:rPr>
-        <w:t>3</w:t>
+        <w:t>B.3</w:t>
       </w:r>
     </w:p>
     <w:p>
@@ -2223,19 +2386,25 @@
         <w:rPr>
           <w:rFonts w:ascii="Arial" w:hAnsi="Arial" w:cs="Arial"/>
         </w:rPr>
-        <w:t xml:space="preserve">los créditos </w:t>
-      </w:r>
-      <w:r>
-        <w:rPr>
-          <w:rFonts w:ascii="Arial" w:hAnsi="Arial" w:cs="Arial"/>
-        </w:rPr>
-        <w:t xml:space="preserve">SATCA </w:t>
-      </w:r>
-      <w:r>
-        <w:rPr>
-          <w:rFonts w:ascii="Arial" w:hAnsi="Arial" w:cs="Arial"/>
-        </w:rPr>
-        <w:t>de la Unidad de Aprendizaje.</w:t>
+        <w:t xml:space="preserve">los créditos SATCA </w:t>
+      </w:r>
+      <w:r>
+        <w:rPr>
+          <w:rFonts w:ascii="Arial" w:hAnsi="Arial" w:cs="Arial"/>
+        </w:rPr>
+        <w:t>de</w:t>
+      </w:r>
+      <w:r>
+        <w:rPr>
+          <w:rFonts w:ascii="Arial" w:hAnsi="Arial" w:cs="Arial"/>
+        </w:rPr>
+        <w:t>l Plan de Estudios</w:t>
+      </w:r>
+      <w:r>
+        <w:rPr>
+          <w:rFonts w:ascii="Arial" w:hAnsi="Arial" w:cs="Arial"/>
+        </w:rPr>
+        <w:t>.</w:t>
       </w:r>
     </w:p>
     <w:p>
@@ -2265,19 +2434,19 @@
         <w:rPr>
           <w:rFonts w:ascii="Arial" w:hAnsi="Arial" w:cs="Arial"/>
         </w:rPr>
-        <w:t xml:space="preserve"> de la </w:t>
-      </w:r>
-      <w:r>
-        <w:rPr>
-          <w:rFonts w:ascii="Arial" w:hAnsi="Arial" w:cs="Arial"/>
-        </w:rPr>
-        <w:t>U</w:t>
-      </w:r>
-      <w:r>
-        <w:rPr>
-          <w:rFonts w:ascii="Arial" w:hAnsi="Arial" w:cs="Arial"/>
-        </w:rPr>
-        <w:t>nidad de Aprendizaje.</w:t>
+        <w:t xml:space="preserve"> </w:t>
+      </w:r>
+      <w:r>
+        <w:rPr>
+          <w:rFonts w:ascii="Arial" w:hAnsi="Arial" w:cs="Arial"/>
+        </w:rPr>
+        <w:t>del Plan de Estudios</w:t>
+      </w:r>
+      <w:r>
+        <w:rPr>
+          <w:rFonts w:ascii="Arial" w:hAnsi="Arial" w:cs="Arial"/>
+        </w:rPr>
+        <w:t>.</w:t>
       </w:r>
     </w:p>
     <w:p>
@@ -2313,13 +2482,13 @@
         <w:rPr>
           <w:rFonts w:ascii="Arial" w:hAnsi="Arial" w:cs="Arial"/>
         </w:rPr>
-        <w:t xml:space="preserve"> la Unidad de Aprendizaj</w:t>
-      </w:r>
-      <w:r>
-        <w:rPr>
-          <w:rFonts w:ascii="Arial" w:hAnsi="Arial" w:cs="Arial"/>
-        </w:rPr>
-        <w:t>e</w:t>
+        <w:t xml:space="preserve"> </w:t>
+      </w:r>
+      <w:r>
+        <w:rPr>
+          <w:rFonts w:ascii="Arial" w:hAnsi="Arial" w:cs="Arial"/>
+        </w:rPr>
+        <w:t>del Plan de Estudios</w:t>
       </w:r>
       <w:r>
         <w:rPr>
@@ -2343,7 +2512,19 @@
         <w:rPr>
           <w:rFonts w:ascii="Arial" w:hAnsi="Arial" w:cs="Arial"/>
         </w:rPr>
-        <w:t>Continua con el paso 5 de la trayectoria principal del CU6.</w:t>
+        <w:t>Continua con el paso 5 de la trayectoria principal del CU</w:t>
+      </w:r>
+      <w:r>
+        <w:rPr>
+          <w:rFonts w:ascii="Arial" w:hAnsi="Arial" w:cs="Arial"/>
+        </w:rPr>
+        <w:t>10</w:t>
+      </w:r>
+      <w:r>
+        <w:rPr>
+          <w:rFonts w:ascii="Arial" w:hAnsi="Arial" w:cs="Arial"/>
+        </w:rPr>
+        <w:t>.</w:t>
       </w:r>
     </w:p>
     <w:p>
@@ -2383,14 +2564,7 @@
           <w:rFonts w:ascii="Arial" w:hAnsi="Arial" w:cs="Arial"/>
           <w:i/>
         </w:rPr>
-        <w:t>B.</w:t>
-      </w:r>
-      <w:r>
-        <w:rPr>
-          <w:rFonts w:ascii="Arial" w:hAnsi="Arial" w:cs="Arial"/>
-          <w:i/>
-        </w:rPr>
-        <w:t>4</w:t>
+        <w:t>B.4</w:t>
       </w:r>
     </w:p>
     <w:p>
@@ -2421,13 +2595,43 @@
         <w:rPr>
           <w:rFonts w:ascii="Arial" w:hAnsi="Arial" w:cs="Arial"/>
         </w:rPr>
-        <w:t>horas Teoría/Semana</w:t>
-      </w:r>
-      <w:r>
-        <w:rPr>
-          <w:rFonts w:ascii="Arial" w:hAnsi="Arial" w:cs="Arial"/>
-        </w:rPr>
-        <w:t xml:space="preserve"> de la Unidad de Aprendizaje.</w:t>
+        <w:t>H</w:t>
+      </w:r>
+      <w:r>
+        <w:rPr>
+          <w:rFonts w:ascii="Arial" w:hAnsi="Arial" w:cs="Arial"/>
+        </w:rPr>
+        <w:t>oras</w:t>
+      </w:r>
+      <w:r>
+        <w:rPr>
+          <w:rFonts w:ascii="Arial" w:hAnsi="Arial" w:cs="Arial"/>
+        </w:rPr>
+        <w:t>/</w:t>
+      </w:r>
+      <w:r>
+        <w:rPr>
+          <w:rFonts w:ascii="Arial" w:hAnsi="Arial" w:cs="Arial"/>
+        </w:rPr>
+        <w:t>Teoría</w:t>
+      </w:r>
+      <w:r>
+        <w:rPr>
+          <w:rFonts w:ascii="Arial" w:hAnsi="Arial" w:cs="Arial"/>
+        </w:rPr>
+        <w:t xml:space="preserve"> </w:t>
+      </w:r>
+      <w:r>
+        <w:rPr>
+          <w:rFonts w:ascii="Arial" w:hAnsi="Arial" w:cs="Arial"/>
+        </w:rPr>
+        <w:t>del Plan de Estudios</w:t>
+      </w:r>
+      <w:r>
+        <w:rPr>
+          <w:rFonts w:ascii="Arial" w:hAnsi="Arial" w:cs="Arial"/>
+        </w:rPr>
+        <w:t>.</w:t>
       </w:r>
     </w:p>
     <w:p>
@@ -2451,13 +2655,19 @@
         <w:rPr>
           <w:rFonts w:ascii="Arial" w:hAnsi="Arial" w:cs="Arial"/>
         </w:rPr>
-        <w:t xml:space="preserve">las horas Teoría/Semana </w:t>
-      </w:r>
-      <w:r>
-        <w:rPr>
-          <w:rFonts w:ascii="Arial" w:hAnsi="Arial" w:cs="Arial"/>
-        </w:rPr>
-        <w:t>de la Unidad de Aprendizaje.</w:t>
+        <w:t xml:space="preserve">las </w:t>
+      </w:r>
+      <w:r>
+        <w:rPr>
+          <w:rFonts w:ascii="Arial" w:hAnsi="Arial" w:cs="Arial"/>
+        </w:rPr>
+        <w:t>Horas/Teoría del Plan de Estudios</w:t>
+      </w:r>
+      <w:r>
+        <w:rPr>
+          <w:rFonts w:ascii="Arial" w:hAnsi="Arial" w:cs="Arial"/>
+        </w:rPr>
+        <w:t>.</w:t>
       </w:r>
     </w:p>
     <w:p>
@@ -2511,25 +2721,37 @@
         <w:rPr>
           <w:rFonts w:ascii="Arial" w:hAnsi="Arial" w:cs="Arial"/>
         </w:rPr>
-        <w:t>horas Teoría/Semana</w:t>
-      </w:r>
-      <w:r>
-        <w:rPr>
-          <w:rFonts w:ascii="Arial" w:hAnsi="Arial" w:cs="Arial"/>
-        </w:rPr>
-        <w:t xml:space="preserve"> SATCA</w:t>
-      </w:r>
-      <w:r>
-        <w:rPr>
-          <w:rFonts w:ascii="Arial" w:hAnsi="Arial" w:cs="Arial"/>
-        </w:rPr>
-        <w:t xml:space="preserve"> la Unidad de Aprendizaj</w:t>
-      </w:r>
-      <w:r>
-        <w:rPr>
-          <w:rFonts w:ascii="Arial" w:hAnsi="Arial" w:cs="Arial"/>
-        </w:rPr>
-        <w:t>e</w:t>
+        <w:t>H</w:t>
+      </w:r>
+      <w:r>
+        <w:rPr>
+          <w:rFonts w:ascii="Arial" w:hAnsi="Arial" w:cs="Arial"/>
+        </w:rPr>
+        <w:t>oras</w:t>
+      </w:r>
+      <w:r>
+        <w:rPr>
+          <w:rFonts w:ascii="Arial" w:hAnsi="Arial" w:cs="Arial"/>
+        </w:rPr>
+        <w:t>/</w:t>
+      </w:r>
+      <w:r>
+        <w:rPr>
+          <w:rFonts w:ascii="Arial" w:hAnsi="Arial" w:cs="Arial"/>
+        </w:rPr>
+        <w:t>Teoría</w:t>
+      </w:r>
+      <w:r>
+        <w:rPr>
+          <w:rFonts w:ascii="Arial" w:hAnsi="Arial" w:cs="Arial"/>
+        </w:rPr>
+        <w:t xml:space="preserve"> </w:t>
+      </w:r>
+      <w:r>
+        <w:rPr>
+          <w:rFonts w:ascii="Arial" w:hAnsi="Arial" w:cs="Arial"/>
+        </w:rPr>
+        <w:t>del Plan de Estudios</w:t>
       </w:r>
       <w:r>
         <w:rPr>
@@ -2553,7 +2775,19 @@
         <w:rPr>
           <w:rFonts w:ascii="Arial" w:hAnsi="Arial" w:cs="Arial"/>
         </w:rPr>
-        <w:t>Continua con el paso 5 de la trayectoria principal del CU6.</w:t>
+        <w:t>Continua con el paso 5 de la trayectoria principal del CU</w:t>
+      </w:r>
+      <w:r>
+        <w:rPr>
+          <w:rFonts w:ascii="Arial" w:hAnsi="Arial" w:cs="Arial"/>
+        </w:rPr>
+        <w:t>10</w:t>
+      </w:r>
+      <w:r>
+        <w:rPr>
+          <w:rFonts w:ascii="Arial" w:hAnsi="Arial" w:cs="Arial"/>
+        </w:rPr>
+        <w:t>.</w:t>
       </w:r>
     </w:p>
     <w:p>
@@ -2577,10 +2811,6 @@
     <w:p>
       <w:pPr>
         <w:pStyle w:val="Prrafodelista"/>
-        <w:numPr>
-          <w:ilvl w:val="0"/>
-          <w:numId w:val="4"/>
-        </w:numPr>
         <w:rPr>
           <w:rFonts w:ascii="Arial" w:hAnsi="Arial" w:cs="Arial"/>
         </w:rPr>
@@ -2605,39 +2835,38 @@
           <w:rFonts w:ascii="Arial" w:hAnsi="Arial" w:cs="Arial"/>
           <w:i/>
         </w:rPr>
-        <w:t>B.</w:t>
-      </w:r>
-      <w:r>
-        <w:rPr>
-          <w:rFonts w:ascii="Arial" w:hAnsi="Arial" w:cs="Arial"/>
-          <w:i/>
-        </w:rPr>
-        <w:t>5</w:t>
-      </w:r>
-    </w:p>
-    <w:p>
-      <w:pPr>
-        <w:rPr>
-          <w:rFonts w:ascii="Arial" w:hAnsi="Arial" w:cs="Arial"/>
-        </w:rPr>
-      </w:pPr>
-      <w:r>
-        <w:rPr>
-          <w:rFonts w:ascii="Arial" w:hAnsi="Arial" w:cs="Arial"/>
-        </w:rPr>
-        <w:t xml:space="preserve">Condición: El usuario desea modificar las horas </w:t>
-      </w:r>
-      <w:r>
-        <w:rPr>
-          <w:rFonts w:ascii="Arial" w:hAnsi="Arial" w:cs="Arial"/>
-        </w:rPr>
-        <w:t>Práctica/</w:t>
-      </w:r>
-      <w:r>
-        <w:rPr>
-          <w:rFonts w:ascii="Arial" w:hAnsi="Arial" w:cs="Arial"/>
-        </w:rPr>
-        <w:t>Semana de la Unidad de Aprendizaje.</w:t>
+        <w:t>B.5</w:t>
+      </w:r>
+    </w:p>
+    <w:p>
+      <w:pPr>
+        <w:rPr>
+          <w:rFonts w:ascii="Arial" w:hAnsi="Arial" w:cs="Arial"/>
+        </w:rPr>
+      </w:pPr>
+      <w:r>
+        <w:rPr>
+          <w:rFonts w:ascii="Arial" w:hAnsi="Arial" w:cs="Arial"/>
+        </w:rPr>
+        <w:t xml:space="preserve">Condición: El usuario desea modificar </w:t>
+      </w:r>
+      <w:r>
+        <w:rPr>
+          <w:rFonts w:ascii="Arial" w:hAnsi="Arial" w:cs="Arial"/>
+        </w:rPr>
+        <w:t xml:space="preserve">las Horas/Prácticas </w:t>
+      </w:r>
+      <w:r>
+        <w:rPr>
+          <w:rFonts w:ascii="Arial" w:hAnsi="Arial" w:cs="Arial"/>
+        </w:rPr>
+        <w:t>del Plan de Estudios</w:t>
+      </w:r>
+      <w:r>
+        <w:rPr>
+          <w:rFonts w:ascii="Arial" w:hAnsi="Arial" w:cs="Arial"/>
+        </w:rPr>
+        <w:t>.</w:t>
       </w:r>
     </w:p>
     <w:p>
@@ -2655,7 +2884,19 @@
         <w:rPr>
           <w:rFonts w:ascii="Arial" w:hAnsi="Arial" w:cs="Arial"/>
         </w:rPr>
-        <w:t>El usuario borra las horas Práctica/Semana de la Unidad de Aprendizaje.</w:t>
+        <w:t xml:space="preserve">El usuario borra </w:t>
+      </w:r>
+      <w:r>
+        <w:rPr>
+          <w:rFonts w:ascii="Arial" w:hAnsi="Arial" w:cs="Arial"/>
+        </w:rPr>
+        <w:t>las Horas/Prácticas del Plan de Estudios</w:t>
+      </w:r>
+      <w:r>
+        <w:rPr>
+          <w:rFonts w:ascii="Arial" w:hAnsi="Arial" w:cs="Arial"/>
+        </w:rPr>
+        <w:t>.</w:t>
       </w:r>
     </w:p>
     <w:p>
@@ -2679,19 +2920,13 @@
         <w:rPr>
           <w:rFonts w:ascii="Arial" w:hAnsi="Arial" w:cs="Arial"/>
         </w:rPr>
-        <w:t>las nuevas horas Práctica/Semana SATCA</w:t>
-      </w:r>
-      <w:r>
-        <w:rPr>
-          <w:rFonts w:ascii="Arial" w:hAnsi="Arial" w:cs="Arial"/>
-        </w:rPr>
-        <w:t xml:space="preserve"> la Unidad de Aprendizaj</w:t>
-      </w:r>
-      <w:r>
-        <w:rPr>
-          <w:rFonts w:ascii="Arial" w:hAnsi="Arial" w:cs="Arial"/>
-        </w:rPr>
-        <w:t>e</w:t>
+        <w:t xml:space="preserve">las nuevas </w:t>
+      </w:r>
+      <w:r>
+        <w:rPr>
+          <w:rFonts w:ascii="Arial" w:hAnsi="Arial" w:cs="Arial"/>
+        </w:rPr>
+        <w:t>Horas/Prácticas del Plan de Estudios</w:t>
       </w:r>
       <w:r>
         <w:rPr>
@@ -2715,7 +2950,19 @@
         <w:rPr>
           <w:rFonts w:ascii="Arial" w:hAnsi="Arial" w:cs="Arial"/>
         </w:rPr>
-        <w:t>Continua con el paso 5 de la trayectoria principal del CU6.</w:t>
+        <w:t>Continua con el paso 5 de la trayectoria principal del CU</w:t>
+      </w:r>
+      <w:r>
+        <w:rPr>
+          <w:rFonts w:ascii="Arial" w:hAnsi="Arial" w:cs="Arial"/>
+        </w:rPr>
+        <w:t>10</w:t>
+      </w:r>
+      <w:r>
+        <w:rPr>
+          <w:rFonts w:ascii="Arial" w:hAnsi="Arial" w:cs="Arial"/>
+        </w:rPr>
+        <w:t>.</w:t>
       </w:r>
     </w:p>
     <w:p>
@@ -2762,14 +3009,7 @@
           <w:rFonts w:ascii="Arial" w:hAnsi="Arial" w:cs="Arial"/>
           <w:i/>
         </w:rPr>
-        <w:t>B.</w:t>
-      </w:r>
-      <w:r>
-        <w:rPr>
-          <w:rFonts w:ascii="Arial" w:hAnsi="Arial" w:cs="Arial"/>
-          <w:i/>
-        </w:rPr>
-        <w:t>6</w:t>
+        <w:t>B.6</w:t>
       </w:r>
     </w:p>
     <w:p>
@@ -2788,19 +3028,25 @@
         <w:rPr>
           <w:rFonts w:ascii="Arial" w:hAnsi="Arial" w:cs="Arial"/>
         </w:rPr>
-        <w:t xml:space="preserve">el área de </w:t>
-      </w:r>
-      <w:r>
-        <w:rPr>
-          <w:rFonts w:ascii="Arial" w:hAnsi="Arial" w:cs="Arial"/>
-        </w:rPr>
-        <w:t>formación</w:t>
-      </w:r>
-      <w:r>
-        <w:rPr>
-          <w:rFonts w:ascii="Arial" w:hAnsi="Arial" w:cs="Arial"/>
-        </w:rPr>
-        <w:t xml:space="preserve"> de la Unidad de Aprendizaje.</w:t>
+        <w:t>la</w:t>
+      </w:r>
+      <w:r>
+        <w:rPr>
+          <w:rFonts w:ascii="Arial" w:hAnsi="Arial" w:cs="Arial"/>
+        </w:rPr>
+        <w:t xml:space="preserve"> modalidad</w:t>
+      </w:r>
+      <w:r>
+        <w:rPr>
+          <w:rFonts w:ascii="Arial" w:hAnsi="Arial" w:cs="Arial"/>
+        </w:rPr>
+        <w:t xml:space="preserve"> del Plan de Estudios</w:t>
+      </w:r>
+      <w:r>
+        <w:rPr>
+          <w:rFonts w:ascii="Arial" w:hAnsi="Arial" w:cs="Arial"/>
+        </w:rPr>
+        <w:t>.</w:t>
       </w:r>
     </w:p>
     <w:p>
@@ -2818,7 +3064,31 @@
         <w:rPr>
           <w:rFonts w:ascii="Arial" w:hAnsi="Arial" w:cs="Arial"/>
         </w:rPr>
-        <w:t>El usuario selecciona el área de formación al que pertenece la Unidad de Aprendizaje.</w:t>
+        <w:t xml:space="preserve">El usuario selecciona </w:t>
+      </w:r>
+      <w:r>
+        <w:rPr>
+          <w:rFonts w:ascii="Arial" w:hAnsi="Arial" w:cs="Arial"/>
+        </w:rPr>
+        <w:t xml:space="preserve">la modalidad </w:t>
+      </w:r>
+      <w:r>
+        <w:rPr>
+          <w:rFonts w:ascii="Arial" w:hAnsi="Arial" w:cs="Arial"/>
+        </w:rPr>
+        <w:t>a la que pertenece el</w:t>
+      </w:r>
+      <w:r>
+        <w:rPr>
+          <w:rFonts w:ascii="Arial" w:hAnsi="Arial" w:cs="Arial"/>
+        </w:rPr>
+        <w:t xml:space="preserve"> Plan de Estudios</w:t>
+      </w:r>
+      <w:r>
+        <w:rPr>
+          <w:rFonts w:ascii="Arial" w:hAnsi="Arial" w:cs="Arial"/>
+        </w:rPr>
+        <w:t>.</w:t>
       </w:r>
     </w:p>
     <w:p>
@@ -2836,7 +3106,19 @@
         <w:rPr>
           <w:rFonts w:ascii="Arial" w:hAnsi="Arial" w:cs="Arial"/>
         </w:rPr>
-        <w:t>Continua con el paso 5 de la trayectoria principal del CU6.</w:t>
+        <w:t>Continua con el paso 5 de la trayectoria principal del CU</w:t>
+      </w:r>
+      <w:r>
+        <w:rPr>
+          <w:rFonts w:ascii="Arial" w:hAnsi="Arial" w:cs="Arial"/>
+        </w:rPr>
+        <w:t>10</w:t>
+      </w:r>
+      <w:r>
+        <w:rPr>
+          <w:rFonts w:ascii="Arial" w:hAnsi="Arial" w:cs="Arial"/>
+        </w:rPr>
+        <w:t>.</w:t>
       </w:r>
     </w:p>
     <w:p>
@@ -2868,20 +3150,6 @@
       <w:pPr>
         <w:rPr>
           <w:rFonts w:ascii="Arial" w:hAnsi="Arial" w:cs="Arial"/>
-        </w:rPr>
-      </w:pPr>
-    </w:p>
-    <w:p>
-      <w:pPr>
-        <w:rPr>
-          <w:rFonts w:ascii="Arial" w:hAnsi="Arial" w:cs="Arial"/>
-        </w:rPr>
-      </w:pPr>
-    </w:p>
-    <w:p>
-      <w:pPr>
-        <w:rPr>
-          <w:rFonts w:ascii="Arial" w:hAnsi="Arial" w:cs="Arial"/>
           <w:i/>
         </w:rPr>
       </w:pPr>
@@ -2897,32 +3165,39 @@
           <w:rFonts w:ascii="Arial" w:hAnsi="Arial" w:cs="Arial"/>
           <w:i/>
         </w:rPr>
-        <w:t>B.6</w:t>
-      </w:r>
-    </w:p>
-    <w:p>
-      <w:pPr>
-        <w:rPr>
-          <w:rFonts w:ascii="Arial" w:hAnsi="Arial" w:cs="Arial"/>
-        </w:rPr>
-      </w:pPr>
-      <w:r>
-        <w:rPr>
-          <w:rFonts w:ascii="Arial" w:hAnsi="Arial" w:cs="Arial"/>
-        </w:rPr>
-        <w:t xml:space="preserve">Condición: El usuario desea modificar </w:t>
-      </w:r>
-      <w:r>
-        <w:rPr>
-          <w:rFonts w:ascii="Arial" w:hAnsi="Arial" w:cs="Arial"/>
-        </w:rPr>
-        <w:t xml:space="preserve">el semestre </w:t>
-      </w:r>
-      <w:r>
-        <w:rPr>
-          <w:rFonts w:ascii="Arial" w:hAnsi="Arial" w:cs="Arial"/>
-        </w:rPr>
-        <w:t>de la Unidad de Aprendizaje.</w:t>
+        <w:t>C</w:t>
+      </w:r>
+      <w:r>
+        <w:rPr>
+          <w:rFonts w:ascii="Arial" w:hAnsi="Arial" w:cs="Arial"/>
+          <w:i/>
+        </w:rPr>
+        <w:t>.</w:t>
+      </w:r>
+    </w:p>
+    <w:p>
+      <w:pPr>
+        <w:rPr>
+          <w:rFonts w:ascii="Arial" w:hAnsi="Arial" w:cs="Arial"/>
+        </w:rPr>
+      </w:pPr>
+      <w:r>
+        <w:rPr>
+          <w:rFonts w:ascii="Arial" w:hAnsi="Arial" w:cs="Arial"/>
+        </w:rPr>
+        <w:t xml:space="preserve">Condición: El usuario presiona el botón </w:t>
+      </w:r>
+      <w:r>
+        <w:rPr>
+          <w:rFonts w:ascii="Arial" w:hAnsi="Arial" w:cs="Arial"/>
+        </w:rPr>
+        <w:t>cancelar</w:t>
+      </w:r>
+      <w:r>
+        <w:rPr>
+          <w:rFonts w:ascii="Arial" w:hAnsi="Arial" w:cs="Arial"/>
+        </w:rPr>
+        <w:t>.</w:t>
       </w:r>
     </w:p>
     <w:p>
@@ -2930,7 +3205,7 @@
         <w:pStyle w:val="Prrafodelista"/>
         <w:numPr>
           <w:ilvl w:val="0"/>
-          <w:numId w:val="15"/>
+          <w:numId w:val="8"/>
         </w:numPr>
         <w:rPr>
           <w:rFonts w:ascii="Arial" w:hAnsi="Arial" w:cs="Arial"/>
@@ -2940,19 +3215,19 @@
         <w:rPr>
           <w:rFonts w:ascii="Arial" w:hAnsi="Arial" w:cs="Arial"/>
         </w:rPr>
-        <w:t xml:space="preserve">El usuario selecciona el </w:t>
-      </w:r>
-      <w:r>
-        <w:rPr>
-          <w:rFonts w:ascii="Arial" w:hAnsi="Arial" w:cs="Arial"/>
-        </w:rPr>
-        <w:t xml:space="preserve">semestre </w:t>
-      </w:r>
-      <w:r>
-        <w:rPr>
-          <w:rFonts w:ascii="Arial" w:hAnsi="Arial" w:cs="Arial"/>
-        </w:rPr>
-        <w:t>al que pertenece la Unidad de Aprendizaje.</w:t>
+        <w:t>El usuario presiona el botón</w:t>
+      </w:r>
+      <w:r>
+        <w:rPr>
+          <w:rFonts w:ascii="Arial" w:hAnsi="Arial" w:cs="Arial"/>
+        </w:rPr>
+        <w:t xml:space="preserve"> cancelar</w:t>
+      </w:r>
+      <w:r>
+        <w:rPr>
+          <w:rFonts w:ascii="Arial" w:hAnsi="Arial" w:cs="Arial"/>
+        </w:rPr>
+        <w:t>.</w:t>
       </w:r>
     </w:p>
     <w:p>
@@ -2960,7 +3235,7 @@
         <w:pStyle w:val="Prrafodelista"/>
         <w:numPr>
           <w:ilvl w:val="0"/>
-          <w:numId w:val="15"/>
+          <w:numId w:val="8"/>
         </w:numPr>
         <w:rPr>
           <w:rFonts w:ascii="Arial" w:hAnsi="Arial" w:cs="Arial"/>
@@ -2970,7 +3245,91 @@
         <w:rPr>
           <w:rFonts w:ascii="Arial" w:hAnsi="Arial" w:cs="Arial"/>
         </w:rPr>
-        <w:t>Continua con el paso 5 de la trayectoria principal del CU6.</w:t>
+        <w:t>El</w:t>
+      </w:r>
+      <w:r>
+        <w:rPr>
+          <w:rFonts w:ascii="Arial" w:hAnsi="Arial" w:cs="Arial"/>
+        </w:rPr>
+        <w:t xml:space="preserve"> sistema muestra el mensaje MSG3. ¿Seguro que desea </w:t>
+      </w:r>
+      <w:r>
+        <w:rPr>
+          <w:rFonts w:ascii="Arial" w:hAnsi="Arial" w:cs="Arial"/>
+        </w:rPr>
+        <w:t>cancelar el registro</w:t>
+      </w:r>
+      <w:r>
+        <w:rPr>
+          <w:rFonts w:ascii="Arial" w:hAnsi="Arial" w:cs="Arial"/>
+        </w:rPr>
+        <w:t>?</w:t>
+      </w:r>
+      <w:r>
+        <w:rPr>
+          <w:rFonts w:ascii="Arial" w:hAnsi="Arial" w:cs="Arial"/>
+        </w:rPr>
+        <w:t xml:space="preserve"> </w:t>
+      </w:r>
+    </w:p>
+    <w:p>
+      <w:pPr>
+        <w:pStyle w:val="Prrafodelista"/>
+        <w:numPr>
+          <w:ilvl w:val="0"/>
+          <w:numId w:val="8"/>
+        </w:numPr>
+        <w:rPr>
+          <w:rFonts w:ascii="Arial" w:hAnsi="Arial" w:cs="Arial"/>
+        </w:rPr>
+      </w:pPr>
+      <w:r>
+        <w:rPr>
+          <w:rFonts w:ascii="Arial" w:hAnsi="Arial" w:cs="Arial"/>
+        </w:rPr>
+        <w:t>El usuario confirma la operación presionando sí.</w:t>
+      </w:r>
+    </w:p>
+    <w:p>
+      <w:pPr>
+        <w:pStyle w:val="Prrafodelista"/>
+        <w:numPr>
+          <w:ilvl w:val="0"/>
+          <w:numId w:val="8"/>
+        </w:numPr>
+        <w:rPr>
+          <w:rFonts w:ascii="Arial" w:hAnsi="Arial" w:cs="Arial"/>
+        </w:rPr>
+      </w:pPr>
+      <w:r>
+        <w:rPr>
+          <w:rFonts w:ascii="Arial" w:hAnsi="Arial" w:cs="Arial"/>
+        </w:rPr>
+        <w:t>El sistema muestra la interfaz de usuario IU</w:t>
+      </w:r>
+      <w:r>
+        <w:rPr>
+          <w:rFonts w:ascii="Arial" w:hAnsi="Arial" w:cs="Arial"/>
+        </w:rPr>
+        <w:t>2.1</w:t>
+      </w:r>
+      <w:r>
+        <w:rPr>
+          <w:rFonts w:ascii="Arial" w:hAnsi="Arial" w:cs="Arial"/>
+        </w:rPr>
+        <w:t xml:space="preserve"> “</w:t>
+      </w:r>
+      <w:r>
+        <w:rPr>
+          <w:rFonts w:ascii="Arial" w:hAnsi="Arial" w:cs="Arial"/>
+        </w:rPr>
+        <w:t>Consultar Mapa Curricular</w:t>
+      </w:r>
+      <w:r>
+        <w:rPr>
+          <w:rFonts w:ascii="Arial" w:hAnsi="Arial" w:cs="Arial"/>
+        </w:rPr>
+        <w:t>”</w:t>
       </w:r>
     </w:p>
     <w:p>
@@ -2993,6 +3352,31 @@
     </w:p>
     <w:p>
       <w:pPr>
+        <w:pStyle w:val="Prrafodelista"/>
+        <w:rPr>
+          <w:rFonts w:ascii="Arial" w:hAnsi="Arial" w:cs="Arial"/>
+        </w:rPr>
+      </w:pPr>
+    </w:p>
+    <w:p>
+      <w:pPr>
+        <w:pStyle w:val="Prrafodelista"/>
+        <w:rPr>
+          <w:rFonts w:ascii="Arial" w:hAnsi="Arial" w:cs="Arial"/>
+        </w:rPr>
+      </w:pPr>
+    </w:p>
+    <w:p>
+      <w:pPr>
+        <w:pStyle w:val="Prrafodelista"/>
+        <w:rPr>
+          <w:rFonts w:ascii="Arial" w:hAnsi="Arial" w:cs="Arial"/>
+        </w:rPr>
+      </w:pPr>
+    </w:p>
+    <w:p>
+      <w:pPr>
+        <w:pStyle w:val="Prrafodelista"/>
         <w:rPr>
           <w:rFonts w:ascii="Arial" w:hAnsi="Arial" w:cs="Arial"/>
         </w:rPr>
@@ -3010,242 +3394,7 @@
           <w:rFonts w:ascii="Arial" w:hAnsi="Arial" w:cs="Arial"/>
           <w:i/>
         </w:rPr>
-        <w:t xml:space="preserve">Trayectoria Alternativa </w:t>
-      </w:r>
-      <w:r>
-        <w:rPr>
-          <w:rFonts w:ascii="Arial" w:hAnsi="Arial" w:cs="Arial"/>
-          <w:i/>
-        </w:rPr>
-        <w:t>C</w:t>
-      </w:r>
-      <w:r>
-        <w:rPr>
-          <w:rFonts w:ascii="Arial" w:hAnsi="Arial" w:cs="Arial"/>
-          <w:i/>
-        </w:rPr>
-        <w:t>.</w:t>
-      </w:r>
-    </w:p>
-    <w:p>
-      <w:pPr>
-        <w:rPr>
-          <w:rFonts w:ascii="Arial" w:hAnsi="Arial" w:cs="Arial"/>
-        </w:rPr>
-      </w:pPr>
-      <w:r>
-        <w:rPr>
-          <w:rFonts w:ascii="Arial" w:hAnsi="Arial" w:cs="Arial"/>
-        </w:rPr>
-        <w:t xml:space="preserve">Condición: El usuario presiona el botón </w:t>
-      </w:r>
-      <w:r>
-        <w:rPr>
-          <w:rFonts w:ascii="Arial" w:hAnsi="Arial" w:cs="Arial"/>
-        </w:rPr>
-        <w:t>cancelar</w:t>
-      </w:r>
-      <w:r>
-        <w:rPr>
-          <w:rFonts w:ascii="Arial" w:hAnsi="Arial" w:cs="Arial"/>
-        </w:rPr>
-        <w:t>.</w:t>
-      </w:r>
-    </w:p>
-    <w:p>
-      <w:pPr>
-        <w:pStyle w:val="Prrafodelista"/>
-        <w:numPr>
-          <w:ilvl w:val="0"/>
-          <w:numId w:val="8"/>
-        </w:numPr>
-        <w:rPr>
-          <w:rFonts w:ascii="Arial" w:hAnsi="Arial" w:cs="Arial"/>
-        </w:rPr>
-      </w:pPr>
-      <w:r>
-        <w:rPr>
-          <w:rFonts w:ascii="Arial" w:hAnsi="Arial" w:cs="Arial"/>
-        </w:rPr>
-        <w:t>El usuario presiona el botón</w:t>
-      </w:r>
-      <w:r>
-        <w:rPr>
-          <w:rFonts w:ascii="Arial" w:hAnsi="Arial" w:cs="Arial"/>
-        </w:rPr>
-        <w:t xml:space="preserve"> cancelar</w:t>
-      </w:r>
-      <w:r>
-        <w:rPr>
-          <w:rFonts w:ascii="Arial" w:hAnsi="Arial" w:cs="Arial"/>
-        </w:rPr>
-        <w:t>.</w:t>
-      </w:r>
-    </w:p>
-    <w:p>
-      <w:pPr>
-        <w:pStyle w:val="Prrafodelista"/>
-        <w:numPr>
-          <w:ilvl w:val="0"/>
-          <w:numId w:val="8"/>
-        </w:numPr>
-        <w:rPr>
-          <w:rFonts w:ascii="Arial" w:hAnsi="Arial" w:cs="Arial"/>
-        </w:rPr>
-      </w:pPr>
-      <w:r>
-        <w:rPr>
-          <w:rFonts w:ascii="Arial" w:hAnsi="Arial" w:cs="Arial"/>
-        </w:rPr>
-        <w:t>El</w:t>
-      </w:r>
-      <w:r>
-        <w:rPr>
-          <w:rFonts w:ascii="Arial" w:hAnsi="Arial" w:cs="Arial"/>
-        </w:rPr>
-        <w:t xml:space="preserve"> sistema muestra el mensaje MSG3. ¿Seguro que desea </w:t>
-      </w:r>
-      <w:r>
-        <w:rPr>
-          <w:rFonts w:ascii="Arial" w:hAnsi="Arial" w:cs="Arial"/>
-        </w:rPr>
-        <w:t>cancelar el registro</w:t>
-      </w:r>
-      <w:r>
-        <w:rPr>
-          <w:rFonts w:ascii="Arial" w:hAnsi="Arial" w:cs="Arial"/>
-        </w:rPr>
-        <w:t>?</w:t>
-      </w:r>
-      <w:r>
-        <w:rPr>
-          <w:rFonts w:ascii="Arial" w:hAnsi="Arial" w:cs="Arial"/>
-        </w:rPr>
-        <w:t xml:space="preserve"> </w:t>
-      </w:r>
-    </w:p>
-    <w:p>
-      <w:pPr>
-        <w:pStyle w:val="Prrafodelista"/>
-        <w:numPr>
-          <w:ilvl w:val="0"/>
-          <w:numId w:val="8"/>
-        </w:numPr>
-        <w:rPr>
-          <w:rFonts w:ascii="Arial" w:hAnsi="Arial" w:cs="Arial"/>
-        </w:rPr>
-      </w:pPr>
-      <w:r>
-        <w:rPr>
-          <w:rFonts w:ascii="Arial" w:hAnsi="Arial" w:cs="Arial"/>
-        </w:rPr>
-        <w:t>El usuario confirma la operación presionando sí.</w:t>
-      </w:r>
-    </w:p>
-    <w:p>
-      <w:pPr>
-        <w:pStyle w:val="Prrafodelista"/>
-        <w:numPr>
-          <w:ilvl w:val="0"/>
-          <w:numId w:val="8"/>
-        </w:numPr>
-        <w:rPr>
-          <w:rFonts w:ascii="Arial" w:hAnsi="Arial" w:cs="Arial"/>
-        </w:rPr>
-      </w:pPr>
-      <w:r>
-        <w:rPr>
-          <w:rFonts w:ascii="Arial" w:hAnsi="Arial" w:cs="Arial"/>
-        </w:rPr>
-        <w:t>El sistema muestra la interfaz de usuario IU</w:t>
-      </w:r>
-      <w:r>
-        <w:rPr>
-          <w:rFonts w:ascii="Arial" w:hAnsi="Arial" w:cs="Arial"/>
-        </w:rPr>
-        <w:t>2.1</w:t>
-      </w:r>
-      <w:r>
-        <w:rPr>
-          <w:rFonts w:ascii="Arial" w:hAnsi="Arial" w:cs="Arial"/>
-        </w:rPr>
-        <w:t xml:space="preserve"> “</w:t>
-      </w:r>
-      <w:r>
-        <w:rPr>
-          <w:rFonts w:ascii="Arial" w:hAnsi="Arial" w:cs="Arial"/>
-        </w:rPr>
-        <w:t>Consultar Mapa Curricular</w:t>
-      </w:r>
-      <w:r>
-        <w:rPr>
-          <w:rFonts w:ascii="Arial" w:hAnsi="Arial" w:cs="Arial"/>
-        </w:rPr>
-        <w:t>”</w:t>
-      </w:r>
-    </w:p>
-    <w:p>
-      <w:pPr>
-        <w:pStyle w:val="Prrafodelista"/>
-        <w:numPr>
-          <w:ilvl w:val="0"/>
-          <w:numId w:val="4"/>
-        </w:numPr>
-        <w:rPr>
-          <w:rFonts w:ascii="Arial" w:hAnsi="Arial" w:cs="Arial"/>
-        </w:rPr>
-      </w:pPr>
-      <w:r>
-        <w:rPr>
-          <w:rFonts w:ascii="Arial" w:hAnsi="Arial" w:cs="Arial"/>
-        </w:rPr>
-        <w:t>- - - - Fin de la trayectoria</w:t>
-      </w:r>
-    </w:p>
-    <w:p>
-      <w:pPr>
-        <w:pStyle w:val="Prrafodelista"/>
-        <w:rPr>
-          <w:rFonts w:ascii="Arial" w:hAnsi="Arial" w:cs="Arial"/>
-        </w:rPr>
-      </w:pPr>
-    </w:p>
-    <w:p>
-      <w:pPr>
-        <w:pStyle w:val="Prrafodelista"/>
-        <w:rPr>
-          <w:rFonts w:ascii="Arial" w:hAnsi="Arial" w:cs="Arial"/>
-        </w:rPr>
-      </w:pPr>
-    </w:p>
-    <w:p>
-      <w:pPr>
-        <w:pStyle w:val="Prrafodelista"/>
-        <w:rPr>
-          <w:rFonts w:ascii="Arial" w:hAnsi="Arial" w:cs="Arial"/>
-        </w:rPr>
-      </w:pPr>
-    </w:p>
-    <w:p>
-      <w:pPr>
-        <w:pStyle w:val="Prrafodelista"/>
-        <w:rPr>
-          <w:rFonts w:ascii="Arial" w:hAnsi="Arial" w:cs="Arial"/>
-        </w:rPr>
-      </w:pPr>
-    </w:p>
-    <w:p>
-      <w:pPr>
-        <w:rPr>
-          <w:rFonts w:ascii="Arial" w:hAnsi="Arial" w:cs="Arial"/>
-          <w:i/>
-        </w:rPr>
-      </w:pPr>
-      <w:r>
-        <w:rPr>
-          <w:rFonts w:ascii="Arial" w:hAnsi="Arial" w:cs="Arial"/>
-          <w:i/>
-        </w:rPr>
+        <w:lastRenderedPageBreak/>
         <w:t xml:space="preserve">Trayectoria Alternativa </w:t>
       </w:r>
       <w:r>

</xml_diff>

<commit_message>
SP4-CU6 Consultar Mapa CUrricular
</commit_message>
<xml_diff>
--- a/Plantilla-Requerimientos/C2-DR/SP4/Casos/SP4-CU2/Caso de Uso Registrar Plan de Estudio.docx
+++ b/Plantilla-Requerimientos/C2-DR/SP4/Casos/SP4-CU2/Caso de Uso Registrar Plan de Estudio.docx
@@ -52,7 +52,7 @@
               <w:rPr>
                 <w:rFonts w:ascii="Arial" w:hAnsi="Arial" w:cs="Arial"/>
               </w:rPr>
-              <w:t>10</w:t>
+              <w:t>6</w:t>
             </w:r>
             <w:r>
               <w:rPr>
@@ -70,13 +70,7 @@
               <w:rPr>
                 <w:rFonts w:ascii="Arial" w:hAnsi="Arial" w:cs="Arial"/>
               </w:rPr>
-              <w:t>Editar</w:t>
-            </w:r>
-            <w:r>
-              <w:rPr>
-                <w:rFonts w:ascii="Arial" w:hAnsi="Arial" w:cs="Arial"/>
-              </w:rPr>
-              <w:t xml:space="preserve"> Plan de Estudios</w:t>
+              <w:t>Consultar Mapa Curricular</w:t>
             </w:r>
             <w:r>
               <w:rPr>
@@ -243,103 +237,25 @@
               <w:rPr>
                 <w:rFonts w:ascii="Arial" w:hAnsi="Arial" w:cs="Arial"/>
               </w:rPr>
-              <w:t xml:space="preserve">Editar </w:t>
-            </w:r>
-            <w:r>
-              <w:rPr>
-                <w:rFonts w:ascii="Arial" w:hAnsi="Arial" w:cs="Arial"/>
-              </w:rPr>
-              <w:t xml:space="preserve">el </w:t>
-            </w:r>
-            <w:r>
-              <w:rPr>
-                <w:rFonts w:ascii="Arial" w:hAnsi="Arial" w:cs="Arial"/>
-              </w:rPr>
-              <w:t>año, modalidad</w:t>
-            </w:r>
-            <w:r>
-              <w:rPr>
-                <w:rFonts w:ascii="Arial" w:hAnsi="Arial" w:cs="Arial"/>
-              </w:rPr>
-              <w:t xml:space="preserve">, créditos </w:t>
-            </w:r>
-            <w:r>
-              <w:rPr>
-                <w:rFonts w:ascii="Arial" w:hAnsi="Arial" w:cs="Arial"/>
-              </w:rPr>
-              <w:t xml:space="preserve">totales </w:t>
-            </w:r>
-            <w:r>
-              <w:rPr>
-                <w:rFonts w:ascii="Arial" w:hAnsi="Arial" w:cs="Arial"/>
-              </w:rPr>
-              <w:t xml:space="preserve">TEPIC, créditos </w:t>
-            </w:r>
-            <w:r>
-              <w:rPr>
-                <w:rFonts w:ascii="Arial" w:hAnsi="Arial" w:cs="Arial"/>
-              </w:rPr>
-              <w:t xml:space="preserve">totales </w:t>
-            </w:r>
-            <w:r>
-              <w:rPr>
-                <w:rFonts w:ascii="Arial" w:hAnsi="Arial" w:cs="Arial"/>
-              </w:rPr>
-              <w:t xml:space="preserve">SATCA, </w:t>
-            </w:r>
-            <w:r>
-              <w:rPr>
-                <w:rFonts w:ascii="Arial" w:hAnsi="Arial" w:cs="Arial"/>
-              </w:rPr>
-              <w:t>Total H</w:t>
-            </w:r>
-            <w:r>
-              <w:rPr>
-                <w:rFonts w:ascii="Arial" w:hAnsi="Arial" w:cs="Arial"/>
-              </w:rPr>
-              <w:t>oras</w:t>
-            </w:r>
-            <w:r>
-              <w:rPr>
-                <w:rFonts w:ascii="Arial" w:hAnsi="Arial" w:cs="Arial"/>
-              </w:rPr>
-              <w:t>/</w:t>
-            </w:r>
-            <w:r>
-              <w:rPr>
-                <w:rFonts w:ascii="Arial" w:hAnsi="Arial" w:cs="Arial"/>
-              </w:rPr>
-              <w:t xml:space="preserve">Teoría, </w:t>
-            </w:r>
-            <w:r>
-              <w:rPr>
-                <w:rFonts w:ascii="Arial" w:hAnsi="Arial" w:cs="Arial"/>
-              </w:rPr>
-              <w:t>Total H</w:t>
-            </w:r>
-            <w:r>
-              <w:rPr>
-                <w:rFonts w:ascii="Arial" w:hAnsi="Arial" w:cs="Arial"/>
-              </w:rPr>
-              <w:t>oras</w:t>
-            </w:r>
-            <w:r>
-              <w:rPr>
-                <w:rFonts w:ascii="Arial" w:hAnsi="Arial" w:cs="Arial"/>
-              </w:rPr>
-              <w:t>/</w:t>
-            </w:r>
-            <w:r>
-              <w:rPr>
-                <w:rFonts w:ascii="Arial" w:hAnsi="Arial" w:cs="Arial"/>
-              </w:rPr>
-              <w:t>Práctica,</w:t>
-            </w:r>
-            <w:r>
-              <w:rPr>
-                <w:rFonts w:ascii="Arial" w:hAnsi="Arial" w:cs="Arial"/>
-              </w:rPr>
-              <w:t xml:space="preserve"> del plan de estudio registrado en el sistema.</w:t>
+              <w:t>Visualizar</w:t>
+            </w:r>
+            <w:r>
+              <w:rPr>
+                <w:rFonts w:ascii="Arial" w:hAnsi="Arial" w:cs="Arial"/>
+              </w:rPr>
+              <w:t xml:space="preserve"> </w:t>
+            </w:r>
+            <w:r>
+              <w:rPr>
+                <w:rFonts w:ascii="Arial" w:hAnsi="Arial" w:cs="Arial"/>
+              </w:rPr>
+              <w:t>el mapa curricular del Plan de Estudios regist</w:t>
+            </w:r>
+            <w:r>
+              <w:rPr>
+                <w:rFonts w:ascii="Arial" w:hAnsi="Arial" w:cs="Arial"/>
+              </w:rPr>
+              <w:t>rado en el sistema.</w:t>
             </w:r>
           </w:p>
         </w:tc>
@@ -373,43 +289,111 @@
                 <w:rFonts w:ascii="Arial" w:hAnsi="Arial" w:cs="Arial"/>
               </w:rPr>
             </w:pPr>
-            <w:proofErr w:type="gramStart"/>
-            <w:r>
-              <w:rPr>
-                <w:rFonts w:ascii="Arial" w:hAnsi="Arial" w:cs="Arial"/>
-              </w:rPr>
-              <w:t xml:space="preserve">Año </w:t>
-            </w:r>
-            <w:r>
-              <w:rPr>
-                <w:rFonts w:ascii="Arial" w:hAnsi="Arial" w:cs="Arial"/>
-              </w:rPr>
-              <w:t xml:space="preserve"> (</w:t>
-            </w:r>
-            <w:proofErr w:type="gramEnd"/>
-            <w:r>
-              <w:rPr>
-                <w:rFonts w:ascii="Arial" w:hAnsi="Arial" w:cs="Arial"/>
-              </w:rPr>
-              <w:t>E</w:t>
-            </w:r>
-            <w:r>
-              <w:rPr>
-                <w:rFonts w:ascii="Arial" w:hAnsi="Arial" w:cs="Arial"/>
-              </w:rPr>
-              <w:t>n</w:t>
-            </w:r>
-            <w:r>
-              <w:rPr>
-                <w:rFonts w:ascii="Arial" w:hAnsi="Arial" w:cs="Arial"/>
-              </w:rPr>
-              <w:t>tero</w:t>
-            </w:r>
-            <w:r>
-              <w:rPr>
-                <w:rFonts w:ascii="Arial" w:hAnsi="Arial" w:cs="Arial"/>
-              </w:rPr>
-              <w:t>)</w:t>
+            <w:r>
+              <w:rPr>
+                <w:rFonts w:ascii="Arial" w:hAnsi="Arial" w:cs="Arial"/>
+              </w:rPr>
+              <w:t>Ninguna</w:t>
+            </w:r>
+          </w:p>
+        </w:tc>
+      </w:tr>
+      <w:tr>
+        <w:tc>
+          <w:tcPr>
+            <w:tcW w:w="4414" w:type="dxa"/>
+          </w:tcPr>
+          <w:p>
+            <w:pPr>
+              <w:rPr>
+                <w:rFonts w:ascii="Arial" w:hAnsi="Arial" w:cs="Arial"/>
+              </w:rPr>
+            </w:pPr>
+            <w:r>
+              <w:rPr>
+                <w:rFonts w:ascii="Arial" w:hAnsi="Arial" w:cs="Arial"/>
+              </w:rPr>
+              <w:t>Origen</w:t>
+            </w:r>
+          </w:p>
+        </w:tc>
+        <w:tc>
+          <w:tcPr>
+            <w:tcW w:w="4414" w:type="dxa"/>
+          </w:tcPr>
+          <w:p>
+            <w:pPr>
+              <w:rPr>
+                <w:rFonts w:ascii="Arial" w:hAnsi="Arial" w:cs="Arial"/>
+              </w:rPr>
+            </w:pPr>
+            <w:r>
+              <w:rPr>
+                <w:rFonts w:ascii="Arial" w:hAnsi="Arial" w:cs="Arial"/>
+              </w:rPr>
+              <w:t>Teclado</w:t>
+            </w:r>
+          </w:p>
+        </w:tc>
+      </w:tr>
+      <w:tr>
+        <w:tc>
+          <w:tcPr>
+            <w:tcW w:w="4414" w:type="dxa"/>
+          </w:tcPr>
+          <w:p>
+            <w:pPr>
+              <w:rPr>
+                <w:rFonts w:ascii="Arial" w:hAnsi="Arial" w:cs="Arial"/>
+              </w:rPr>
+            </w:pPr>
+            <w:r>
+              <w:rPr>
+                <w:rFonts w:ascii="Arial" w:hAnsi="Arial" w:cs="Arial"/>
+              </w:rPr>
+              <w:t>Salidas</w:t>
+            </w:r>
+          </w:p>
+        </w:tc>
+        <w:tc>
+          <w:tcPr>
+            <w:tcW w:w="4414" w:type="dxa"/>
+          </w:tcPr>
+          <w:p>
+            <w:pPr>
+              <w:rPr>
+                <w:rFonts w:ascii="Arial" w:hAnsi="Arial" w:cs="Arial"/>
+              </w:rPr>
+            </w:pPr>
+            <w:r>
+              <w:rPr>
+                <w:rFonts w:ascii="Arial" w:hAnsi="Arial" w:cs="Arial"/>
+              </w:rPr>
+              <w:t>MSG</w:t>
+            </w:r>
+            <w:r>
+              <w:rPr>
+                <w:rFonts w:ascii="Arial" w:hAnsi="Arial" w:cs="Arial"/>
+              </w:rPr>
+              <w:t>1</w:t>
+            </w:r>
+            <w:r>
+              <w:rPr>
+                <w:rFonts w:ascii="Arial" w:hAnsi="Arial" w:cs="Arial"/>
+              </w:rPr>
+              <w:t xml:space="preserve">. ¿Seguro que desea </w:t>
+            </w:r>
+            <w:r>
+              <w:rPr>
+                <w:rFonts w:ascii="Arial" w:hAnsi="Arial" w:cs="Arial"/>
+              </w:rPr>
+              <w:t>eliminar</w:t>
+            </w:r>
+            <w:r>
+              <w:rPr>
+                <w:rFonts w:ascii="Arial" w:hAnsi="Arial" w:cs="Arial"/>
+              </w:rPr>
+              <w:t>?</w:t>
             </w:r>
           </w:p>
           <w:p>
@@ -422,7 +406,249 @@
               <w:rPr>
                 <w:rFonts w:ascii="Arial" w:hAnsi="Arial" w:cs="Arial"/>
               </w:rPr>
-              <w:t>Modalidad</w:t>
+              <w:t>MSG</w:t>
+            </w:r>
+            <w:r>
+              <w:rPr>
+                <w:rFonts w:ascii="Arial" w:hAnsi="Arial" w:cs="Arial"/>
+              </w:rPr>
+              <w:t>2</w:t>
+            </w:r>
+            <w:r>
+              <w:rPr>
+                <w:rFonts w:ascii="Arial" w:hAnsi="Arial" w:cs="Arial"/>
+              </w:rPr>
+              <w:t>.</w:t>
+            </w:r>
+            <w:r>
+              <w:rPr>
+                <w:rFonts w:ascii="Arial" w:hAnsi="Arial" w:cs="Arial"/>
+              </w:rPr>
+              <w:t xml:space="preserve"> Los catálogos necesarios no se han cargado, favor de intentarlo más tarde</w:t>
+            </w:r>
+          </w:p>
+        </w:tc>
+      </w:tr>
+      <w:tr>
+        <w:tc>
+          <w:tcPr>
+            <w:tcW w:w="4414" w:type="dxa"/>
+          </w:tcPr>
+          <w:p>
+            <w:pPr>
+              <w:rPr>
+                <w:rFonts w:ascii="Arial" w:hAnsi="Arial" w:cs="Arial"/>
+              </w:rPr>
+            </w:pPr>
+            <w:r>
+              <w:rPr>
+                <w:rFonts w:ascii="Arial" w:hAnsi="Arial" w:cs="Arial"/>
+              </w:rPr>
+              <w:t>Destino</w:t>
+            </w:r>
+          </w:p>
+        </w:tc>
+        <w:tc>
+          <w:tcPr>
+            <w:tcW w:w="4414" w:type="dxa"/>
+          </w:tcPr>
+          <w:p>
+            <w:pPr>
+              <w:rPr>
+                <w:rFonts w:ascii="Arial" w:hAnsi="Arial" w:cs="Arial"/>
+              </w:rPr>
+            </w:pPr>
+            <w:r>
+              <w:rPr>
+                <w:rFonts w:ascii="Arial" w:hAnsi="Arial" w:cs="Arial"/>
+              </w:rPr>
+              <w:t>Pantalla</w:t>
+            </w:r>
+          </w:p>
+        </w:tc>
+      </w:tr>
+      <w:tr>
+        <w:tc>
+          <w:tcPr>
+            <w:tcW w:w="4414" w:type="dxa"/>
+          </w:tcPr>
+          <w:p>
+            <w:pPr>
+              <w:rPr>
+                <w:rFonts w:ascii="Arial" w:hAnsi="Arial" w:cs="Arial"/>
+              </w:rPr>
+            </w:pPr>
+            <w:r>
+              <w:rPr>
+                <w:rFonts w:ascii="Arial" w:hAnsi="Arial" w:cs="Arial"/>
+              </w:rPr>
+              <w:t>Precondiciones</w:t>
+            </w:r>
+          </w:p>
+        </w:tc>
+        <w:tc>
+          <w:tcPr>
+            <w:tcW w:w="4414" w:type="dxa"/>
+          </w:tcPr>
+          <w:p>
+            <w:pPr>
+              <w:rPr>
+                <w:rFonts w:ascii="Arial" w:hAnsi="Arial" w:cs="Arial"/>
+              </w:rPr>
+            </w:pPr>
+            <w:r>
+              <w:rPr>
+                <w:rFonts w:ascii="Arial" w:hAnsi="Arial" w:cs="Arial"/>
+              </w:rPr>
+              <w:t xml:space="preserve">Debe de existir al menos </w:t>
+            </w:r>
+            <w:r>
+              <w:rPr>
+                <w:rFonts w:ascii="Arial" w:hAnsi="Arial" w:cs="Arial"/>
+              </w:rPr>
+              <w:t xml:space="preserve">un Plan de Estudios </w:t>
+            </w:r>
+            <w:r>
+              <w:rPr>
+                <w:rFonts w:ascii="Arial" w:hAnsi="Arial" w:cs="Arial"/>
+              </w:rPr>
+              <w:t xml:space="preserve">con Unidades de Aprendizaje </w:t>
+            </w:r>
+            <w:r>
+              <w:rPr>
+                <w:rFonts w:ascii="Arial" w:hAnsi="Arial" w:cs="Arial"/>
+              </w:rPr>
+              <w:t>registrad</w:t>
+            </w:r>
+            <w:r>
+              <w:rPr>
+                <w:rFonts w:ascii="Arial" w:hAnsi="Arial" w:cs="Arial"/>
+              </w:rPr>
+              <w:t>o</w:t>
+            </w:r>
+            <w:r>
+              <w:rPr>
+                <w:rFonts w:ascii="Arial" w:hAnsi="Arial" w:cs="Arial"/>
+              </w:rPr>
+              <w:t xml:space="preserve"> en el sistema.</w:t>
+            </w:r>
+          </w:p>
+        </w:tc>
+      </w:tr>
+      <w:tr>
+        <w:tc>
+          <w:tcPr>
+            <w:tcW w:w="4414" w:type="dxa"/>
+          </w:tcPr>
+          <w:p>
+            <w:pPr>
+              <w:rPr>
+                <w:rFonts w:ascii="Arial" w:hAnsi="Arial" w:cs="Arial"/>
+              </w:rPr>
+            </w:pPr>
+            <w:r>
+              <w:rPr>
+                <w:rFonts w:ascii="Arial" w:hAnsi="Arial" w:cs="Arial"/>
+              </w:rPr>
+              <w:t>Postcondiciones</w:t>
+            </w:r>
+          </w:p>
+        </w:tc>
+        <w:tc>
+          <w:tcPr>
+            <w:tcW w:w="4414" w:type="dxa"/>
+          </w:tcPr>
+          <w:p>
+            <w:pPr>
+              <w:rPr>
+                <w:rFonts w:ascii="Arial" w:hAnsi="Arial" w:cs="Arial"/>
+              </w:rPr>
+            </w:pPr>
+            <w:r>
+              <w:rPr>
+                <w:rFonts w:ascii="Arial" w:hAnsi="Arial" w:cs="Arial"/>
+              </w:rPr>
+              <w:t xml:space="preserve">El </w:t>
+            </w:r>
+            <w:r>
+              <w:rPr>
+                <w:rFonts w:ascii="Arial" w:hAnsi="Arial" w:cs="Arial"/>
+              </w:rPr>
+              <w:t>P</w:t>
+            </w:r>
+            <w:r>
+              <w:rPr>
+                <w:rFonts w:ascii="Arial" w:hAnsi="Arial" w:cs="Arial"/>
+              </w:rPr>
+              <w:t>lan de Estudios</w:t>
+            </w:r>
+            <w:r>
+              <w:rPr>
+                <w:rFonts w:ascii="Arial" w:hAnsi="Arial" w:cs="Arial"/>
+              </w:rPr>
+              <w:t xml:space="preserve"> y las Unidades de Aprendizaje</w:t>
+            </w:r>
+            <w:r>
+              <w:rPr>
+                <w:rFonts w:ascii="Arial" w:hAnsi="Arial" w:cs="Arial"/>
+              </w:rPr>
+              <w:t xml:space="preserve"> son visualizadas en el </w:t>
+            </w:r>
+            <w:r>
+              <w:rPr>
+                <w:rFonts w:ascii="Arial" w:hAnsi="Arial" w:cs="Arial"/>
+              </w:rPr>
+              <w:t>sistema.</w:t>
+            </w:r>
+          </w:p>
+        </w:tc>
+      </w:tr>
+      <w:tr>
+        <w:tc>
+          <w:tcPr>
+            <w:tcW w:w="4414" w:type="dxa"/>
+          </w:tcPr>
+          <w:p>
+            <w:pPr>
+              <w:rPr>
+                <w:rFonts w:ascii="Arial" w:hAnsi="Arial" w:cs="Arial"/>
+              </w:rPr>
+            </w:pPr>
+            <w:r>
+              <w:rPr>
+                <w:rFonts w:ascii="Arial" w:hAnsi="Arial" w:cs="Arial"/>
+              </w:rPr>
+              <w:t>Errores:</w:t>
+            </w:r>
+          </w:p>
+        </w:tc>
+        <w:tc>
+          <w:tcPr>
+            <w:tcW w:w="4414" w:type="dxa"/>
+          </w:tcPr>
+          <w:p>
+            <w:pPr>
+              <w:rPr>
+                <w:rFonts w:ascii="Arial" w:hAnsi="Arial" w:cs="Arial"/>
+              </w:rPr>
+            </w:pPr>
+            <w:r>
+              <w:rPr>
+                <w:rFonts w:ascii="Arial" w:hAnsi="Arial" w:cs="Arial"/>
+              </w:rPr>
+              <w:t>E1. E</w:t>
+            </w:r>
+            <w:r>
+              <w:rPr>
+                <w:rFonts w:ascii="Arial" w:hAnsi="Arial" w:cs="Arial"/>
+              </w:rPr>
+              <w:t>l sistema no permite editar Plan de Estudios con las Unidades de Aprendizaje</w:t>
+            </w:r>
+            <w:r>
+              <w:rPr>
+                <w:rFonts w:ascii="Arial" w:hAnsi="Arial" w:cs="Arial"/>
+              </w:rPr>
+              <w:t xml:space="preserve"> registradas.</w:t>
             </w:r>
           </w:p>
           <w:p>
@@ -435,114 +661,25 @@
               <w:rPr>
                 <w:rFonts w:ascii="Arial" w:hAnsi="Arial" w:cs="Arial"/>
               </w:rPr>
-              <w:t xml:space="preserve">Créditos TEPIC (Tipo </w:t>
-            </w:r>
-            <w:proofErr w:type="spellStart"/>
-            <w:r>
-              <w:rPr>
-                <w:rFonts w:ascii="Arial" w:hAnsi="Arial" w:cs="Arial"/>
-              </w:rPr>
-              <w:t>double</w:t>
-            </w:r>
-            <w:proofErr w:type="spellEnd"/>
-            <w:r>
-              <w:rPr>
-                <w:rFonts w:ascii="Arial" w:hAnsi="Arial" w:cs="Arial"/>
-              </w:rPr>
-              <w:t>)</w:t>
-            </w:r>
-          </w:p>
-          <w:p>
-            <w:pPr>
-              <w:rPr>
-                <w:rFonts w:ascii="Arial" w:hAnsi="Arial" w:cs="Arial"/>
-              </w:rPr>
-            </w:pPr>
-            <w:r>
-              <w:rPr>
-                <w:rFonts w:ascii="Arial" w:hAnsi="Arial" w:cs="Arial"/>
-              </w:rPr>
-              <w:t xml:space="preserve">Créditos SATCA (Tipo </w:t>
-            </w:r>
-            <w:proofErr w:type="spellStart"/>
-            <w:r>
-              <w:rPr>
-                <w:rFonts w:ascii="Arial" w:hAnsi="Arial" w:cs="Arial"/>
-              </w:rPr>
-              <w:t>double</w:t>
-            </w:r>
-            <w:proofErr w:type="spellEnd"/>
-            <w:r>
-              <w:rPr>
-                <w:rFonts w:ascii="Arial" w:hAnsi="Arial" w:cs="Arial"/>
-              </w:rPr>
-              <w:t>)</w:t>
-            </w:r>
-          </w:p>
-          <w:p>
-            <w:pPr>
-              <w:rPr>
-                <w:rFonts w:ascii="Arial" w:hAnsi="Arial" w:cs="Arial"/>
-              </w:rPr>
-            </w:pPr>
-            <w:proofErr w:type="gramStart"/>
-            <w:r>
-              <w:rPr>
-                <w:rFonts w:ascii="Arial" w:hAnsi="Arial" w:cs="Arial"/>
-              </w:rPr>
-              <w:t>Total</w:t>
-            </w:r>
-            <w:proofErr w:type="gramEnd"/>
-            <w:r>
-              <w:rPr>
-                <w:rFonts w:ascii="Arial" w:hAnsi="Arial" w:cs="Arial"/>
-              </w:rPr>
-              <w:t xml:space="preserve"> Horas/Teoría</w:t>
-            </w:r>
-            <w:r>
-              <w:rPr>
-                <w:rFonts w:ascii="Arial" w:hAnsi="Arial" w:cs="Arial"/>
-              </w:rPr>
-              <w:t xml:space="preserve"> </w:t>
-            </w:r>
-            <w:r>
-              <w:rPr>
-                <w:rFonts w:ascii="Arial" w:hAnsi="Arial" w:cs="Arial"/>
-              </w:rPr>
-              <w:t>(Tipo entero)</w:t>
-            </w:r>
-          </w:p>
-          <w:p>
-            <w:pPr>
-              <w:rPr>
-                <w:rFonts w:ascii="Arial" w:hAnsi="Arial" w:cs="Arial"/>
-              </w:rPr>
-            </w:pPr>
-            <w:proofErr w:type="gramStart"/>
-            <w:r>
-              <w:rPr>
-                <w:rFonts w:ascii="Arial" w:hAnsi="Arial" w:cs="Arial"/>
-              </w:rPr>
-              <w:t>Total</w:t>
-            </w:r>
-            <w:proofErr w:type="gramEnd"/>
-            <w:r>
-              <w:rPr>
-                <w:rFonts w:ascii="Arial" w:hAnsi="Arial" w:cs="Arial"/>
-              </w:rPr>
-              <w:t xml:space="preserve"> Horas/Teoría</w:t>
-            </w:r>
-            <w:r>
-              <w:rPr>
-                <w:rFonts w:ascii="Arial" w:hAnsi="Arial" w:cs="Arial"/>
-              </w:rPr>
-              <w:t xml:space="preserve"> </w:t>
-            </w:r>
-            <w:r>
-              <w:rPr>
-                <w:rFonts w:ascii="Arial" w:hAnsi="Arial" w:cs="Arial"/>
-              </w:rPr>
-              <w:t>(Tipo entero)</w:t>
+              <w:t xml:space="preserve">E1. El sistema no permite </w:t>
+            </w:r>
+            <w:r>
+              <w:rPr>
+                <w:rFonts w:ascii="Arial" w:hAnsi="Arial" w:cs="Arial"/>
+              </w:rPr>
+              <w:t>eliminar</w:t>
+            </w:r>
+            <w:r>
+              <w:rPr>
+                <w:rFonts w:ascii="Arial" w:hAnsi="Arial" w:cs="Arial"/>
+              </w:rPr>
+              <w:t xml:space="preserve"> Plan de Estudios con las Unidades de Aprendizaje registradas</w:t>
+            </w:r>
+            <w:r>
+              <w:rPr>
+                <w:rFonts w:ascii="Arial" w:hAnsi="Arial" w:cs="Arial"/>
+              </w:rPr>
+              <w:t>.</w:t>
             </w:r>
           </w:p>
           <w:p>
@@ -569,7 +706,7 @@
               <w:rPr>
                 <w:rFonts w:ascii="Arial" w:hAnsi="Arial" w:cs="Arial"/>
               </w:rPr>
-              <w:t>Origen</w:t>
+              <w:t>Estado:</w:t>
             </w:r>
           </w:p>
         </w:tc>
@@ -587,21 +724,7 @@
               <w:rPr>
                 <w:rFonts w:ascii="Arial" w:hAnsi="Arial" w:cs="Arial"/>
               </w:rPr>
-              <w:t xml:space="preserve">Teclado, </w:t>
-            </w:r>
-            <w:proofErr w:type="gramStart"/>
-            <w:r>
-              <w:rPr>
-                <w:rFonts w:ascii="Arial" w:hAnsi="Arial" w:cs="Arial"/>
-              </w:rPr>
-              <w:t>Mouse</w:t>
-            </w:r>
-            <w:proofErr w:type="gramEnd"/>
-            <w:r>
-              <w:rPr>
-                <w:rFonts w:ascii="Arial" w:hAnsi="Arial" w:cs="Arial"/>
-              </w:rPr>
-              <w:t>.</w:t>
+              <w:t>Revisión</w:t>
             </w:r>
           </w:p>
         </w:tc>
@@ -621,7 +744,7 @@
               <w:rPr>
                 <w:rFonts w:ascii="Arial" w:hAnsi="Arial" w:cs="Arial"/>
               </w:rPr>
-              <w:t>Salidas</w:t>
+              <w:t>Observaciones</w:t>
             </w:r>
           </w:p>
         </w:tc>
@@ -635,433 +758,6 @@
                 <w:rFonts w:ascii="Arial" w:hAnsi="Arial" w:cs="Arial"/>
               </w:rPr>
             </w:pPr>
-            <w:r>
-              <w:rPr>
-                <w:rFonts w:ascii="Arial" w:hAnsi="Arial" w:cs="Arial"/>
-              </w:rPr>
-              <w:t>MSG1. Los campos marcados con (*) son obligatorios.</w:t>
-            </w:r>
-          </w:p>
-          <w:p>
-            <w:pPr>
-              <w:rPr>
-                <w:rFonts w:ascii="Arial" w:hAnsi="Arial" w:cs="Arial"/>
-              </w:rPr>
-            </w:pPr>
-            <w:r>
-              <w:rPr>
-                <w:rFonts w:ascii="Arial" w:hAnsi="Arial" w:cs="Arial"/>
-              </w:rPr>
-              <w:t xml:space="preserve">MSG2. </w:t>
-            </w:r>
-            <w:r>
-              <w:rPr>
-                <w:rFonts w:ascii="Arial" w:hAnsi="Arial" w:cs="Arial"/>
-              </w:rPr>
-              <w:t>Plan de Estudios</w:t>
-            </w:r>
-            <w:r>
-              <w:rPr>
-                <w:rFonts w:ascii="Arial" w:hAnsi="Arial" w:cs="Arial"/>
-              </w:rPr>
-              <w:t xml:space="preserve"> </w:t>
-            </w:r>
-            <w:r>
-              <w:rPr>
-                <w:rFonts w:ascii="Arial" w:hAnsi="Arial" w:cs="Arial"/>
-              </w:rPr>
-              <w:t>modificad</w:t>
-            </w:r>
-            <w:r>
-              <w:rPr>
-                <w:rFonts w:ascii="Arial" w:hAnsi="Arial" w:cs="Arial"/>
-              </w:rPr>
-              <w:t>o</w:t>
-            </w:r>
-            <w:r>
-              <w:rPr>
-                <w:rFonts w:ascii="Arial" w:hAnsi="Arial" w:cs="Arial"/>
-              </w:rPr>
-              <w:t xml:space="preserve"> exitosamente</w:t>
-            </w:r>
-            <w:r>
-              <w:rPr>
-                <w:rFonts w:ascii="Arial" w:hAnsi="Arial" w:cs="Arial"/>
-              </w:rPr>
-              <w:t>.</w:t>
-            </w:r>
-            <w:bookmarkStart w:id="0" w:name="_GoBack"/>
-            <w:bookmarkEnd w:id="0"/>
-          </w:p>
-          <w:p>
-            <w:pPr>
-              <w:rPr>
-                <w:rFonts w:ascii="Arial" w:hAnsi="Arial" w:cs="Arial"/>
-              </w:rPr>
-            </w:pPr>
-            <w:r>
-              <w:rPr>
-                <w:rFonts w:ascii="Arial" w:hAnsi="Arial" w:cs="Arial"/>
-              </w:rPr>
-              <w:t xml:space="preserve">MSG3. ¿Seguro que desea </w:t>
-            </w:r>
-            <w:r>
-              <w:rPr>
-                <w:rFonts w:ascii="Arial" w:hAnsi="Arial" w:cs="Arial"/>
-              </w:rPr>
-              <w:t>cancelar</w:t>
-            </w:r>
-            <w:r>
-              <w:rPr>
-                <w:rFonts w:ascii="Arial" w:hAnsi="Arial" w:cs="Arial"/>
-              </w:rPr>
-              <w:t>?</w:t>
-            </w:r>
-          </w:p>
-          <w:p>
-            <w:pPr>
-              <w:rPr>
-                <w:rFonts w:ascii="Arial" w:hAnsi="Arial" w:cs="Arial"/>
-              </w:rPr>
-            </w:pPr>
-            <w:r>
-              <w:rPr>
-                <w:rFonts w:ascii="Arial" w:hAnsi="Arial" w:cs="Arial"/>
-              </w:rPr>
-              <w:t>MSG</w:t>
-            </w:r>
-            <w:r>
-              <w:rPr>
-                <w:rFonts w:ascii="Arial" w:hAnsi="Arial" w:cs="Arial"/>
-              </w:rPr>
-              <w:t>4</w:t>
-            </w:r>
-            <w:r>
-              <w:rPr>
-                <w:rFonts w:ascii="Arial" w:hAnsi="Arial" w:cs="Arial"/>
-              </w:rPr>
-              <w:t>.</w:t>
-            </w:r>
-            <w:r>
-              <w:rPr>
-                <w:rFonts w:ascii="Arial" w:hAnsi="Arial" w:cs="Arial"/>
-              </w:rPr>
-              <w:t xml:space="preserve"> Los catálogos necesarios no se han cargado, favor de intentarlo más tarde.</w:t>
-            </w:r>
-          </w:p>
-          <w:p>
-            <w:pPr>
-              <w:rPr>
-                <w:rFonts w:ascii="Arial" w:hAnsi="Arial" w:cs="Arial"/>
-              </w:rPr>
-            </w:pPr>
-            <w:r>
-              <w:rPr>
-                <w:rFonts w:ascii="Arial" w:hAnsi="Arial" w:cs="Arial"/>
-              </w:rPr>
-              <w:t>MSG5. Entrada no valida.</w:t>
-            </w:r>
-          </w:p>
-        </w:tc>
-      </w:tr>
-      <w:tr>
-        <w:tc>
-          <w:tcPr>
-            <w:tcW w:w="4414" w:type="dxa"/>
-          </w:tcPr>
-          <w:p>
-            <w:pPr>
-              <w:rPr>
-                <w:rFonts w:ascii="Arial" w:hAnsi="Arial" w:cs="Arial"/>
-              </w:rPr>
-            </w:pPr>
-            <w:r>
-              <w:rPr>
-                <w:rFonts w:ascii="Arial" w:hAnsi="Arial" w:cs="Arial"/>
-              </w:rPr>
-              <w:t>Destino</w:t>
-            </w:r>
-          </w:p>
-        </w:tc>
-        <w:tc>
-          <w:tcPr>
-            <w:tcW w:w="4414" w:type="dxa"/>
-          </w:tcPr>
-          <w:p>
-            <w:pPr>
-              <w:rPr>
-                <w:rFonts w:ascii="Arial" w:hAnsi="Arial" w:cs="Arial"/>
-              </w:rPr>
-            </w:pPr>
-            <w:r>
-              <w:rPr>
-                <w:rFonts w:ascii="Arial" w:hAnsi="Arial" w:cs="Arial"/>
-              </w:rPr>
-              <w:t>Pantalla</w:t>
-            </w:r>
-          </w:p>
-        </w:tc>
-      </w:tr>
-      <w:tr>
-        <w:tc>
-          <w:tcPr>
-            <w:tcW w:w="4414" w:type="dxa"/>
-          </w:tcPr>
-          <w:p>
-            <w:pPr>
-              <w:rPr>
-                <w:rFonts w:ascii="Arial" w:hAnsi="Arial" w:cs="Arial"/>
-              </w:rPr>
-            </w:pPr>
-            <w:r>
-              <w:rPr>
-                <w:rFonts w:ascii="Arial" w:hAnsi="Arial" w:cs="Arial"/>
-              </w:rPr>
-              <w:t>Precondiciones</w:t>
-            </w:r>
-          </w:p>
-        </w:tc>
-        <w:tc>
-          <w:tcPr>
-            <w:tcW w:w="4414" w:type="dxa"/>
-          </w:tcPr>
-          <w:p>
-            <w:pPr>
-              <w:rPr>
-                <w:rFonts w:ascii="Arial" w:hAnsi="Arial" w:cs="Arial"/>
-              </w:rPr>
-            </w:pPr>
-            <w:r>
-              <w:rPr>
-                <w:rFonts w:ascii="Arial" w:hAnsi="Arial" w:cs="Arial"/>
-              </w:rPr>
-              <w:t xml:space="preserve">Debe de existir al menos </w:t>
-            </w:r>
-            <w:r>
-              <w:rPr>
-                <w:rFonts w:ascii="Arial" w:hAnsi="Arial" w:cs="Arial"/>
-              </w:rPr>
-              <w:t xml:space="preserve">un Plan de Estudios </w:t>
-            </w:r>
-            <w:r>
-              <w:rPr>
-                <w:rFonts w:ascii="Arial" w:hAnsi="Arial" w:cs="Arial"/>
-              </w:rPr>
-              <w:t>registrad</w:t>
-            </w:r>
-            <w:r>
-              <w:rPr>
-                <w:rFonts w:ascii="Arial" w:hAnsi="Arial" w:cs="Arial"/>
-              </w:rPr>
-              <w:t>o</w:t>
-            </w:r>
-            <w:r>
-              <w:rPr>
-                <w:rFonts w:ascii="Arial" w:hAnsi="Arial" w:cs="Arial"/>
-              </w:rPr>
-              <w:t xml:space="preserve"> en el sistema.</w:t>
-            </w:r>
-          </w:p>
-        </w:tc>
-      </w:tr>
-      <w:tr>
-        <w:tc>
-          <w:tcPr>
-            <w:tcW w:w="4414" w:type="dxa"/>
-          </w:tcPr>
-          <w:p>
-            <w:pPr>
-              <w:rPr>
-                <w:rFonts w:ascii="Arial" w:hAnsi="Arial" w:cs="Arial"/>
-              </w:rPr>
-            </w:pPr>
-            <w:r>
-              <w:rPr>
-                <w:rFonts w:ascii="Arial" w:hAnsi="Arial" w:cs="Arial"/>
-              </w:rPr>
-              <w:t>Postcondiciones</w:t>
-            </w:r>
-          </w:p>
-        </w:tc>
-        <w:tc>
-          <w:tcPr>
-            <w:tcW w:w="4414" w:type="dxa"/>
-          </w:tcPr>
-          <w:p>
-            <w:pPr>
-              <w:rPr>
-                <w:rFonts w:ascii="Arial" w:hAnsi="Arial" w:cs="Arial"/>
-              </w:rPr>
-            </w:pPr>
-            <w:r>
-              <w:rPr>
-                <w:rFonts w:ascii="Arial" w:hAnsi="Arial" w:cs="Arial"/>
-              </w:rPr>
-              <w:t>El plan de Estudios</w:t>
-            </w:r>
-            <w:r>
-              <w:rPr>
-                <w:rFonts w:ascii="Arial" w:hAnsi="Arial" w:cs="Arial"/>
-              </w:rPr>
-              <w:t xml:space="preserve"> </w:t>
-            </w:r>
-            <w:r>
-              <w:rPr>
-                <w:rFonts w:ascii="Arial" w:hAnsi="Arial" w:cs="Arial"/>
-              </w:rPr>
-              <w:t xml:space="preserve">queda </w:t>
-            </w:r>
-            <w:r>
-              <w:rPr>
-                <w:rFonts w:ascii="Arial" w:hAnsi="Arial" w:cs="Arial"/>
-              </w:rPr>
-              <w:t>modificad</w:t>
-            </w:r>
-            <w:r>
-              <w:rPr>
-                <w:rFonts w:ascii="Arial" w:hAnsi="Arial" w:cs="Arial"/>
-              </w:rPr>
-              <w:t>o</w:t>
-            </w:r>
-            <w:r>
-              <w:rPr>
-                <w:rFonts w:ascii="Arial" w:hAnsi="Arial" w:cs="Arial"/>
-              </w:rPr>
-              <w:t xml:space="preserve"> en el sistema.</w:t>
-            </w:r>
-          </w:p>
-        </w:tc>
-      </w:tr>
-      <w:tr>
-        <w:tc>
-          <w:tcPr>
-            <w:tcW w:w="4414" w:type="dxa"/>
-          </w:tcPr>
-          <w:p>
-            <w:pPr>
-              <w:rPr>
-                <w:rFonts w:ascii="Arial" w:hAnsi="Arial" w:cs="Arial"/>
-              </w:rPr>
-            </w:pPr>
-            <w:r>
-              <w:rPr>
-                <w:rFonts w:ascii="Arial" w:hAnsi="Arial" w:cs="Arial"/>
-              </w:rPr>
-              <w:t>Errores:</w:t>
-            </w:r>
-          </w:p>
-        </w:tc>
-        <w:tc>
-          <w:tcPr>
-            <w:tcW w:w="4414" w:type="dxa"/>
-          </w:tcPr>
-          <w:p>
-            <w:pPr>
-              <w:rPr>
-                <w:rFonts w:ascii="Arial" w:hAnsi="Arial" w:cs="Arial"/>
-              </w:rPr>
-            </w:pPr>
-            <w:r>
-              <w:rPr>
-                <w:rFonts w:ascii="Arial" w:hAnsi="Arial" w:cs="Arial"/>
-              </w:rPr>
-              <w:t>E1. Entrada invalidad de un carácter no entero.</w:t>
-            </w:r>
-          </w:p>
-          <w:p>
-            <w:pPr>
-              <w:rPr>
-                <w:rFonts w:ascii="Arial" w:hAnsi="Arial" w:cs="Arial"/>
-              </w:rPr>
-            </w:pPr>
-            <w:r>
-              <w:rPr>
-                <w:rFonts w:ascii="Arial" w:hAnsi="Arial" w:cs="Arial"/>
-              </w:rPr>
-              <w:t>E2. Entrada in</w:t>
-            </w:r>
-            <w:r>
-              <w:rPr>
-                <w:rFonts w:ascii="Arial" w:hAnsi="Arial" w:cs="Arial"/>
-              </w:rPr>
-              <w:t>v</w:t>
-            </w:r>
-            <w:r>
-              <w:rPr>
-                <w:rFonts w:ascii="Arial" w:hAnsi="Arial" w:cs="Arial"/>
-              </w:rPr>
-              <w:t>alida de un carácter no doublé.</w:t>
-            </w:r>
-          </w:p>
-        </w:tc>
-      </w:tr>
-      <w:tr>
-        <w:tc>
-          <w:tcPr>
-            <w:tcW w:w="4414" w:type="dxa"/>
-          </w:tcPr>
-          <w:p>
-            <w:pPr>
-              <w:rPr>
-                <w:rFonts w:ascii="Arial" w:hAnsi="Arial" w:cs="Arial"/>
-              </w:rPr>
-            </w:pPr>
-            <w:r>
-              <w:rPr>
-                <w:rFonts w:ascii="Arial" w:hAnsi="Arial" w:cs="Arial"/>
-              </w:rPr>
-              <w:t>Estado:</w:t>
-            </w:r>
-          </w:p>
-        </w:tc>
-        <w:tc>
-          <w:tcPr>
-            <w:tcW w:w="4414" w:type="dxa"/>
-          </w:tcPr>
-          <w:p>
-            <w:pPr>
-              <w:rPr>
-                <w:rFonts w:ascii="Arial" w:hAnsi="Arial" w:cs="Arial"/>
-              </w:rPr>
-            </w:pPr>
-            <w:r>
-              <w:rPr>
-                <w:rFonts w:ascii="Arial" w:hAnsi="Arial" w:cs="Arial"/>
-              </w:rPr>
-              <w:t>Revisión</w:t>
-            </w:r>
-          </w:p>
-        </w:tc>
-      </w:tr>
-      <w:tr>
-        <w:tc>
-          <w:tcPr>
-            <w:tcW w:w="4414" w:type="dxa"/>
-          </w:tcPr>
-          <w:p>
-            <w:pPr>
-              <w:rPr>
-                <w:rFonts w:ascii="Arial" w:hAnsi="Arial" w:cs="Arial"/>
-              </w:rPr>
-            </w:pPr>
-            <w:r>
-              <w:rPr>
-                <w:rFonts w:ascii="Arial" w:hAnsi="Arial" w:cs="Arial"/>
-              </w:rPr>
-              <w:t>Observaciones</w:t>
-            </w:r>
-          </w:p>
-        </w:tc>
-        <w:tc>
-          <w:tcPr>
-            <w:tcW w:w="4414" w:type="dxa"/>
-          </w:tcPr>
-          <w:p>
-            <w:pPr>
-              <w:rPr>
-                <w:rFonts w:ascii="Arial" w:hAnsi="Arial" w:cs="Arial"/>
-              </w:rPr>
-            </w:pPr>
           </w:p>
         </w:tc>
       </w:tr>
@@ -1091,7 +787,7 @@
           <w:sz w:val="30"/>
           <w:szCs w:val="30"/>
         </w:rPr>
-        <w:t>10</w:t>
+        <w:t>6</w:t>
       </w:r>
       <w:r>
         <w:rPr>
@@ -1118,7 +814,7 @@
           <w:sz w:val="30"/>
           <w:szCs w:val="30"/>
         </w:rPr>
-        <w:t>Editar</w:t>
+        <w:t>Consultar M</w:t>
       </w:r>
       <w:r>
         <w:rPr>
@@ -1127,7 +823,7 @@
           <w:sz w:val="30"/>
           <w:szCs w:val="30"/>
         </w:rPr>
-        <w:t xml:space="preserve"> Plan de Estudios</w:t>
+        <w:t>apa Cu</w:t>
       </w:r>
       <w:r>
         <w:rPr>
@@ -1136,6 +832,15 @@
           <w:sz w:val="30"/>
           <w:szCs w:val="30"/>
         </w:rPr>
+        <w:t>rricular</w:t>
+      </w:r>
+      <w:r>
+        <w:rPr>
+          <w:rFonts w:ascii="Arial" w:hAnsi="Arial" w:cs="Arial"/>
+          <w:b/>
+          <w:sz w:val="30"/>
+          <w:szCs w:val="30"/>
+        </w:rPr>
         <w:t>”</w:t>
       </w:r>
     </w:p>
@@ -1164,13 +869,37 @@
         <w:rPr>
           <w:rFonts w:ascii="Arial" w:hAnsi="Arial" w:cs="Arial"/>
         </w:rPr>
-        <w:t xml:space="preserve">El usuario </w:t>
-      </w:r>
-      <w:r>
-        <w:rPr>
-          <w:rFonts w:ascii="Arial" w:hAnsi="Arial" w:cs="Arial"/>
-        </w:rPr>
-        <w:t>Docente</w:t>
+        <w:t xml:space="preserve">El </w:t>
+      </w:r>
+      <w:r>
+        <w:rPr>
+          <w:rFonts w:ascii="Arial" w:hAnsi="Arial" w:cs="Arial"/>
+        </w:rPr>
+        <w:t>usuario</w:t>
+      </w:r>
+      <w:r>
+        <w:rPr>
+          <w:rFonts w:ascii="Arial" w:hAnsi="Arial" w:cs="Arial"/>
+        </w:rPr>
+        <w:t xml:space="preserve"> Docente </w:t>
+      </w:r>
+      <w:r>
+        <w:rPr>
+          <w:rFonts w:ascii="Arial" w:hAnsi="Arial" w:cs="Arial"/>
+        </w:rPr>
+        <w:t>visualiza</w:t>
+      </w:r>
+      <w:r>
+        <w:rPr>
+          <w:rFonts w:ascii="Arial" w:hAnsi="Arial" w:cs="Arial"/>
+        </w:rPr>
+        <w:t xml:space="preserve"> la </w:t>
+      </w:r>
+      <w:r>
+        <w:rPr>
+          <w:rFonts w:ascii="Arial" w:hAnsi="Arial" w:cs="Arial"/>
+        </w:rPr>
+        <w:t>totalidad</w:t>
       </w:r>
       <w:r>
         <w:rPr>
@@ -1182,43 +911,7 @@
         <w:rPr>
           <w:rFonts w:ascii="Arial" w:hAnsi="Arial" w:cs="Arial"/>
         </w:rPr>
-        <w:t>modifica</w:t>
-      </w:r>
-      <w:r>
-        <w:rPr>
-          <w:rFonts w:ascii="Arial" w:hAnsi="Arial" w:cs="Arial"/>
-        </w:rPr>
-        <w:t xml:space="preserve"> los datos de</w:t>
-      </w:r>
-      <w:r>
-        <w:rPr>
-          <w:rFonts w:ascii="Arial" w:hAnsi="Arial" w:cs="Arial"/>
-        </w:rPr>
-        <w:t xml:space="preserve">l </w:t>
-      </w:r>
-      <w:r>
-        <w:rPr>
-          <w:rFonts w:ascii="Arial" w:hAnsi="Arial" w:cs="Arial"/>
-        </w:rPr>
-        <w:t xml:space="preserve">Plan de Estudios </w:t>
-      </w:r>
-      <w:r>
-        <w:rPr>
-          <w:rFonts w:ascii="Arial" w:hAnsi="Arial" w:cs="Arial"/>
-        </w:rPr>
-        <w:t>registrad</w:t>
-      </w:r>
-      <w:r>
-        <w:rPr>
-          <w:rFonts w:ascii="Arial" w:hAnsi="Arial" w:cs="Arial"/>
-        </w:rPr>
-        <w:t>o</w:t>
-      </w:r>
-      <w:r>
-        <w:rPr>
-          <w:rFonts w:ascii="Arial" w:hAnsi="Arial" w:cs="Arial"/>
-        </w:rPr>
-        <w:t xml:space="preserve"> en el sistema.</w:t>
+        <w:t>de los contenidos del Mapa Curricular registrados.</w:t>
       </w:r>
     </w:p>
     <w:p>
@@ -1237,6 +930,41 @@
       </w:r>
     </w:p>
     <w:p/>
+    <w:p>
+      <w:pPr>
+        <w:rPr>
+          <w:rFonts w:ascii="Arial" w:hAnsi="Arial" w:cs="Arial"/>
+        </w:rPr>
+      </w:pPr>
+    </w:p>
+    <w:p>
+      <w:pPr>
+        <w:rPr>
+          <w:rFonts w:ascii="Arial" w:hAnsi="Arial" w:cs="Arial"/>
+        </w:rPr>
+      </w:pPr>
+    </w:p>
+    <w:p>
+      <w:pPr>
+        <w:rPr>
+          <w:rFonts w:ascii="Arial" w:hAnsi="Arial" w:cs="Arial"/>
+        </w:rPr>
+      </w:pPr>
+    </w:p>
+    <w:p>
+      <w:pPr>
+        <w:rPr>
+          <w:rFonts w:ascii="Arial" w:hAnsi="Arial" w:cs="Arial"/>
+        </w:rPr>
+      </w:pPr>
+    </w:p>
+    <w:p>
+      <w:pPr>
+        <w:rPr>
+          <w:rFonts w:ascii="Arial" w:hAnsi="Arial" w:cs="Arial"/>
+        </w:rPr>
+      </w:pPr>
+    </w:p>
     <w:p>
       <w:pPr>
         <w:rPr>
@@ -1343,7 +1071,7 @@
         <w:rPr>
           <w:rFonts w:ascii="Arial" w:hAnsi="Arial" w:cs="Arial"/>
         </w:rPr>
-        <w:t>Editar</w:t>
+        <w:t>Consultar</w:t>
       </w:r>
       <w:r>
         <w:rPr>
@@ -1391,13 +1119,13 @@
         <w:rPr>
           <w:rFonts w:ascii="Arial" w:hAnsi="Arial" w:cs="Arial"/>
         </w:rPr>
-        <w:t xml:space="preserve">r </w:t>
-      </w:r>
-      <w:r>
-        <w:rPr>
-          <w:rFonts w:ascii="Arial" w:hAnsi="Arial" w:cs="Arial"/>
-        </w:rPr>
-        <w:t>Mapa Curricular</w:t>
+        <w:t>r</w:t>
+      </w:r>
+      <w:r>
+        <w:rPr>
+          <w:rFonts w:ascii="Arial" w:hAnsi="Arial" w:cs="Arial"/>
+        </w:rPr>
+        <w:t xml:space="preserve"> Tareas</w:t>
       </w:r>
       <w:r>
         <w:rPr>
@@ -1481,37 +1209,13 @@
         <w:rPr>
           <w:rFonts w:ascii="Arial" w:hAnsi="Arial" w:cs="Arial"/>
         </w:rPr>
-        <w:t>.1.</w:t>
-      </w:r>
-      <w:r>
-        <w:rPr>
-          <w:rFonts w:ascii="Arial" w:hAnsi="Arial" w:cs="Arial"/>
-        </w:rPr>
-        <w:t>1</w:t>
-      </w:r>
-      <w:r>
-        <w:rPr>
-          <w:rFonts w:ascii="Arial" w:hAnsi="Arial" w:cs="Arial"/>
-        </w:rPr>
-        <w:t xml:space="preserve"> </w:t>
-      </w:r>
-      <w:r>
-        <w:rPr>
-          <w:rFonts w:ascii="Arial" w:hAnsi="Arial" w:cs="Arial"/>
-        </w:rPr>
-        <w:t>Registrar</w:t>
-      </w:r>
-      <w:r>
-        <w:rPr>
-          <w:rFonts w:ascii="Arial" w:hAnsi="Arial" w:cs="Arial"/>
-        </w:rPr>
-        <w:t xml:space="preserve"> </w:t>
-      </w:r>
-      <w:r>
-        <w:rPr>
-          <w:rFonts w:ascii="Arial" w:hAnsi="Arial" w:cs="Arial"/>
-        </w:rPr>
-        <w:t>Plan de Estudios</w:t>
+        <w:t>.1</w:t>
+      </w:r>
+      <w:r>
+        <w:rPr>
+          <w:rFonts w:ascii="Arial" w:hAnsi="Arial" w:cs="Arial"/>
+        </w:rPr>
+        <w:t xml:space="preserve"> Consultar Mapa Curricular</w:t>
       </w:r>
       <w:r>
         <w:rPr>
@@ -1535,7 +1239,25 @@
         <w:rPr>
           <w:rFonts w:ascii="Arial" w:hAnsi="Arial" w:cs="Arial"/>
         </w:rPr>
-        <w:t>El usuario elige los campos que desea modificar.</w:t>
+        <w:t>El usuario</w:t>
+      </w:r>
+      <w:r>
+        <w:rPr>
+          <w:rFonts w:ascii="Arial" w:hAnsi="Arial" w:cs="Arial"/>
+        </w:rPr>
+        <w:t xml:space="preserve"> s</w:t>
+      </w:r>
+      <w:r>
+        <w:rPr>
+          <w:rFonts w:ascii="Arial" w:hAnsi="Arial" w:cs="Arial"/>
+        </w:rPr>
+        <w:t xml:space="preserve">i </w:t>
+      </w:r>
+      <w:r>
+        <w:rPr>
+          <w:rFonts w:ascii="Arial" w:hAnsi="Arial" w:cs="Arial"/>
+        </w:rPr>
+        <w:t>lo desea,</w:t>
       </w:r>
       <w:r>
         <w:rPr>
@@ -1547,7 +1269,31 @@
         <w:rPr>
           <w:rFonts w:ascii="Arial" w:hAnsi="Arial" w:cs="Arial"/>
         </w:rPr>
-        <w:t xml:space="preserve"> [Trayectoria B] </w:t>
+        <w:t>selecciona la opción de ed</w:t>
+      </w:r>
+      <w:r>
+        <w:rPr>
+          <w:rFonts w:ascii="Arial" w:hAnsi="Arial" w:cs="Arial"/>
+        </w:rPr>
+        <w:t xml:space="preserve">itar </w:t>
+      </w:r>
+      <w:r>
+        <w:rPr>
+          <w:rFonts w:ascii="Arial" w:hAnsi="Arial" w:cs="Arial"/>
+        </w:rPr>
+        <w:t xml:space="preserve">del </w:t>
+      </w:r>
+      <w:r>
+        <w:rPr>
+          <w:rFonts w:ascii="Arial" w:hAnsi="Arial" w:cs="Arial"/>
+        </w:rPr>
+        <w:t xml:space="preserve">Plan de Estudios. </w:t>
+      </w:r>
+      <w:r>
+        <w:rPr>
+          <w:rFonts w:ascii="Arial" w:hAnsi="Arial" w:cs="Arial"/>
+        </w:rPr>
+        <w:t xml:space="preserve">[Trayectoria B] </w:t>
       </w:r>
     </w:p>
     <w:p>
@@ -1577,49 +1323,13 @@
         <w:rPr>
           <w:rFonts w:ascii="Arial" w:hAnsi="Arial" w:cs="Arial"/>
         </w:rPr>
-        <w:t xml:space="preserve"> usuario termina la operación presionando el botón </w:t>
-      </w:r>
-      <w:r>
-        <w:rPr>
-          <w:rFonts w:ascii="Arial" w:hAnsi="Arial" w:cs="Arial"/>
-        </w:rPr>
-        <w:t>Guardar</w:t>
-      </w:r>
-      <w:r>
-        <w:rPr>
-          <w:rFonts w:ascii="Arial" w:hAnsi="Arial" w:cs="Arial"/>
-        </w:rPr>
-        <w:t>.</w:t>
-      </w:r>
-      <w:r>
-        <w:rPr>
-          <w:rFonts w:ascii="Arial" w:hAnsi="Arial" w:cs="Arial"/>
-        </w:rPr>
-        <w:t xml:space="preserve"> [Trayectoria </w:t>
-      </w:r>
-      <w:r>
-        <w:rPr>
-          <w:rFonts w:ascii="Arial" w:hAnsi="Arial" w:cs="Arial"/>
-        </w:rPr>
-        <w:t>C</w:t>
-      </w:r>
-      <w:r>
-        <w:rPr>
-          <w:rFonts w:ascii="Arial" w:hAnsi="Arial" w:cs="Arial"/>
-        </w:rPr>
-        <w:t xml:space="preserve">] [Trayectoria </w:t>
-      </w:r>
-      <w:r>
-        <w:rPr>
-          <w:rFonts w:ascii="Arial" w:hAnsi="Arial" w:cs="Arial"/>
-        </w:rPr>
-        <w:t>D</w:t>
-      </w:r>
-      <w:r>
-        <w:rPr>
-          <w:rFonts w:ascii="Arial" w:hAnsi="Arial" w:cs="Arial"/>
-        </w:rPr>
-        <w:t>]</w:t>
+        <w:t xml:space="preserve"> usuario </w:t>
+      </w:r>
+      <w:r>
+        <w:rPr>
+          <w:rFonts w:ascii="Arial" w:hAnsi="Arial" w:cs="Arial"/>
+        </w:rPr>
+        <w:t>selecciona el semestre de la Unidades de Aprendizaje que desea consultar.</w:t>
       </w:r>
     </w:p>
     <w:p>
@@ -1637,25 +1347,19 @@
         <w:rPr>
           <w:rFonts w:ascii="Arial" w:hAnsi="Arial" w:cs="Arial"/>
         </w:rPr>
-        <w:t>El sistema verifica que todos los campos marcados como obligatorios hayan sido completamente contestados.</w:t>
-      </w:r>
-      <w:r>
-        <w:rPr>
-          <w:rFonts w:ascii="Arial" w:hAnsi="Arial" w:cs="Arial"/>
-        </w:rPr>
-        <w:t xml:space="preserve"> [Trayectoria </w:t>
-      </w:r>
-      <w:r>
-        <w:rPr>
-          <w:rFonts w:ascii="Arial" w:hAnsi="Arial" w:cs="Arial"/>
-        </w:rPr>
-        <w:t>E</w:t>
-      </w:r>
-      <w:r>
-        <w:rPr>
-          <w:rFonts w:ascii="Arial" w:hAnsi="Arial" w:cs="Arial"/>
-        </w:rPr>
-        <w:t>]</w:t>
+        <w:t xml:space="preserve">El sistema muestra </w:t>
+      </w:r>
+      <w:r>
+        <w:rPr>
+          <w:rFonts w:ascii="Arial" w:hAnsi="Arial" w:cs="Arial"/>
+        </w:rPr>
+        <w:t xml:space="preserve">la Unidades de Aprendizaje </w:t>
+      </w:r>
+      <w:r>
+        <w:rPr>
+          <w:rFonts w:ascii="Arial" w:hAnsi="Arial" w:cs="Arial"/>
+        </w:rPr>
+        <w:t>registradas en el sistema.</w:t>
       </w:r>
     </w:p>
     <w:p>
@@ -1673,19 +1377,31 @@
         <w:rPr>
           <w:rFonts w:ascii="Arial" w:hAnsi="Arial" w:cs="Arial"/>
         </w:rPr>
-        <w:t>El sistema guarda la información de</w:t>
-      </w:r>
-      <w:r>
-        <w:rPr>
-          <w:rFonts w:ascii="Arial" w:hAnsi="Arial" w:cs="Arial"/>
-        </w:rPr>
-        <w:t xml:space="preserve">l Plan de Estudios </w:t>
-      </w:r>
-      <w:r>
-        <w:rPr>
-          <w:rFonts w:ascii="Arial" w:hAnsi="Arial" w:cs="Arial"/>
-        </w:rPr>
-        <w:t>en la base de datos</w:t>
+        <w:t xml:space="preserve">El usuario si lo desea, selecciona la opción de editar </w:t>
+      </w:r>
+      <w:r>
+        <w:rPr>
+          <w:rFonts w:ascii="Arial" w:hAnsi="Arial" w:cs="Arial"/>
+        </w:rPr>
+        <w:t>Unidad de Aprendizaje</w:t>
+      </w:r>
+      <w:r>
+        <w:rPr>
+          <w:rFonts w:ascii="Arial" w:hAnsi="Arial" w:cs="Arial"/>
+        </w:rPr>
+        <w:t xml:space="preserve">. [Trayectoria </w:t>
+      </w:r>
+      <w:r>
+        <w:rPr>
+          <w:rFonts w:ascii="Arial" w:hAnsi="Arial" w:cs="Arial"/>
+        </w:rPr>
+        <w:t>C</w:t>
+      </w:r>
+      <w:r>
+        <w:rPr>
+          <w:rFonts w:ascii="Arial" w:hAnsi="Arial" w:cs="Arial"/>
+        </w:rPr>
+        <w:t xml:space="preserve">] </w:t>
       </w:r>
     </w:p>
     <w:p>
@@ -1703,85 +1419,31 @@
         <w:rPr>
           <w:rFonts w:ascii="Arial" w:hAnsi="Arial" w:cs="Arial"/>
         </w:rPr>
-        <w:t>El sistema muestra el mensaje MSG2.</w:t>
-      </w:r>
-      <w:r>
-        <w:rPr>
-          <w:rFonts w:ascii="Arial" w:hAnsi="Arial" w:cs="Arial"/>
-        </w:rPr>
-        <w:t xml:space="preserve"> </w:t>
-      </w:r>
-      <w:r>
-        <w:rPr>
-          <w:rFonts w:ascii="Arial" w:hAnsi="Arial" w:cs="Arial"/>
-        </w:rPr>
-        <w:t>Plan de Estudios</w:t>
-      </w:r>
-      <w:r>
-        <w:rPr>
-          <w:rFonts w:ascii="Arial" w:hAnsi="Arial" w:cs="Arial"/>
-        </w:rPr>
-        <w:t xml:space="preserve"> modificad</w:t>
-      </w:r>
-      <w:r>
-        <w:rPr>
-          <w:rFonts w:ascii="Arial" w:hAnsi="Arial" w:cs="Arial"/>
-        </w:rPr>
-        <w:t xml:space="preserve">o </w:t>
-      </w:r>
-      <w:r>
-        <w:rPr>
-          <w:rFonts w:ascii="Arial" w:hAnsi="Arial" w:cs="Arial"/>
-        </w:rPr>
-        <w:t>exitosamente.</w:t>
-      </w:r>
-    </w:p>
-    <w:p>
-      <w:pPr>
-        <w:pStyle w:val="Prrafodelista"/>
-        <w:numPr>
-          <w:ilvl w:val="0"/>
-          <w:numId w:val="2"/>
-        </w:numPr>
-        <w:rPr>
-          <w:rFonts w:ascii="Arial" w:hAnsi="Arial" w:cs="Arial"/>
-        </w:rPr>
-      </w:pPr>
-      <w:r>
-        <w:rPr>
-          <w:rFonts w:ascii="Arial" w:hAnsi="Arial" w:cs="Arial"/>
-        </w:rPr>
-        <w:t>El usuario cierra el mensaje presionando el botón Aceptar.</w:t>
-      </w:r>
-    </w:p>
-    <w:p>
-      <w:pPr>
-        <w:pStyle w:val="Prrafodelista"/>
-        <w:numPr>
-          <w:ilvl w:val="0"/>
-          <w:numId w:val="2"/>
-        </w:numPr>
-        <w:rPr>
-          <w:rFonts w:ascii="Arial" w:hAnsi="Arial" w:cs="Arial"/>
-        </w:rPr>
-      </w:pPr>
-      <w:r>
-        <w:rPr>
-          <w:rFonts w:ascii="Arial" w:hAnsi="Arial" w:cs="Arial"/>
-        </w:rPr>
-        <w:t>El sistema muestra la interfaz de usuario IU</w:t>
-      </w:r>
-      <w:r>
-        <w:rPr>
-          <w:rFonts w:ascii="Arial" w:hAnsi="Arial" w:cs="Arial"/>
-        </w:rPr>
-        <w:t>2.1</w:t>
-      </w:r>
-      <w:r>
-        <w:rPr>
-          <w:rFonts w:ascii="Arial" w:hAnsi="Arial" w:cs="Arial"/>
-        </w:rPr>
-        <w:t xml:space="preserve"> Consultar Mapa Curricular</w:t>
+        <w:t xml:space="preserve">El usuario si lo desea, selecciona la opción de </w:t>
+      </w:r>
+      <w:r>
+        <w:rPr>
+          <w:rFonts w:ascii="Arial" w:hAnsi="Arial" w:cs="Arial"/>
+        </w:rPr>
+        <w:t>eliminar</w:t>
+      </w:r>
+      <w:r>
+        <w:rPr>
+          <w:rFonts w:ascii="Arial" w:hAnsi="Arial" w:cs="Arial"/>
+        </w:rPr>
+        <w:t xml:space="preserve"> Unidad de Aprendizaje. [Trayectoria </w:t>
+      </w:r>
+      <w:r>
+        <w:rPr>
+          <w:rFonts w:ascii="Arial" w:hAnsi="Arial" w:cs="Arial"/>
+        </w:rPr>
+        <w:t>D</w:t>
+      </w:r>
+      <w:r>
+        <w:rPr>
+          <w:rFonts w:ascii="Arial" w:hAnsi="Arial" w:cs="Arial"/>
+        </w:rPr>
+        <w:t>]</w:t>
       </w:r>
       <w:r>
         <w:rPr>
@@ -1978,13 +1640,25 @@
         <w:rPr>
           <w:rFonts w:ascii="Arial" w:hAnsi="Arial" w:cs="Arial"/>
         </w:rPr>
-        <w:t>2.</w:t>
-      </w:r>
-      <w:r>
-        <w:rPr>
-          <w:rFonts w:ascii="Arial" w:hAnsi="Arial" w:cs="Arial"/>
-        </w:rPr>
-        <w:t>1 “Consultar Mapa Curricular”</w:t>
+        <w:t>2</w:t>
+      </w:r>
+      <w:r>
+        <w:rPr>
+          <w:rFonts w:ascii="Arial" w:hAnsi="Arial" w:cs="Arial"/>
+        </w:rPr>
+        <w:t xml:space="preserve"> “Consultar </w:t>
+      </w:r>
+      <w:r>
+        <w:rPr>
+          <w:rFonts w:ascii="Arial" w:hAnsi="Arial" w:cs="Arial"/>
+        </w:rPr>
+        <w:t>Tareas</w:t>
+      </w:r>
+      <w:r>
+        <w:rPr>
+          <w:rFonts w:ascii="Arial" w:hAnsi="Arial" w:cs="Arial"/>
+        </w:rPr>
+        <w:t>”</w:t>
       </w:r>
     </w:p>
     <w:p>
@@ -2024,7 +1698,7 @@
           <w:rFonts w:ascii="Arial" w:hAnsi="Arial" w:cs="Arial"/>
           <w:i/>
         </w:rPr>
-        <w:t>B.1</w:t>
+        <w:t>B</w:t>
       </w:r>
     </w:p>
     <w:p>
@@ -2043,7 +1717,19 @@
         <w:rPr>
           <w:rFonts w:ascii="Arial" w:hAnsi="Arial" w:cs="Arial"/>
         </w:rPr>
-        <w:t xml:space="preserve"> el año del Plan de Estudios</w:t>
+        <w:t xml:space="preserve"> e</w:t>
+      </w:r>
+      <w:r>
+        <w:rPr>
+          <w:rFonts w:ascii="Arial" w:hAnsi="Arial" w:cs="Arial"/>
+        </w:rPr>
+        <w:t xml:space="preserve">l </w:t>
+      </w:r>
+      <w:r>
+        <w:rPr>
+          <w:rFonts w:ascii="Arial" w:hAnsi="Arial" w:cs="Arial"/>
+        </w:rPr>
+        <w:t>Plan de Estudios</w:t>
       </w:r>
       <w:r>
         <w:rPr>
@@ -2067,19 +1753,31 @@
         <w:rPr>
           <w:rFonts w:ascii="Arial" w:hAnsi="Arial" w:cs="Arial"/>
         </w:rPr>
-        <w:t>El usuario</w:t>
-      </w:r>
-      <w:r>
-        <w:rPr>
-          <w:rFonts w:ascii="Arial" w:hAnsi="Arial" w:cs="Arial"/>
-        </w:rPr>
-        <w:t xml:space="preserve"> borra </w:t>
-      </w:r>
-      <w:r>
-        <w:rPr>
-          <w:rFonts w:ascii="Arial" w:hAnsi="Arial" w:cs="Arial"/>
-        </w:rPr>
-        <w:t>el año del Plan de Estudios.</w:t>
+        <w:t xml:space="preserve">El </w:t>
+      </w:r>
+      <w:r>
+        <w:rPr>
+          <w:rFonts w:ascii="Arial" w:hAnsi="Arial" w:cs="Arial"/>
+        </w:rPr>
+        <w:t xml:space="preserve">sistema </w:t>
+      </w:r>
+      <w:r>
+        <w:rPr>
+          <w:rFonts w:ascii="Arial" w:hAnsi="Arial" w:cs="Arial"/>
+        </w:rPr>
+        <w:t>R</w:t>
+      </w:r>
+      <w:r>
+        <w:rPr>
+          <w:rFonts w:ascii="Arial" w:hAnsi="Arial" w:cs="Arial"/>
+        </w:rPr>
+        <w:t>ealiza la trayectoria principal del SP</w:t>
+      </w:r>
+      <w:r>
+        <w:rPr>
+          <w:rFonts w:ascii="Arial" w:hAnsi="Arial" w:cs="Arial"/>
+        </w:rPr>
+        <w:t>4-CU10.</w:t>
       </w:r>
     </w:p>
     <w:p>
@@ -2097,19 +1795,103 @@
         <w:rPr>
           <w:rFonts w:ascii="Arial" w:hAnsi="Arial" w:cs="Arial"/>
         </w:rPr>
-        <w:t xml:space="preserve">El usuario ingresa el </w:t>
-      </w:r>
-      <w:r>
-        <w:rPr>
-          <w:rFonts w:ascii="Arial" w:hAnsi="Arial" w:cs="Arial"/>
-        </w:rPr>
-        <w:t xml:space="preserve">nuevo </w:t>
-      </w:r>
-      <w:r>
-        <w:rPr>
-          <w:rFonts w:ascii="Arial" w:hAnsi="Arial" w:cs="Arial"/>
-        </w:rPr>
-        <w:t>año del Plan de Estudios.</w:t>
+        <w:t xml:space="preserve">Continua con el paso </w:t>
+      </w:r>
+      <w:r>
+        <w:rPr>
+          <w:rFonts w:ascii="Arial" w:hAnsi="Arial" w:cs="Arial"/>
+        </w:rPr>
+        <w:t>4</w:t>
+      </w:r>
+      <w:r>
+        <w:rPr>
+          <w:rFonts w:ascii="Arial" w:hAnsi="Arial" w:cs="Arial"/>
+        </w:rPr>
+        <w:t xml:space="preserve"> de la trayectoria principal del C</w:t>
+      </w:r>
+      <w:r>
+        <w:rPr>
+          <w:rFonts w:ascii="Arial" w:hAnsi="Arial" w:cs="Arial"/>
+        </w:rPr>
+        <w:t>U6</w:t>
+      </w:r>
+      <w:r>
+        <w:rPr>
+          <w:rFonts w:ascii="Arial" w:hAnsi="Arial" w:cs="Arial"/>
+        </w:rPr>
+        <w:t>.</w:t>
+      </w:r>
+    </w:p>
+    <w:p>
+      <w:pPr>
+        <w:pStyle w:val="Prrafodelista"/>
+        <w:numPr>
+          <w:ilvl w:val="0"/>
+          <w:numId w:val="4"/>
+        </w:numPr>
+        <w:rPr>
+          <w:rFonts w:ascii="Arial" w:hAnsi="Arial" w:cs="Arial"/>
+        </w:rPr>
+      </w:pPr>
+      <w:r>
+        <w:rPr>
+          <w:rFonts w:ascii="Arial" w:hAnsi="Arial" w:cs="Arial"/>
+        </w:rPr>
+        <w:t>- - - - Fin de la trayectoria</w:t>
+      </w:r>
+    </w:p>
+    <w:p>
+      <w:pPr>
+        <w:rPr>
+          <w:rFonts w:ascii="Arial" w:hAnsi="Arial" w:cs="Arial"/>
+        </w:rPr>
+      </w:pPr>
+    </w:p>
+    <w:p>
+      <w:pPr>
+        <w:rPr>
+          <w:rFonts w:ascii="Arial" w:hAnsi="Arial" w:cs="Arial"/>
+          <w:i/>
+        </w:rPr>
+      </w:pPr>
+      <w:r>
+        <w:rPr>
+          <w:rFonts w:ascii="Arial" w:hAnsi="Arial" w:cs="Arial"/>
+          <w:i/>
+        </w:rPr>
+        <w:t xml:space="preserve">Trayectoria Alternativa </w:t>
+      </w:r>
+      <w:r>
+        <w:rPr>
+          <w:rFonts w:ascii="Arial" w:hAnsi="Arial" w:cs="Arial"/>
+          <w:i/>
+        </w:rPr>
+        <w:t>C</w:t>
+      </w:r>
+    </w:p>
+    <w:p>
+      <w:pPr>
+        <w:rPr>
+          <w:rFonts w:ascii="Arial" w:hAnsi="Arial" w:cs="Arial"/>
+        </w:rPr>
+      </w:pPr>
+      <w:r>
+        <w:rPr>
+          <w:rFonts w:ascii="Arial" w:hAnsi="Arial" w:cs="Arial"/>
+        </w:rPr>
+        <w:t xml:space="preserve">Condición: El usuario desea modificar </w:t>
+      </w:r>
+      <w:r>
+        <w:rPr>
+          <w:rFonts w:ascii="Arial" w:hAnsi="Arial" w:cs="Arial"/>
+        </w:rPr>
+        <w:t>la Unidad de Aprendizaje</w:t>
+      </w:r>
+      <w:r>
+        <w:rPr>
+          <w:rFonts w:ascii="Arial" w:hAnsi="Arial" w:cs="Arial"/>
+        </w:rPr>
+        <w:t>.</w:t>
       </w:r>
     </w:p>
     <w:p>
@@ -2127,13 +1909,55 @@
         <w:rPr>
           <w:rFonts w:ascii="Arial" w:hAnsi="Arial" w:cs="Arial"/>
         </w:rPr>
-        <w:t>Continua con el paso 5 de la trayectoria principal del CU</w:t>
-      </w:r>
-      <w:r>
-        <w:rPr>
-          <w:rFonts w:ascii="Arial" w:hAnsi="Arial" w:cs="Arial"/>
-        </w:rPr>
-        <w:t>10</w:t>
+        <w:t>El sistema Realiza la trayectoria principal del SP4-CU</w:t>
+      </w:r>
+      <w:r>
+        <w:rPr>
+          <w:rFonts w:ascii="Arial" w:hAnsi="Arial" w:cs="Arial"/>
+        </w:rPr>
+        <w:t>9</w:t>
+      </w:r>
+      <w:r>
+        <w:rPr>
+          <w:rFonts w:ascii="Arial" w:hAnsi="Arial" w:cs="Arial"/>
+        </w:rPr>
+        <w:t>.</w:t>
+      </w:r>
+    </w:p>
+    <w:p>
+      <w:pPr>
+        <w:pStyle w:val="Prrafodelista"/>
+        <w:numPr>
+          <w:ilvl w:val="0"/>
+          <w:numId w:val="9"/>
+        </w:numPr>
+        <w:rPr>
+          <w:rFonts w:ascii="Arial" w:hAnsi="Arial" w:cs="Arial"/>
+        </w:rPr>
+      </w:pPr>
+      <w:r>
+        <w:rPr>
+          <w:rFonts w:ascii="Arial" w:hAnsi="Arial" w:cs="Arial"/>
+        </w:rPr>
+        <w:t xml:space="preserve">Continua con el paso </w:t>
+      </w:r>
+      <w:r>
+        <w:rPr>
+          <w:rFonts w:ascii="Arial" w:hAnsi="Arial" w:cs="Arial"/>
+        </w:rPr>
+        <w:t>8</w:t>
+      </w:r>
+      <w:r>
+        <w:rPr>
+          <w:rFonts w:ascii="Arial" w:hAnsi="Arial" w:cs="Arial"/>
+        </w:rPr>
+        <w:t xml:space="preserve"> de la trayectoria principal del CU</w:t>
+      </w:r>
+      <w:r>
+        <w:rPr>
+          <w:rFonts w:ascii="Arial" w:hAnsi="Arial" w:cs="Arial"/>
+        </w:rPr>
+        <w:t>6</w:t>
       </w:r>
       <w:r>
         <w:rPr>
@@ -2171,6 +1995,22 @@
       <w:pPr>
         <w:rPr>
           <w:rFonts w:ascii="Arial" w:hAnsi="Arial" w:cs="Arial"/>
+        </w:rPr>
+      </w:pPr>
+    </w:p>
+    <w:p>
+      <w:pPr>
+        <w:rPr>
+          <w:rFonts w:ascii="Arial" w:hAnsi="Arial" w:cs="Arial"/>
+        </w:rPr>
+      </w:pPr>
+      <w:bookmarkStart w:id="0" w:name="_GoBack"/>
+      <w:bookmarkEnd w:id="0"/>
+    </w:p>
+    <w:p>
+      <w:pPr>
+        <w:rPr>
+          <w:rFonts w:ascii="Arial" w:hAnsi="Arial" w:cs="Arial"/>
           <w:i/>
         </w:rPr>
       </w:pPr>
@@ -2179,6 +2019,7 @@
           <w:rFonts w:ascii="Arial" w:hAnsi="Arial" w:cs="Arial"/>
           <w:i/>
         </w:rPr>
+        <w:lastRenderedPageBreak/>
         <w:t xml:space="preserve">Trayectoria Alternativa </w:t>
       </w:r>
       <w:r>
@@ -2186,32 +2027,32 @@
           <w:rFonts w:ascii="Arial" w:hAnsi="Arial" w:cs="Arial"/>
           <w:i/>
         </w:rPr>
-        <w:t>B.2</w:t>
-      </w:r>
-    </w:p>
-    <w:p>
-      <w:pPr>
-        <w:rPr>
-          <w:rFonts w:ascii="Arial" w:hAnsi="Arial" w:cs="Arial"/>
-        </w:rPr>
-      </w:pPr>
-      <w:r>
-        <w:rPr>
-          <w:rFonts w:ascii="Arial" w:hAnsi="Arial" w:cs="Arial"/>
-        </w:rPr>
-        <w:t xml:space="preserve">Condición: El usuario desea modificar </w:t>
-      </w:r>
-      <w:r>
-        <w:rPr>
-          <w:rFonts w:ascii="Arial" w:hAnsi="Arial" w:cs="Arial"/>
-        </w:rPr>
-        <w:t>los créditos TEPIC</w:t>
-      </w:r>
-      <w:r>
-        <w:rPr>
-          <w:rFonts w:ascii="Arial" w:hAnsi="Arial" w:cs="Arial"/>
-        </w:rPr>
-        <w:t xml:space="preserve"> de la Unidad de Aprendizaje.</w:t>
+        <w:t>D.1</w:t>
+      </w:r>
+    </w:p>
+    <w:p>
+      <w:pPr>
+        <w:rPr>
+          <w:rFonts w:ascii="Arial" w:hAnsi="Arial" w:cs="Arial"/>
+        </w:rPr>
+      </w:pPr>
+      <w:r>
+        <w:rPr>
+          <w:rFonts w:ascii="Arial" w:hAnsi="Arial" w:cs="Arial"/>
+        </w:rPr>
+        <w:t xml:space="preserve">Condición: El usuario desea </w:t>
+      </w:r>
+      <w:r>
+        <w:rPr>
+          <w:rFonts w:ascii="Arial" w:hAnsi="Arial" w:cs="Arial"/>
+        </w:rPr>
+        <w:t>eliminar</w:t>
+      </w:r>
+      <w:r>
+        <w:rPr>
+          <w:rFonts w:ascii="Arial" w:hAnsi="Arial" w:cs="Arial"/>
+        </w:rPr>
+        <w:t xml:space="preserve"> la Unidad de Aprendizaje.</w:t>
       </w:r>
     </w:p>
     <w:p>
@@ -2219,7 +2060,7 @@
         <w:pStyle w:val="Prrafodelista"/>
         <w:numPr>
           <w:ilvl w:val="0"/>
-          <w:numId w:val="10"/>
+          <w:numId w:val="16"/>
         </w:numPr>
         <w:rPr>
           <w:rFonts w:ascii="Arial" w:hAnsi="Arial" w:cs="Arial"/>
@@ -2229,31 +2070,19 @@
         <w:rPr>
           <w:rFonts w:ascii="Arial" w:hAnsi="Arial" w:cs="Arial"/>
         </w:rPr>
-        <w:t xml:space="preserve">El usuario borra </w:t>
-      </w:r>
-      <w:r>
-        <w:rPr>
-          <w:rFonts w:ascii="Arial" w:hAnsi="Arial" w:cs="Arial"/>
-        </w:rPr>
-        <w:t>los créditos TEPIC</w:t>
-      </w:r>
-      <w:r>
-        <w:rPr>
-          <w:rFonts w:ascii="Arial" w:hAnsi="Arial" w:cs="Arial"/>
-        </w:rPr>
-        <w:t xml:space="preserve"> de la </w:t>
-      </w:r>
-      <w:r>
-        <w:rPr>
-          <w:rFonts w:ascii="Arial" w:hAnsi="Arial" w:cs="Arial"/>
-        </w:rPr>
-        <w:t>U</w:t>
-      </w:r>
-      <w:r>
-        <w:rPr>
-          <w:rFonts w:ascii="Arial" w:hAnsi="Arial" w:cs="Arial"/>
-        </w:rPr>
-        <w:t>nidad de Aprendizaje.</w:t>
+        <w:t xml:space="preserve">El </w:t>
+      </w:r>
+      <w:r>
+        <w:rPr>
+          <w:rFonts w:ascii="Arial" w:hAnsi="Arial" w:cs="Arial"/>
+        </w:rPr>
+        <w:t xml:space="preserve">sistema muestra el mensaje MSG1 ¿Seguro que desea cancelar el </w:t>
+      </w:r>
+      <w:r>
+        <w:rPr>
+          <w:rFonts w:ascii="Arial" w:hAnsi="Arial" w:cs="Arial"/>
+        </w:rPr>
+        <w:t>registro?</w:t>
       </w:r>
     </w:p>
     <w:p>
@@ -2261,7 +2090,7 @@
         <w:pStyle w:val="Prrafodelista"/>
         <w:numPr>
           <w:ilvl w:val="0"/>
-          <w:numId w:val="10"/>
+          <w:numId w:val="16"/>
         </w:numPr>
         <w:rPr>
           <w:rFonts w:ascii="Arial" w:hAnsi="Arial" w:cs="Arial"/>
@@ -2271,31 +2100,7 @@
         <w:rPr>
           <w:rFonts w:ascii="Arial" w:hAnsi="Arial" w:cs="Arial"/>
         </w:rPr>
-        <w:t xml:space="preserve">El usuario ingresa </w:t>
-      </w:r>
-      <w:r>
-        <w:rPr>
-          <w:rFonts w:ascii="Arial" w:hAnsi="Arial" w:cs="Arial"/>
-        </w:rPr>
-        <w:t>los nuevos créditos TEPIC</w:t>
-      </w:r>
-      <w:r>
-        <w:rPr>
-          <w:rFonts w:ascii="Arial" w:hAnsi="Arial" w:cs="Arial"/>
-        </w:rPr>
-        <w:t xml:space="preserve"> la Unidad de Aprendizaj</w:t>
-      </w:r>
-      <w:r>
-        <w:rPr>
-          <w:rFonts w:ascii="Arial" w:hAnsi="Arial" w:cs="Arial"/>
-        </w:rPr>
-        <w:t>e</w:t>
-      </w:r>
-      <w:r>
-        <w:rPr>
-          <w:rFonts w:ascii="Arial" w:hAnsi="Arial" w:cs="Arial"/>
-        </w:rPr>
-        <w:t>.</w:t>
+        <w:t>El Usuario Presiona el botón Aceptar.</w:t>
       </w:r>
     </w:p>
     <w:p>
@@ -2303,7 +2108,7 @@
         <w:pStyle w:val="Prrafodelista"/>
         <w:numPr>
           <w:ilvl w:val="0"/>
-          <w:numId w:val="10"/>
+          <w:numId w:val="16"/>
         </w:numPr>
         <w:rPr>
           <w:rFonts w:ascii="Arial" w:hAnsi="Arial" w:cs="Arial"/>
@@ -2313,13 +2118,7 @@
         <w:rPr>
           <w:rFonts w:ascii="Arial" w:hAnsi="Arial" w:cs="Arial"/>
         </w:rPr>
-        <w:t>Continua con el paso 5 de la trayectoria principal del CU</w:t>
-      </w:r>
-      <w:r>
-        <w:rPr>
-          <w:rFonts w:ascii="Arial" w:hAnsi="Arial" w:cs="Arial"/>
-        </w:rPr>
-        <w:t>10.</w:t>
+        <w:t>El sistema elimina la Unidad de Aprendizaje.</w:t>
       </w:r>
     </w:p>
     <w:p>
@@ -2342,193 +2141,6 @@
     </w:p>
     <w:p>
       <w:pPr>
-        <w:rPr>
-          <w:rFonts w:ascii="Arial" w:hAnsi="Arial" w:cs="Arial"/>
-        </w:rPr>
-      </w:pPr>
-    </w:p>
-    <w:p>
-      <w:pPr>
-        <w:rPr>
-          <w:rFonts w:ascii="Arial" w:hAnsi="Arial" w:cs="Arial"/>
-          <w:i/>
-        </w:rPr>
-      </w:pPr>
-      <w:r>
-        <w:rPr>
-          <w:rFonts w:ascii="Arial" w:hAnsi="Arial" w:cs="Arial"/>
-          <w:i/>
-        </w:rPr>
-        <w:lastRenderedPageBreak/>
-        <w:t xml:space="preserve">Trayectoria Alternativa </w:t>
-      </w:r>
-      <w:r>
-        <w:rPr>
-          <w:rFonts w:ascii="Arial" w:hAnsi="Arial" w:cs="Arial"/>
-          <w:i/>
-        </w:rPr>
-        <w:t>B.3</w:t>
-      </w:r>
-    </w:p>
-    <w:p>
-      <w:pPr>
-        <w:rPr>
-          <w:rFonts w:ascii="Arial" w:hAnsi="Arial" w:cs="Arial"/>
-        </w:rPr>
-      </w:pPr>
-      <w:r>
-        <w:rPr>
-          <w:rFonts w:ascii="Arial" w:hAnsi="Arial" w:cs="Arial"/>
-        </w:rPr>
-        <w:t xml:space="preserve">Condición: El usuario desea modificar </w:t>
-      </w:r>
-      <w:r>
-        <w:rPr>
-          <w:rFonts w:ascii="Arial" w:hAnsi="Arial" w:cs="Arial"/>
-        </w:rPr>
-        <w:t xml:space="preserve">los créditos SATCA </w:t>
-      </w:r>
-      <w:r>
-        <w:rPr>
-          <w:rFonts w:ascii="Arial" w:hAnsi="Arial" w:cs="Arial"/>
-        </w:rPr>
-        <w:t>de</w:t>
-      </w:r>
-      <w:r>
-        <w:rPr>
-          <w:rFonts w:ascii="Arial" w:hAnsi="Arial" w:cs="Arial"/>
-        </w:rPr>
-        <w:t>l Plan de Estudios</w:t>
-      </w:r>
-      <w:r>
-        <w:rPr>
-          <w:rFonts w:ascii="Arial" w:hAnsi="Arial" w:cs="Arial"/>
-        </w:rPr>
-        <w:t>.</w:t>
-      </w:r>
-    </w:p>
-    <w:p>
-      <w:pPr>
-        <w:pStyle w:val="Prrafodelista"/>
-        <w:numPr>
-          <w:ilvl w:val="0"/>
-          <w:numId w:val="11"/>
-        </w:numPr>
-        <w:rPr>
-          <w:rFonts w:ascii="Arial" w:hAnsi="Arial" w:cs="Arial"/>
-        </w:rPr>
-      </w:pPr>
-      <w:r>
-        <w:rPr>
-          <w:rFonts w:ascii="Arial" w:hAnsi="Arial" w:cs="Arial"/>
-        </w:rPr>
-        <w:t xml:space="preserve">El usuario borra los créditos </w:t>
-      </w:r>
-      <w:r>
-        <w:rPr>
-          <w:rFonts w:ascii="Arial" w:hAnsi="Arial" w:cs="Arial"/>
-        </w:rPr>
-        <w:t>SATCA</w:t>
-      </w:r>
-      <w:r>
-        <w:rPr>
-          <w:rFonts w:ascii="Arial" w:hAnsi="Arial" w:cs="Arial"/>
-        </w:rPr>
-        <w:t xml:space="preserve"> </w:t>
-      </w:r>
-      <w:r>
-        <w:rPr>
-          <w:rFonts w:ascii="Arial" w:hAnsi="Arial" w:cs="Arial"/>
-        </w:rPr>
-        <w:t>del Plan de Estudios</w:t>
-      </w:r>
-      <w:r>
-        <w:rPr>
-          <w:rFonts w:ascii="Arial" w:hAnsi="Arial" w:cs="Arial"/>
-        </w:rPr>
-        <w:t>.</w:t>
-      </w:r>
-    </w:p>
-    <w:p>
-      <w:pPr>
-        <w:pStyle w:val="Prrafodelista"/>
-        <w:numPr>
-          <w:ilvl w:val="0"/>
-          <w:numId w:val="11"/>
-        </w:numPr>
-        <w:rPr>
-          <w:rFonts w:ascii="Arial" w:hAnsi="Arial" w:cs="Arial"/>
-        </w:rPr>
-      </w:pPr>
-      <w:r>
-        <w:rPr>
-          <w:rFonts w:ascii="Arial" w:hAnsi="Arial" w:cs="Arial"/>
-        </w:rPr>
-        <w:t xml:space="preserve">El usuario ingresa </w:t>
-      </w:r>
-      <w:r>
-        <w:rPr>
-          <w:rFonts w:ascii="Arial" w:hAnsi="Arial" w:cs="Arial"/>
-        </w:rPr>
-        <w:t xml:space="preserve">los nuevos créditos </w:t>
-      </w:r>
-      <w:r>
-        <w:rPr>
-          <w:rFonts w:ascii="Arial" w:hAnsi="Arial" w:cs="Arial"/>
-        </w:rPr>
-        <w:t>SATCA</w:t>
-      </w:r>
-      <w:r>
-        <w:rPr>
-          <w:rFonts w:ascii="Arial" w:hAnsi="Arial" w:cs="Arial"/>
-        </w:rPr>
-        <w:t xml:space="preserve"> </w:t>
-      </w:r>
-      <w:r>
-        <w:rPr>
-          <w:rFonts w:ascii="Arial" w:hAnsi="Arial" w:cs="Arial"/>
-        </w:rPr>
-        <w:t>del Plan de Estudios</w:t>
-      </w:r>
-      <w:r>
-        <w:rPr>
-          <w:rFonts w:ascii="Arial" w:hAnsi="Arial" w:cs="Arial"/>
-        </w:rPr>
-        <w:t>.</w:t>
-      </w:r>
-    </w:p>
-    <w:p>
-      <w:pPr>
-        <w:pStyle w:val="Prrafodelista"/>
-        <w:numPr>
-          <w:ilvl w:val="0"/>
-          <w:numId w:val="11"/>
-        </w:numPr>
-        <w:rPr>
-          <w:rFonts w:ascii="Arial" w:hAnsi="Arial" w:cs="Arial"/>
-        </w:rPr>
-      </w:pPr>
-      <w:r>
-        <w:rPr>
-          <w:rFonts w:ascii="Arial" w:hAnsi="Arial" w:cs="Arial"/>
-        </w:rPr>
-        <w:t>Continua con el paso 5 de la trayectoria principal del CU</w:t>
-      </w:r>
-      <w:r>
-        <w:rPr>
-          <w:rFonts w:ascii="Arial" w:hAnsi="Arial" w:cs="Arial"/>
-        </w:rPr>
-        <w:t>10</w:t>
-      </w:r>
-      <w:r>
-        <w:rPr>
-          <w:rFonts w:ascii="Arial" w:hAnsi="Arial" w:cs="Arial"/>
-        </w:rPr>
-        <w:t>.</w:t>
-      </w:r>
-    </w:p>
-    <w:p>
-      <w:pPr>
         <w:pStyle w:val="Prrafodelista"/>
         <w:numPr>
           <w:ilvl w:val="0"/>
@@ -2538,12 +2150,6 @@
           <w:rFonts w:ascii="Arial" w:hAnsi="Arial" w:cs="Arial"/>
         </w:rPr>
       </w:pPr>
-      <w:r>
-        <w:rPr>
-          <w:rFonts w:ascii="Arial" w:hAnsi="Arial" w:cs="Arial"/>
-        </w:rPr>
-        <w:t>- - - - Fin de la trayectoria</w:t>
-      </w:r>
     </w:p>
     <w:p>
       <w:pPr>
@@ -2564,74 +2170,51 @@
           <w:rFonts w:ascii="Arial" w:hAnsi="Arial" w:cs="Arial"/>
           <w:i/>
         </w:rPr>
-        <w:t>B.4</w:t>
-      </w:r>
-    </w:p>
-    <w:p>
-      <w:pPr>
-        <w:rPr>
-          <w:rFonts w:ascii="Arial" w:hAnsi="Arial" w:cs="Arial"/>
-        </w:rPr>
-      </w:pPr>
-      <w:r>
-        <w:rPr>
-          <w:rFonts w:ascii="Arial" w:hAnsi="Arial" w:cs="Arial"/>
-        </w:rPr>
-        <w:t>Condición: El usuario desea modificar l</w:t>
-      </w:r>
-      <w:r>
-        <w:rPr>
-          <w:rFonts w:ascii="Arial" w:hAnsi="Arial" w:cs="Arial"/>
-        </w:rPr>
-        <w:t>a</w:t>
-      </w:r>
-      <w:r>
-        <w:rPr>
-          <w:rFonts w:ascii="Arial" w:hAnsi="Arial" w:cs="Arial"/>
-        </w:rPr>
-        <w:t xml:space="preserve">s </w:t>
-      </w:r>
-      <w:r>
-        <w:rPr>
-          <w:rFonts w:ascii="Arial" w:hAnsi="Arial" w:cs="Arial"/>
-        </w:rPr>
-        <w:t>H</w:t>
-      </w:r>
-      <w:r>
-        <w:rPr>
-          <w:rFonts w:ascii="Arial" w:hAnsi="Arial" w:cs="Arial"/>
-        </w:rPr>
-        <w:t>oras</w:t>
-      </w:r>
-      <w:r>
-        <w:rPr>
-          <w:rFonts w:ascii="Arial" w:hAnsi="Arial" w:cs="Arial"/>
-        </w:rPr>
-        <w:t>/</w:t>
-      </w:r>
-      <w:r>
-        <w:rPr>
-          <w:rFonts w:ascii="Arial" w:hAnsi="Arial" w:cs="Arial"/>
-        </w:rPr>
-        <w:t>Teoría</w:t>
-      </w:r>
-      <w:r>
-        <w:rPr>
-          <w:rFonts w:ascii="Arial" w:hAnsi="Arial" w:cs="Arial"/>
-        </w:rPr>
-        <w:t xml:space="preserve"> </w:t>
-      </w:r>
-      <w:r>
-        <w:rPr>
-          <w:rFonts w:ascii="Arial" w:hAnsi="Arial" w:cs="Arial"/>
-        </w:rPr>
-        <w:t>del Plan de Estudios</w:t>
-      </w:r>
-      <w:r>
-        <w:rPr>
-          <w:rFonts w:ascii="Arial" w:hAnsi="Arial" w:cs="Arial"/>
-        </w:rPr>
-        <w:t>.</w:t>
+        <w:t>D.</w:t>
+      </w:r>
+      <w:r>
+        <w:rPr>
+          <w:rFonts w:ascii="Arial" w:hAnsi="Arial" w:cs="Arial"/>
+          <w:i/>
+        </w:rPr>
+        <w:t>2</w:t>
+      </w:r>
+    </w:p>
+    <w:p>
+      <w:pPr>
+        <w:rPr>
+          <w:rFonts w:ascii="Arial" w:hAnsi="Arial" w:cs="Arial"/>
+        </w:rPr>
+      </w:pPr>
+      <w:r>
+        <w:rPr>
+          <w:rFonts w:ascii="Arial" w:hAnsi="Arial" w:cs="Arial"/>
+        </w:rPr>
+        <w:t xml:space="preserve">Condición: El usuario </w:t>
+      </w:r>
+      <w:r>
+        <w:rPr>
+          <w:rFonts w:ascii="Arial" w:hAnsi="Arial" w:cs="Arial"/>
+        </w:rPr>
+        <w:t xml:space="preserve">presiona accidentalmente el botón </w:t>
+      </w:r>
+      <w:r>
+        <w:rPr>
+          <w:rFonts w:ascii="Arial" w:hAnsi="Arial" w:cs="Arial"/>
+        </w:rPr>
+        <w:t xml:space="preserve">eliminar </w:t>
+      </w:r>
+      <w:r>
+        <w:rPr>
+          <w:rFonts w:ascii="Arial" w:hAnsi="Arial" w:cs="Arial"/>
+        </w:rPr>
+        <w:t xml:space="preserve">de </w:t>
+      </w:r>
+      <w:r>
+        <w:rPr>
+          <w:rFonts w:ascii="Arial" w:hAnsi="Arial" w:cs="Arial"/>
+        </w:rPr>
+        <w:t>la Unidad de Aprendizaje.</w:t>
       </w:r>
     </w:p>
     <w:p>
@@ -2639,7 +2222,7 @@
         <w:pStyle w:val="Prrafodelista"/>
         <w:numPr>
           <w:ilvl w:val="0"/>
-          <w:numId w:val="12"/>
+          <w:numId w:val="17"/>
         </w:numPr>
         <w:rPr>
           <w:rFonts w:ascii="Arial" w:hAnsi="Arial" w:cs="Arial"/>
@@ -2649,25 +2232,7 @@
         <w:rPr>
           <w:rFonts w:ascii="Arial" w:hAnsi="Arial" w:cs="Arial"/>
         </w:rPr>
-        <w:t xml:space="preserve">El usuario borra </w:t>
-      </w:r>
-      <w:r>
-        <w:rPr>
-          <w:rFonts w:ascii="Arial" w:hAnsi="Arial" w:cs="Arial"/>
-        </w:rPr>
-        <w:t xml:space="preserve">las </w:t>
-      </w:r>
-      <w:r>
-        <w:rPr>
-          <w:rFonts w:ascii="Arial" w:hAnsi="Arial" w:cs="Arial"/>
-        </w:rPr>
-        <w:t>Horas/Teoría del Plan de Estudios</w:t>
-      </w:r>
-      <w:r>
-        <w:rPr>
-          <w:rFonts w:ascii="Arial" w:hAnsi="Arial" w:cs="Arial"/>
-        </w:rPr>
-        <w:t>.</w:t>
+        <w:t>El sistema muestra el mensaje MSG1 ¿Seguro que desea cancelar el registro?</w:t>
       </w:r>
     </w:p>
     <w:p>
@@ -2675,7 +2240,7 @@
         <w:pStyle w:val="Prrafodelista"/>
         <w:numPr>
           <w:ilvl w:val="0"/>
-          <w:numId w:val="12"/>
+          <w:numId w:val="17"/>
         </w:numPr>
         <w:rPr>
           <w:rFonts w:ascii="Arial" w:hAnsi="Arial" w:cs="Arial"/>
@@ -2685,73 +2250,13 @@
         <w:rPr>
           <w:rFonts w:ascii="Arial" w:hAnsi="Arial" w:cs="Arial"/>
         </w:rPr>
-        <w:t xml:space="preserve">El usuario ingresa </w:t>
-      </w:r>
-      <w:r>
-        <w:rPr>
-          <w:rFonts w:ascii="Arial" w:hAnsi="Arial" w:cs="Arial"/>
-        </w:rPr>
-        <w:t>l</w:t>
-      </w:r>
-      <w:r>
-        <w:rPr>
-          <w:rFonts w:ascii="Arial" w:hAnsi="Arial" w:cs="Arial"/>
-        </w:rPr>
-        <w:t>a</w:t>
-      </w:r>
-      <w:r>
-        <w:rPr>
-          <w:rFonts w:ascii="Arial" w:hAnsi="Arial" w:cs="Arial"/>
-        </w:rPr>
-        <w:t>s nuev</w:t>
-      </w:r>
-      <w:r>
-        <w:rPr>
-          <w:rFonts w:ascii="Arial" w:hAnsi="Arial" w:cs="Arial"/>
-        </w:rPr>
-        <w:t>a</w:t>
-      </w:r>
-      <w:r>
-        <w:rPr>
-          <w:rFonts w:ascii="Arial" w:hAnsi="Arial" w:cs="Arial"/>
-        </w:rPr>
-        <w:t xml:space="preserve">s </w:t>
-      </w:r>
-      <w:r>
-        <w:rPr>
-          <w:rFonts w:ascii="Arial" w:hAnsi="Arial" w:cs="Arial"/>
-        </w:rPr>
-        <w:t>H</w:t>
-      </w:r>
-      <w:r>
-        <w:rPr>
-          <w:rFonts w:ascii="Arial" w:hAnsi="Arial" w:cs="Arial"/>
-        </w:rPr>
-        <w:t>oras</w:t>
-      </w:r>
-      <w:r>
-        <w:rPr>
-          <w:rFonts w:ascii="Arial" w:hAnsi="Arial" w:cs="Arial"/>
-        </w:rPr>
-        <w:t>/</w:t>
-      </w:r>
-      <w:r>
-        <w:rPr>
-          <w:rFonts w:ascii="Arial" w:hAnsi="Arial" w:cs="Arial"/>
-        </w:rPr>
-        <w:t>Teoría</w:t>
-      </w:r>
-      <w:r>
-        <w:rPr>
-          <w:rFonts w:ascii="Arial" w:hAnsi="Arial" w:cs="Arial"/>
-        </w:rPr>
-        <w:t xml:space="preserve"> </w:t>
-      </w:r>
-      <w:r>
-        <w:rPr>
-          <w:rFonts w:ascii="Arial" w:hAnsi="Arial" w:cs="Arial"/>
-        </w:rPr>
-        <w:t>del Plan de Estudios</w:t>
+        <w:t xml:space="preserve">El Usuario Presiona el botón </w:t>
+      </w:r>
+      <w:r>
+        <w:rPr>
+          <w:rFonts w:ascii="Arial" w:hAnsi="Arial" w:cs="Arial"/>
+        </w:rPr>
+        <w:t>No</w:t>
       </w:r>
       <w:r>
         <w:rPr>
@@ -2765,7 +2270,7 @@
         <w:pStyle w:val="Prrafodelista"/>
         <w:numPr>
           <w:ilvl w:val="0"/>
-          <w:numId w:val="12"/>
+          <w:numId w:val="17"/>
         </w:numPr>
         <w:rPr>
           <w:rFonts w:ascii="Arial" w:hAnsi="Arial" w:cs="Arial"/>
@@ -2775,13 +2280,13 @@
         <w:rPr>
           <w:rFonts w:ascii="Arial" w:hAnsi="Arial" w:cs="Arial"/>
         </w:rPr>
-        <w:t>Continua con el paso 5 de la trayectoria principal del CU</w:t>
-      </w:r>
-      <w:r>
-        <w:rPr>
-          <w:rFonts w:ascii="Arial" w:hAnsi="Arial" w:cs="Arial"/>
-        </w:rPr>
-        <w:t>10</w:t>
+        <w:t>El sistem</w:t>
+      </w:r>
+      <w:r>
+        <w:rPr>
+          <w:rFonts w:ascii="Arial" w:hAnsi="Arial" w:cs="Arial"/>
+        </w:rPr>
+        <w:t>a cierra el mensaje</w:t>
       </w:r>
       <w:r>
         <w:rPr>
@@ -2810,6 +2315,20 @@
     </w:p>
     <w:p>
       <w:pPr>
+        <w:rPr>
+          <w:rFonts w:ascii="Arial" w:hAnsi="Arial" w:cs="Arial"/>
+        </w:rPr>
+      </w:pPr>
+    </w:p>
+    <w:p>
+      <w:pPr>
+        <w:rPr>
+          <w:rFonts w:ascii="Arial" w:hAnsi="Arial" w:cs="Arial"/>
+        </w:rPr>
+      </w:pPr>
+    </w:p>
+    <w:p>
+      <w:pPr>
         <w:pStyle w:val="Prrafodelista"/>
         <w:rPr>
           <w:rFonts w:ascii="Arial" w:hAnsi="Arial" w:cs="Arial"/>
@@ -2820,933 +2339,8 @@
       <w:pPr>
         <w:rPr>
           <w:rFonts w:ascii="Arial" w:hAnsi="Arial" w:cs="Arial"/>
-          <w:i/>
-        </w:rPr>
-      </w:pPr>
-      <w:r>
-        <w:rPr>
-          <w:rFonts w:ascii="Arial" w:hAnsi="Arial" w:cs="Arial"/>
-          <w:i/>
-        </w:rPr>
-        <w:t xml:space="preserve">Trayectoria Alternativa </w:t>
-      </w:r>
-      <w:r>
-        <w:rPr>
-          <w:rFonts w:ascii="Arial" w:hAnsi="Arial" w:cs="Arial"/>
-          <w:i/>
-        </w:rPr>
-        <w:t>B.5</w:t>
-      </w:r>
-    </w:p>
-    <w:p>
-      <w:pPr>
-        <w:rPr>
-          <w:rFonts w:ascii="Arial" w:hAnsi="Arial" w:cs="Arial"/>
-        </w:rPr>
-      </w:pPr>
-      <w:r>
-        <w:rPr>
-          <w:rFonts w:ascii="Arial" w:hAnsi="Arial" w:cs="Arial"/>
-        </w:rPr>
-        <w:t xml:space="preserve">Condición: El usuario desea modificar </w:t>
-      </w:r>
-      <w:r>
-        <w:rPr>
-          <w:rFonts w:ascii="Arial" w:hAnsi="Arial" w:cs="Arial"/>
-        </w:rPr>
-        <w:t xml:space="preserve">las Horas/Prácticas </w:t>
-      </w:r>
-      <w:r>
-        <w:rPr>
-          <w:rFonts w:ascii="Arial" w:hAnsi="Arial" w:cs="Arial"/>
-        </w:rPr>
-        <w:t>del Plan de Estudios</w:t>
-      </w:r>
-      <w:r>
-        <w:rPr>
-          <w:rFonts w:ascii="Arial" w:hAnsi="Arial" w:cs="Arial"/>
-        </w:rPr>
-        <w:t>.</w:t>
-      </w:r>
-    </w:p>
-    <w:p>
-      <w:pPr>
-        <w:pStyle w:val="Prrafodelista"/>
-        <w:numPr>
-          <w:ilvl w:val="0"/>
-          <w:numId w:val="13"/>
-        </w:numPr>
-        <w:rPr>
-          <w:rFonts w:ascii="Arial" w:hAnsi="Arial" w:cs="Arial"/>
-        </w:rPr>
-      </w:pPr>
-      <w:r>
-        <w:rPr>
-          <w:rFonts w:ascii="Arial" w:hAnsi="Arial" w:cs="Arial"/>
-        </w:rPr>
-        <w:t xml:space="preserve">El usuario borra </w:t>
-      </w:r>
-      <w:r>
-        <w:rPr>
-          <w:rFonts w:ascii="Arial" w:hAnsi="Arial" w:cs="Arial"/>
-        </w:rPr>
-        <w:t>las Horas/Prácticas del Plan de Estudios</w:t>
-      </w:r>
-      <w:r>
-        <w:rPr>
-          <w:rFonts w:ascii="Arial" w:hAnsi="Arial" w:cs="Arial"/>
-        </w:rPr>
-        <w:t>.</w:t>
-      </w:r>
-    </w:p>
-    <w:p>
-      <w:pPr>
-        <w:pStyle w:val="Prrafodelista"/>
-        <w:numPr>
-          <w:ilvl w:val="0"/>
-          <w:numId w:val="13"/>
-        </w:numPr>
-        <w:rPr>
-          <w:rFonts w:ascii="Arial" w:hAnsi="Arial" w:cs="Arial"/>
-        </w:rPr>
-      </w:pPr>
-      <w:r>
-        <w:rPr>
-          <w:rFonts w:ascii="Arial" w:hAnsi="Arial" w:cs="Arial"/>
-        </w:rPr>
-        <w:t xml:space="preserve">El usuario ingresa </w:t>
-      </w:r>
-      <w:r>
-        <w:rPr>
-          <w:rFonts w:ascii="Arial" w:hAnsi="Arial" w:cs="Arial"/>
-        </w:rPr>
-        <w:t xml:space="preserve">las nuevas </w:t>
-      </w:r>
-      <w:r>
-        <w:rPr>
-          <w:rFonts w:ascii="Arial" w:hAnsi="Arial" w:cs="Arial"/>
-        </w:rPr>
-        <w:t>Horas/Prácticas del Plan de Estudios</w:t>
-      </w:r>
-      <w:r>
-        <w:rPr>
-          <w:rFonts w:ascii="Arial" w:hAnsi="Arial" w:cs="Arial"/>
-        </w:rPr>
-        <w:t>.</w:t>
-      </w:r>
-    </w:p>
-    <w:p>
-      <w:pPr>
-        <w:pStyle w:val="Prrafodelista"/>
-        <w:numPr>
-          <w:ilvl w:val="0"/>
-          <w:numId w:val="13"/>
-        </w:numPr>
-        <w:rPr>
-          <w:rFonts w:ascii="Arial" w:hAnsi="Arial" w:cs="Arial"/>
-        </w:rPr>
-      </w:pPr>
-      <w:r>
-        <w:rPr>
-          <w:rFonts w:ascii="Arial" w:hAnsi="Arial" w:cs="Arial"/>
-        </w:rPr>
-        <w:t>Continua con el paso 5 de la trayectoria principal del CU</w:t>
-      </w:r>
-      <w:r>
-        <w:rPr>
-          <w:rFonts w:ascii="Arial" w:hAnsi="Arial" w:cs="Arial"/>
-        </w:rPr>
-        <w:t>10</w:t>
-      </w:r>
-      <w:r>
-        <w:rPr>
-          <w:rFonts w:ascii="Arial" w:hAnsi="Arial" w:cs="Arial"/>
-        </w:rPr>
-        <w:t>.</w:t>
-      </w:r>
-    </w:p>
-    <w:p>
-      <w:pPr>
-        <w:pStyle w:val="Prrafodelista"/>
-        <w:numPr>
-          <w:ilvl w:val="0"/>
-          <w:numId w:val="4"/>
-        </w:numPr>
-        <w:rPr>
-          <w:rFonts w:ascii="Arial" w:hAnsi="Arial" w:cs="Arial"/>
-        </w:rPr>
-      </w:pPr>
-      <w:r>
-        <w:rPr>
-          <w:rFonts w:ascii="Arial" w:hAnsi="Arial" w:cs="Arial"/>
-        </w:rPr>
-        <w:t>- - - - Fin de la trayectoria</w:t>
-      </w:r>
-    </w:p>
-    <w:p>
-      <w:pPr>
-        <w:rPr>
-          <w:rFonts w:ascii="Arial" w:hAnsi="Arial" w:cs="Arial"/>
-        </w:rPr>
-      </w:pPr>
-    </w:p>
-    <w:p>
-      <w:pPr>
-        <w:rPr>
-          <w:rFonts w:ascii="Arial" w:hAnsi="Arial" w:cs="Arial"/>
-          <w:i/>
-        </w:rPr>
-      </w:pPr>
-      <w:r>
-        <w:rPr>
-          <w:rFonts w:ascii="Arial" w:hAnsi="Arial" w:cs="Arial"/>
-          <w:i/>
-        </w:rPr>
-        <w:t xml:space="preserve">Trayectoria Alternativa </w:t>
-      </w:r>
-      <w:r>
-        <w:rPr>
-          <w:rFonts w:ascii="Arial" w:hAnsi="Arial" w:cs="Arial"/>
-          <w:i/>
-        </w:rPr>
-        <w:t>B.6</w:t>
-      </w:r>
-    </w:p>
-    <w:p>
-      <w:pPr>
-        <w:rPr>
-          <w:rFonts w:ascii="Arial" w:hAnsi="Arial" w:cs="Arial"/>
-        </w:rPr>
-      </w:pPr>
-      <w:r>
-        <w:rPr>
-          <w:rFonts w:ascii="Arial" w:hAnsi="Arial" w:cs="Arial"/>
-        </w:rPr>
-        <w:t xml:space="preserve">Condición: El usuario desea modificar </w:t>
-      </w:r>
-      <w:r>
-        <w:rPr>
-          <w:rFonts w:ascii="Arial" w:hAnsi="Arial" w:cs="Arial"/>
-        </w:rPr>
-        <w:t>la</w:t>
-      </w:r>
-      <w:r>
-        <w:rPr>
-          <w:rFonts w:ascii="Arial" w:hAnsi="Arial" w:cs="Arial"/>
-        </w:rPr>
-        <w:t xml:space="preserve"> modalidad</w:t>
-      </w:r>
-      <w:r>
-        <w:rPr>
-          <w:rFonts w:ascii="Arial" w:hAnsi="Arial" w:cs="Arial"/>
-        </w:rPr>
-        <w:t xml:space="preserve"> del Plan de Estudios</w:t>
-      </w:r>
-      <w:r>
-        <w:rPr>
-          <w:rFonts w:ascii="Arial" w:hAnsi="Arial" w:cs="Arial"/>
-        </w:rPr>
-        <w:t>.</w:t>
-      </w:r>
-    </w:p>
-    <w:p>
-      <w:pPr>
-        <w:pStyle w:val="Prrafodelista"/>
-        <w:numPr>
-          <w:ilvl w:val="0"/>
-          <w:numId w:val="14"/>
-        </w:numPr>
-        <w:rPr>
-          <w:rFonts w:ascii="Arial" w:hAnsi="Arial" w:cs="Arial"/>
-        </w:rPr>
-      </w:pPr>
-      <w:r>
-        <w:rPr>
-          <w:rFonts w:ascii="Arial" w:hAnsi="Arial" w:cs="Arial"/>
-        </w:rPr>
-        <w:t xml:space="preserve">El usuario selecciona </w:t>
-      </w:r>
-      <w:r>
-        <w:rPr>
-          <w:rFonts w:ascii="Arial" w:hAnsi="Arial" w:cs="Arial"/>
-        </w:rPr>
-        <w:t xml:space="preserve">la modalidad </w:t>
-      </w:r>
-      <w:r>
-        <w:rPr>
-          <w:rFonts w:ascii="Arial" w:hAnsi="Arial" w:cs="Arial"/>
-        </w:rPr>
-        <w:t>a la que pertenece el</w:t>
-      </w:r>
-      <w:r>
-        <w:rPr>
-          <w:rFonts w:ascii="Arial" w:hAnsi="Arial" w:cs="Arial"/>
-        </w:rPr>
-        <w:t xml:space="preserve"> Plan de Estudios</w:t>
-      </w:r>
-      <w:r>
-        <w:rPr>
-          <w:rFonts w:ascii="Arial" w:hAnsi="Arial" w:cs="Arial"/>
-        </w:rPr>
-        <w:t>.</w:t>
-      </w:r>
-    </w:p>
-    <w:p>
-      <w:pPr>
-        <w:pStyle w:val="Prrafodelista"/>
-        <w:numPr>
-          <w:ilvl w:val="0"/>
-          <w:numId w:val="14"/>
-        </w:numPr>
-        <w:rPr>
-          <w:rFonts w:ascii="Arial" w:hAnsi="Arial" w:cs="Arial"/>
-        </w:rPr>
-      </w:pPr>
-      <w:r>
-        <w:rPr>
-          <w:rFonts w:ascii="Arial" w:hAnsi="Arial" w:cs="Arial"/>
-        </w:rPr>
-        <w:t>Continua con el paso 5 de la trayectoria principal del CU</w:t>
-      </w:r>
-      <w:r>
-        <w:rPr>
-          <w:rFonts w:ascii="Arial" w:hAnsi="Arial" w:cs="Arial"/>
-        </w:rPr>
-        <w:t>10</w:t>
-      </w:r>
-      <w:r>
-        <w:rPr>
-          <w:rFonts w:ascii="Arial" w:hAnsi="Arial" w:cs="Arial"/>
-        </w:rPr>
-        <w:t>.</w:t>
-      </w:r>
-    </w:p>
-    <w:p>
-      <w:pPr>
-        <w:pStyle w:val="Prrafodelista"/>
-        <w:numPr>
-          <w:ilvl w:val="0"/>
-          <w:numId w:val="4"/>
-        </w:numPr>
-        <w:rPr>
-          <w:rFonts w:ascii="Arial" w:hAnsi="Arial" w:cs="Arial"/>
-        </w:rPr>
-      </w:pPr>
-      <w:r>
-        <w:rPr>
-          <w:rFonts w:ascii="Arial" w:hAnsi="Arial" w:cs="Arial"/>
-        </w:rPr>
-        <w:t>- - - - Fin de la trayectoria</w:t>
-      </w:r>
-    </w:p>
-    <w:p>
-      <w:pPr>
-        <w:rPr>
-          <w:rFonts w:ascii="Arial" w:hAnsi="Arial" w:cs="Arial"/>
-        </w:rPr>
-      </w:pPr>
-    </w:p>
-    <w:p>
-      <w:pPr>
-        <w:rPr>
-          <w:rFonts w:ascii="Arial" w:hAnsi="Arial" w:cs="Arial"/>
-          <w:i/>
-        </w:rPr>
-      </w:pPr>
-      <w:r>
-        <w:rPr>
-          <w:rFonts w:ascii="Arial" w:hAnsi="Arial" w:cs="Arial"/>
-          <w:i/>
-        </w:rPr>
-        <w:t xml:space="preserve">Trayectoria Alternativa </w:t>
-      </w:r>
-      <w:r>
-        <w:rPr>
-          <w:rFonts w:ascii="Arial" w:hAnsi="Arial" w:cs="Arial"/>
-          <w:i/>
-        </w:rPr>
-        <w:t>C</w:t>
-      </w:r>
-      <w:r>
-        <w:rPr>
-          <w:rFonts w:ascii="Arial" w:hAnsi="Arial" w:cs="Arial"/>
-          <w:i/>
-        </w:rPr>
-        <w:t>.</w:t>
-      </w:r>
-    </w:p>
-    <w:p>
-      <w:pPr>
-        <w:rPr>
-          <w:rFonts w:ascii="Arial" w:hAnsi="Arial" w:cs="Arial"/>
-        </w:rPr>
-      </w:pPr>
-      <w:r>
-        <w:rPr>
-          <w:rFonts w:ascii="Arial" w:hAnsi="Arial" w:cs="Arial"/>
-        </w:rPr>
-        <w:t xml:space="preserve">Condición: El usuario presiona el botón </w:t>
-      </w:r>
-      <w:r>
-        <w:rPr>
-          <w:rFonts w:ascii="Arial" w:hAnsi="Arial" w:cs="Arial"/>
-        </w:rPr>
-        <w:t>cancelar</w:t>
-      </w:r>
-      <w:r>
-        <w:rPr>
-          <w:rFonts w:ascii="Arial" w:hAnsi="Arial" w:cs="Arial"/>
-        </w:rPr>
-        <w:t>.</w:t>
-      </w:r>
-    </w:p>
-    <w:p>
-      <w:pPr>
-        <w:pStyle w:val="Prrafodelista"/>
-        <w:numPr>
-          <w:ilvl w:val="0"/>
-          <w:numId w:val="8"/>
-        </w:numPr>
-        <w:rPr>
-          <w:rFonts w:ascii="Arial" w:hAnsi="Arial" w:cs="Arial"/>
-        </w:rPr>
-      </w:pPr>
-      <w:r>
-        <w:rPr>
-          <w:rFonts w:ascii="Arial" w:hAnsi="Arial" w:cs="Arial"/>
-        </w:rPr>
-        <w:t>El usuario presiona el botón</w:t>
-      </w:r>
-      <w:r>
-        <w:rPr>
-          <w:rFonts w:ascii="Arial" w:hAnsi="Arial" w:cs="Arial"/>
-        </w:rPr>
-        <w:t xml:space="preserve"> cancelar</w:t>
-      </w:r>
-      <w:r>
-        <w:rPr>
-          <w:rFonts w:ascii="Arial" w:hAnsi="Arial" w:cs="Arial"/>
-        </w:rPr>
-        <w:t>.</w:t>
-      </w:r>
-    </w:p>
-    <w:p>
-      <w:pPr>
-        <w:pStyle w:val="Prrafodelista"/>
-        <w:numPr>
-          <w:ilvl w:val="0"/>
-          <w:numId w:val="8"/>
-        </w:numPr>
-        <w:rPr>
-          <w:rFonts w:ascii="Arial" w:hAnsi="Arial" w:cs="Arial"/>
-        </w:rPr>
-      </w:pPr>
-      <w:r>
-        <w:rPr>
-          <w:rFonts w:ascii="Arial" w:hAnsi="Arial" w:cs="Arial"/>
-        </w:rPr>
-        <w:t>El</w:t>
-      </w:r>
-      <w:r>
-        <w:rPr>
-          <w:rFonts w:ascii="Arial" w:hAnsi="Arial" w:cs="Arial"/>
-        </w:rPr>
-        <w:t xml:space="preserve"> sistema muestra el mensaje MSG3. ¿Seguro que desea </w:t>
-      </w:r>
-      <w:r>
-        <w:rPr>
-          <w:rFonts w:ascii="Arial" w:hAnsi="Arial" w:cs="Arial"/>
-        </w:rPr>
-        <w:t>cancelar el registro</w:t>
-      </w:r>
-      <w:r>
-        <w:rPr>
-          <w:rFonts w:ascii="Arial" w:hAnsi="Arial" w:cs="Arial"/>
-        </w:rPr>
-        <w:t>?</w:t>
-      </w:r>
-      <w:r>
-        <w:rPr>
-          <w:rFonts w:ascii="Arial" w:hAnsi="Arial" w:cs="Arial"/>
-        </w:rPr>
-        <w:t xml:space="preserve"> </w:t>
-      </w:r>
-    </w:p>
-    <w:p>
-      <w:pPr>
-        <w:pStyle w:val="Prrafodelista"/>
-        <w:numPr>
-          <w:ilvl w:val="0"/>
-          <w:numId w:val="8"/>
-        </w:numPr>
-        <w:rPr>
-          <w:rFonts w:ascii="Arial" w:hAnsi="Arial" w:cs="Arial"/>
-        </w:rPr>
-      </w:pPr>
-      <w:r>
-        <w:rPr>
-          <w:rFonts w:ascii="Arial" w:hAnsi="Arial" w:cs="Arial"/>
-        </w:rPr>
-        <w:t>El usuario confirma la operación presionando sí.</w:t>
-      </w:r>
-    </w:p>
-    <w:p>
-      <w:pPr>
-        <w:pStyle w:val="Prrafodelista"/>
-        <w:numPr>
-          <w:ilvl w:val="0"/>
-          <w:numId w:val="8"/>
-        </w:numPr>
-        <w:rPr>
-          <w:rFonts w:ascii="Arial" w:hAnsi="Arial" w:cs="Arial"/>
-        </w:rPr>
-      </w:pPr>
-      <w:r>
-        <w:rPr>
-          <w:rFonts w:ascii="Arial" w:hAnsi="Arial" w:cs="Arial"/>
-        </w:rPr>
-        <w:t>El sistema muestra la interfaz de usuario IU</w:t>
-      </w:r>
-      <w:r>
-        <w:rPr>
-          <w:rFonts w:ascii="Arial" w:hAnsi="Arial" w:cs="Arial"/>
-        </w:rPr>
-        <w:t>2.1</w:t>
-      </w:r>
-      <w:r>
-        <w:rPr>
-          <w:rFonts w:ascii="Arial" w:hAnsi="Arial" w:cs="Arial"/>
-        </w:rPr>
-        <w:t xml:space="preserve"> “</w:t>
-      </w:r>
-      <w:r>
-        <w:rPr>
-          <w:rFonts w:ascii="Arial" w:hAnsi="Arial" w:cs="Arial"/>
-        </w:rPr>
-        <w:t>Consultar Mapa Curricular</w:t>
-      </w:r>
-      <w:r>
-        <w:rPr>
-          <w:rFonts w:ascii="Arial" w:hAnsi="Arial" w:cs="Arial"/>
-        </w:rPr>
-        <w:t>”</w:t>
-      </w:r>
-    </w:p>
-    <w:p>
-      <w:pPr>
-        <w:pStyle w:val="Prrafodelista"/>
-        <w:numPr>
-          <w:ilvl w:val="0"/>
-          <w:numId w:val="4"/>
-        </w:numPr>
-        <w:rPr>
-          <w:rFonts w:ascii="Arial" w:hAnsi="Arial" w:cs="Arial"/>
-        </w:rPr>
-      </w:pPr>
-      <w:r>
-        <w:rPr>
-          <w:rFonts w:ascii="Arial" w:hAnsi="Arial" w:cs="Arial"/>
-        </w:rPr>
-        <w:t>- - - - Fin de la trayectoria</w:t>
-      </w:r>
-    </w:p>
-    <w:p>
-      <w:pPr>
-        <w:pStyle w:val="Prrafodelista"/>
-        <w:rPr>
-          <w:rFonts w:ascii="Arial" w:hAnsi="Arial" w:cs="Arial"/>
-        </w:rPr>
-      </w:pPr>
-    </w:p>
-    <w:p>
-      <w:pPr>
-        <w:pStyle w:val="Prrafodelista"/>
-        <w:rPr>
-          <w:rFonts w:ascii="Arial" w:hAnsi="Arial" w:cs="Arial"/>
-        </w:rPr>
-      </w:pPr>
-    </w:p>
-    <w:p>
-      <w:pPr>
-        <w:pStyle w:val="Prrafodelista"/>
-        <w:rPr>
-          <w:rFonts w:ascii="Arial" w:hAnsi="Arial" w:cs="Arial"/>
-        </w:rPr>
-      </w:pPr>
-    </w:p>
-    <w:p>
-      <w:pPr>
-        <w:pStyle w:val="Prrafodelista"/>
-        <w:rPr>
-          <w:rFonts w:ascii="Arial" w:hAnsi="Arial" w:cs="Arial"/>
-        </w:rPr>
-      </w:pPr>
-    </w:p>
-    <w:p>
-      <w:pPr>
-        <w:rPr>
-          <w:rFonts w:ascii="Arial" w:hAnsi="Arial" w:cs="Arial"/>
-          <w:i/>
-        </w:rPr>
-      </w:pPr>
-      <w:r>
-        <w:rPr>
-          <w:rFonts w:ascii="Arial" w:hAnsi="Arial" w:cs="Arial"/>
-          <w:i/>
-        </w:rPr>
-        <w:lastRenderedPageBreak/>
-        <w:t xml:space="preserve">Trayectoria Alternativa </w:t>
-      </w:r>
-      <w:r>
-        <w:rPr>
-          <w:rFonts w:ascii="Arial" w:hAnsi="Arial" w:cs="Arial"/>
-          <w:i/>
-        </w:rPr>
-        <w:t>C</w:t>
-      </w:r>
-    </w:p>
-    <w:p>
-      <w:pPr>
-        <w:rPr>
-          <w:rFonts w:ascii="Arial" w:hAnsi="Arial" w:cs="Arial"/>
-        </w:rPr>
-      </w:pPr>
-      <w:r>
-        <w:rPr>
-          <w:rFonts w:ascii="Arial" w:hAnsi="Arial" w:cs="Arial"/>
-        </w:rPr>
-        <w:t xml:space="preserve">Condición: El usuario por error presiona el botón </w:t>
-      </w:r>
-      <w:r>
-        <w:rPr>
-          <w:rFonts w:ascii="Arial" w:hAnsi="Arial" w:cs="Arial"/>
-        </w:rPr>
-        <w:t>cancelar</w:t>
-      </w:r>
-      <w:r>
-        <w:rPr>
-          <w:rFonts w:ascii="Arial" w:hAnsi="Arial" w:cs="Arial"/>
-        </w:rPr>
-        <w:t>.</w:t>
-      </w:r>
-    </w:p>
-    <w:p>
-      <w:pPr>
-        <w:pStyle w:val="Prrafodelista"/>
-        <w:numPr>
-          <w:ilvl w:val="0"/>
-          <w:numId w:val="5"/>
-        </w:numPr>
-        <w:rPr>
-          <w:rFonts w:ascii="Arial" w:hAnsi="Arial" w:cs="Arial"/>
-        </w:rPr>
-      </w:pPr>
-      <w:r>
-        <w:rPr>
-          <w:rFonts w:ascii="Arial" w:hAnsi="Arial" w:cs="Arial"/>
-        </w:rPr>
-        <w:t xml:space="preserve">El usuario presiona el botón </w:t>
-      </w:r>
-      <w:r>
-        <w:rPr>
-          <w:rFonts w:ascii="Arial" w:hAnsi="Arial" w:cs="Arial"/>
-        </w:rPr>
-        <w:t>cancelar</w:t>
-      </w:r>
-      <w:r>
-        <w:rPr>
-          <w:rFonts w:ascii="Arial" w:hAnsi="Arial" w:cs="Arial"/>
-        </w:rPr>
-        <w:t>.</w:t>
-      </w:r>
-    </w:p>
-    <w:p>
-      <w:pPr>
-        <w:pStyle w:val="Prrafodelista"/>
-        <w:numPr>
-          <w:ilvl w:val="0"/>
-          <w:numId w:val="5"/>
-        </w:numPr>
-        <w:rPr>
-          <w:rFonts w:ascii="Arial" w:hAnsi="Arial" w:cs="Arial"/>
-        </w:rPr>
-      </w:pPr>
-      <w:r>
-        <w:rPr>
-          <w:rFonts w:ascii="Arial" w:hAnsi="Arial" w:cs="Arial"/>
-        </w:rPr>
-        <w:t xml:space="preserve">El sistema muestra el mensaje MSG3. ¿Seguro que desea </w:t>
-      </w:r>
-      <w:r>
-        <w:rPr>
-          <w:rFonts w:ascii="Arial" w:hAnsi="Arial" w:cs="Arial"/>
-        </w:rPr>
-        <w:t>cancelar el registro</w:t>
-      </w:r>
-      <w:r>
-        <w:rPr>
-          <w:rFonts w:ascii="Arial" w:hAnsi="Arial" w:cs="Arial"/>
-        </w:rPr>
-        <w:t>?</w:t>
-      </w:r>
-      <w:r>
-        <w:rPr>
-          <w:rFonts w:ascii="Arial" w:hAnsi="Arial" w:cs="Arial"/>
-        </w:rPr>
-        <w:t xml:space="preserve"> </w:t>
-      </w:r>
-    </w:p>
-    <w:p>
-      <w:pPr>
-        <w:pStyle w:val="Prrafodelista"/>
-        <w:numPr>
-          <w:ilvl w:val="0"/>
-          <w:numId w:val="5"/>
-        </w:numPr>
-        <w:rPr>
-          <w:rFonts w:ascii="Arial" w:hAnsi="Arial" w:cs="Arial"/>
-        </w:rPr>
-      </w:pPr>
-      <w:r>
-        <w:rPr>
-          <w:rFonts w:ascii="Arial" w:hAnsi="Arial" w:cs="Arial"/>
-        </w:rPr>
-        <w:t xml:space="preserve">El usuario cancela la operación presionando </w:t>
-      </w:r>
-      <w:r>
-        <w:rPr>
-          <w:rFonts w:ascii="Arial" w:hAnsi="Arial" w:cs="Arial"/>
-        </w:rPr>
-        <w:t xml:space="preserve">el botón </w:t>
-      </w:r>
-      <w:r>
-        <w:rPr>
-          <w:rFonts w:ascii="Arial" w:hAnsi="Arial" w:cs="Arial"/>
-        </w:rPr>
-        <w:t>no.</w:t>
-      </w:r>
-    </w:p>
-    <w:p>
-      <w:pPr>
-        <w:pStyle w:val="Prrafodelista"/>
-        <w:numPr>
-          <w:ilvl w:val="0"/>
-          <w:numId w:val="5"/>
-        </w:numPr>
-        <w:rPr>
-          <w:rFonts w:ascii="Arial" w:hAnsi="Arial" w:cs="Arial"/>
-        </w:rPr>
-      </w:pPr>
-      <w:r>
-        <w:rPr>
-          <w:rFonts w:ascii="Arial" w:hAnsi="Arial" w:cs="Arial"/>
-        </w:rPr>
-        <w:t>El sistema cierra el mensaje.</w:t>
-      </w:r>
-    </w:p>
-    <w:p>
-      <w:pPr>
-        <w:pStyle w:val="Prrafodelista"/>
-        <w:numPr>
-          <w:ilvl w:val="0"/>
-          <w:numId w:val="5"/>
-        </w:numPr>
-        <w:rPr>
-          <w:rFonts w:ascii="Arial" w:hAnsi="Arial" w:cs="Arial"/>
-        </w:rPr>
-      </w:pPr>
-      <w:r>
-        <w:rPr>
-          <w:rFonts w:ascii="Arial" w:hAnsi="Arial" w:cs="Arial"/>
-        </w:rPr>
-        <w:t xml:space="preserve">Continua con el paso </w:t>
-      </w:r>
-      <w:r>
-        <w:rPr>
-          <w:rFonts w:ascii="Arial" w:hAnsi="Arial" w:cs="Arial"/>
-        </w:rPr>
-        <w:t>8</w:t>
-      </w:r>
-      <w:r>
-        <w:rPr>
-          <w:rFonts w:ascii="Arial" w:hAnsi="Arial" w:cs="Arial"/>
-        </w:rPr>
-        <w:t xml:space="preserve"> de la trayectoria principal del CU</w:t>
-      </w:r>
-      <w:r>
-        <w:rPr>
-          <w:rFonts w:ascii="Arial" w:hAnsi="Arial" w:cs="Arial"/>
-        </w:rPr>
-        <w:t>3</w:t>
-      </w:r>
-      <w:r>
-        <w:rPr>
-          <w:rFonts w:ascii="Arial" w:hAnsi="Arial" w:cs="Arial"/>
-        </w:rPr>
-        <w:t>.</w:t>
-      </w:r>
-    </w:p>
-    <w:p>
-      <w:pPr>
-        <w:pStyle w:val="Prrafodelista"/>
-        <w:numPr>
-          <w:ilvl w:val="0"/>
-          <w:numId w:val="4"/>
-        </w:numPr>
-        <w:rPr>
-          <w:rFonts w:ascii="Arial" w:hAnsi="Arial" w:cs="Arial"/>
-        </w:rPr>
-      </w:pPr>
-      <w:r>
-        <w:rPr>
-          <w:rFonts w:ascii="Arial" w:hAnsi="Arial" w:cs="Arial"/>
-        </w:rPr>
-        <w:t>- - - - Fin de la trayectoria</w:t>
-      </w:r>
-    </w:p>
-    <w:p>
-      <w:pPr>
-        <w:rPr>
-          <w:rFonts w:ascii="Arial" w:hAnsi="Arial" w:cs="Arial"/>
-        </w:rPr>
-      </w:pPr>
-    </w:p>
-    <w:p>
-      <w:pPr>
-        <w:rPr>
-          <w:rFonts w:ascii="Arial" w:hAnsi="Arial" w:cs="Arial"/>
-          <w:i/>
-        </w:rPr>
-      </w:pPr>
-      <w:r>
-        <w:rPr>
-          <w:rFonts w:ascii="Arial" w:hAnsi="Arial" w:cs="Arial"/>
-          <w:i/>
-        </w:rPr>
-        <w:t xml:space="preserve">Trayectoria Alternativa </w:t>
-      </w:r>
-      <w:r>
-        <w:rPr>
-          <w:rFonts w:ascii="Arial" w:hAnsi="Arial" w:cs="Arial"/>
-          <w:i/>
-        </w:rPr>
-        <w:t>D</w:t>
-      </w:r>
-    </w:p>
-    <w:p>
-      <w:pPr>
-        <w:rPr>
-          <w:rFonts w:ascii="Arial" w:hAnsi="Arial" w:cs="Arial"/>
-        </w:rPr>
-      </w:pPr>
-      <w:r>
-        <w:rPr>
-          <w:rFonts w:ascii="Arial" w:hAnsi="Arial" w:cs="Arial"/>
-        </w:rPr>
-        <w:t>Condición: Uno o más campos obligatorios no fueron contestados.</w:t>
-      </w:r>
-    </w:p>
-    <w:p>
-      <w:pPr>
-        <w:pStyle w:val="Prrafodelista"/>
-        <w:numPr>
-          <w:ilvl w:val="0"/>
-          <w:numId w:val="6"/>
-        </w:numPr>
-        <w:rPr>
-          <w:rFonts w:ascii="Arial" w:hAnsi="Arial" w:cs="Arial"/>
-        </w:rPr>
-      </w:pPr>
-      <w:r>
-        <w:rPr>
-          <w:rFonts w:ascii="Arial" w:hAnsi="Arial" w:cs="Arial"/>
-        </w:rPr>
-        <w:t>El sistema detecta uno o más campos sin contestar.</w:t>
-      </w:r>
-    </w:p>
-    <w:p>
-      <w:pPr>
-        <w:pStyle w:val="Prrafodelista"/>
-        <w:numPr>
-          <w:ilvl w:val="0"/>
-          <w:numId w:val="6"/>
-        </w:numPr>
-        <w:rPr>
-          <w:rFonts w:ascii="Arial" w:hAnsi="Arial" w:cs="Arial"/>
-        </w:rPr>
-      </w:pPr>
-      <w:r>
-        <w:rPr>
-          <w:rFonts w:ascii="Arial" w:hAnsi="Arial" w:cs="Arial"/>
-        </w:rPr>
-        <w:t>El sistema muestra mensaje MSG1. Los campos marcados con (*) son obligatorios.</w:t>
-      </w:r>
-    </w:p>
-    <w:p>
-      <w:pPr>
-        <w:pStyle w:val="Prrafodelista"/>
-        <w:numPr>
-          <w:ilvl w:val="0"/>
-          <w:numId w:val="6"/>
-        </w:numPr>
-        <w:rPr>
-          <w:rFonts w:ascii="Arial" w:hAnsi="Arial" w:cs="Arial"/>
-        </w:rPr>
-      </w:pPr>
-      <w:r>
-        <w:rPr>
-          <w:rFonts w:ascii="Arial" w:hAnsi="Arial" w:cs="Arial"/>
-        </w:rPr>
-        <w:t>El usuario cierra el mensaje presionando el botón aceptar.</w:t>
-      </w:r>
-    </w:p>
-    <w:p>
-      <w:pPr>
-        <w:pStyle w:val="Prrafodelista"/>
-        <w:numPr>
-          <w:ilvl w:val="0"/>
-          <w:numId w:val="6"/>
-        </w:numPr>
-        <w:rPr>
-          <w:rFonts w:ascii="Arial" w:hAnsi="Arial" w:cs="Arial"/>
-        </w:rPr>
-      </w:pPr>
-      <w:r>
-        <w:rPr>
-          <w:rFonts w:ascii="Arial" w:hAnsi="Arial" w:cs="Arial"/>
-        </w:rPr>
-        <w:t xml:space="preserve">El </w:t>
-      </w:r>
-      <w:r>
-        <w:rPr>
-          <w:rFonts w:ascii="Arial" w:hAnsi="Arial" w:cs="Arial"/>
-        </w:rPr>
-        <w:t>sistema continuo</w:t>
-      </w:r>
-      <w:r>
-        <w:rPr>
-          <w:rFonts w:ascii="Arial" w:hAnsi="Arial" w:cs="Arial"/>
-        </w:rPr>
-        <w:t xml:space="preserve"> en el paso 2 de la trayectoria principal del CU1.</w:t>
-      </w:r>
-    </w:p>
-    <w:p>
-      <w:pPr>
-        <w:pStyle w:val="Prrafodelista"/>
-        <w:numPr>
-          <w:ilvl w:val="0"/>
-          <w:numId w:val="4"/>
-        </w:numPr>
-        <w:rPr>
-          <w:rFonts w:ascii="Arial" w:hAnsi="Arial" w:cs="Arial"/>
-        </w:rPr>
-      </w:pPr>
-      <w:r>
-        <w:rPr>
-          <w:rFonts w:ascii="Arial" w:hAnsi="Arial" w:cs="Arial"/>
-        </w:rPr>
-        <w:t>- - - - Fin de la trayectoria.</w:t>
-      </w:r>
+        </w:rPr>
+      </w:pPr>
     </w:p>
     <w:sectPr>
       <w:pgSz w:w="12240" w:h="15840"/>
@@ -4589,6 +3183,92 @@
     </w:lvl>
   </w:abstractNum>
   <w:abstractNum w:abstractNumId="9" w15:restartNumberingAfterBreak="0">
+    <w:nsid w:val="454D5305"/>
+    <w:multiLevelType w:val="hybridMultilevel"/>
+    <w:tmpl w:val="9BCEC066"/>
+    <w:lvl w:ilvl="0" w:tplc="080A000F">
+      <w:start w:val="1"/>
+      <w:numFmt w:val="decimal"/>
+      <w:lvlText w:val="%1."/>
+      <w:lvlJc w:val="left"/>
+      <w:pPr>
+        <w:ind w:left="720" w:hanging="360"/>
+      </w:pPr>
+    </w:lvl>
+    <w:lvl w:ilvl="1" w:tplc="080A0019" w:tentative="1">
+      <w:start w:val="1"/>
+      <w:numFmt w:val="lowerLetter"/>
+      <w:lvlText w:val="%2."/>
+      <w:lvlJc w:val="left"/>
+      <w:pPr>
+        <w:ind w:left="1440" w:hanging="360"/>
+      </w:pPr>
+    </w:lvl>
+    <w:lvl w:ilvl="2" w:tplc="080A001B" w:tentative="1">
+      <w:start w:val="1"/>
+      <w:numFmt w:val="lowerRoman"/>
+      <w:lvlText w:val="%3."/>
+      <w:lvlJc w:val="right"/>
+      <w:pPr>
+        <w:ind w:left="2160" w:hanging="180"/>
+      </w:pPr>
+    </w:lvl>
+    <w:lvl w:ilvl="3" w:tplc="080A000F" w:tentative="1">
+      <w:start w:val="1"/>
+      <w:numFmt w:val="decimal"/>
+      <w:lvlText w:val="%4."/>
+      <w:lvlJc w:val="left"/>
+      <w:pPr>
+        <w:ind w:left="2880" w:hanging="360"/>
+      </w:pPr>
+    </w:lvl>
+    <w:lvl w:ilvl="4" w:tplc="080A0019" w:tentative="1">
+      <w:start w:val="1"/>
+      <w:numFmt w:val="lowerLetter"/>
+      <w:lvlText w:val="%5."/>
+      <w:lvlJc w:val="left"/>
+      <w:pPr>
+        <w:ind w:left="3600" w:hanging="360"/>
+      </w:pPr>
+    </w:lvl>
+    <w:lvl w:ilvl="5" w:tplc="080A001B" w:tentative="1">
+      <w:start w:val="1"/>
+      <w:numFmt w:val="lowerRoman"/>
+      <w:lvlText w:val="%6."/>
+      <w:lvlJc w:val="right"/>
+      <w:pPr>
+        <w:ind w:left="4320" w:hanging="180"/>
+      </w:pPr>
+    </w:lvl>
+    <w:lvl w:ilvl="6" w:tplc="080A000F" w:tentative="1">
+      <w:start w:val="1"/>
+      <w:numFmt w:val="decimal"/>
+      <w:lvlText w:val="%7."/>
+      <w:lvlJc w:val="left"/>
+      <w:pPr>
+        <w:ind w:left="5040" w:hanging="360"/>
+      </w:pPr>
+    </w:lvl>
+    <w:lvl w:ilvl="7" w:tplc="080A0019" w:tentative="1">
+      <w:start w:val="1"/>
+      <w:numFmt w:val="lowerLetter"/>
+      <w:lvlText w:val="%8."/>
+      <w:lvlJc w:val="left"/>
+      <w:pPr>
+        <w:ind w:left="5760" w:hanging="360"/>
+      </w:pPr>
+    </w:lvl>
+    <w:lvl w:ilvl="8" w:tplc="080A001B" w:tentative="1">
+      <w:start w:val="1"/>
+      <w:numFmt w:val="lowerRoman"/>
+      <w:lvlText w:val="%9."/>
+      <w:lvlJc w:val="right"/>
+      <w:pPr>
+        <w:ind w:left="6480" w:hanging="180"/>
+      </w:pPr>
+    </w:lvl>
+  </w:abstractNum>
+  <w:abstractNum w:abstractNumId="10" w15:restartNumberingAfterBreak="0">
     <w:nsid w:val="478C107C"/>
     <w:multiLevelType w:val="hybridMultilevel"/>
     <w:tmpl w:val="15526CE2"/>
@@ -4701,7 +3381,7 @@
       </w:rPr>
     </w:lvl>
   </w:abstractNum>
-  <w:abstractNum w:abstractNumId="10" w15:restartNumberingAfterBreak="0">
+  <w:abstractNum w:abstractNumId="11" w15:restartNumberingAfterBreak="0">
     <w:nsid w:val="529313A6"/>
     <w:multiLevelType w:val="hybridMultilevel"/>
     <w:tmpl w:val="11FA1928"/>
@@ -4787,7 +3467,7 @@
       </w:pPr>
     </w:lvl>
   </w:abstractNum>
-  <w:abstractNum w:abstractNumId="11" w15:restartNumberingAfterBreak="0">
+  <w:abstractNum w:abstractNumId="12" w15:restartNumberingAfterBreak="0">
     <w:nsid w:val="534B24AB"/>
     <w:multiLevelType w:val="hybridMultilevel"/>
     <w:tmpl w:val="9BCEC066"/>
@@ -4873,7 +3553,7 @@
       </w:pPr>
     </w:lvl>
   </w:abstractNum>
-  <w:abstractNum w:abstractNumId="12" w15:restartNumberingAfterBreak="0">
+  <w:abstractNum w:abstractNumId="13" w15:restartNumberingAfterBreak="0">
     <w:nsid w:val="54C96915"/>
     <w:multiLevelType w:val="hybridMultilevel"/>
     <w:tmpl w:val="1A30E570"/>
@@ -4959,7 +3639,7 @@
       </w:pPr>
     </w:lvl>
   </w:abstractNum>
-  <w:abstractNum w:abstractNumId="13" w15:restartNumberingAfterBreak="0">
+  <w:abstractNum w:abstractNumId="14" w15:restartNumberingAfterBreak="0">
     <w:nsid w:val="58F43F99"/>
     <w:multiLevelType w:val="hybridMultilevel"/>
     <w:tmpl w:val="9BCEC066"/>
@@ -5045,7 +3725,7 @@
       </w:pPr>
     </w:lvl>
   </w:abstractNum>
-  <w:abstractNum w:abstractNumId="14" w15:restartNumberingAfterBreak="0">
+  <w:abstractNum w:abstractNumId="15" w15:restartNumberingAfterBreak="0">
     <w:nsid w:val="639401F7"/>
     <w:multiLevelType w:val="hybridMultilevel"/>
     <w:tmpl w:val="11FA1928"/>
@@ -5131,8 +3811,94 @@
       </w:pPr>
     </w:lvl>
   </w:abstractNum>
+  <w:abstractNum w:abstractNumId="16" w15:restartNumberingAfterBreak="0">
+    <w:nsid w:val="75C01913"/>
+    <w:multiLevelType w:val="hybridMultilevel"/>
+    <w:tmpl w:val="9BCEC066"/>
+    <w:lvl w:ilvl="0" w:tplc="080A000F">
+      <w:start w:val="1"/>
+      <w:numFmt w:val="decimal"/>
+      <w:lvlText w:val="%1."/>
+      <w:lvlJc w:val="left"/>
+      <w:pPr>
+        <w:ind w:left="720" w:hanging="360"/>
+      </w:pPr>
+    </w:lvl>
+    <w:lvl w:ilvl="1" w:tplc="080A0019" w:tentative="1">
+      <w:start w:val="1"/>
+      <w:numFmt w:val="lowerLetter"/>
+      <w:lvlText w:val="%2."/>
+      <w:lvlJc w:val="left"/>
+      <w:pPr>
+        <w:ind w:left="1440" w:hanging="360"/>
+      </w:pPr>
+    </w:lvl>
+    <w:lvl w:ilvl="2" w:tplc="080A001B" w:tentative="1">
+      <w:start w:val="1"/>
+      <w:numFmt w:val="lowerRoman"/>
+      <w:lvlText w:val="%3."/>
+      <w:lvlJc w:val="right"/>
+      <w:pPr>
+        <w:ind w:left="2160" w:hanging="180"/>
+      </w:pPr>
+    </w:lvl>
+    <w:lvl w:ilvl="3" w:tplc="080A000F" w:tentative="1">
+      <w:start w:val="1"/>
+      <w:numFmt w:val="decimal"/>
+      <w:lvlText w:val="%4."/>
+      <w:lvlJc w:val="left"/>
+      <w:pPr>
+        <w:ind w:left="2880" w:hanging="360"/>
+      </w:pPr>
+    </w:lvl>
+    <w:lvl w:ilvl="4" w:tplc="080A0019" w:tentative="1">
+      <w:start w:val="1"/>
+      <w:numFmt w:val="lowerLetter"/>
+      <w:lvlText w:val="%5."/>
+      <w:lvlJc w:val="left"/>
+      <w:pPr>
+        <w:ind w:left="3600" w:hanging="360"/>
+      </w:pPr>
+    </w:lvl>
+    <w:lvl w:ilvl="5" w:tplc="080A001B" w:tentative="1">
+      <w:start w:val="1"/>
+      <w:numFmt w:val="lowerRoman"/>
+      <w:lvlText w:val="%6."/>
+      <w:lvlJc w:val="right"/>
+      <w:pPr>
+        <w:ind w:left="4320" w:hanging="180"/>
+      </w:pPr>
+    </w:lvl>
+    <w:lvl w:ilvl="6" w:tplc="080A000F" w:tentative="1">
+      <w:start w:val="1"/>
+      <w:numFmt w:val="decimal"/>
+      <w:lvlText w:val="%7."/>
+      <w:lvlJc w:val="left"/>
+      <w:pPr>
+        <w:ind w:left="5040" w:hanging="360"/>
+      </w:pPr>
+    </w:lvl>
+    <w:lvl w:ilvl="7" w:tplc="080A0019" w:tentative="1">
+      <w:start w:val="1"/>
+      <w:numFmt w:val="lowerLetter"/>
+      <w:lvlText w:val="%8."/>
+      <w:lvlJc w:val="left"/>
+      <w:pPr>
+        <w:ind w:left="5760" w:hanging="360"/>
+      </w:pPr>
+    </w:lvl>
+    <w:lvl w:ilvl="8" w:tplc="080A001B" w:tentative="1">
+      <w:start w:val="1"/>
+      <w:numFmt w:val="lowerRoman"/>
+      <w:lvlText w:val="%9."/>
+      <w:lvlJc w:val="right"/>
+      <w:pPr>
+        <w:ind w:left="6480" w:hanging="180"/>
+      </w:pPr>
+    </w:lvl>
+  </w:abstractNum>
   <w:num w:numId="1">
-    <w:abstractNumId w:val="9"/>
+    <w:abstractNumId w:val="10"/>
   </w:num>
   <w:num w:numId="2">
     <w:abstractNumId w:val="0"/>
@@ -5144,16 +3910,16 @@
     <w:abstractNumId w:val="3"/>
   </w:num>
   <w:num w:numId="5">
-    <w:abstractNumId w:val="10"/>
+    <w:abstractNumId w:val="11"/>
   </w:num>
   <w:num w:numId="6">
-    <w:abstractNumId w:val="12"/>
+    <w:abstractNumId w:val="13"/>
   </w:num>
   <w:num w:numId="7">
     <w:abstractNumId w:val="4"/>
   </w:num>
   <w:num w:numId="8">
-    <w:abstractNumId w:val="14"/>
+    <w:abstractNumId w:val="15"/>
   </w:num>
   <w:num w:numId="9">
     <w:abstractNumId w:val="6"/>
@@ -5165,16 +3931,22 @@
     <w:abstractNumId w:val="2"/>
   </w:num>
   <w:num w:numId="12">
-    <w:abstractNumId w:val="13"/>
+    <w:abstractNumId w:val="14"/>
   </w:num>
   <w:num w:numId="13">
-    <w:abstractNumId w:val="11"/>
+    <w:abstractNumId w:val="12"/>
   </w:num>
   <w:num w:numId="14">
     <w:abstractNumId w:val="7"/>
   </w:num>
   <w:num w:numId="15">
     <w:abstractNumId w:val="5"/>
+  </w:num>
+  <w:num w:numId="16">
+    <w:abstractNumId w:val="9"/>
+  </w:num>
+  <w:num w:numId="17">
+    <w:abstractNumId w:val="16"/>
   </w:num>
 </w:numbering>
 </file>

</xml_diff>

<commit_message>
SP4-CU13 Consultar Planes de Estudios
</commit_message>
<xml_diff>
--- a/Plantilla-Requerimientos/C2-DR/SP4/Casos/SP4-CU2/Caso de Uso Registrar Plan de Estudio.docx
+++ b/Plantilla-Requerimientos/C2-DR/SP4/Casos/SP4-CU2/Caso de Uso Registrar Plan de Estudio.docx
@@ -52,7 +52,13 @@
               <w:rPr>
                 <w:rFonts w:ascii="Arial" w:hAnsi="Arial" w:cs="Arial"/>
               </w:rPr>
-              <w:t>6</w:t>
+              <w:t>1</w:t>
+            </w:r>
+            <w:r>
+              <w:rPr>
+                <w:rFonts w:ascii="Arial" w:hAnsi="Arial" w:cs="Arial"/>
+              </w:rPr>
+              <w:t>3</w:t>
             </w:r>
             <w:r>
               <w:rPr>
@@ -60,6 +66,7 @@
               </w:rPr>
               <w:t xml:space="preserve"> </w:t>
             </w:r>
+            <w:proofErr w:type="gramStart"/>
             <w:r>
               <w:rPr>
                 <w:rFonts w:ascii="Arial" w:hAnsi="Arial" w:cs="Arial"/>
@@ -67,10 +74,20 @@
               <w:t>“</w:t>
             </w:r>
             <w:r>
-              <w:rPr>
-                <w:rFonts w:ascii="Arial" w:hAnsi="Arial" w:cs="Arial"/>
-              </w:rPr>
-              <w:t>Consultar Mapa Curricular</w:t>
+              <w:t xml:space="preserve"> </w:t>
+            </w:r>
+            <w:r>
+              <w:rPr>
+                <w:rFonts w:ascii="Arial" w:hAnsi="Arial" w:cs="Arial"/>
+              </w:rPr>
+              <w:t>Consultar</w:t>
+            </w:r>
+            <w:proofErr w:type="gramEnd"/>
+            <w:r>
+              <w:rPr>
+                <w:rFonts w:ascii="Arial" w:hAnsi="Arial" w:cs="Arial"/>
+              </w:rPr>
+              <w:t xml:space="preserve"> Planes de Estudios</w:t>
             </w:r>
             <w:r>
               <w:rPr>
@@ -233,6 +250,7 @@
                 <w:rFonts w:ascii="Arial" w:hAnsi="Arial" w:cs="Arial"/>
               </w:rPr>
             </w:pPr>
+            <w:bookmarkStart w:id="0" w:name="_GoBack"/>
             <w:r>
               <w:rPr>
                 <w:rFonts w:ascii="Arial" w:hAnsi="Arial" w:cs="Arial"/>
@@ -249,14 +267,39 @@
               <w:rPr>
                 <w:rFonts w:ascii="Arial" w:hAnsi="Arial" w:cs="Arial"/>
               </w:rPr>
-              <w:t>el mapa curricular del Plan de Estudios regist</w:t>
-            </w:r>
-            <w:r>
-              <w:rPr>
-                <w:rFonts w:ascii="Arial" w:hAnsi="Arial" w:cs="Arial"/>
-              </w:rPr>
-              <w:t>rado en el sistema.</w:t>
-            </w:r>
+              <w:t xml:space="preserve">los </w:t>
+            </w:r>
+            <w:r>
+              <w:rPr>
+                <w:rFonts w:ascii="Arial" w:hAnsi="Arial" w:cs="Arial"/>
+              </w:rPr>
+              <w:t>Planes</w:t>
+            </w:r>
+            <w:r>
+              <w:rPr>
+                <w:rFonts w:ascii="Arial" w:hAnsi="Arial" w:cs="Arial"/>
+              </w:rPr>
+              <w:t xml:space="preserve"> de Estudios</w:t>
+            </w:r>
+            <w:r>
+              <w:rPr>
+                <w:rFonts w:ascii="Arial" w:hAnsi="Arial" w:cs="Arial"/>
+              </w:rPr>
+              <w:t xml:space="preserve"> </w:t>
+            </w:r>
+            <w:r>
+              <w:rPr>
+                <w:rFonts w:ascii="Arial" w:hAnsi="Arial" w:cs="Arial"/>
+              </w:rPr>
+              <w:t>registrados</w:t>
+            </w:r>
+            <w:r>
+              <w:rPr>
+                <w:rFonts w:ascii="Arial" w:hAnsi="Arial" w:cs="Arial"/>
+              </w:rPr>
+              <w:t xml:space="preserve"> en el sistema.</w:t>
+            </w:r>
+            <w:bookmarkEnd w:id="0"/>
           </w:p>
         </w:tc>
       </w:tr>
@@ -293,7 +336,19 @@
               <w:rPr>
                 <w:rFonts w:ascii="Arial" w:hAnsi="Arial" w:cs="Arial"/>
               </w:rPr>
-              <w:t>Ninguna</w:t>
+              <w:t xml:space="preserve">Unidad </w:t>
+            </w:r>
+            <w:r>
+              <w:rPr>
+                <w:rFonts w:ascii="Arial" w:hAnsi="Arial" w:cs="Arial"/>
+              </w:rPr>
+              <w:t>Académica</w:t>
+            </w:r>
+            <w:r>
+              <w:rPr>
+                <w:rFonts w:ascii="Arial" w:hAnsi="Arial" w:cs="Arial"/>
+              </w:rPr>
+              <w:t>.</w:t>
             </w:r>
           </w:p>
         </w:tc>
@@ -381,43 +436,6 @@
               <w:rPr>
                 <w:rFonts w:ascii="Arial" w:hAnsi="Arial" w:cs="Arial"/>
               </w:rPr>
-              <w:t xml:space="preserve">. ¿Seguro que desea </w:t>
-            </w:r>
-            <w:r>
-              <w:rPr>
-                <w:rFonts w:ascii="Arial" w:hAnsi="Arial" w:cs="Arial"/>
-              </w:rPr>
-              <w:t>eliminar</w:t>
-            </w:r>
-            <w:r>
-              <w:rPr>
-                <w:rFonts w:ascii="Arial" w:hAnsi="Arial" w:cs="Arial"/>
-              </w:rPr>
-              <w:t>?</w:t>
-            </w:r>
-          </w:p>
-          <w:p>
-            <w:pPr>
-              <w:rPr>
-                <w:rFonts w:ascii="Arial" w:hAnsi="Arial" w:cs="Arial"/>
-              </w:rPr>
-            </w:pPr>
-            <w:r>
-              <w:rPr>
-                <w:rFonts w:ascii="Arial" w:hAnsi="Arial" w:cs="Arial"/>
-              </w:rPr>
-              <w:t>MSG</w:t>
-            </w:r>
-            <w:r>
-              <w:rPr>
-                <w:rFonts w:ascii="Arial" w:hAnsi="Arial" w:cs="Arial"/>
-              </w:rPr>
-              <w:t>2</w:t>
-            </w:r>
-            <w:r>
-              <w:rPr>
-                <w:rFonts w:ascii="Arial" w:hAnsi="Arial" w:cs="Arial"/>
-              </w:rPr>
               <w:t>.</w:t>
             </w:r>
             <w:r>
@@ -506,13 +524,25 @@
               <w:rPr>
                 <w:rFonts w:ascii="Arial" w:hAnsi="Arial" w:cs="Arial"/>
               </w:rPr>
-              <w:t xml:space="preserve">un Plan de Estudios </w:t>
-            </w:r>
-            <w:r>
-              <w:rPr>
-                <w:rFonts w:ascii="Arial" w:hAnsi="Arial" w:cs="Arial"/>
-              </w:rPr>
-              <w:t xml:space="preserve">con Unidades de Aprendizaje </w:t>
+              <w:t>un</w:t>
+            </w:r>
+            <w:r>
+              <w:rPr>
+                <w:rFonts w:ascii="Arial" w:hAnsi="Arial" w:cs="Arial"/>
+              </w:rPr>
+              <w:t xml:space="preserve"> </w:t>
+            </w:r>
+            <w:r>
+              <w:rPr>
+                <w:rFonts w:ascii="Arial" w:hAnsi="Arial" w:cs="Arial"/>
+              </w:rPr>
+              <w:t>Plan de Estudio</w:t>
+            </w:r>
+            <w:r>
+              <w:rPr>
+                <w:rFonts w:ascii="Arial" w:hAnsi="Arial" w:cs="Arial"/>
+              </w:rPr>
+              <w:t xml:space="preserve"> </w:t>
             </w:r>
             <w:r>
               <w:rPr>
@@ -568,31 +598,37 @@
               <w:rPr>
                 <w:rFonts w:ascii="Arial" w:hAnsi="Arial" w:cs="Arial"/>
               </w:rPr>
-              <w:t xml:space="preserve">El </w:t>
-            </w:r>
-            <w:r>
-              <w:rPr>
-                <w:rFonts w:ascii="Arial" w:hAnsi="Arial" w:cs="Arial"/>
-              </w:rPr>
-              <w:t>P</w:t>
-            </w:r>
-            <w:r>
-              <w:rPr>
-                <w:rFonts w:ascii="Arial" w:hAnsi="Arial" w:cs="Arial"/>
-              </w:rPr>
-              <w:t>lan de Estudios</w:t>
-            </w:r>
-            <w:r>
-              <w:rPr>
-                <w:rFonts w:ascii="Arial" w:hAnsi="Arial" w:cs="Arial"/>
-              </w:rPr>
-              <w:t xml:space="preserve"> y las Unidades de Aprendizaje</w:t>
-            </w:r>
-            <w:r>
-              <w:rPr>
-                <w:rFonts w:ascii="Arial" w:hAnsi="Arial" w:cs="Arial"/>
-              </w:rPr>
-              <w:t xml:space="preserve"> son visualizadas en el </w:t>
+              <w:t xml:space="preserve">Los </w:t>
+            </w:r>
+            <w:r>
+              <w:rPr>
+                <w:rFonts w:ascii="Arial" w:hAnsi="Arial" w:cs="Arial"/>
+              </w:rPr>
+              <w:t>Planes de Estudios</w:t>
+            </w:r>
+            <w:r>
+              <w:rPr>
+                <w:rFonts w:ascii="Arial" w:hAnsi="Arial" w:cs="Arial"/>
+              </w:rPr>
+              <w:t xml:space="preserve"> </w:t>
+            </w:r>
+            <w:r>
+              <w:rPr>
+                <w:rFonts w:ascii="Arial" w:hAnsi="Arial" w:cs="Arial"/>
+              </w:rPr>
+              <w:t>son visualizad</w:t>
+            </w:r>
+            <w:r>
+              <w:rPr>
+                <w:rFonts w:ascii="Arial" w:hAnsi="Arial" w:cs="Arial"/>
+              </w:rPr>
+              <w:t>o</w:t>
+            </w:r>
+            <w:r>
+              <w:rPr>
+                <w:rFonts w:ascii="Arial" w:hAnsi="Arial" w:cs="Arial"/>
+              </w:rPr>
+              <w:t xml:space="preserve">s en el </w:t>
             </w:r>
             <w:r>
               <w:rPr>
@@ -642,15 +678,46 @@
               <w:rPr>
                 <w:rFonts w:ascii="Arial" w:hAnsi="Arial" w:cs="Arial"/>
               </w:rPr>
-              <w:t>l sistema no permite editar Plan de Estudios con las Unidades de Aprendizaje</w:t>
-            </w:r>
-            <w:r>
-              <w:rPr>
-                <w:rFonts w:ascii="Arial" w:hAnsi="Arial" w:cs="Arial"/>
-              </w:rPr>
-              <w:t xml:space="preserve"> registradas.</w:t>
+              <w:t xml:space="preserve">l sistema no </w:t>
+            </w:r>
+            <w:r>
+              <w:rPr>
+                <w:rFonts w:ascii="Arial" w:hAnsi="Arial" w:cs="Arial"/>
+              </w:rPr>
+              <w:t>carga los</w:t>
+            </w:r>
+            <w:r>
+              <w:rPr>
+                <w:rFonts w:ascii="Arial" w:hAnsi="Arial" w:cs="Arial"/>
+              </w:rPr>
+              <w:t xml:space="preserve"> </w:t>
+            </w:r>
+            <w:r>
+              <w:rPr>
+                <w:rFonts w:ascii="Arial" w:hAnsi="Arial" w:cs="Arial"/>
+              </w:rPr>
+              <w:t>Planes de Estudios</w:t>
+            </w:r>
+            <w:r>
+              <w:rPr>
+                <w:rFonts w:ascii="Arial" w:hAnsi="Arial" w:cs="Arial"/>
+              </w:rPr>
+              <w:t xml:space="preserve"> </w:t>
+            </w:r>
+            <w:r>
+              <w:rPr>
+                <w:rFonts w:ascii="Arial" w:hAnsi="Arial" w:cs="Arial"/>
+              </w:rPr>
+              <w:t>de la Unidad Académica.</w:t>
             </w:r>
           </w:p>
+        </w:tc>
+      </w:tr>
+      <w:tr>
+        <w:tc>
+          <w:tcPr>
+            <w:tcW w:w="4414" w:type="dxa"/>
+          </w:tcPr>
           <w:p>
             <w:pPr>
               <w:rPr>
@@ -661,25 +728,49 @@
               <w:rPr>
                 <w:rFonts w:ascii="Arial" w:hAnsi="Arial" w:cs="Arial"/>
               </w:rPr>
-              <w:t xml:space="preserve">E1. El sistema no permite </w:t>
-            </w:r>
-            <w:r>
-              <w:rPr>
-                <w:rFonts w:ascii="Arial" w:hAnsi="Arial" w:cs="Arial"/>
-              </w:rPr>
-              <w:t>eliminar</w:t>
-            </w:r>
-            <w:r>
-              <w:rPr>
-                <w:rFonts w:ascii="Arial" w:hAnsi="Arial" w:cs="Arial"/>
-              </w:rPr>
-              <w:t xml:space="preserve"> Plan de Estudios con las Unidades de Aprendizaje registradas</w:t>
-            </w:r>
-            <w:r>
-              <w:rPr>
-                <w:rFonts w:ascii="Arial" w:hAnsi="Arial" w:cs="Arial"/>
-              </w:rPr>
-              <w:t>.</w:t>
+              <w:t xml:space="preserve">Puntos de </w:t>
+            </w:r>
+            <w:r>
+              <w:rPr>
+                <w:rFonts w:ascii="Arial" w:hAnsi="Arial" w:cs="Arial"/>
+              </w:rPr>
+              <w:t>Extensión</w:t>
+            </w:r>
+            <w:r>
+              <w:rPr>
+                <w:rFonts w:ascii="Arial" w:hAnsi="Arial" w:cs="Arial"/>
+              </w:rPr>
+              <w:t xml:space="preserve"> </w:t>
+            </w:r>
+          </w:p>
+        </w:tc>
+        <w:tc>
+          <w:tcPr>
+            <w:tcW w:w="4414" w:type="dxa"/>
+          </w:tcPr>
+          <w:p>
+            <w:pPr>
+              <w:rPr>
+                <w:rFonts w:ascii="Arial" w:hAnsi="Arial" w:cs="Arial"/>
+              </w:rPr>
+            </w:pPr>
+            <w:r>
+              <w:rPr>
+                <w:rFonts w:ascii="Arial" w:hAnsi="Arial" w:cs="Arial"/>
+              </w:rPr>
+              <w:t>SP</w:t>
+            </w:r>
+            <w:r>
+              <w:rPr>
+                <w:rFonts w:ascii="Arial" w:hAnsi="Arial" w:cs="Arial"/>
+              </w:rPr>
+              <w:t>4-CU</w:t>
+            </w:r>
+            <w:r>
+              <w:rPr>
+                <w:rFonts w:ascii="Arial" w:hAnsi="Arial" w:cs="Arial"/>
+              </w:rPr>
+              <w:t>6 Consultar Mapa Curricular</w:t>
             </w:r>
           </w:p>
           <w:p>
@@ -787,7 +878,7 @@
           <w:sz w:val="30"/>
           <w:szCs w:val="30"/>
         </w:rPr>
-        <w:t>6</w:t>
+        <w:t>1</w:t>
       </w:r>
       <w:r>
         <w:rPr>
@@ -796,7 +887,7 @@
           <w:sz w:val="30"/>
           <w:szCs w:val="30"/>
         </w:rPr>
-        <w:t xml:space="preserve"> </w:t>
+        <w:t>3</w:t>
       </w:r>
       <w:r>
         <w:rPr>
@@ -805,7 +896,7 @@
           <w:sz w:val="30"/>
           <w:szCs w:val="30"/>
         </w:rPr>
-        <w:t>“</w:t>
+        <w:t xml:space="preserve"> </w:t>
       </w:r>
       <w:r>
         <w:rPr>
@@ -814,7 +905,7 @@
           <w:sz w:val="30"/>
           <w:szCs w:val="30"/>
         </w:rPr>
-        <w:t>Consultar M</w:t>
+        <w:t>“</w:t>
       </w:r>
       <w:r>
         <w:rPr>
@@ -823,7 +914,7 @@
           <w:sz w:val="30"/>
           <w:szCs w:val="30"/>
         </w:rPr>
-        <w:t>apa Cu</w:t>
+        <w:t xml:space="preserve">Consultar </w:t>
       </w:r>
       <w:r>
         <w:rPr>
@@ -832,7 +923,7 @@
           <w:sz w:val="30"/>
           <w:szCs w:val="30"/>
         </w:rPr>
-        <w:t>rricular</w:t>
+        <w:t>P</w:t>
       </w:r>
       <w:r>
         <w:rPr>
@@ -841,6 +932,15 @@
           <w:sz w:val="30"/>
           <w:szCs w:val="30"/>
         </w:rPr>
+        <w:t>lanes de Estudios</w:t>
+      </w:r>
+      <w:r>
+        <w:rPr>
+          <w:rFonts w:ascii="Arial" w:hAnsi="Arial" w:cs="Arial"/>
+          <w:b/>
+          <w:sz w:val="30"/>
+          <w:szCs w:val="30"/>
+        </w:rPr>
         <w:t>”</w:t>
       </w:r>
     </w:p>
@@ -911,7 +1011,31 @@
         <w:rPr>
           <w:rFonts w:ascii="Arial" w:hAnsi="Arial" w:cs="Arial"/>
         </w:rPr>
-        <w:t>de los contenidos del Mapa Curricular registrados.</w:t>
+        <w:t xml:space="preserve">de los contenidos </w:t>
+      </w:r>
+      <w:r>
+        <w:rPr>
+          <w:rFonts w:ascii="Arial" w:hAnsi="Arial" w:cs="Arial"/>
+        </w:rPr>
+        <w:t xml:space="preserve">de los Planes de Estudios </w:t>
+      </w:r>
+      <w:r>
+        <w:rPr>
+          <w:rFonts w:ascii="Arial" w:hAnsi="Arial" w:cs="Arial"/>
+        </w:rPr>
+        <w:t>registrado</w:t>
+      </w:r>
+      <w:r>
+        <w:rPr>
+          <w:rFonts w:ascii="Arial" w:hAnsi="Arial" w:cs="Arial"/>
+        </w:rPr>
+        <w:t>s</w:t>
+      </w:r>
+      <w:r>
+        <w:rPr>
+          <w:rFonts w:ascii="Arial" w:hAnsi="Arial" w:cs="Arial"/>
+        </w:rPr>
+        <w:t>.</w:t>
       </w:r>
     </w:p>
     <w:p>
@@ -930,6 +1054,27 @@
       </w:r>
     </w:p>
     <w:p/>
+    <w:p>
+      <w:pPr>
+        <w:rPr>
+          <w:rFonts w:ascii="Arial" w:hAnsi="Arial" w:cs="Arial"/>
+        </w:rPr>
+      </w:pPr>
+    </w:p>
+    <w:p>
+      <w:pPr>
+        <w:rPr>
+          <w:rFonts w:ascii="Arial" w:hAnsi="Arial" w:cs="Arial"/>
+        </w:rPr>
+      </w:pPr>
+    </w:p>
+    <w:p>
+      <w:pPr>
+        <w:rPr>
+          <w:rFonts w:ascii="Arial" w:hAnsi="Arial" w:cs="Arial"/>
+        </w:rPr>
+      </w:pPr>
+    </w:p>
     <w:p>
       <w:pPr>
         <w:rPr>
@@ -1167,7 +1312,13 @@
         <w:rPr>
           <w:rFonts w:ascii="Arial" w:hAnsi="Arial" w:cs="Arial"/>
         </w:rPr>
-        <w:t>l Plan de Estudios</w:t>
+        <w:t xml:space="preserve"> </w:t>
+      </w:r>
+      <w:r>
+        <w:rPr>
+          <w:rFonts w:ascii="Arial" w:hAnsi="Arial" w:cs="Arial"/>
+        </w:rPr>
+        <w:t>Planes de Estudios</w:t>
       </w:r>
       <w:r>
         <w:rPr>
@@ -1203,19 +1354,19 @@
         <w:rPr>
           <w:rFonts w:ascii="Arial" w:hAnsi="Arial" w:cs="Arial"/>
         </w:rPr>
-        <w:t>2</w:t>
-      </w:r>
-      <w:r>
-        <w:rPr>
-          <w:rFonts w:ascii="Arial" w:hAnsi="Arial" w:cs="Arial"/>
-        </w:rPr>
-        <w:t>.1</w:t>
-      </w:r>
-      <w:r>
-        <w:rPr>
-          <w:rFonts w:ascii="Arial" w:hAnsi="Arial" w:cs="Arial"/>
-        </w:rPr>
-        <w:t xml:space="preserve"> Consultar Mapa Curricular</w:t>
+        <w:t>3</w:t>
+      </w:r>
+      <w:r>
+        <w:rPr>
+          <w:rFonts w:ascii="Arial" w:hAnsi="Arial" w:cs="Arial"/>
+        </w:rPr>
+        <w:t xml:space="preserve"> Consultar </w:t>
+      </w:r>
+      <w:r>
+        <w:rPr>
+          <w:rFonts w:ascii="Arial" w:hAnsi="Arial" w:cs="Arial"/>
+        </w:rPr>
+        <w:t>Planes de Estudios</w:t>
       </w:r>
       <w:r>
         <w:rPr>
@@ -1239,25 +1390,31 @@
         <w:rPr>
           <w:rFonts w:ascii="Arial" w:hAnsi="Arial" w:cs="Arial"/>
         </w:rPr>
-        <w:t>El usuario</w:t>
-      </w:r>
-      <w:r>
-        <w:rPr>
-          <w:rFonts w:ascii="Arial" w:hAnsi="Arial" w:cs="Arial"/>
-        </w:rPr>
-        <w:t xml:space="preserve"> s</w:t>
-      </w:r>
-      <w:r>
-        <w:rPr>
-          <w:rFonts w:ascii="Arial" w:hAnsi="Arial" w:cs="Arial"/>
-        </w:rPr>
-        <w:t xml:space="preserve">i </w:t>
-      </w:r>
-      <w:r>
-        <w:rPr>
-          <w:rFonts w:ascii="Arial" w:hAnsi="Arial" w:cs="Arial"/>
-        </w:rPr>
-        <w:t>lo desea,</w:t>
+        <w:t xml:space="preserve">El usuario </w:t>
+      </w:r>
+      <w:r>
+        <w:rPr>
+          <w:rFonts w:ascii="Arial" w:hAnsi="Arial" w:cs="Arial"/>
+        </w:rPr>
+        <w:t>S</w:t>
+      </w:r>
+      <w:r>
+        <w:rPr>
+          <w:rFonts w:ascii="Arial" w:hAnsi="Arial" w:cs="Arial"/>
+        </w:rPr>
+        <w:t xml:space="preserve">elecciona </w:t>
+      </w:r>
+      <w:r>
+        <w:rPr>
+          <w:rFonts w:ascii="Arial" w:hAnsi="Arial" w:cs="Arial"/>
+        </w:rPr>
+        <w:t xml:space="preserve">la Unidad </w:t>
+      </w:r>
+      <w:r>
+        <w:rPr>
+          <w:rFonts w:ascii="Arial" w:hAnsi="Arial" w:cs="Arial"/>
+        </w:rPr>
+        <w:t>Académica</w:t>
       </w:r>
       <w:r>
         <w:rPr>
@@ -1269,31 +1426,49 @@
         <w:rPr>
           <w:rFonts w:ascii="Arial" w:hAnsi="Arial" w:cs="Arial"/>
         </w:rPr>
-        <w:t>selecciona la opción de ed</w:t>
-      </w:r>
-      <w:r>
-        <w:rPr>
-          <w:rFonts w:ascii="Arial" w:hAnsi="Arial" w:cs="Arial"/>
-        </w:rPr>
-        <w:t xml:space="preserve">itar </w:t>
-      </w:r>
-      <w:r>
-        <w:rPr>
-          <w:rFonts w:ascii="Arial" w:hAnsi="Arial" w:cs="Arial"/>
-        </w:rPr>
-        <w:t xml:space="preserve">del </w:t>
-      </w:r>
-      <w:r>
-        <w:rPr>
-          <w:rFonts w:ascii="Arial" w:hAnsi="Arial" w:cs="Arial"/>
-        </w:rPr>
-        <w:t xml:space="preserve">Plan de Estudios. </w:t>
-      </w:r>
-      <w:r>
-        <w:rPr>
-          <w:rFonts w:ascii="Arial" w:hAnsi="Arial" w:cs="Arial"/>
-        </w:rPr>
-        <w:t xml:space="preserve">[Trayectoria B] </w:t>
+        <w:t xml:space="preserve">que </w:t>
+      </w:r>
+      <w:r>
+        <w:rPr>
+          <w:rFonts w:ascii="Arial" w:hAnsi="Arial" w:cs="Arial"/>
+        </w:rPr>
+        <w:t>desea consultar</w:t>
+      </w:r>
+      <w:r>
+        <w:rPr>
+          <w:rFonts w:ascii="Arial" w:hAnsi="Arial" w:cs="Arial"/>
+        </w:rPr>
+        <w:t xml:space="preserve"> su</w:t>
+      </w:r>
+      <w:r>
+        <w:rPr>
+          <w:rFonts w:ascii="Arial" w:hAnsi="Arial" w:cs="Arial"/>
+        </w:rPr>
+        <w:t>s</w:t>
+      </w:r>
+      <w:r>
+        <w:rPr>
+          <w:rFonts w:ascii="Arial" w:hAnsi="Arial" w:cs="Arial"/>
+        </w:rPr>
+        <w:t xml:space="preserve"> </w:t>
+      </w:r>
+      <w:r>
+        <w:rPr>
+          <w:rFonts w:ascii="Arial" w:hAnsi="Arial" w:cs="Arial"/>
+        </w:rPr>
+        <w:t>Planes de Estudios</w:t>
+      </w:r>
+      <w:r>
+        <w:rPr>
+          <w:rFonts w:ascii="Arial" w:hAnsi="Arial" w:cs="Arial"/>
+        </w:rPr>
+        <w:t>. [</w:t>
+      </w:r>
+      <w:r>
+        <w:rPr>
+          <w:rFonts w:ascii="Arial" w:hAnsi="Arial" w:cs="Arial"/>
+        </w:rPr>
+        <w:t>Trayectoria B].</w:t>
       </w:r>
     </w:p>
     <w:p>
@@ -1311,171 +1486,99 @@
         <w:rPr>
           <w:rFonts w:ascii="Arial" w:hAnsi="Arial" w:cs="Arial"/>
         </w:rPr>
-        <w:t>E</w:t>
-      </w:r>
-      <w:r>
-        <w:rPr>
-          <w:rFonts w:ascii="Arial" w:hAnsi="Arial" w:cs="Arial"/>
-        </w:rPr>
-        <w:t>l</w:t>
-      </w:r>
-      <w:r>
-        <w:rPr>
-          <w:rFonts w:ascii="Arial" w:hAnsi="Arial" w:cs="Arial"/>
-        </w:rPr>
-        <w:t xml:space="preserve"> usuario </w:t>
-      </w:r>
-      <w:r>
-        <w:rPr>
-          <w:rFonts w:ascii="Arial" w:hAnsi="Arial" w:cs="Arial"/>
-        </w:rPr>
-        <w:t>selecciona el semestre de la Unidades de Aprendizaje que desea consultar.</w:t>
+        <w:t xml:space="preserve">El sistema muestra los </w:t>
+      </w:r>
+      <w:r>
+        <w:rPr>
+          <w:rFonts w:ascii="Arial" w:hAnsi="Arial" w:cs="Arial"/>
+        </w:rPr>
+        <w:t>Planes de Estudios</w:t>
+      </w:r>
+      <w:r>
+        <w:rPr>
+          <w:rFonts w:ascii="Arial" w:hAnsi="Arial" w:cs="Arial"/>
+        </w:rPr>
+        <w:t xml:space="preserve"> </w:t>
+      </w:r>
+      <w:r>
+        <w:rPr>
+          <w:rFonts w:ascii="Arial" w:hAnsi="Arial" w:cs="Arial"/>
+        </w:rPr>
+        <w:t xml:space="preserve">de la </w:t>
+      </w:r>
+      <w:r>
+        <w:rPr>
+          <w:rFonts w:ascii="Arial" w:hAnsi="Arial" w:cs="Arial"/>
+        </w:rPr>
+        <w:t>U</w:t>
+      </w:r>
+      <w:r>
+        <w:rPr>
+          <w:rFonts w:ascii="Arial" w:hAnsi="Arial" w:cs="Arial"/>
+        </w:rPr>
+        <w:t xml:space="preserve">nidad </w:t>
+      </w:r>
+      <w:r>
+        <w:rPr>
+          <w:rFonts w:ascii="Arial" w:hAnsi="Arial" w:cs="Arial"/>
+        </w:rPr>
+        <w:t>Académica</w:t>
+      </w:r>
+      <w:r>
+        <w:rPr>
+          <w:rFonts w:ascii="Arial" w:hAnsi="Arial" w:cs="Arial"/>
+        </w:rPr>
+        <w:t xml:space="preserve"> seleccionada anter</w:t>
+      </w:r>
+      <w:r>
+        <w:rPr>
+          <w:rFonts w:ascii="Arial" w:hAnsi="Arial" w:cs="Arial"/>
+        </w:rPr>
+        <w:t>iormente que están</w:t>
+      </w:r>
+      <w:r>
+        <w:rPr>
+          <w:rFonts w:ascii="Arial" w:hAnsi="Arial" w:cs="Arial"/>
+        </w:rPr>
+        <w:t xml:space="preserve"> registrados en el </w:t>
+      </w:r>
+      <w:r>
+        <w:rPr>
+          <w:rFonts w:ascii="Arial" w:hAnsi="Arial" w:cs="Arial"/>
+        </w:rPr>
+        <w:t>sistema. [</w:t>
+      </w:r>
+      <w:r>
+        <w:rPr>
+          <w:rFonts w:ascii="Arial" w:hAnsi="Arial" w:cs="Arial"/>
+        </w:rPr>
+        <w:t xml:space="preserve">Trayectoria C] </w:t>
       </w:r>
     </w:p>
     <w:p>
       <w:pPr>
-        <w:pStyle w:val="Prrafodelista"/>
-        <w:numPr>
-          <w:ilvl w:val="0"/>
-          <w:numId w:val="2"/>
-        </w:numPr>
-        <w:rPr>
-          <w:rFonts w:ascii="Arial" w:hAnsi="Arial" w:cs="Arial"/>
-        </w:rPr>
-      </w:pPr>
-      <w:r>
-        <w:rPr>
-          <w:rFonts w:ascii="Arial" w:hAnsi="Arial" w:cs="Arial"/>
-        </w:rPr>
-        <w:t xml:space="preserve">El sistema muestra </w:t>
-      </w:r>
-      <w:r>
-        <w:rPr>
-          <w:rFonts w:ascii="Arial" w:hAnsi="Arial" w:cs="Arial"/>
-        </w:rPr>
-        <w:t xml:space="preserve">la Unidades de Aprendizaje </w:t>
-      </w:r>
-      <w:r>
-        <w:rPr>
-          <w:rFonts w:ascii="Arial" w:hAnsi="Arial" w:cs="Arial"/>
-        </w:rPr>
-        <w:t>registradas en el sistema.</w:t>
-      </w:r>
+        <w:rPr>
+          <w:rFonts w:ascii="Arial" w:hAnsi="Arial" w:cs="Arial"/>
+        </w:rPr>
+      </w:pPr>
     </w:p>
     <w:p>
       <w:pPr>
-        <w:pStyle w:val="Prrafodelista"/>
-        <w:numPr>
-          <w:ilvl w:val="0"/>
-          <w:numId w:val="2"/>
-        </w:numPr>
-        <w:rPr>
-          <w:rFonts w:ascii="Arial" w:hAnsi="Arial" w:cs="Arial"/>
-        </w:rPr>
-      </w:pPr>
-      <w:r>
-        <w:rPr>
-          <w:rFonts w:ascii="Arial" w:hAnsi="Arial" w:cs="Arial"/>
-        </w:rPr>
-        <w:t xml:space="preserve">El usuario si lo desea, selecciona la opción de editar </w:t>
-      </w:r>
-      <w:r>
-        <w:rPr>
-          <w:rFonts w:ascii="Arial" w:hAnsi="Arial" w:cs="Arial"/>
-        </w:rPr>
-        <w:t>Unidad de Aprendizaje</w:t>
-      </w:r>
-      <w:r>
-        <w:rPr>
-          <w:rFonts w:ascii="Arial" w:hAnsi="Arial" w:cs="Arial"/>
-        </w:rPr>
-        <w:t xml:space="preserve">. [Trayectoria </w:t>
-      </w:r>
-      <w:r>
-        <w:rPr>
-          <w:rFonts w:ascii="Arial" w:hAnsi="Arial" w:cs="Arial"/>
-        </w:rPr>
-        <w:t>C</w:t>
-      </w:r>
-      <w:r>
-        <w:rPr>
-          <w:rFonts w:ascii="Arial" w:hAnsi="Arial" w:cs="Arial"/>
-        </w:rPr>
-        <w:t xml:space="preserve">] </w:t>
+        <w:rPr>
+          <w:rFonts w:ascii="Arial" w:hAnsi="Arial" w:cs="Arial"/>
+          <w:i/>
+        </w:rPr>
+      </w:pPr>
+      <w:r>
+        <w:rPr>
+          <w:rFonts w:ascii="Arial" w:hAnsi="Arial" w:cs="Arial"/>
+          <w:i/>
+        </w:rPr>
+        <w:t>Trayectoria Alternativa A.</w:t>
       </w:r>
     </w:p>
     <w:p>
       <w:pPr>
-        <w:pStyle w:val="Prrafodelista"/>
-        <w:numPr>
-          <w:ilvl w:val="0"/>
-          <w:numId w:val="2"/>
-        </w:numPr>
-        <w:rPr>
-          <w:rFonts w:ascii="Arial" w:hAnsi="Arial" w:cs="Arial"/>
-        </w:rPr>
-      </w:pPr>
-      <w:r>
-        <w:rPr>
-          <w:rFonts w:ascii="Arial" w:hAnsi="Arial" w:cs="Arial"/>
-        </w:rPr>
-        <w:t xml:space="preserve">El usuario si lo desea, selecciona la opción de </w:t>
-      </w:r>
-      <w:r>
-        <w:rPr>
-          <w:rFonts w:ascii="Arial" w:hAnsi="Arial" w:cs="Arial"/>
-        </w:rPr>
-        <w:t>eliminar</w:t>
-      </w:r>
-      <w:r>
-        <w:rPr>
-          <w:rFonts w:ascii="Arial" w:hAnsi="Arial" w:cs="Arial"/>
-        </w:rPr>
-        <w:t xml:space="preserve"> Unidad de Aprendizaje. [Trayectoria </w:t>
-      </w:r>
-      <w:r>
-        <w:rPr>
-          <w:rFonts w:ascii="Arial" w:hAnsi="Arial" w:cs="Arial"/>
-        </w:rPr>
-        <w:t>D</w:t>
-      </w:r>
-      <w:r>
-        <w:rPr>
-          <w:rFonts w:ascii="Arial" w:hAnsi="Arial" w:cs="Arial"/>
-        </w:rPr>
-        <w:t>]</w:t>
-      </w:r>
-      <w:r>
-        <w:rPr>
-          <w:rFonts w:ascii="Arial" w:hAnsi="Arial" w:cs="Arial"/>
-        </w:rPr>
-        <w:t>.</w:t>
-      </w:r>
-    </w:p>
-    <w:p>
-      <w:pPr>
-        <w:rPr>
-          <w:rFonts w:ascii="Arial" w:hAnsi="Arial" w:cs="Arial"/>
-        </w:rPr>
-      </w:pPr>
-    </w:p>
-    <w:p>
-      <w:pPr>
-        <w:rPr>
-          <w:rFonts w:ascii="Arial" w:hAnsi="Arial" w:cs="Arial"/>
-          <w:i/>
-        </w:rPr>
-      </w:pPr>
-      <w:r>
-        <w:rPr>
-          <w:rFonts w:ascii="Arial" w:hAnsi="Arial" w:cs="Arial"/>
-          <w:i/>
-        </w:rPr>
-        <w:t>Trayectoria Alternativa A.</w:t>
-      </w:r>
-    </w:p>
-    <w:p>
-      <w:pPr>
         <w:rPr>
           <w:rFonts w:ascii="Arial" w:hAnsi="Arial" w:cs="Arial"/>
         </w:rPr>
@@ -1496,7 +1599,19 @@
         <w:rPr>
           <w:rFonts w:ascii="Arial" w:hAnsi="Arial" w:cs="Arial"/>
         </w:rPr>
-        <w:t>la Unidad de Aprendizaje</w:t>
+        <w:t>l</w:t>
+      </w:r>
+      <w:r>
+        <w:rPr>
+          <w:rFonts w:ascii="Arial" w:hAnsi="Arial" w:cs="Arial"/>
+        </w:rPr>
+        <w:t xml:space="preserve">os </w:t>
+      </w:r>
+      <w:r>
+        <w:rPr>
+          <w:rFonts w:ascii="Arial" w:hAnsi="Arial" w:cs="Arial"/>
+        </w:rPr>
+        <w:t>Planes de Estudios</w:t>
       </w:r>
       <w:r>
         <w:rPr>
@@ -1526,7 +1641,13 @@
         <w:rPr>
           <w:rFonts w:ascii="Arial" w:hAnsi="Arial" w:cs="Arial"/>
         </w:rPr>
-        <w:t xml:space="preserve"> registrar</w:t>
+        <w:t xml:space="preserve"> </w:t>
+      </w:r>
+      <w:r>
+        <w:rPr>
+          <w:rFonts w:ascii="Arial" w:hAnsi="Arial" w:cs="Arial"/>
+        </w:rPr>
+        <w:t>consultar</w:t>
       </w:r>
       <w:r>
         <w:rPr>
@@ -1556,7 +1677,7 @@
         <w:rPr>
           <w:rFonts w:ascii="Arial" w:hAnsi="Arial" w:cs="Arial"/>
         </w:rPr>
-        <w:t>7</w:t>
+        <w:t>1</w:t>
       </w:r>
       <w:r>
         <w:rPr>
@@ -1711,25 +1832,13 @@
         <w:rPr>
           <w:rFonts w:ascii="Arial" w:hAnsi="Arial" w:cs="Arial"/>
         </w:rPr>
-        <w:t>Condición: El usuario desea modificar</w:t>
-      </w:r>
-      <w:r>
-        <w:rPr>
-          <w:rFonts w:ascii="Arial" w:hAnsi="Arial" w:cs="Arial"/>
-        </w:rPr>
-        <w:t xml:space="preserve"> e</w:t>
-      </w:r>
-      <w:r>
-        <w:rPr>
-          <w:rFonts w:ascii="Arial" w:hAnsi="Arial" w:cs="Arial"/>
-        </w:rPr>
-        <w:t xml:space="preserve">l </w:t>
-      </w:r>
-      <w:r>
-        <w:rPr>
-          <w:rFonts w:ascii="Arial" w:hAnsi="Arial" w:cs="Arial"/>
-        </w:rPr>
-        <w:t>Plan de Estudios</w:t>
+        <w:t xml:space="preserve">Condición: El sistema no carga el catálogo de los </w:t>
+      </w:r>
+      <w:r>
+        <w:rPr>
+          <w:rFonts w:ascii="Arial" w:hAnsi="Arial" w:cs="Arial"/>
+        </w:rPr>
+        <w:t>Planes de Estudios</w:t>
       </w:r>
       <w:r>
         <w:rPr>
@@ -1743,7 +1852,7 @@
         <w:pStyle w:val="Prrafodelista"/>
         <w:numPr>
           <w:ilvl w:val="0"/>
-          <w:numId w:val="9"/>
+          <w:numId w:val="18"/>
         </w:numPr>
         <w:rPr>
           <w:rFonts w:ascii="Arial" w:hAnsi="Arial" w:cs="Arial"/>
@@ -1753,31 +1862,19 @@
         <w:rPr>
           <w:rFonts w:ascii="Arial" w:hAnsi="Arial" w:cs="Arial"/>
         </w:rPr>
-        <w:t xml:space="preserve">El </w:t>
-      </w:r>
-      <w:r>
-        <w:rPr>
-          <w:rFonts w:ascii="Arial" w:hAnsi="Arial" w:cs="Arial"/>
-        </w:rPr>
-        <w:t xml:space="preserve">sistema </w:t>
-      </w:r>
-      <w:r>
-        <w:rPr>
-          <w:rFonts w:ascii="Arial" w:hAnsi="Arial" w:cs="Arial"/>
-        </w:rPr>
-        <w:t>R</w:t>
-      </w:r>
-      <w:r>
-        <w:rPr>
-          <w:rFonts w:ascii="Arial" w:hAnsi="Arial" w:cs="Arial"/>
-        </w:rPr>
-        <w:t>ealiza la trayectoria principal del SP</w:t>
-      </w:r>
-      <w:r>
-        <w:rPr>
-          <w:rFonts w:ascii="Arial" w:hAnsi="Arial" w:cs="Arial"/>
-        </w:rPr>
-        <w:t>4-CU10.</w:t>
+        <w:t xml:space="preserve">El usuario </w:t>
+      </w:r>
+      <w:r>
+        <w:rPr>
+          <w:rFonts w:ascii="Arial" w:hAnsi="Arial" w:cs="Arial"/>
+        </w:rPr>
+        <w:t>selecciona la Unidad de Aprendizaje</w:t>
+      </w:r>
+      <w:r>
+        <w:rPr>
+          <w:rFonts w:ascii="Arial" w:hAnsi="Arial" w:cs="Arial"/>
+        </w:rPr>
+        <w:t>.</w:t>
       </w:r>
     </w:p>
     <w:p>
@@ -1785,7 +1882,7 @@
         <w:pStyle w:val="Prrafodelista"/>
         <w:numPr>
           <w:ilvl w:val="0"/>
-          <w:numId w:val="9"/>
+          <w:numId w:val="18"/>
         </w:numPr>
         <w:rPr>
           <w:rFonts w:ascii="Arial" w:hAnsi="Arial" w:cs="Arial"/>
@@ -1795,31 +1892,85 @@
         <w:rPr>
           <w:rFonts w:ascii="Arial" w:hAnsi="Arial" w:cs="Arial"/>
         </w:rPr>
-        <w:t xml:space="preserve">Continua con el paso </w:t>
-      </w:r>
-      <w:r>
-        <w:rPr>
-          <w:rFonts w:ascii="Arial" w:hAnsi="Arial" w:cs="Arial"/>
-        </w:rPr>
-        <w:t>4</w:t>
-      </w:r>
-      <w:r>
-        <w:rPr>
-          <w:rFonts w:ascii="Arial" w:hAnsi="Arial" w:cs="Arial"/>
-        </w:rPr>
-        <w:t xml:space="preserve"> de la trayectoria principal del C</w:t>
-      </w:r>
-      <w:r>
-        <w:rPr>
-          <w:rFonts w:ascii="Arial" w:hAnsi="Arial" w:cs="Arial"/>
-        </w:rPr>
-        <w:t>U6</w:t>
+        <w:t>El sistema muestra el mensaje MSG</w:t>
+      </w:r>
+      <w:r>
+        <w:rPr>
+          <w:rFonts w:ascii="Arial" w:hAnsi="Arial" w:cs="Arial"/>
+        </w:rPr>
+        <w:t>1</w:t>
       </w:r>
       <w:r>
         <w:rPr>
           <w:rFonts w:ascii="Arial" w:hAnsi="Arial" w:cs="Arial"/>
         </w:rPr>
         <w:t>.</w:t>
+      </w:r>
+      <w:r>
+        <w:rPr>
+          <w:rFonts w:ascii="Arial" w:hAnsi="Arial" w:cs="Arial"/>
+        </w:rPr>
+        <w:t xml:space="preserve"> Los catálogos necesarios no se han cargado, favor de intentarlo más tarde. </w:t>
+      </w:r>
+    </w:p>
+    <w:p>
+      <w:pPr>
+        <w:pStyle w:val="Prrafodelista"/>
+        <w:numPr>
+          <w:ilvl w:val="0"/>
+          <w:numId w:val="18"/>
+        </w:numPr>
+        <w:rPr>
+          <w:rFonts w:ascii="Arial" w:hAnsi="Arial" w:cs="Arial"/>
+        </w:rPr>
+      </w:pPr>
+      <w:r>
+        <w:rPr>
+          <w:rFonts w:ascii="Arial" w:hAnsi="Arial" w:cs="Arial"/>
+        </w:rPr>
+        <w:t>El usuario confirma la operación presionando el botón Ok.</w:t>
+      </w:r>
+    </w:p>
+    <w:p>
+      <w:pPr>
+        <w:pStyle w:val="Prrafodelista"/>
+        <w:numPr>
+          <w:ilvl w:val="0"/>
+          <w:numId w:val="18"/>
+        </w:numPr>
+        <w:rPr>
+          <w:rFonts w:ascii="Arial" w:hAnsi="Arial" w:cs="Arial"/>
+        </w:rPr>
+      </w:pPr>
+      <w:r>
+        <w:rPr>
+          <w:rFonts w:ascii="Arial" w:hAnsi="Arial" w:cs="Arial"/>
+        </w:rPr>
+        <w:t>El sistema muestra la interfaz de usuario IU</w:t>
+      </w:r>
+      <w:r>
+        <w:rPr>
+          <w:rFonts w:ascii="Arial" w:hAnsi="Arial" w:cs="Arial"/>
+        </w:rPr>
+        <w:t xml:space="preserve">3 </w:t>
+      </w:r>
+      <w:r>
+        <w:rPr>
+          <w:rFonts w:ascii="Arial" w:hAnsi="Arial" w:cs="Arial"/>
+        </w:rPr>
+        <w:t xml:space="preserve">“Consultar </w:t>
+      </w:r>
+      <w:r>
+        <w:rPr>
+          <w:rFonts w:ascii="Arial" w:hAnsi="Arial" w:cs="Arial"/>
+        </w:rPr>
+        <w:t>Planes de Estudios</w:t>
+      </w:r>
+      <w:r>
+        <w:rPr>
+          <w:rFonts w:ascii="Arial" w:hAnsi="Arial" w:cs="Arial"/>
+        </w:rPr>
+        <w:t>”</w:t>
       </w:r>
     </w:p>
     <w:p>
@@ -1851,485 +2002,11 @@
       <w:pPr>
         <w:rPr>
           <w:rFonts w:ascii="Arial" w:hAnsi="Arial" w:cs="Arial"/>
-          <w:i/>
-        </w:rPr>
-      </w:pPr>
-      <w:r>
-        <w:rPr>
-          <w:rFonts w:ascii="Arial" w:hAnsi="Arial" w:cs="Arial"/>
-          <w:i/>
-        </w:rPr>
-        <w:t xml:space="preserve">Trayectoria Alternativa </w:t>
-      </w:r>
-      <w:r>
-        <w:rPr>
-          <w:rFonts w:ascii="Arial" w:hAnsi="Arial" w:cs="Arial"/>
-          <w:i/>
-        </w:rPr>
-        <w:t>C</w:t>
-      </w:r>
+        </w:rPr>
+      </w:pPr>
     </w:p>
     <w:p>
       <w:pPr>
-        <w:rPr>
-          <w:rFonts w:ascii="Arial" w:hAnsi="Arial" w:cs="Arial"/>
-        </w:rPr>
-      </w:pPr>
-      <w:r>
-        <w:rPr>
-          <w:rFonts w:ascii="Arial" w:hAnsi="Arial" w:cs="Arial"/>
-        </w:rPr>
-        <w:t xml:space="preserve">Condición: El usuario desea modificar </w:t>
-      </w:r>
-      <w:r>
-        <w:rPr>
-          <w:rFonts w:ascii="Arial" w:hAnsi="Arial" w:cs="Arial"/>
-        </w:rPr>
-        <w:t>la Unidad de Aprendizaje</w:t>
-      </w:r>
-      <w:r>
-        <w:rPr>
-          <w:rFonts w:ascii="Arial" w:hAnsi="Arial" w:cs="Arial"/>
-        </w:rPr>
-        <w:t>.</w:t>
-      </w:r>
-    </w:p>
-    <w:p>
-      <w:pPr>
-        <w:pStyle w:val="Prrafodelista"/>
-        <w:numPr>
-          <w:ilvl w:val="0"/>
-          <w:numId w:val="9"/>
-        </w:numPr>
-        <w:rPr>
-          <w:rFonts w:ascii="Arial" w:hAnsi="Arial" w:cs="Arial"/>
-        </w:rPr>
-      </w:pPr>
-      <w:r>
-        <w:rPr>
-          <w:rFonts w:ascii="Arial" w:hAnsi="Arial" w:cs="Arial"/>
-        </w:rPr>
-        <w:t>El sistema Realiza la trayectoria principal del SP4-CU</w:t>
-      </w:r>
-      <w:r>
-        <w:rPr>
-          <w:rFonts w:ascii="Arial" w:hAnsi="Arial" w:cs="Arial"/>
-        </w:rPr>
-        <w:t>9</w:t>
-      </w:r>
-      <w:r>
-        <w:rPr>
-          <w:rFonts w:ascii="Arial" w:hAnsi="Arial" w:cs="Arial"/>
-        </w:rPr>
-        <w:t>.</w:t>
-      </w:r>
-    </w:p>
-    <w:p>
-      <w:pPr>
-        <w:pStyle w:val="Prrafodelista"/>
-        <w:numPr>
-          <w:ilvl w:val="0"/>
-          <w:numId w:val="9"/>
-        </w:numPr>
-        <w:rPr>
-          <w:rFonts w:ascii="Arial" w:hAnsi="Arial" w:cs="Arial"/>
-        </w:rPr>
-      </w:pPr>
-      <w:r>
-        <w:rPr>
-          <w:rFonts w:ascii="Arial" w:hAnsi="Arial" w:cs="Arial"/>
-        </w:rPr>
-        <w:t xml:space="preserve">Continua con el paso </w:t>
-      </w:r>
-      <w:r>
-        <w:rPr>
-          <w:rFonts w:ascii="Arial" w:hAnsi="Arial" w:cs="Arial"/>
-        </w:rPr>
-        <w:t>8</w:t>
-      </w:r>
-      <w:r>
-        <w:rPr>
-          <w:rFonts w:ascii="Arial" w:hAnsi="Arial" w:cs="Arial"/>
-        </w:rPr>
-        <w:t xml:space="preserve"> de la trayectoria principal del CU</w:t>
-      </w:r>
-      <w:r>
-        <w:rPr>
-          <w:rFonts w:ascii="Arial" w:hAnsi="Arial" w:cs="Arial"/>
-        </w:rPr>
-        <w:t>6</w:t>
-      </w:r>
-      <w:r>
-        <w:rPr>
-          <w:rFonts w:ascii="Arial" w:hAnsi="Arial" w:cs="Arial"/>
-        </w:rPr>
-        <w:t>.</w:t>
-      </w:r>
-    </w:p>
-    <w:p>
-      <w:pPr>
-        <w:pStyle w:val="Prrafodelista"/>
-        <w:numPr>
-          <w:ilvl w:val="0"/>
-          <w:numId w:val="4"/>
-        </w:numPr>
-        <w:rPr>
-          <w:rFonts w:ascii="Arial" w:hAnsi="Arial" w:cs="Arial"/>
-        </w:rPr>
-      </w:pPr>
-      <w:r>
-        <w:rPr>
-          <w:rFonts w:ascii="Arial" w:hAnsi="Arial" w:cs="Arial"/>
-        </w:rPr>
-        <w:t>- - - - Fin de la trayectoria</w:t>
-      </w:r>
-    </w:p>
-    <w:p>
-      <w:pPr>
-        <w:rPr>
-          <w:rFonts w:ascii="Arial" w:hAnsi="Arial" w:cs="Arial"/>
-        </w:rPr>
-      </w:pPr>
-    </w:p>
-    <w:p>
-      <w:pPr>
-        <w:rPr>
-          <w:rFonts w:ascii="Arial" w:hAnsi="Arial" w:cs="Arial"/>
-        </w:rPr>
-      </w:pPr>
-    </w:p>
-    <w:p>
-      <w:pPr>
-        <w:rPr>
-          <w:rFonts w:ascii="Arial" w:hAnsi="Arial" w:cs="Arial"/>
-        </w:rPr>
-      </w:pPr>
-      <w:bookmarkStart w:id="0" w:name="_GoBack"/>
-      <w:bookmarkEnd w:id="0"/>
-    </w:p>
-    <w:p>
-      <w:pPr>
-        <w:rPr>
-          <w:rFonts w:ascii="Arial" w:hAnsi="Arial" w:cs="Arial"/>
-          <w:i/>
-        </w:rPr>
-      </w:pPr>
-      <w:r>
-        <w:rPr>
-          <w:rFonts w:ascii="Arial" w:hAnsi="Arial" w:cs="Arial"/>
-          <w:i/>
-        </w:rPr>
-        <w:lastRenderedPageBreak/>
-        <w:t xml:space="preserve">Trayectoria Alternativa </w:t>
-      </w:r>
-      <w:r>
-        <w:rPr>
-          <w:rFonts w:ascii="Arial" w:hAnsi="Arial" w:cs="Arial"/>
-          <w:i/>
-        </w:rPr>
-        <w:t>D.1</w:t>
-      </w:r>
-    </w:p>
-    <w:p>
-      <w:pPr>
-        <w:rPr>
-          <w:rFonts w:ascii="Arial" w:hAnsi="Arial" w:cs="Arial"/>
-        </w:rPr>
-      </w:pPr>
-      <w:r>
-        <w:rPr>
-          <w:rFonts w:ascii="Arial" w:hAnsi="Arial" w:cs="Arial"/>
-        </w:rPr>
-        <w:t xml:space="preserve">Condición: El usuario desea </w:t>
-      </w:r>
-      <w:r>
-        <w:rPr>
-          <w:rFonts w:ascii="Arial" w:hAnsi="Arial" w:cs="Arial"/>
-        </w:rPr>
-        <w:t>eliminar</w:t>
-      </w:r>
-      <w:r>
-        <w:rPr>
-          <w:rFonts w:ascii="Arial" w:hAnsi="Arial" w:cs="Arial"/>
-        </w:rPr>
-        <w:t xml:space="preserve"> la Unidad de Aprendizaje.</w:t>
-      </w:r>
-    </w:p>
-    <w:p>
-      <w:pPr>
-        <w:pStyle w:val="Prrafodelista"/>
-        <w:numPr>
-          <w:ilvl w:val="0"/>
-          <w:numId w:val="16"/>
-        </w:numPr>
-        <w:rPr>
-          <w:rFonts w:ascii="Arial" w:hAnsi="Arial" w:cs="Arial"/>
-        </w:rPr>
-      </w:pPr>
-      <w:r>
-        <w:rPr>
-          <w:rFonts w:ascii="Arial" w:hAnsi="Arial" w:cs="Arial"/>
-        </w:rPr>
-        <w:t xml:space="preserve">El </w:t>
-      </w:r>
-      <w:r>
-        <w:rPr>
-          <w:rFonts w:ascii="Arial" w:hAnsi="Arial" w:cs="Arial"/>
-        </w:rPr>
-        <w:t xml:space="preserve">sistema muestra el mensaje MSG1 ¿Seguro que desea cancelar el </w:t>
-      </w:r>
-      <w:r>
-        <w:rPr>
-          <w:rFonts w:ascii="Arial" w:hAnsi="Arial" w:cs="Arial"/>
-        </w:rPr>
-        <w:t>registro?</w:t>
-      </w:r>
-    </w:p>
-    <w:p>
-      <w:pPr>
-        <w:pStyle w:val="Prrafodelista"/>
-        <w:numPr>
-          <w:ilvl w:val="0"/>
-          <w:numId w:val="16"/>
-        </w:numPr>
-        <w:rPr>
-          <w:rFonts w:ascii="Arial" w:hAnsi="Arial" w:cs="Arial"/>
-        </w:rPr>
-      </w:pPr>
-      <w:r>
-        <w:rPr>
-          <w:rFonts w:ascii="Arial" w:hAnsi="Arial" w:cs="Arial"/>
-        </w:rPr>
-        <w:t>El Usuario Presiona el botón Aceptar.</w:t>
-      </w:r>
-    </w:p>
-    <w:p>
-      <w:pPr>
-        <w:pStyle w:val="Prrafodelista"/>
-        <w:numPr>
-          <w:ilvl w:val="0"/>
-          <w:numId w:val="16"/>
-        </w:numPr>
-        <w:rPr>
-          <w:rFonts w:ascii="Arial" w:hAnsi="Arial" w:cs="Arial"/>
-        </w:rPr>
-      </w:pPr>
-      <w:r>
-        <w:rPr>
-          <w:rFonts w:ascii="Arial" w:hAnsi="Arial" w:cs="Arial"/>
-        </w:rPr>
-        <w:t>El sistema elimina la Unidad de Aprendizaje.</w:t>
-      </w:r>
-    </w:p>
-    <w:p>
-      <w:pPr>
-        <w:pStyle w:val="Prrafodelista"/>
-        <w:numPr>
-          <w:ilvl w:val="0"/>
-          <w:numId w:val="4"/>
-        </w:numPr>
-        <w:rPr>
-          <w:rFonts w:ascii="Arial" w:hAnsi="Arial" w:cs="Arial"/>
-        </w:rPr>
-      </w:pPr>
-      <w:r>
-        <w:rPr>
-          <w:rFonts w:ascii="Arial" w:hAnsi="Arial" w:cs="Arial"/>
-        </w:rPr>
-        <w:t>- - - - Fin de la trayectoria</w:t>
-      </w:r>
-    </w:p>
-    <w:p>
-      <w:pPr>
-        <w:pStyle w:val="Prrafodelista"/>
-        <w:numPr>
-          <w:ilvl w:val="0"/>
-          <w:numId w:val="4"/>
-        </w:numPr>
-        <w:rPr>
-          <w:rFonts w:ascii="Arial" w:hAnsi="Arial" w:cs="Arial"/>
-        </w:rPr>
-      </w:pPr>
-    </w:p>
-    <w:p>
-      <w:pPr>
-        <w:rPr>
-          <w:rFonts w:ascii="Arial" w:hAnsi="Arial" w:cs="Arial"/>
-          <w:i/>
-        </w:rPr>
-      </w:pPr>
-      <w:r>
-        <w:rPr>
-          <w:rFonts w:ascii="Arial" w:hAnsi="Arial" w:cs="Arial"/>
-          <w:i/>
-        </w:rPr>
-        <w:t xml:space="preserve">Trayectoria Alternativa </w:t>
-      </w:r>
-      <w:r>
-        <w:rPr>
-          <w:rFonts w:ascii="Arial" w:hAnsi="Arial" w:cs="Arial"/>
-          <w:i/>
-        </w:rPr>
-        <w:t>D.</w:t>
-      </w:r>
-      <w:r>
-        <w:rPr>
-          <w:rFonts w:ascii="Arial" w:hAnsi="Arial" w:cs="Arial"/>
-          <w:i/>
-        </w:rPr>
-        <w:t>2</w:t>
-      </w:r>
-    </w:p>
-    <w:p>
-      <w:pPr>
-        <w:rPr>
-          <w:rFonts w:ascii="Arial" w:hAnsi="Arial" w:cs="Arial"/>
-        </w:rPr>
-      </w:pPr>
-      <w:r>
-        <w:rPr>
-          <w:rFonts w:ascii="Arial" w:hAnsi="Arial" w:cs="Arial"/>
-        </w:rPr>
-        <w:t xml:space="preserve">Condición: El usuario </w:t>
-      </w:r>
-      <w:r>
-        <w:rPr>
-          <w:rFonts w:ascii="Arial" w:hAnsi="Arial" w:cs="Arial"/>
-        </w:rPr>
-        <w:t xml:space="preserve">presiona accidentalmente el botón </w:t>
-      </w:r>
-      <w:r>
-        <w:rPr>
-          <w:rFonts w:ascii="Arial" w:hAnsi="Arial" w:cs="Arial"/>
-        </w:rPr>
-        <w:t xml:space="preserve">eliminar </w:t>
-      </w:r>
-      <w:r>
-        <w:rPr>
-          <w:rFonts w:ascii="Arial" w:hAnsi="Arial" w:cs="Arial"/>
-        </w:rPr>
-        <w:t xml:space="preserve">de </w:t>
-      </w:r>
-      <w:r>
-        <w:rPr>
-          <w:rFonts w:ascii="Arial" w:hAnsi="Arial" w:cs="Arial"/>
-        </w:rPr>
-        <w:t>la Unidad de Aprendizaje.</w:t>
-      </w:r>
-    </w:p>
-    <w:p>
-      <w:pPr>
-        <w:pStyle w:val="Prrafodelista"/>
-        <w:numPr>
-          <w:ilvl w:val="0"/>
-          <w:numId w:val="17"/>
-        </w:numPr>
-        <w:rPr>
-          <w:rFonts w:ascii="Arial" w:hAnsi="Arial" w:cs="Arial"/>
-        </w:rPr>
-      </w:pPr>
-      <w:r>
-        <w:rPr>
-          <w:rFonts w:ascii="Arial" w:hAnsi="Arial" w:cs="Arial"/>
-        </w:rPr>
-        <w:t>El sistema muestra el mensaje MSG1 ¿Seguro que desea cancelar el registro?</w:t>
-      </w:r>
-    </w:p>
-    <w:p>
-      <w:pPr>
-        <w:pStyle w:val="Prrafodelista"/>
-        <w:numPr>
-          <w:ilvl w:val="0"/>
-          <w:numId w:val="17"/>
-        </w:numPr>
-        <w:rPr>
-          <w:rFonts w:ascii="Arial" w:hAnsi="Arial" w:cs="Arial"/>
-        </w:rPr>
-      </w:pPr>
-      <w:r>
-        <w:rPr>
-          <w:rFonts w:ascii="Arial" w:hAnsi="Arial" w:cs="Arial"/>
-        </w:rPr>
-        <w:t xml:space="preserve">El Usuario Presiona el botón </w:t>
-      </w:r>
-      <w:r>
-        <w:rPr>
-          <w:rFonts w:ascii="Arial" w:hAnsi="Arial" w:cs="Arial"/>
-        </w:rPr>
-        <w:t>No</w:t>
-      </w:r>
-      <w:r>
-        <w:rPr>
-          <w:rFonts w:ascii="Arial" w:hAnsi="Arial" w:cs="Arial"/>
-        </w:rPr>
-        <w:t>.</w:t>
-      </w:r>
-    </w:p>
-    <w:p>
-      <w:pPr>
-        <w:pStyle w:val="Prrafodelista"/>
-        <w:numPr>
-          <w:ilvl w:val="0"/>
-          <w:numId w:val="17"/>
-        </w:numPr>
-        <w:rPr>
-          <w:rFonts w:ascii="Arial" w:hAnsi="Arial" w:cs="Arial"/>
-        </w:rPr>
-      </w:pPr>
-      <w:r>
-        <w:rPr>
-          <w:rFonts w:ascii="Arial" w:hAnsi="Arial" w:cs="Arial"/>
-        </w:rPr>
-        <w:t>El sistem</w:t>
-      </w:r>
-      <w:r>
-        <w:rPr>
-          <w:rFonts w:ascii="Arial" w:hAnsi="Arial" w:cs="Arial"/>
-        </w:rPr>
-        <w:t>a cierra el mensaje</w:t>
-      </w:r>
-      <w:r>
-        <w:rPr>
-          <w:rFonts w:ascii="Arial" w:hAnsi="Arial" w:cs="Arial"/>
-        </w:rPr>
-        <w:t>.</w:t>
-      </w:r>
-    </w:p>
-    <w:p>
-      <w:pPr>
-        <w:pStyle w:val="Prrafodelista"/>
-        <w:numPr>
-          <w:ilvl w:val="0"/>
-          <w:numId w:val="4"/>
-        </w:numPr>
-        <w:rPr>
-          <w:rFonts w:ascii="Arial" w:hAnsi="Arial" w:cs="Arial"/>
-        </w:rPr>
-      </w:pPr>
-      <w:r>
-        <w:rPr>
-          <w:rFonts w:ascii="Arial" w:hAnsi="Arial" w:cs="Arial"/>
-        </w:rPr>
-        <w:t>- - - - Fin de la trayectoria</w:t>
-      </w:r>
-    </w:p>
-    <w:p>
-      <w:pPr>
-        <w:rPr>
-          <w:rFonts w:ascii="Arial" w:hAnsi="Arial" w:cs="Arial"/>
-        </w:rPr>
-      </w:pPr>
-    </w:p>
-    <w:p>
-      <w:pPr>
-        <w:rPr>
-          <w:rFonts w:ascii="Arial" w:hAnsi="Arial" w:cs="Arial"/>
-        </w:rPr>
-      </w:pPr>
-    </w:p>
-    <w:p>
-      <w:pPr>
-        <w:pStyle w:val="Prrafodelista"/>
         <w:rPr>
           <w:rFonts w:ascii="Arial" w:hAnsi="Arial" w:cs="Arial"/>
         </w:rPr>
@@ -2925,6 +2602,92 @@
     </w:lvl>
   </w:abstractNum>
   <w:abstractNum w:abstractNumId="6" w15:restartNumberingAfterBreak="0">
+    <w:nsid w:val="17913E32"/>
+    <w:multiLevelType w:val="hybridMultilevel"/>
+    <w:tmpl w:val="11FA1928"/>
+    <w:lvl w:ilvl="0" w:tplc="080A000F">
+      <w:start w:val="1"/>
+      <w:numFmt w:val="decimal"/>
+      <w:lvlText w:val="%1."/>
+      <w:lvlJc w:val="left"/>
+      <w:pPr>
+        <w:ind w:left="720" w:hanging="360"/>
+      </w:pPr>
+    </w:lvl>
+    <w:lvl w:ilvl="1" w:tplc="080A0019" w:tentative="1">
+      <w:start w:val="1"/>
+      <w:numFmt w:val="lowerLetter"/>
+      <w:lvlText w:val="%2."/>
+      <w:lvlJc w:val="left"/>
+      <w:pPr>
+        <w:ind w:left="1440" w:hanging="360"/>
+      </w:pPr>
+    </w:lvl>
+    <w:lvl w:ilvl="2" w:tplc="080A001B" w:tentative="1">
+      <w:start w:val="1"/>
+      <w:numFmt w:val="lowerRoman"/>
+      <w:lvlText w:val="%3."/>
+      <w:lvlJc w:val="right"/>
+      <w:pPr>
+        <w:ind w:left="2160" w:hanging="180"/>
+      </w:pPr>
+    </w:lvl>
+    <w:lvl w:ilvl="3" w:tplc="080A000F" w:tentative="1">
+      <w:start w:val="1"/>
+      <w:numFmt w:val="decimal"/>
+      <w:lvlText w:val="%4."/>
+      <w:lvlJc w:val="left"/>
+      <w:pPr>
+        <w:ind w:left="2880" w:hanging="360"/>
+      </w:pPr>
+    </w:lvl>
+    <w:lvl w:ilvl="4" w:tplc="080A0019" w:tentative="1">
+      <w:start w:val="1"/>
+      <w:numFmt w:val="lowerLetter"/>
+      <w:lvlText w:val="%5."/>
+      <w:lvlJc w:val="left"/>
+      <w:pPr>
+        <w:ind w:left="3600" w:hanging="360"/>
+      </w:pPr>
+    </w:lvl>
+    <w:lvl w:ilvl="5" w:tplc="080A001B" w:tentative="1">
+      <w:start w:val="1"/>
+      <w:numFmt w:val="lowerRoman"/>
+      <w:lvlText w:val="%6."/>
+      <w:lvlJc w:val="right"/>
+      <w:pPr>
+        <w:ind w:left="4320" w:hanging="180"/>
+      </w:pPr>
+    </w:lvl>
+    <w:lvl w:ilvl="6" w:tplc="080A000F" w:tentative="1">
+      <w:start w:val="1"/>
+      <w:numFmt w:val="decimal"/>
+      <w:lvlText w:val="%7."/>
+      <w:lvlJc w:val="left"/>
+      <w:pPr>
+        <w:ind w:left="5040" w:hanging="360"/>
+      </w:pPr>
+    </w:lvl>
+    <w:lvl w:ilvl="7" w:tplc="080A0019" w:tentative="1">
+      <w:start w:val="1"/>
+      <w:numFmt w:val="lowerLetter"/>
+      <w:lvlText w:val="%8."/>
+      <w:lvlJc w:val="left"/>
+      <w:pPr>
+        <w:ind w:left="5760" w:hanging="360"/>
+      </w:pPr>
+    </w:lvl>
+    <w:lvl w:ilvl="8" w:tplc="080A001B" w:tentative="1">
+      <w:start w:val="1"/>
+      <w:numFmt w:val="lowerRoman"/>
+      <w:lvlText w:val="%9."/>
+      <w:lvlJc w:val="right"/>
+      <w:pPr>
+        <w:ind w:left="6480" w:hanging="180"/>
+      </w:pPr>
+    </w:lvl>
+  </w:abstractNum>
+  <w:abstractNum w:abstractNumId="7" w15:restartNumberingAfterBreak="0">
     <w:nsid w:val="26787806"/>
     <w:multiLevelType w:val="hybridMultilevel"/>
     <w:tmpl w:val="9BCEC066"/>
@@ -3010,7 +2773,7 @@
       </w:pPr>
     </w:lvl>
   </w:abstractNum>
-  <w:abstractNum w:abstractNumId="7" w15:restartNumberingAfterBreak="0">
+  <w:abstractNum w:abstractNumId="8" w15:restartNumberingAfterBreak="0">
     <w:nsid w:val="2C625D8D"/>
     <w:multiLevelType w:val="hybridMultilevel"/>
     <w:tmpl w:val="9BCEC066"/>
@@ -3096,7 +2859,7 @@
       </w:pPr>
     </w:lvl>
   </w:abstractNum>
-  <w:abstractNum w:abstractNumId="8" w15:restartNumberingAfterBreak="0">
+  <w:abstractNum w:abstractNumId="9" w15:restartNumberingAfterBreak="0">
     <w:nsid w:val="34C5313A"/>
     <w:multiLevelType w:val="hybridMultilevel"/>
     <w:tmpl w:val="9BCEC066"/>
@@ -3182,7 +2945,7 @@
       </w:pPr>
     </w:lvl>
   </w:abstractNum>
-  <w:abstractNum w:abstractNumId="9" w15:restartNumberingAfterBreak="0">
+  <w:abstractNum w:abstractNumId="10" w15:restartNumberingAfterBreak="0">
     <w:nsid w:val="454D5305"/>
     <w:multiLevelType w:val="hybridMultilevel"/>
     <w:tmpl w:val="9BCEC066"/>
@@ -3268,7 +3031,7 @@
       </w:pPr>
     </w:lvl>
   </w:abstractNum>
-  <w:abstractNum w:abstractNumId="10" w15:restartNumberingAfterBreak="0">
+  <w:abstractNum w:abstractNumId="11" w15:restartNumberingAfterBreak="0">
     <w:nsid w:val="478C107C"/>
     <w:multiLevelType w:val="hybridMultilevel"/>
     <w:tmpl w:val="15526CE2"/>
@@ -3381,7 +3144,7 @@
       </w:rPr>
     </w:lvl>
   </w:abstractNum>
-  <w:abstractNum w:abstractNumId="11" w15:restartNumberingAfterBreak="0">
+  <w:abstractNum w:abstractNumId="12" w15:restartNumberingAfterBreak="0">
     <w:nsid w:val="529313A6"/>
     <w:multiLevelType w:val="hybridMultilevel"/>
     <w:tmpl w:val="11FA1928"/>
@@ -3467,7 +3230,7 @@
       </w:pPr>
     </w:lvl>
   </w:abstractNum>
-  <w:abstractNum w:abstractNumId="12" w15:restartNumberingAfterBreak="0">
+  <w:abstractNum w:abstractNumId="13" w15:restartNumberingAfterBreak="0">
     <w:nsid w:val="534B24AB"/>
     <w:multiLevelType w:val="hybridMultilevel"/>
     <w:tmpl w:val="9BCEC066"/>
@@ -3553,7 +3316,7 @@
       </w:pPr>
     </w:lvl>
   </w:abstractNum>
-  <w:abstractNum w:abstractNumId="13" w15:restartNumberingAfterBreak="0">
+  <w:abstractNum w:abstractNumId="14" w15:restartNumberingAfterBreak="0">
     <w:nsid w:val="54C96915"/>
     <w:multiLevelType w:val="hybridMultilevel"/>
     <w:tmpl w:val="1A30E570"/>
@@ -3639,7 +3402,7 @@
       </w:pPr>
     </w:lvl>
   </w:abstractNum>
-  <w:abstractNum w:abstractNumId="14" w15:restartNumberingAfterBreak="0">
+  <w:abstractNum w:abstractNumId="15" w15:restartNumberingAfterBreak="0">
     <w:nsid w:val="58F43F99"/>
     <w:multiLevelType w:val="hybridMultilevel"/>
     <w:tmpl w:val="9BCEC066"/>
@@ -3725,7 +3488,7 @@
       </w:pPr>
     </w:lvl>
   </w:abstractNum>
-  <w:abstractNum w:abstractNumId="15" w15:restartNumberingAfterBreak="0">
+  <w:abstractNum w:abstractNumId="16" w15:restartNumberingAfterBreak="0">
     <w:nsid w:val="639401F7"/>
     <w:multiLevelType w:val="hybridMultilevel"/>
     <w:tmpl w:val="11FA1928"/>
@@ -3811,7 +3574,7 @@
       </w:pPr>
     </w:lvl>
   </w:abstractNum>
-  <w:abstractNum w:abstractNumId="16" w15:restartNumberingAfterBreak="0">
+  <w:abstractNum w:abstractNumId="17" w15:restartNumberingAfterBreak="0">
     <w:nsid w:val="75C01913"/>
     <w:multiLevelType w:val="hybridMultilevel"/>
     <w:tmpl w:val="9BCEC066"/>
@@ -3898,7 +3661,7 @@
     </w:lvl>
   </w:abstractNum>
   <w:num w:numId="1">
-    <w:abstractNumId w:val="10"/>
+    <w:abstractNumId w:val="11"/>
   </w:num>
   <w:num w:numId="2">
     <w:abstractNumId w:val="0"/>
@@ -3910,43 +3673,46 @@
     <w:abstractNumId w:val="3"/>
   </w:num>
   <w:num w:numId="5">
-    <w:abstractNumId w:val="11"/>
+    <w:abstractNumId w:val="12"/>
   </w:num>
   <w:num w:numId="6">
-    <w:abstractNumId w:val="13"/>
+    <w:abstractNumId w:val="14"/>
   </w:num>
   <w:num w:numId="7">
     <w:abstractNumId w:val="4"/>
   </w:num>
   <w:num w:numId="8">
-    <w:abstractNumId w:val="15"/>
+    <w:abstractNumId w:val="16"/>
   </w:num>
   <w:num w:numId="9">
-    <w:abstractNumId w:val="6"/>
+    <w:abstractNumId w:val="7"/>
   </w:num>
   <w:num w:numId="10">
-    <w:abstractNumId w:val="8"/>
+    <w:abstractNumId w:val="9"/>
   </w:num>
   <w:num w:numId="11">
     <w:abstractNumId w:val="2"/>
   </w:num>
   <w:num w:numId="12">
-    <w:abstractNumId w:val="14"/>
+    <w:abstractNumId w:val="15"/>
   </w:num>
   <w:num w:numId="13">
-    <w:abstractNumId w:val="12"/>
+    <w:abstractNumId w:val="13"/>
   </w:num>
   <w:num w:numId="14">
-    <w:abstractNumId w:val="7"/>
+    <w:abstractNumId w:val="8"/>
   </w:num>
   <w:num w:numId="15">
     <w:abstractNumId w:val="5"/>
   </w:num>
   <w:num w:numId="16">
-    <w:abstractNumId w:val="9"/>
+    <w:abstractNumId w:val="10"/>
   </w:num>
   <w:num w:numId="17">
-    <w:abstractNumId w:val="16"/>
+    <w:abstractNumId w:val="17"/>
+  </w:num>
+  <w:num w:numId="18">
+    <w:abstractNumId w:val="6"/>
   </w:num>
 </w:numbering>
 </file>
@@ -4348,6 +4114,7 @@
   <w:style w:type="paragraph" w:default="1" w:styleId="Normal">
     <w:name w:val="Normal"/>
     <w:qFormat/>
+    <w:rsid w:val="00FD461E"/>
   </w:style>
   <w:style w:type="character" w:default="1" w:styleId="Fuentedeprrafopredeter">
     <w:name w:val="Default Paragraph Font"/>

</xml_diff>